<commit_message>
inseri mais algumas informacoes na fundamentacao
</commit_message>
<xml_diff>
--- a/trabalho final/Trabalho Final (all done).docx
+++ b/trabalho final/Trabalho Final (all done).docx
@@ -1134,43 +1134,7 @@
           <w:sz w:val="24"/>
           <w:szCs w:val="24"/>
         </w:rPr>
-        <w:t xml:space="preserve">O objetivo é usar a tecnologia em prol de uma causa social, facilitando o voluntariado na doação de sangue, criando uma ferramenta para </w:t>
-      </w:r>
-      <w:proofErr w:type="gramStart"/>
-      <w:r>
-        <w:rPr>
-          <w:rFonts w:ascii="Arial" w:eastAsia="Times New Roman" w:hAnsi="Arial" w:cs="Arial"/>
-          <w:sz w:val="24"/>
-          <w:szCs w:val="24"/>
-        </w:rPr>
-        <w:t>os</w:t>
-      </w:r>
-      <w:proofErr w:type="gramEnd"/>
-      <w:r>
-        <w:rPr>
-          <w:rFonts w:ascii="Arial" w:eastAsia="Times New Roman" w:hAnsi="Arial" w:cs="Arial"/>
-          <w:sz w:val="24"/>
-          <w:szCs w:val="24"/>
-        </w:rPr>
-        <w:t xml:space="preserve"> </w:t>
-      </w:r>
-      <w:proofErr w:type="gramStart"/>
-      <w:r>
-        <w:rPr>
-          <w:rFonts w:ascii="Arial" w:eastAsia="Times New Roman" w:hAnsi="Arial" w:cs="Arial"/>
-          <w:sz w:val="24"/>
-          <w:szCs w:val="24"/>
-        </w:rPr>
-        <w:t>hemocentros</w:t>
-      </w:r>
-      <w:proofErr w:type="gramEnd"/>
-      <w:r>
-        <w:rPr>
-          <w:rFonts w:ascii="Arial" w:eastAsia="Times New Roman" w:hAnsi="Arial" w:cs="Arial"/>
-          <w:sz w:val="24"/>
-          <w:szCs w:val="24"/>
-        </w:rPr>
-        <w:t xml:space="preserve"> reporem seus estoques de sangue através de u</w:t>
+        <w:t>O objetivo é usar a tecnologia em prol de uma causa social, facilitando o voluntariado na doação de sangue, criando uma ferramenta para os hemocentros reporem seus estoques de sangue através de u</w:t>
       </w:r>
       <w:r>
         <w:rPr>
@@ -3220,7 +3184,6 @@
         <w:jc w:val="both"/>
         <w:rPr>
           <w:rFonts w:ascii="Arial" w:eastAsia="Times New Roman" w:hAnsi="Arial" w:cs="Arial"/>
-          <w:b/>
           <w:sz w:val="24"/>
           <w:szCs w:val="24"/>
         </w:rPr>
@@ -3240,23 +3203,7 @@
           <w:sz w:val="24"/>
           <w:szCs w:val="24"/>
         </w:rPr>
-        <w:t xml:space="preserve"> com o número de usuários na web</w:t>
-      </w:r>
-      <w:r>
-        <w:rPr>
-          <w:rFonts w:ascii="Arial" w:eastAsia="Times New Roman" w:hAnsi="Arial" w:cs="Arial"/>
-          <w:sz w:val="24"/>
-          <w:szCs w:val="24"/>
-        </w:rPr>
-        <w:t xml:space="preserve"> vem</w:t>
-      </w:r>
-      <w:r>
-        <w:rPr>
-          <w:rFonts w:ascii="Arial" w:eastAsia="Times New Roman" w:hAnsi="Arial" w:cs="Arial"/>
-          <w:sz w:val="24"/>
-          <w:szCs w:val="24"/>
-        </w:rPr>
-        <w:t xml:space="preserve"> crescendo a todo instante,</w:t>
+        <w:t xml:space="preserve"> com o número de usuários na web crescendo a todo instante,</w:t>
       </w:r>
       <w:r>
         <w:rPr>
@@ -3443,15 +3390,37 @@
           <w:sz w:val="24"/>
           <w:szCs w:val="24"/>
         </w:rPr>
-        <w:t>[</w:t>
-      </w:r>
-      <w:r>
-        <w:rPr>
-          <w:rFonts w:ascii="Arial" w:eastAsia="Times New Roman" w:hAnsi="Arial" w:cs="Arial"/>
-          <w:sz w:val="24"/>
-          <w:szCs w:val="24"/>
-        </w:rPr>
-        <w:t>10</w:t>
+        <w:t xml:space="preserve"> </w:t>
+      </w:r>
+    </w:p>
+    <w:p>
+      <w:pPr>
+        <w:pStyle w:val="SemEspaamento"/>
+        <w:spacing w:line="360" w:lineRule="auto"/>
+        <w:jc w:val="both"/>
+        <w:rPr>
+          <w:rFonts w:ascii="Arial" w:eastAsia="Times New Roman" w:hAnsi="Arial" w:cs="Arial"/>
+          <w:b/>
+          <w:sz w:val="24"/>
+          <w:szCs w:val="24"/>
+        </w:rPr>
+      </w:pPr>
+      <w:r>
+        <w:rPr>
+          <w:rFonts w:ascii="Arial" w:eastAsia="Times New Roman" w:hAnsi="Arial" w:cs="Arial"/>
+          <w:sz w:val="24"/>
+          <w:szCs w:val="24"/>
+        </w:rPr>
+        <w:tab/>
+        <w:t>Um exemplo de metodologia tradicional é o modelo em cascata, que segue as regras de desenvolvimento sequencial. Ou seja, levantamento de requisitos, análise, projeto, implantação e manutenção [1</w:t>
+      </w:r>
+      <w:r>
+        <w:rPr>
+          <w:rFonts w:ascii="Arial" w:eastAsia="Times New Roman" w:hAnsi="Arial" w:cs="Arial"/>
+          <w:sz w:val="24"/>
+          <w:szCs w:val="24"/>
+        </w:rPr>
+        <w:t>0</w:t>
       </w:r>
       <w:r>
         <w:rPr>
@@ -3467,7 +3436,182 @@
           <w:sz w:val="24"/>
           <w:szCs w:val="24"/>
         </w:rPr>
-        <w:t xml:space="preserve">                                           </w:t>
+        <w:t xml:space="preserve"> e teve como dominação na forma de desenvolver software até o início da década de 90 apesar dos pesquisadores da área de Engenharia de Software e dos desenvolvedores já tivessem notado os problemas gerados ao adotar o método sequencial. Um exemplo disto está no artigo de Fred </w:t>
+      </w:r>
+      <w:proofErr w:type="gramStart"/>
+      <w:r>
+        <w:rPr>
+          <w:rFonts w:ascii="Arial" w:eastAsia="Times New Roman" w:hAnsi="Arial" w:cs="Arial"/>
+          <w:sz w:val="24"/>
+          <w:szCs w:val="24"/>
+        </w:rPr>
+        <w:t>Brooks(</w:t>
+      </w:r>
+      <w:proofErr w:type="gramEnd"/>
+      <w:r>
+        <w:rPr>
+          <w:rFonts w:ascii="Arial" w:eastAsia="Times New Roman" w:hAnsi="Arial" w:cs="Arial"/>
+          <w:sz w:val="24"/>
+          <w:szCs w:val="24"/>
+        </w:rPr>
+        <w:t>1987) “</w:t>
+      </w:r>
+      <w:r>
+        <w:rPr>
+          <w:rFonts w:ascii="Arial" w:eastAsia="Times New Roman" w:hAnsi="Arial" w:cs="Arial"/>
+          <w:i/>
+          <w:sz w:val="24"/>
+          <w:szCs w:val="24"/>
+        </w:rPr>
+        <w:t xml:space="preserve">No </w:t>
+      </w:r>
+      <w:proofErr w:type="spellStart"/>
+      <w:r>
+        <w:rPr>
+          <w:rFonts w:ascii="Arial" w:eastAsia="Times New Roman" w:hAnsi="Arial" w:cs="Arial"/>
+          <w:i/>
+          <w:sz w:val="24"/>
+          <w:szCs w:val="24"/>
+        </w:rPr>
+        <w:t>silver</w:t>
+      </w:r>
+      <w:proofErr w:type="spellEnd"/>
+      <w:r>
+        <w:rPr>
+          <w:rFonts w:ascii="Arial" w:eastAsia="Times New Roman" w:hAnsi="Arial" w:cs="Arial"/>
+          <w:i/>
+          <w:sz w:val="24"/>
+          <w:szCs w:val="24"/>
+        </w:rPr>
+        <w:t xml:space="preserve"> </w:t>
+      </w:r>
+      <w:proofErr w:type="spellStart"/>
+      <w:r>
+        <w:rPr>
+          <w:rFonts w:ascii="Arial" w:eastAsia="Times New Roman" w:hAnsi="Arial" w:cs="Arial"/>
+          <w:i/>
+          <w:sz w:val="24"/>
+          <w:szCs w:val="24"/>
+        </w:rPr>
+        <w:t>Bullet</w:t>
+      </w:r>
+      <w:proofErr w:type="spellEnd"/>
+      <w:r>
+        <w:rPr>
+          <w:rFonts w:ascii="Arial" w:eastAsia="Times New Roman" w:hAnsi="Arial" w:cs="Arial"/>
+          <w:i/>
+          <w:sz w:val="24"/>
+          <w:szCs w:val="24"/>
+        </w:rPr>
+        <w:t xml:space="preserve">: </w:t>
+      </w:r>
+      <w:proofErr w:type="spellStart"/>
+      <w:r>
+        <w:rPr>
+          <w:rFonts w:ascii="Arial" w:eastAsia="Times New Roman" w:hAnsi="Arial" w:cs="Arial"/>
+          <w:i/>
+          <w:sz w:val="24"/>
+          <w:szCs w:val="24"/>
+        </w:rPr>
+        <w:t>Essence</w:t>
+      </w:r>
+      <w:proofErr w:type="spellEnd"/>
+      <w:r>
+        <w:rPr>
+          <w:rFonts w:ascii="Arial" w:eastAsia="Times New Roman" w:hAnsi="Arial" w:cs="Arial"/>
+          <w:i/>
+          <w:sz w:val="24"/>
+          <w:szCs w:val="24"/>
+        </w:rPr>
+        <w:t xml:space="preserve"> </w:t>
+      </w:r>
+      <w:proofErr w:type="spellStart"/>
+      <w:r>
+        <w:rPr>
+          <w:rFonts w:ascii="Arial" w:eastAsia="Times New Roman" w:hAnsi="Arial" w:cs="Arial"/>
+          <w:i/>
+          <w:sz w:val="24"/>
+          <w:szCs w:val="24"/>
+        </w:rPr>
+        <w:t>and</w:t>
+      </w:r>
+      <w:proofErr w:type="spellEnd"/>
+      <w:r>
+        <w:rPr>
+          <w:rFonts w:ascii="Arial" w:eastAsia="Times New Roman" w:hAnsi="Arial" w:cs="Arial"/>
+          <w:i/>
+          <w:sz w:val="24"/>
+          <w:szCs w:val="24"/>
+        </w:rPr>
+        <w:t xml:space="preserve"> </w:t>
+      </w:r>
+      <w:proofErr w:type="spellStart"/>
+      <w:r>
+        <w:rPr>
+          <w:rFonts w:ascii="Arial" w:eastAsia="Times New Roman" w:hAnsi="Arial" w:cs="Arial"/>
+          <w:i/>
+          <w:sz w:val="24"/>
+          <w:szCs w:val="24"/>
+        </w:rPr>
+        <w:t>Accidents</w:t>
+      </w:r>
+      <w:proofErr w:type="spellEnd"/>
+      <w:r>
+        <w:rPr>
+          <w:rFonts w:ascii="Arial" w:eastAsia="Times New Roman" w:hAnsi="Arial" w:cs="Arial"/>
+          <w:i/>
+          <w:sz w:val="24"/>
+          <w:szCs w:val="24"/>
+        </w:rPr>
+        <w:t xml:space="preserve"> </w:t>
+      </w:r>
+      <w:proofErr w:type="spellStart"/>
+      <w:r>
+        <w:rPr>
+          <w:rFonts w:ascii="Arial" w:eastAsia="Times New Roman" w:hAnsi="Arial" w:cs="Arial"/>
+          <w:i/>
+          <w:sz w:val="24"/>
+          <w:szCs w:val="24"/>
+        </w:rPr>
+        <w:t>of</w:t>
+      </w:r>
+      <w:proofErr w:type="spellEnd"/>
+      <w:r>
+        <w:rPr>
+          <w:rFonts w:ascii="Arial" w:eastAsia="Times New Roman" w:hAnsi="Arial" w:cs="Arial"/>
+          <w:i/>
+          <w:sz w:val="24"/>
+          <w:szCs w:val="24"/>
+        </w:rPr>
+        <w:t xml:space="preserve"> Software </w:t>
+      </w:r>
+      <w:proofErr w:type="spellStart"/>
+      <w:r>
+        <w:rPr>
+          <w:rFonts w:ascii="Arial" w:eastAsia="Times New Roman" w:hAnsi="Arial" w:cs="Arial"/>
+          <w:i/>
+          <w:sz w:val="24"/>
+          <w:szCs w:val="24"/>
+        </w:rPr>
+        <w:t>Engineering</w:t>
+      </w:r>
+      <w:proofErr w:type="spellEnd"/>
+      <w:r>
+        <w:rPr>
+          <w:rFonts w:ascii="Arial" w:eastAsia="Times New Roman" w:hAnsi="Arial" w:cs="Arial"/>
+          <w:i/>
+          <w:sz w:val="24"/>
+          <w:szCs w:val="24"/>
+        </w:rPr>
+        <w:t xml:space="preserve">”, </w:t>
+      </w:r>
+      <w:r>
+        <w:rPr>
+          <w:rFonts w:ascii="Arial" w:eastAsia="Times New Roman" w:hAnsi="Arial" w:cs="Arial"/>
+          <w:sz w:val="24"/>
+          <w:szCs w:val="24"/>
+        </w:rPr>
+        <w:t xml:space="preserve">que diz que é impossível especificar um projeto por completo antes do início de sua implementação. [11] </w:t>
       </w:r>
     </w:p>
     <w:p>
@@ -3488,7 +3632,32 @@
           <w:szCs w:val="24"/>
         </w:rPr>
         <w:tab/>
-        <w:t xml:space="preserve">Antes do manifesto, vários fatores agravavam o não cumprimento de metas e prazos de entrega dos softwares aos clientes, tais como poucas reuniões com os clientes, onde ficavam faltando informações sobre o projeto, advogados que </w:t>
+        <w:t xml:space="preserve">Antes do manifesto, vários fatores agravavam o não cumprimento de metas e prazos de entrega dos softwares aos clientes, tais como poucas reuniões com os clientes, onde ficavam faltando informações </w:t>
+      </w:r>
+      <w:r>
+        <w:rPr>
+          <w:rFonts w:ascii="Arial" w:eastAsia="Times New Roman" w:hAnsi="Arial" w:cs="Arial"/>
+          <w:sz w:val="24"/>
+          <w:szCs w:val="24"/>
+        </w:rPr>
+        <w:t xml:space="preserve">sobre os </w:t>
+      </w:r>
+      <w:r>
+        <w:rPr>
+          <w:rFonts w:ascii="Arial" w:eastAsia="Times New Roman" w:hAnsi="Arial" w:cs="Arial"/>
+          <w:sz w:val="24"/>
+          <w:szCs w:val="24"/>
+        </w:rPr>
+        <w:lastRenderedPageBreak/>
+        <w:t>requisitos do projeto</w:t>
+      </w:r>
+      <w:r>
+        <w:rPr>
+          <w:rFonts w:ascii="Arial" w:eastAsia="Times New Roman" w:hAnsi="Arial" w:cs="Arial"/>
+          <w:sz w:val="24"/>
+          <w:szCs w:val="24"/>
+        </w:rPr>
+        <w:t xml:space="preserve">, advogados que </w:t>
       </w:r>
       <w:r>
         <w:rPr>
@@ -3618,17 +3787,7 @@
           <w:szCs w:val="24"/>
           <w:shd w:val="clear" w:color="auto" w:fill="FFFFFF"/>
         </w:rPr>
-        <w:t xml:space="preserve"> frequência. Entre suas diferenças com as </w:t>
-      </w:r>
-      <w:r>
-        <w:rPr>
-          <w:rFonts w:ascii="Arial" w:hAnsi="Arial" w:cs="Arial"/>
-          <w:sz w:val="24"/>
-          <w:szCs w:val="24"/>
-          <w:shd w:val="clear" w:color="auto" w:fill="FFFFFF"/>
-        </w:rPr>
-        <w:lastRenderedPageBreak/>
-        <w:t>metodologias de desenvolvimento c</w:t>
+        <w:t xml:space="preserve"> frequência. Entre suas diferenças com as metodologias de desenvolvimento c</w:t>
       </w:r>
       <w:r>
         <w:rPr>
@@ -4040,7 +4199,16 @@
           <w:szCs w:val="24"/>
           <w:shd w:val="clear" w:color="auto" w:fill="FFFFFF"/>
         </w:rPr>
-        <w:t>11</w:t>
+        <w:t>1</w:t>
+      </w:r>
+      <w:r>
+        <w:rPr>
+          <w:rFonts w:ascii="Arial" w:hAnsi="Arial" w:cs="Arial"/>
+          <w:sz w:val="24"/>
+          <w:szCs w:val="24"/>
+          <w:shd w:val="clear" w:color="auto" w:fill="FFFFFF"/>
+        </w:rPr>
+        <w:t>2</w:t>
       </w:r>
       <w:r>
         <w:rPr>
@@ -4192,17 +4360,7 @@
           <w:bdr w:val="none" w:sz="0" w:space="0" w:color="auto" w:frame="1"/>
         </w:rPr>
         <w:tab/>
-        <w:t xml:space="preserve">A descrição do projeto fica por conta de metáforas, sendo assim, a descrição não conta com termos técnicos, o que possibilita um maior </w:t>
-      </w:r>
-      <w:r>
-        <w:rPr>
-          <w:rFonts w:ascii="Arial" w:hAnsi="Arial" w:cs="Arial"/>
-          <w:sz w:val="24"/>
-          <w:szCs w:val="24"/>
-          <w:bdr w:val="none" w:sz="0" w:space="0" w:color="auto" w:frame="1"/>
-        </w:rPr>
-        <w:lastRenderedPageBreak/>
-        <w:t xml:space="preserve">entendimento para o cliente, sendo muito importante a participação do cliente em todo o processo de desenvolvimento para sanar dúvidas de requisitos, evitando atrasos ou até mesmo construções erradas. </w:t>
+        <w:t xml:space="preserve">A descrição do projeto fica por conta de metáforas, sendo assim, a descrição não conta com termos técnicos, o que possibilita um maior entendimento para o cliente, sendo muito importante a participação do cliente em todo o processo de desenvolvimento para sanar dúvidas de requisitos, evitando atrasos ou até mesmo construções erradas. </w:t>
       </w:r>
     </w:p>
     <w:p>
@@ -4412,7 +4570,7 @@
           <w:szCs w:val="24"/>
           <w:bdr w:val="none" w:sz="0" w:space="0" w:color="auto" w:frame="1"/>
         </w:rPr>
-        <w:t xml:space="preserve">que não se deve trabalhar mais que 40 horas semanais. Caso seja necessário trabalhar mais que 40 horas, significa que existe um problema sério no projeto que deve ser resolvido não com o aumento de horas trabalhadas, mas sim como melhorar o planejamento. </w:t>
+        <w:t xml:space="preserve">que não se deve trabalhar mais que 40 </w:t>
       </w:r>
       <w:r>
         <w:rPr>
@@ -4421,6 +4579,16 @@
           <w:szCs w:val="24"/>
           <w:bdr w:val="none" w:sz="0" w:space="0" w:color="auto" w:frame="1"/>
         </w:rPr>
+        <w:lastRenderedPageBreak/>
+        <w:t xml:space="preserve">horas semanais. Caso seja necessário trabalhar mais que 40 horas, significa que existe um problema sério no projeto que deve ser resolvido não com o aumento de horas trabalhadas, mas sim como melhorar o planejamento. </w:t>
+      </w:r>
+      <w:r>
+        <w:rPr>
+          <w:rFonts w:ascii="Arial" w:hAnsi="Arial" w:cs="Arial"/>
+          <w:sz w:val="24"/>
+          <w:szCs w:val="24"/>
+          <w:bdr w:val="none" w:sz="0" w:space="0" w:color="auto" w:frame="1"/>
+        </w:rPr>
         <w:t>[1</w:t>
       </w:r>
       <w:r>
@@ -4430,7 +4598,7 @@
           <w:szCs w:val="24"/>
           <w:bdr w:val="none" w:sz="0" w:space="0" w:color="auto" w:frame="1"/>
         </w:rPr>
-        <w:t>2</w:t>
+        <w:t>3</w:t>
       </w:r>
       <w:r>
         <w:rPr>
@@ -4491,7 +4659,7 @@
           <w:szCs w:val="24"/>
           <w:bdr w:val="none" w:sz="0" w:space="0" w:color="auto" w:frame="1"/>
         </w:rPr>
-        <w:t>3</w:t>
+        <w:t>4</w:t>
       </w:r>
       <w:r>
         <w:rPr>
@@ -4566,17 +4734,7 @@
           <w:szCs w:val="24"/>
           <w:lang w:val="pt-BR"/>
         </w:rPr>
-        <w:t xml:space="preserve">al feito um </w:t>
-      </w:r>
-      <w:r>
-        <w:rPr>
-          <w:color w:val="auto"/>
-          <w:sz w:val="24"/>
-          <w:szCs w:val="24"/>
-          <w:lang w:val="pt-BR"/>
-        </w:rPr>
-        <w:lastRenderedPageBreak/>
-        <w:t>pouco de cada vez.</w:t>
+        <w:t>al feito um pouco de cada vez.</w:t>
       </w:r>
       <w:r>
         <w:rPr>
@@ -4674,7 +4832,7 @@
           <w:sz w:val="24"/>
           <w:szCs w:val="24"/>
         </w:rPr>
-        <w:t>4</w:t>
+        <w:t>5</w:t>
       </w:r>
       <w:r>
         <w:rPr>
@@ -4884,6 +5042,7 @@
           <w:sz w:val="24"/>
           <w:szCs w:val="24"/>
         </w:rPr>
+        <w:lastRenderedPageBreak/>
         <w:t xml:space="preserve">          </w:t>
       </w:r>
       <w:r>
@@ -5097,16 +5256,7 @@
           <w:sz w:val="24"/>
           <w:szCs w:val="24"/>
         </w:rPr>
-        <w:t xml:space="preserve">&gt; não </w:t>
-      </w:r>
-      <w:r>
-        <w:rPr>
-          <w:rFonts w:ascii="Arial" w:eastAsia="Times New Roman" w:hAnsi="Arial" w:cs="Arial"/>
-          <w:sz w:val="24"/>
-          <w:szCs w:val="24"/>
-        </w:rPr>
-        <w:lastRenderedPageBreak/>
-        <w:t>define a forma e sim o conteúdo, o mesmo com &lt;link&gt; e &lt;</w:t>
+        <w:t>&gt; não define a forma e sim o conteúdo, o mesmo com &lt;link&gt; e &lt;</w:t>
       </w:r>
       <w:proofErr w:type="spellStart"/>
       <w:r>
@@ -5475,6 +5625,7 @@
           <w:sz w:val="24"/>
           <w:szCs w:val="24"/>
         </w:rPr>
+        <w:lastRenderedPageBreak/>
         <w:tab/>
       </w:r>
       <w:proofErr w:type="spellStart"/>
@@ -5762,7 +5913,7 @@
           <w:sz w:val="24"/>
           <w:szCs w:val="24"/>
         </w:rPr>
-        <w:t>5</w:t>
+        <w:t>6</w:t>
       </w:r>
       <w:proofErr w:type="gramStart"/>
       <w:r>
@@ -6396,7 +6547,17 @@
           <w:sz w:val="24"/>
           <w:szCs w:val="24"/>
         </w:rPr>
-        <w:t xml:space="preserve">, o usuário usa apenas uma sintaxe para </w:t>
+        <w:t xml:space="preserve">, o </w:t>
+      </w:r>
+      <w:r>
+        <w:rPr>
+          <w:rFonts w:ascii="Arial" w:eastAsia="Times New Roman" w:hAnsi="Arial" w:cs="Arial"/>
+          <w:color w:val="000000"/>
+          <w:sz w:val="24"/>
+          <w:szCs w:val="24"/>
+        </w:rPr>
+        <w:lastRenderedPageBreak/>
+        <w:t xml:space="preserve">usuário usa apenas uma sintaxe para </w:t>
       </w:r>
       <w:proofErr w:type="spellStart"/>
       <w:r>
@@ -6530,7 +6691,7 @@
           <w:szCs w:val="24"/>
           <w:shd w:val="clear" w:color="auto" w:fill="FFFFFF"/>
         </w:rPr>
-        <w:t>6</w:t>
+        <w:t>7</w:t>
       </w:r>
       <w:r>
         <w:rPr>
@@ -6675,7 +6836,6 @@
           <w:sz w:val="24"/>
           <w:szCs w:val="24"/>
         </w:rPr>
-        <w:lastRenderedPageBreak/>
         <w:tab/>
         <w:t xml:space="preserve">A linguagem disponibiliza o uso do </w:t>
       </w:r>
@@ -6973,7 +7133,7 @@
           <w:szCs w:val="24"/>
           <w:shd w:val="clear" w:color="auto" w:fill="FFFFFF"/>
         </w:rPr>
-        <w:t>7</w:t>
+        <w:t>8</w:t>
       </w:r>
       <w:r>
         <w:rPr>
@@ -7219,6 +7379,7 @@
           <w:szCs w:val="24"/>
           <w:shd w:val="clear" w:color="auto" w:fill="FFFFFF"/>
         </w:rPr>
+        <w:lastRenderedPageBreak/>
         <w:tab/>
         <w:t xml:space="preserve">Além do </w:t>
       </w:r>
@@ -7595,7 +7756,7 @@
           <w:szCs w:val="24"/>
           <w:shd w:val="clear" w:color="auto" w:fill="FFFFFF"/>
         </w:rPr>
-        <w:t>8</w:t>
+        <w:t>9</w:t>
       </w:r>
       <w:r>
         <w:rPr>
@@ -7987,6 +8148,190 @@
           <w:sz w:val="24"/>
           <w:szCs w:val="24"/>
         </w:rPr>
+        <w:t>20</w:t>
+      </w:r>
+      <w:r>
+        <w:rPr>
+          <w:rFonts w:ascii="Arial" w:hAnsi="Arial" w:cs="Arial"/>
+          <w:sz w:val="24"/>
+          <w:szCs w:val="24"/>
+        </w:rPr>
+        <w:t>]</w:t>
+      </w:r>
+      <w:r>
+        <w:rPr>
+          <w:rFonts w:ascii="Arial" w:hAnsi="Arial" w:cs="Arial"/>
+          <w:sz w:val="24"/>
+          <w:szCs w:val="24"/>
+        </w:rPr>
+        <w:t xml:space="preserve">, criado por </w:t>
+      </w:r>
+      <w:proofErr w:type="spellStart"/>
+      <w:r>
+        <w:rPr>
+          <w:rFonts w:ascii="Arial" w:eastAsia="Times New Roman" w:hAnsi="Arial" w:cs="Arial"/>
+          <w:color w:val="000000"/>
+          <w:sz w:val="24"/>
+          <w:szCs w:val="24"/>
+        </w:rPr>
+        <w:t>Karthik</w:t>
+      </w:r>
+      <w:proofErr w:type="spellEnd"/>
+      <w:r>
+        <w:rPr>
+          <w:rFonts w:ascii="Arial" w:eastAsia="Times New Roman" w:hAnsi="Arial" w:cs="Arial"/>
+          <w:color w:val="000000"/>
+          <w:sz w:val="24"/>
+          <w:szCs w:val="24"/>
+        </w:rPr>
+        <w:t xml:space="preserve"> </w:t>
+      </w:r>
+      <w:proofErr w:type="spellStart"/>
+      <w:r>
+        <w:rPr>
+          <w:rFonts w:ascii="Arial" w:eastAsia="Times New Roman" w:hAnsi="Arial" w:cs="Arial"/>
+          <w:color w:val="000000"/>
+          <w:sz w:val="24"/>
+          <w:szCs w:val="24"/>
+        </w:rPr>
+        <w:t>Naralasetty</w:t>
+      </w:r>
+      <w:proofErr w:type="spellEnd"/>
+      <w:r>
+        <w:rPr>
+          <w:rFonts w:ascii="Arial" w:eastAsia="Times New Roman" w:hAnsi="Arial" w:cs="Arial"/>
+          <w:color w:val="000000"/>
+          <w:sz w:val="24"/>
+          <w:szCs w:val="24"/>
+        </w:rPr>
+        <w:t xml:space="preserve">, é </w:t>
+      </w:r>
+      <w:r>
+        <w:rPr>
+          <w:rFonts w:ascii="Arial" w:hAnsi="Arial" w:cs="Arial"/>
+          <w:sz w:val="24"/>
+          <w:szCs w:val="24"/>
+        </w:rPr>
+        <w:t xml:space="preserve">um aplicativo integrado </w:t>
+      </w:r>
+      <w:r>
+        <w:rPr>
+          <w:rFonts w:ascii="Arial" w:hAnsi="Arial" w:cs="Arial"/>
+          <w:sz w:val="24"/>
+          <w:szCs w:val="24"/>
+        </w:rPr>
+        <w:t>ao</w:t>
+      </w:r>
+      <w:r>
+        <w:rPr>
+          <w:rFonts w:ascii="Arial" w:hAnsi="Arial" w:cs="Arial"/>
+          <w:sz w:val="24"/>
+          <w:szCs w:val="24"/>
+        </w:rPr>
+        <w:t xml:space="preserve"> </w:t>
+      </w:r>
+      <w:proofErr w:type="spellStart"/>
+      <w:r>
+        <w:rPr>
+          <w:rFonts w:ascii="Arial" w:hAnsi="Arial" w:cs="Arial"/>
+          <w:sz w:val="24"/>
+          <w:szCs w:val="24"/>
+        </w:rPr>
+        <w:t>Facebook</w:t>
+      </w:r>
+      <w:proofErr w:type="spellEnd"/>
+      <w:r>
+        <w:rPr>
+          <w:rFonts w:ascii="Arial" w:hAnsi="Arial" w:cs="Arial"/>
+          <w:sz w:val="24"/>
+          <w:szCs w:val="24"/>
+        </w:rPr>
+        <w:t xml:space="preserve"> para unir o máximo de pessoas para contribuírem a doação de sangue e respectivamente divididas por tipos sanguíneos no próprio aplicativo. No entanto, esse sistema só é disponibilizado para usuários do </w:t>
+      </w:r>
+      <w:proofErr w:type="spellStart"/>
+      <w:r>
+        <w:rPr>
+          <w:rFonts w:ascii="Arial" w:hAnsi="Arial" w:cs="Arial"/>
+          <w:sz w:val="24"/>
+          <w:szCs w:val="24"/>
+        </w:rPr>
+        <w:t>Facebook</w:t>
+      </w:r>
+      <w:proofErr w:type="spellEnd"/>
+      <w:r>
+        <w:rPr>
+          <w:rFonts w:ascii="Arial" w:hAnsi="Arial" w:cs="Arial"/>
+          <w:sz w:val="24"/>
+          <w:szCs w:val="24"/>
+        </w:rPr>
+        <w:t xml:space="preserve">, sendo limitado para usuários que não possuam a rede social, </w:t>
+      </w:r>
+      <w:r>
+        <w:rPr>
+          <w:rFonts w:ascii="Arial" w:hAnsi="Arial" w:cs="Arial"/>
+          <w:sz w:val="24"/>
+          <w:szCs w:val="24"/>
+        </w:rPr>
+        <w:t xml:space="preserve">o </w:t>
+      </w:r>
+      <w:r>
+        <w:rPr>
+          <w:rFonts w:ascii="Arial" w:hAnsi="Arial" w:cs="Arial"/>
+          <w:sz w:val="24"/>
+          <w:szCs w:val="24"/>
+        </w:rPr>
+        <w:t>que é um problema, pois nem todos se interagem nesses ambientes.</w:t>
+      </w:r>
+    </w:p>
+    <w:p>
+      <w:pPr>
+        <w:pStyle w:val="SemEspaamento"/>
+        <w:spacing w:line="360" w:lineRule="auto"/>
+        <w:jc w:val="both"/>
+        <w:rPr>
+          <w:rFonts w:ascii="Arial" w:hAnsi="Arial" w:cs="Arial"/>
+          <w:sz w:val="24"/>
+          <w:szCs w:val="24"/>
+        </w:rPr>
+      </w:pPr>
+      <w:r>
+        <w:rPr>
+          <w:rFonts w:ascii="Arial" w:hAnsi="Arial" w:cs="Arial"/>
+          <w:sz w:val="24"/>
+          <w:szCs w:val="24"/>
+        </w:rPr>
+        <w:t xml:space="preserve">         </w:t>
+      </w:r>
+      <w:r>
+        <w:rPr>
+          <w:rFonts w:ascii="Arial" w:hAnsi="Arial" w:cs="Arial"/>
+          <w:sz w:val="24"/>
+          <w:szCs w:val="24"/>
+        </w:rPr>
+        <w:t>Ou</w:t>
+      </w:r>
+      <w:r>
+        <w:rPr>
+          <w:rFonts w:ascii="Arial" w:hAnsi="Arial" w:cs="Arial"/>
+          <w:sz w:val="24"/>
+          <w:szCs w:val="24"/>
+        </w:rPr>
+        <w:t>tro aplicativo é o Pró Sangue [</w:t>
+      </w:r>
+      <w:r>
+        <w:rPr>
+          <w:rFonts w:ascii="Arial" w:hAnsi="Arial" w:cs="Arial"/>
+          <w:sz w:val="24"/>
+          <w:szCs w:val="24"/>
+        </w:rPr>
+        <w:t>2</w:t>
+      </w:r>
+      <w:r>
+        <w:rPr>
+          <w:rFonts w:ascii="Arial" w:hAnsi="Arial" w:cs="Arial"/>
+          <w:sz w:val="24"/>
+          <w:szCs w:val="24"/>
+        </w:rPr>
         <w:t>1</w:t>
       </w:r>
       <w:r>
@@ -7995,220 +8340,45 @@
           <w:sz w:val="24"/>
           <w:szCs w:val="24"/>
         </w:rPr>
-        <w:t>9</w:t>
-      </w:r>
-      <w:r>
-        <w:rPr>
-          <w:rFonts w:ascii="Arial" w:hAnsi="Arial" w:cs="Arial"/>
-          <w:sz w:val="24"/>
-          <w:szCs w:val="24"/>
-        </w:rPr>
-        <w:t>]</w:t>
-      </w:r>
-      <w:r>
-        <w:rPr>
-          <w:rFonts w:ascii="Arial" w:hAnsi="Arial" w:cs="Arial"/>
-          <w:sz w:val="24"/>
-          <w:szCs w:val="24"/>
-        </w:rPr>
-        <w:t xml:space="preserve">, criado por </w:t>
+        <w:t xml:space="preserve">], imposto pelo governo do estado de São Paulo, é um hemocentro que tem com o intuito de divulgar os locais para doação de sangue, mostrar a posição de estoque atual de cada tipo sanguíneo, consequentemente informando qual está em alerta, além de informar e prestar todo o tipo de apoio aos hemocentros de todo o Brasil e todas as informações necessárias de como doar sangue. Porém, este aplicativo é focado mais no Estado de São Paulo, apesar de que há </w:t>
+      </w:r>
+      <w:r>
+        <w:rPr>
+          <w:rFonts w:ascii="Arial" w:hAnsi="Arial" w:cs="Arial"/>
+          <w:sz w:val="24"/>
+          <w:szCs w:val="24"/>
+        </w:rPr>
+        <w:t xml:space="preserve">a </w:t>
+      </w:r>
+      <w:r>
+        <w:rPr>
+          <w:rFonts w:ascii="Arial" w:hAnsi="Arial" w:cs="Arial"/>
+          <w:sz w:val="24"/>
+          <w:szCs w:val="24"/>
+        </w:rPr>
+        <w:t xml:space="preserve">doação de sangue para outros </w:t>
+      </w:r>
+      <w:r>
+        <w:rPr>
+          <w:rFonts w:ascii="Arial" w:hAnsi="Arial" w:cs="Arial"/>
+          <w:sz w:val="24"/>
+          <w:szCs w:val="24"/>
+        </w:rPr>
+        <w:lastRenderedPageBreak/>
+        <w:t xml:space="preserve">estados, não havendo interação total com os possíveis doadores, isso desfavorece e diminui a quantidade de pessoas para a visualização do site, mesmo havendo uma conta do Pró Sangue no </w:t>
       </w:r>
       <w:proofErr w:type="spellStart"/>
       <w:r>
         <w:rPr>
-          <w:rFonts w:ascii="Arial" w:eastAsia="Times New Roman" w:hAnsi="Arial" w:cs="Arial"/>
-          <w:color w:val="000000"/>
-          <w:sz w:val="24"/>
-          <w:szCs w:val="24"/>
-        </w:rPr>
-        <w:t>Karthik</w:t>
+          <w:rFonts w:ascii="Arial" w:hAnsi="Arial" w:cs="Arial"/>
+          <w:sz w:val="24"/>
+          <w:szCs w:val="24"/>
+        </w:rPr>
+        <w:t>Facebook</w:t>
       </w:r>
       <w:proofErr w:type="spellEnd"/>
       <w:r>
         <w:rPr>
-          <w:rFonts w:ascii="Arial" w:eastAsia="Times New Roman" w:hAnsi="Arial" w:cs="Arial"/>
-          <w:color w:val="000000"/>
-          <w:sz w:val="24"/>
-          <w:szCs w:val="24"/>
-        </w:rPr>
-        <w:t xml:space="preserve"> </w:t>
-      </w:r>
-      <w:proofErr w:type="spellStart"/>
-      <w:r>
-        <w:rPr>
-          <w:rFonts w:ascii="Arial" w:eastAsia="Times New Roman" w:hAnsi="Arial" w:cs="Arial"/>
-          <w:color w:val="000000"/>
-          <w:sz w:val="24"/>
-          <w:szCs w:val="24"/>
-        </w:rPr>
-        <w:t>Naralasetty</w:t>
-      </w:r>
-      <w:proofErr w:type="spellEnd"/>
-      <w:r>
-        <w:rPr>
-          <w:rFonts w:ascii="Arial" w:eastAsia="Times New Roman" w:hAnsi="Arial" w:cs="Arial"/>
-          <w:color w:val="000000"/>
-          <w:sz w:val="24"/>
-          <w:szCs w:val="24"/>
-        </w:rPr>
-        <w:t xml:space="preserve">, é </w:t>
-      </w:r>
-      <w:r>
-        <w:rPr>
-          <w:rFonts w:ascii="Arial" w:hAnsi="Arial" w:cs="Arial"/>
-          <w:sz w:val="24"/>
-          <w:szCs w:val="24"/>
-        </w:rPr>
-        <w:t xml:space="preserve">um aplicativo integrado </w:t>
-      </w:r>
-      <w:r>
-        <w:rPr>
-          <w:rFonts w:ascii="Arial" w:hAnsi="Arial" w:cs="Arial"/>
-          <w:sz w:val="24"/>
-          <w:szCs w:val="24"/>
-        </w:rPr>
-        <w:t>ao</w:t>
-      </w:r>
-      <w:r>
-        <w:rPr>
-          <w:rFonts w:ascii="Arial" w:hAnsi="Arial" w:cs="Arial"/>
-          <w:sz w:val="24"/>
-          <w:szCs w:val="24"/>
-        </w:rPr>
-        <w:t xml:space="preserve"> </w:t>
-      </w:r>
-      <w:proofErr w:type="spellStart"/>
-      <w:r>
-        <w:rPr>
-          <w:rFonts w:ascii="Arial" w:hAnsi="Arial" w:cs="Arial"/>
-          <w:sz w:val="24"/>
-          <w:szCs w:val="24"/>
-        </w:rPr>
-        <w:t>Facebook</w:t>
-      </w:r>
-      <w:proofErr w:type="spellEnd"/>
-      <w:r>
-        <w:rPr>
-          <w:rFonts w:ascii="Arial" w:hAnsi="Arial" w:cs="Arial"/>
-          <w:sz w:val="24"/>
-          <w:szCs w:val="24"/>
-        </w:rPr>
-        <w:t xml:space="preserve"> para unir o máximo de pessoas para contribuírem a doação de sangue e respectivamente divididas por tipos sanguíneos no próprio aplicativo. No entanto, esse sistema só é disponibilizado para usuários do </w:t>
-      </w:r>
-      <w:proofErr w:type="spellStart"/>
-      <w:r>
-        <w:rPr>
-          <w:rFonts w:ascii="Arial" w:hAnsi="Arial" w:cs="Arial"/>
-          <w:sz w:val="24"/>
-          <w:szCs w:val="24"/>
-        </w:rPr>
-        <w:t>Facebook</w:t>
-      </w:r>
-      <w:proofErr w:type="spellEnd"/>
-      <w:r>
-        <w:rPr>
-          <w:rFonts w:ascii="Arial" w:hAnsi="Arial" w:cs="Arial"/>
-          <w:sz w:val="24"/>
-          <w:szCs w:val="24"/>
-        </w:rPr>
-        <w:t xml:space="preserve">, sendo limitado para usuários que não possuam a rede social, </w:t>
-      </w:r>
-      <w:r>
-        <w:rPr>
-          <w:rFonts w:ascii="Arial" w:hAnsi="Arial" w:cs="Arial"/>
-          <w:sz w:val="24"/>
-          <w:szCs w:val="24"/>
-        </w:rPr>
-        <w:t xml:space="preserve">o </w:t>
-      </w:r>
-      <w:r>
-        <w:rPr>
-          <w:rFonts w:ascii="Arial" w:hAnsi="Arial" w:cs="Arial"/>
-          <w:sz w:val="24"/>
-          <w:szCs w:val="24"/>
-        </w:rPr>
-        <w:t>que é um problema, pois nem todos se interagem nesses ambientes.</w:t>
-      </w:r>
-    </w:p>
-    <w:p>
-      <w:pPr>
-        <w:pStyle w:val="SemEspaamento"/>
-        <w:spacing w:line="360" w:lineRule="auto"/>
-        <w:jc w:val="both"/>
-        <w:rPr>
-          <w:rFonts w:ascii="Arial" w:hAnsi="Arial" w:cs="Arial"/>
-          <w:sz w:val="24"/>
-          <w:szCs w:val="24"/>
-        </w:rPr>
-      </w:pPr>
-      <w:r>
-        <w:rPr>
-          <w:rFonts w:ascii="Arial" w:hAnsi="Arial" w:cs="Arial"/>
-          <w:sz w:val="24"/>
-          <w:szCs w:val="24"/>
-        </w:rPr>
-        <w:t xml:space="preserve">         </w:t>
-      </w:r>
-      <w:r>
-        <w:rPr>
-          <w:rFonts w:ascii="Arial" w:hAnsi="Arial" w:cs="Arial"/>
-          <w:sz w:val="24"/>
-          <w:szCs w:val="24"/>
-        </w:rPr>
-        <w:t>Ou</w:t>
-      </w:r>
-      <w:r>
-        <w:rPr>
-          <w:rFonts w:ascii="Arial" w:hAnsi="Arial" w:cs="Arial"/>
-          <w:sz w:val="24"/>
-          <w:szCs w:val="24"/>
-        </w:rPr>
-        <w:t>tro aplicativo é o Pró Sangue [</w:t>
-      </w:r>
-      <w:r>
-        <w:rPr>
-          <w:rFonts w:ascii="Arial" w:hAnsi="Arial" w:cs="Arial"/>
-          <w:sz w:val="24"/>
-          <w:szCs w:val="24"/>
-        </w:rPr>
-        <w:t>20</w:t>
-      </w:r>
-      <w:r>
-        <w:rPr>
-          <w:rFonts w:ascii="Arial" w:hAnsi="Arial" w:cs="Arial"/>
-          <w:sz w:val="24"/>
-          <w:szCs w:val="24"/>
-        </w:rPr>
-        <w:t xml:space="preserve">], imposto pelo governo do estado de São Paulo, é um hemocentro que tem com o intuito de divulgar os locais para doação de sangue, mostrar a posição de estoque atual de cada tipo sanguíneo, consequentemente informando qual está em alerta, além de informar e prestar todo o tipo de apoio aos hemocentros de todo o Brasil e todas as informações necessárias de como doar sangue. Porém, este aplicativo é focado mais no Estado de São Paulo, apesar de que há </w:t>
-      </w:r>
-      <w:r>
-        <w:rPr>
-          <w:rFonts w:ascii="Arial" w:hAnsi="Arial" w:cs="Arial"/>
-          <w:sz w:val="24"/>
-          <w:szCs w:val="24"/>
-        </w:rPr>
-        <w:t xml:space="preserve">a </w:t>
-      </w:r>
-      <w:r>
-        <w:rPr>
-          <w:rFonts w:ascii="Arial" w:hAnsi="Arial" w:cs="Arial"/>
-          <w:sz w:val="24"/>
-          <w:szCs w:val="24"/>
-        </w:rPr>
-        <w:t xml:space="preserve">doação de sangue para outros estados, não havendo interação total com os possíveis doadores, isso desfavorece e diminui a quantidade de pessoas para a visualização do site, mesmo havendo uma conta do Pró Sangue no </w:t>
-      </w:r>
-      <w:proofErr w:type="spellStart"/>
-      <w:r>
-        <w:rPr>
-          <w:rFonts w:ascii="Arial" w:hAnsi="Arial" w:cs="Arial"/>
-          <w:sz w:val="24"/>
-          <w:szCs w:val="24"/>
-        </w:rPr>
-        <w:t>Facebook</w:t>
-      </w:r>
-      <w:proofErr w:type="spellEnd"/>
-      <w:r>
-        <w:rPr>
           <w:rFonts w:ascii="Arial" w:hAnsi="Arial" w:cs="Arial"/>
           <w:sz w:val="24"/>
           <w:szCs w:val="24"/>
@@ -8280,16 +8450,7 @@
           <w:sz w:val="24"/>
           <w:szCs w:val="24"/>
         </w:rPr>
-        <w:t>1</w:t>
-      </w:r>
-      <w:r>
-        <w:rPr>
-          <w:rFonts w:ascii="Arial" w:eastAsia="Times New Roman" w:hAnsi="Arial" w:cs="Arial"/>
-          <w:color w:val="000000"/>
-          <w:sz w:val="24"/>
-          <w:szCs w:val="24"/>
-        </w:rPr>
-        <w:t>9</w:t>
+        <w:t>22</w:t>
       </w:r>
       <w:r>
         <w:rPr>
@@ -8340,148 +8501,147 @@
           <w:sz w:val="24"/>
           <w:szCs w:val="24"/>
         </w:rPr>
-        <w:t xml:space="preserve">É essencial para os hemocentros terem sempre um estoque de sangue, pois o sangue que irá salvar vidas é o sangue já preparado e classificado. No caso de </w:t>
-      </w:r>
-      <w:r>
-        <w:rPr>
-          <w:rFonts w:ascii="Arial" w:eastAsia="Times New Roman" w:hAnsi="Arial" w:cs="Arial"/>
-          <w:color w:val="000000"/>
+        <w:t>É essencial para os hemocentros terem sempre um estoque de sangue, pois o sangue que irá salvar vidas é o sangue já preparado e classificado. No caso de uma emergência um doador faz a diferença, porém muitas vezes o tempo necessário para preparar e analisar o sangue é longo demais fazendo com que o esforço do doador para atender a emergência seja fútil.</w:t>
+      </w:r>
+    </w:p>
+    <w:p>
+      <w:pPr>
+        <w:pStyle w:val="SemEspaamento"/>
+        <w:spacing w:line="360" w:lineRule="auto"/>
+        <w:jc w:val="both"/>
+        <w:rPr>
+          <w:rFonts w:ascii="Arial" w:eastAsia="Times New Roman" w:hAnsi="Arial" w:cs="Arial"/>
+          <w:color w:val="000000"/>
+          <w:sz w:val="24"/>
+          <w:szCs w:val="24"/>
+        </w:rPr>
+      </w:pPr>
+      <w:r>
+        <w:rPr>
+          <w:rFonts w:ascii="Arial" w:eastAsia="Times New Roman" w:hAnsi="Arial" w:cs="Arial"/>
+          <w:color w:val="000000"/>
+          <w:sz w:val="24"/>
+          <w:szCs w:val="24"/>
+        </w:rPr>
+        <w:t xml:space="preserve">        </w:t>
+      </w:r>
+      <w:r>
+        <w:rPr>
+          <w:rFonts w:ascii="Arial" w:eastAsia="Times New Roman" w:hAnsi="Arial" w:cs="Arial"/>
+          <w:color w:val="000000"/>
+          <w:sz w:val="24"/>
+          <w:szCs w:val="24"/>
+        </w:rPr>
+        <w:t>A comodidade das pessoas quando se trata de doação de sangue, no caso da cirurgia de um familiar ao serem informados da necessidade da doação de sangue, e são questionados se é possível trazer pessoas para doar, optam por transferir essa responsabilidade para os hemocentros raciocinando que é obrigação do mesmo fornecer o material necessário.</w:t>
+      </w:r>
+    </w:p>
+    <w:p>
+      <w:pPr>
+        <w:pStyle w:val="SemEspaamento"/>
+        <w:spacing w:line="360" w:lineRule="auto"/>
+        <w:jc w:val="both"/>
+        <w:rPr>
+          <w:rFonts w:ascii="Arial" w:eastAsia="Times New Roman" w:hAnsi="Arial" w:cs="Arial"/>
+          <w:color w:val="000000"/>
+          <w:sz w:val="24"/>
+          <w:szCs w:val="24"/>
+        </w:rPr>
+      </w:pPr>
+      <w:r>
+        <w:rPr>
+          <w:rFonts w:ascii="Arial" w:eastAsia="Times New Roman" w:hAnsi="Arial" w:cs="Arial"/>
+          <w:color w:val="000000"/>
+          <w:sz w:val="24"/>
+          <w:szCs w:val="24"/>
+        </w:rPr>
+        <w:t xml:space="preserve">        </w:t>
+      </w:r>
+      <w:r>
+        <w:rPr>
+          <w:rFonts w:ascii="Arial" w:eastAsia="Times New Roman" w:hAnsi="Arial" w:cs="Arial"/>
+          <w:color w:val="000000"/>
+          <w:sz w:val="24"/>
+          <w:szCs w:val="24"/>
+        </w:rPr>
+        <w:t>Portanto, a conscientização de cada um, é inevitável, pois todos os dias surgem emergências e a ajuda do próximo para manter uma corrente infinita é necessária para suprir todas as necessidades, além do amplo estoque para garantir o uso constante.</w:t>
+      </w:r>
+    </w:p>
+    <w:p>
+      <w:pPr>
+        <w:pStyle w:val="SemEspaamento"/>
+        <w:spacing w:line="360" w:lineRule="auto"/>
+        <w:jc w:val="both"/>
+        <w:rPr>
+          <w:rFonts w:ascii="Arial" w:eastAsia="Times New Roman" w:hAnsi="Arial" w:cs="Arial"/>
+          <w:color w:val="000000"/>
+          <w:sz w:val="24"/>
+          <w:szCs w:val="24"/>
+        </w:rPr>
+      </w:pPr>
+    </w:p>
+    <w:p>
+      <w:pPr>
+        <w:pStyle w:val="SemEspaamento"/>
+        <w:spacing w:line="360" w:lineRule="auto"/>
+        <w:jc w:val="both"/>
+        <w:rPr>
+          <w:rFonts w:ascii="Arial" w:hAnsi="Arial" w:cs="Arial"/>
+          <w:b/>
+          <w:sz w:val="24"/>
+          <w:szCs w:val="24"/>
+        </w:rPr>
+      </w:pPr>
+      <w:r>
+        <w:rPr>
+          <w:rFonts w:ascii="Arial" w:hAnsi="Arial" w:cs="Arial"/>
+          <w:b/>
+          <w:sz w:val="24"/>
+          <w:szCs w:val="24"/>
+        </w:rPr>
+        <w:t>Descrição do sistema</w:t>
+      </w:r>
+    </w:p>
+    <w:p>
+      <w:pPr>
+        <w:pStyle w:val="SemEspaamento"/>
+        <w:spacing w:line="360" w:lineRule="auto"/>
+        <w:jc w:val="both"/>
+        <w:rPr>
+          <w:rFonts w:ascii="Arial" w:hAnsi="Arial" w:cs="Arial"/>
+          <w:b/>
+          <w:sz w:val="24"/>
+          <w:szCs w:val="24"/>
+        </w:rPr>
+      </w:pPr>
+    </w:p>
+    <w:p>
+      <w:pPr>
+        <w:pStyle w:val="SemEspaamento"/>
+        <w:spacing w:line="360" w:lineRule="auto"/>
+        <w:ind w:firstLine="708"/>
+        <w:jc w:val="both"/>
+        <w:rPr>
+          <w:rFonts w:ascii="Arial" w:hAnsi="Arial" w:cs="Arial"/>
+          <w:sz w:val="24"/>
+          <w:szCs w:val="24"/>
+        </w:rPr>
+      </w:pPr>
+      <w:r>
+        <w:rPr>
+          <w:rFonts w:ascii="Arial" w:hAnsi="Arial" w:cs="Arial"/>
+          <w:sz w:val="24"/>
+          <w:szCs w:val="24"/>
+        </w:rPr>
+        <w:t xml:space="preserve">O aplicativo tem como seu objetivo criar um banco de doadores de sangue, visando escopo nacional, havendo um cadastro centralizado de doadores de sangue em todo território nacional removendo uma barreira no caminho de hemocentros e instituições de saúde na hora em que se necessita </w:t>
+      </w:r>
+      <w:r>
+        <w:rPr>
+          <w:rFonts w:ascii="Arial" w:hAnsi="Arial" w:cs="Arial"/>
           <w:sz w:val="24"/>
           <w:szCs w:val="24"/>
         </w:rPr>
         <w:lastRenderedPageBreak/>
-        <w:t>uma emergência um doador faz a diferença, porém muitas vezes o tempo necessário para preparar e analisar o sangue é longo demais fazendo com que o esforço do doador para atender a emergência seja fútil.</w:t>
-      </w:r>
-    </w:p>
-    <w:p>
-      <w:pPr>
-        <w:pStyle w:val="SemEspaamento"/>
-        <w:spacing w:line="360" w:lineRule="auto"/>
-        <w:jc w:val="both"/>
-        <w:rPr>
-          <w:rFonts w:ascii="Arial" w:eastAsia="Times New Roman" w:hAnsi="Arial" w:cs="Arial"/>
-          <w:color w:val="000000"/>
-          <w:sz w:val="24"/>
-          <w:szCs w:val="24"/>
-        </w:rPr>
-      </w:pPr>
-      <w:r>
-        <w:rPr>
-          <w:rFonts w:ascii="Arial" w:eastAsia="Times New Roman" w:hAnsi="Arial" w:cs="Arial"/>
-          <w:color w:val="000000"/>
-          <w:sz w:val="24"/>
-          <w:szCs w:val="24"/>
-        </w:rPr>
-        <w:t xml:space="preserve">        </w:t>
-      </w:r>
-      <w:r>
-        <w:rPr>
-          <w:rFonts w:ascii="Arial" w:eastAsia="Times New Roman" w:hAnsi="Arial" w:cs="Arial"/>
-          <w:color w:val="000000"/>
-          <w:sz w:val="24"/>
-          <w:szCs w:val="24"/>
-        </w:rPr>
-        <w:t>A comodidade das pessoas quando se trata de doação de sangue, no caso da cirurgia de um familiar ao serem informados da necessidade da doação de sangue, e são questionados se é possível trazer pessoas para doar, optam por transferir essa responsabilidade para os hemocentros raciocinando que é obrigação do mesmo fornecer o material necessário.</w:t>
-      </w:r>
-    </w:p>
-    <w:p>
-      <w:pPr>
-        <w:pStyle w:val="SemEspaamento"/>
-        <w:spacing w:line="360" w:lineRule="auto"/>
-        <w:jc w:val="both"/>
-        <w:rPr>
-          <w:rFonts w:ascii="Arial" w:eastAsia="Times New Roman" w:hAnsi="Arial" w:cs="Arial"/>
-          <w:color w:val="000000"/>
-          <w:sz w:val="24"/>
-          <w:szCs w:val="24"/>
-        </w:rPr>
-      </w:pPr>
-      <w:r>
-        <w:rPr>
-          <w:rFonts w:ascii="Arial" w:eastAsia="Times New Roman" w:hAnsi="Arial" w:cs="Arial"/>
-          <w:color w:val="000000"/>
-          <w:sz w:val="24"/>
-          <w:szCs w:val="24"/>
-        </w:rPr>
-        <w:t xml:space="preserve">        </w:t>
-      </w:r>
-      <w:r>
-        <w:rPr>
-          <w:rFonts w:ascii="Arial" w:eastAsia="Times New Roman" w:hAnsi="Arial" w:cs="Arial"/>
-          <w:color w:val="000000"/>
-          <w:sz w:val="24"/>
-          <w:szCs w:val="24"/>
-        </w:rPr>
-        <w:t>Portanto, a conscientização de cada um, é inevitável, pois todos os dias surgem emergências e a ajuda do próximo para manter uma corrente infinita é necessária para suprir todas as necessidades, além do amplo estoque para garantir o uso constante.</w:t>
-      </w:r>
-    </w:p>
-    <w:p>
-      <w:pPr>
-        <w:pStyle w:val="SemEspaamento"/>
-        <w:spacing w:line="360" w:lineRule="auto"/>
-        <w:jc w:val="both"/>
-        <w:rPr>
-          <w:rFonts w:ascii="Arial" w:eastAsia="Times New Roman" w:hAnsi="Arial" w:cs="Arial"/>
-          <w:color w:val="000000"/>
-          <w:sz w:val="24"/>
-          <w:szCs w:val="24"/>
-        </w:rPr>
-      </w:pPr>
-    </w:p>
-    <w:p>
-      <w:pPr>
-        <w:pStyle w:val="SemEspaamento"/>
-        <w:spacing w:line="360" w:lineRule="auto"/>
-        <w:jc w:val="both"/>
-        <w:rPr>
-          <w:rFonts w:ascii="Arial" w:hAnsi="Arial" w:cs="Arial"/>
-          <w:b/>
-          <w:sz w:val="24"/>
-          <w:szCs w:val="24"/>
-        </w:rPr>
-      </w:pPr>
-      <w:r>
-        <w:rPr>
-          <w:rFonts w:ascii="Arial" w:hAnsi="Arial" w:cs="Arial"/>
-          <w:b/>
-          <w:sz w:val="24"/>
-          <w:szCs w:val="24"/>
-        </w:rPr>
-        <w:t>Descrição do sistema</w:t>
-      </w:r>
-    </w:p>
-    <w:p>
-      <w:pPr>
-        <w:pStyle w:val="SemEspaamento"/>
-        <w:spacing w:line="360" w:lineRule="auto"/>
-        <w:jc w:val="both"/>
-        <w:rPr>
-          <w:rFonts w:ascii="Arial" w:hAnsi="Arial" w:cs="Arial"/>
-          <w:b/>
-          <w:sz w:val="24"/>
-          <w:szCs w:val="24"/>
-        </w:rPr>
-      </w:pPr>
-    </w:p>
-    <w:p>
-      <w:pPr>
-        <w:pStyle w:val="SemEspaamento"/>
-        <w:spacing w:line="360" w:lineRule="auto"/>
-        <w:ind w:firstLine="708"/>
-        <w:jc w:val="both"/>
-        <w:rPr>
-          <w:rFonts w:ascii="Arial" w:hAnsi="Arial" w:cs="Arial"/>
-          <w:sz w:val="24"/>
-          <w:szCs w:val="24"/>
-        </w:rPr>
-      </w:pPr>
-      <w:r>
-        <w:rPr>
-          <w:rFonts w:ascii="Arial" w:hAnsi="Arial" w:cs="Arial"/>
-          <w:sz w:val="24"/>
-          <w:szCs w:val="24"/>
-        </w:rPr>
-        <w:t xml:space="preserve">O aplicativo tem como seu objetivo criar um banco de doadores de sangue, visando escopo nacional, havendo um cadastro centralizado de doadores de sangue em todo território nacional removendo uma barreira no caminho de hemocentros e instituições de saúde na hora em que se necessita de sangue, recursos como a API do Google </w:t>
+        <w:t xml:space="preserve">de sangue, recursos como a API do Google </w:t>
       </w:r>
       <w:proofErr w:type="spellStart"/>
       <w:r>
@@ -12770,26 +12930,6 @@
     <w:p>
       <w:pPr>
         <w:pStyle w:val="SemEspaamento"/>
-      </w:pPr>
-    </w:p>
-    <w:p>
-      <w:pPr>
-        <w:pStyle w:val="SemEspaamento"/>
-      </w:pPr>
-    </w:p>
-    <w:p>
-      <w:pPr>
-        <w:pStyle w:val="SemEspaamento"/>
-      </w:pPr>
-    </w:p>
-    <w:p>
-      <w:pPr>
-        <w:pStyle w:val="SemEspaamento"/>
-      </w:pPr>
-    </w:p>
-    <w:p>
-      <w:pPr>
-        <w:pStyle w:val="SemEspaamento"/>
         <w:jc w:val="center"/>
         <w:rPr>
           <w:rFonts w:ascii="Arial" w:hAnsi="Arial" w:cs="Arial"/>
@@ -13053,8 +13193,9 @@
           <w:szCs w:val="24"/>
           <w:lang w:val="en-US"/>
         </w:rPr>
-        <w:t>2</w:t>
-      </w:r>
+        <w:t xml:space="preserve">2 </w:t>
+      </w:r>
+      <w:proofErr w:type="spellStart"/>
       <w:r>
         <w:rPr>
           <w:rFonts w:ascii="Arial" w:eastAsia="Times New Roman" w:hAnsi="Arial" w:cs="Arial"/>
@@ -13062,37 +13203,728 @@
           <w:szCs w:val="24"/>
           <w:lang w:val="en-US"/>
         </w:rPr>
+        <w:t>L</w:t>
+      </w:r>
+      <w:r>
+        <w:rPr>
+          <w:rFonts w:ascii="Arial" w:eastAsia="Times New Roman" w:hAnsi="Arial" w:cs="Arial"/>
+          <w:sz w:val="24"/>
+          <w:szCs w:val="24"/>
+          <w:lang w:val="en-US"/>
+        </w:rPr>
+        <w:t>ipsman</w:t>
+      </w:r>
+      <w:proofErr w:type="spellEnd"/>
+      <w:r>
+        <w:rPr>
+          <w:rFonts w:ascii="Arial" w:eastAsia="Times New Roman" w:hAnsi="Arial" w:cs="Arial"/>
+          <w:sz w:val="24"/>
+          <w:szCs w:val="24"/>
+          <w:lang w:val="en-US"/>
+        </w:rPr>
+        <w:t xml:space="preserve">, A. (2011) </w:t>
+      </w:r>
+      <w:proofErr w:type="gramStart"/>
+      <w:r>
+        <w:rPr>
+          <w:rFonts w:ascii="Arial" w:hAnsi="Arial" w:cs="Arial"/>
+          <w:sz w:val="24"/>
+          <w:szCs w:val="24"/>
+          <w:lang w:val="en-US"/>
+        </w:rPr>
+        <w:t>The</w:t>
+      </w:r>
+      <w:proofErr w:type="gramEnd"/>
+      <w:r>
+        <w:rPr>
+          <w:rFonts w:ascii="Arial" w:hAnsi="Arial" w:cs="Arial"/>
+          <w:sz w:val="24"/>
+          <w:szCs w:val="24"/>
+          <w:lang w:val="en-US"/>
+        </w:rPr>
+        <w:t xml:space="preserve"> Network Effect: </w:t>
+      </w:r>
+      <w:proofErr w:type="spellStart"/>
+      <w:r>
+        <w:rPr>
+          <w:rFonts w:ascii="Arial" w:hAnsi="Arial" w:cs="Arial"/>
+          <w:sz w:val="24"/>
+          <w:szCs w:val="24"/>
+          <w:lang w:val="en-US"/>
+        </w:rPr>
+        <w:t>Facebook</w:t>
+      </w:r>
+      <w:proofErr w:type="spellEnd"/>
+      <w:r>
+        <w:rPr>
+          <w:rFonts w:ascii="Arial" w:hAnsi="Arial" w:cs="Arial"/>
+          <w:sz w:val="24"/>
+          <w:szCs w:val="24"/>
+          <w:lang w:val="en-US"/>
+        </w:rPr>
+        <w:t xml:space="preserve">, </w:t>
+      </w:r>
+      <w:proofErr w:type="spellStart"/>
+      <w:r>
+        <w:rPr>
+          <w:rFonts w:ascii="Arial" w:hAnsi="Arial" w:cs="Arial"/>
+          <w:sz w:val="24"/>
+          <w:szCs w:val="24"/>
+          <w:lang w:val="en-US"/>
+        </w:rPr>
+        <w:t>Linkedin</w:t>
+      </w:r>
+      <w:proofErr w:type="spellEnd"/>
+      <w:r>
+        <w:rPr>
+          <w:rFonts w:ascii="Arial" w:hAnsi="Arial" w:cs="Arial"/>
+          <w:sz w:val="24"/>
+          <w:szCs w:val="24"/>
+          <w:lang w:val="en-US"/>
+        </w:rPr>
+        <w:t xml:space="preserve">, Twitter &amp; </w:t>
+      </w:r>
+      <w:proofErr w:type="spellStart"/>
+      <w:r>
+        <w:rPr>
+          <w:rFonts w:ascii="Arial" w:hAnsi="Arial" w:cs="Arial"/>
+          <w:sz w:val="24"/>
+          <w:szCs w:val="24"/>
+          <w:lang w:val="en-US"/>
+        </w:rPr>
+        <w:t>Tumblr</w:t>
+      </w:r>
+      <w:proofErr w:type="spellEnd"/>
+      <w:r>
+        <w:rPr>
+          <w:rFonts w:ascii="Arial" w:hAnsi="Arial" w:cs="Arial"/>
+          <w:sz w:val="24"/>
+          <w:szCs w:val="24"/>
+          <w:lang w:val="en-US"/>
+        </w:rPr>
+        <w:t xml:space="preserve"> Reach New Heights in May. </w:t>
+      </w:r>
+      <w:r>
+        <w:rPr>
+          <w:rFonts w:ascii="Arial" w:hAnsi="Arial" w:cs="Arial"/>
+          <w:sz w:val="24"/>
+          <w:szCs w:val="24"/>
+        </w:rPr>
+        <w:t>Disponível em:</w:t>
+      </w:r>
+      <w:proofErr w:type="gramStart"/>
+      <w:r>
+        <w:rPr>
+          <w:rFonts w:ascii="Arial" w:hAnsi="Arial" w:cs="Arial"/>
+          <w:sz w:val="24"/>
+          <w:szCs w:val="24"/>
+        </w:rPr>
+        <w:t xml:space="preserve">  </w:t>
+      </w:r>
+      <w:proofErr w:type="gramEnd"/>
+      <w:r>
+        <w:rPr>
+          <w:rFonts w:ascii="Arial" w:hAnsi="Arial" w:cs="Arial"/>
+          <w:sz w:val="24"/>
+          <w:szCs w:val="24"/>
+        </w:rPr>
+        <w:t>&lt;http://blog.comscore.com/2011/06/facebook_linkedin_twitter_tumblr.html</w:t>
+      </w:r>
+      <w:r>
+        <w:rPr>
+          <w:rFonts w:ascii="Arial" w:hAnsi="Arial" w:cs="Arial"/>
+          <w:sz w:val="24"/>
+          <w:szCs w:val="24"/>
+        </w:rPr>
+        <w:t>&gt;. Acesso</w:t>
+      </w:r>
+      <w:r>
+        <w:rPr>
+          <w:rFonts w:ascii="Arial" w:hAnsi="Arial" w:cs="Arial"/>
+          <w:sz w:val="24"/>
+          <w:szCs w:val="24"/>
+        </w:rPr>
+        <w:t xml:space="preserve"> em </w:t>
+      </w:r>
+      <w:proofErr w:type="gramStart"/>
+      <w:r>
+        <w:rPr>
+          <w:rFonts w:ascii="Arial" w:hAnsi="Arial" w:cs="Arial"/>
+          <w:sz w:val="24"/>
+          <w:szCs w:val="24"/>
+        </w:rPr>
+        <w:t>07</w:t>
+      </w:r>
+      <w:r>
+        <w:rPr>
+          <w:rFonts w:ascii="Arial" w:hAnsi="Arial" w:cs="Arial"/>
+          <w:sz w:val="24"/>
+          <w:szCs w:val="24"/>
+        </w:rPr>
+        <w:t xml:space="preserve"> abril 2012</w:t>
+      </w:r>
+      <w:proofErr w:type="gramEnd"/>
+    </w:p>
+    <w:p>
+      <w:pPr>
+        <w:pStyle w:val="SemEspaamento"/>
+        <w:rPr>
+          <w:rFonts w:ascii="Arial" w:hAnsi="Arial" w:cs="Arial"/>
+          <w:sz w:val="24"/>
+          <w:szCs w:val="24"/>
+        </w:rPr>
+      </w:pPr>
+    </w:p>
+    <w:p>
+      <w:pPr>
+        <w:pStyle w:val="SemEspaamento"/>
+        <w:rPr>
+          <w:rFonts w:ascii="Arial" w:hAnsi="Arial" w:cs="Arial"/>
+          <w:sz w:val="24"/>
+          <w:szCs w:val="24"/>
+        </w:rPr>
+      </w:pPr>
+      <w:proofErr w:type="gramStart"/>
+      <w:r>
+        <w:rPr>
+          <w:rFonts w:ascii="Arial" w:hAnsi="Arial" w:cs="Arial"/>
+          <w:sz w:val="24"/>
+          <w:szCs w:val="24"/>
+        </w:rPr>
+        <w:t>3</w:t>
+      </w:r>
+      <w:proofErr w:type="gramEnd"/>
+      <w:r>
+        <w:rPr>
+          <w:rFonts w:ascii="Arial" w:hAnsi="Arial" w:cs="Arial"/>
+          <w:sz w:val="24"/>
+          <w:szCs w:val="24"/>
+        </w:rPr>
+        <w:t xml:space="preserve"> Siqueira, C. (2012) Cirurgias são canceladas por baixo estoque de sangue. Disponível em: &lt;</w:t>
+      </w:r>
+      <w:proofErr w:type="gramStart"/>
+      <w:r>
+        <w:rPr>
+          <w:rFonts w:ascii="Arial" w:hAnsi="Arial" w:cs="Arial"/>
+          <w:sz w:val="24"/>
+          <w:szCs w:val="24"/>
+        </w:rPr>
+        <w:t>http://www.estadao.com.br/noticias/impresso,</w:t>
+      </w:r>
+      <w:proofErr w:type="gramEnd"/>
+      <w:r>
+        <w:rPr>
+          <w:rFonts w:ascii="Arial" w:hAnsi="Arial" w:cs="Arial"/>
+          <w:sz w:val="24"/>
+          <w:szCs w:val="24"/>
+        </w:rPr>
+        <w:t>cirurgias-sao-canceladas-por-baixo-estoque-de-sangue--,8311</w:t>
+      </w:r>
+      <w:r>
+        <w:rPr>
+          <w:rFonts w:ascii="Arial" w:hAnsi="Arial" w:cs="Arial"/>
+          <w:sz w:val="24"/>
+          <w:szCs w:val="24"/>
+        </w:rPr>
+        <w:t>92,0.htm&gt;. Acesso em 07 de Julho</w:t>
+      </w:r>
+      <w:r>
+        <w:rPr>
+          <w:rFonts w:ascii="Arial" w:hAnsi="Arial" w:cs="Arial"/>
+          <w:sz w:val="24"/>
+          <w:szCs w:val="24"/>
+        </w:rPr>
+        <w:t xml:space="preserve"> 2012</w:t>
+      </w:r>
+    </w:p>
+    <w:p>
+      <w:pPr>
+        <w:pStyle w:val="SemEspaamento"/>
+        <w:rPr>
+          <w:rFonts w:ascii="Arial" w:hAnsi="Arial" w:cs="Arial"/>
+          <w:sz w:val="24"/>
+          <w:szCs w:val="24"/>
+        </w:rPr>
+      </w:pPr>
+    </w:p>
+    <w:p>
+      <w:pPr>
+        <w:pStyle w:val="SemEspaamento"/>
+        <w:rPr>
+          <w:rFonts w:ascii="Arial" w:hAnsi="Arial" w:cs="Arial"/>
+          <w:sz w:val="24"/>
+          <w:szCs w:val="24"/>
+        </w:rPr>
+      </w:pPr>
+      <w:proofErr w:type="gramStart"/>
+      <w:r>
+        <w:rPr>
+          <w:rFonts w:ascii="Arial" w:hAnsi="Arial" w:cs="Arial"/>
+          <w:sz w:val="24"/>
+          <w:szCs w:val="24"/>
+        </w:rPr>
+        <w:t>4</w:t>
+      </w:r>
+      <w:proofErr w:type="gramEnd"/>
+      <w:r>
+        <w:rPr>
+          <w:rFonts w:ascii="Arial" w:hAnsi="Arial" w:cs="Arial"/>
+          <w:sz w:val="24"/>
+          <w:szCs w:val="24"/>
+        </w:rPr>
+        <w:t xml:space="preserve"> Baixo estoque de sangue em hemocentros do Brasil adia cirurgias (2012). Disponível em &lt;http://g1.globo.com/jornal-nacional/noticia/2012/05/baixo-estoque-de-sangue-em-hemocentros-do-brasil-adia-cirurgias.html&gt;</w:t>
+      </w:r>
+      <w:proofErr w:type="gramStart"/>
+      <w:r>
+        <w:rPr>
+          <w:rFonts w:ascii="Arial" w:hAnsi="Arial" w:cs="Arial"/>
+          <w:sz w:val="24"/>
+          <w:szCs w:val="24"/>
+        </w:rPr>
+        <w:t xml:space="preserve"> .</w:t>
+      </w:r>
+      <w:proofErr w:type="gramEnd"/>
+      <w:r>
+        <w:rPr>
+          <w:rFonts w:ascii="Arial" w:hAnsi="Arial" w:cs="Arial"/>
+          <w:sz w:val="24"/>
+          <w:szCs w:val="24"/>
+        </w:rPr>
+        <w:t xml:space="preserve"> Acesso em </w:t>
+      </w:r>
+      <w:proofErr w:type="gramStart"/>
+      <w:r>
+        <w:rPr>
+          <w:rFonts w:ascii="Arial" w:hAnsi="Arial" w:cs="Arial"/>
+          <w:sz w:val="24"/>
+          <w:szCs w:val="24"/>
+        </w:rPr>
+        <w:t xml:space="preserve">24 </w:t>
+      </w:r>
+      <w:r>
+        <w:rPr>
+          <w:rFonts w:ascii="Arial" w:hAnsi="Arial" w:cs="Arial"/>
+          <w:sz w:val="24"/>
+          <w:szCs w:val="24"/>
+        </w:rPr>
+        <w:t>j</w:t>
+      </w:r>
+      <w:r>
+        <w:rPr>
+          <w:rFonts w:ascii="Arial" w:hAnsi="Arial" w:cs="Arial"/>
+          <w:sz w:val="24"/>
+          <w:szCs w:val="24"/>
+        </w:rPr>
+        <w:t>unho 2012</w:t>
+      </w:r>
+      <w:proofErr w:type="gramEnd"/>
+      <w:r>
+        <w:rPr>
+          <w:rFonts w:ascii="Arial" w:hAnsi="Arial" w:cs="Arial"/>
+          <w:sz w:val="24"/>
+          <w:szCs w:val="24"/>
+        </w:rPr>
+        <w:t>.</w:t>
+      </w:r>
+    </w:p>
+    <w:p>
+      <w:pPr>
+        <w:pStyle w:val="SemEspaamento"/>
+        <w:rPr>
+          <w:rFonts w:ascii="Arial" w:hAnsi="Arial" w:cs="Arial"/>
+          <w:sz w:val="24"/>
+          <w:szCs w:val="24"/>
+        </w:rPr>
+      </w:pPr>
+    </w:p>
+    <w:p>
+      <w:pPr>
+        <w:spacing w:line="240" w:lineRule="auto"/>
+        <w:rPr>
+          <w:rFonts w:ascii="Arial" w:hAnsi="Arial" w:cs="Arial"/>
+          <w:sz w:val="24"/>
+          <w:szCs w:val="24"/>
+        </w:rPr>
+      </w:pPr>
+      <w:proofErr w:type="gramStart"/>
+      <w:r>
+        <w:rPr>
+          <w:rFonts w:ascii="Arial" w:hAnsi="Arial" w:cs="Arial"/>
+          <w:sz w:val="24"/>
+          <w:szCs w:val="24"/>
+        </w:rPr>
+        <w:t>5</w:t>
+      </w:r>
+      <w:proofErr w:type="gramEnd"/>
+      <w:r>
+        <w:rPr>
+          <w:rFonts w:ascii="Arial" w:hAnsi="Arial" w:cs="Arial"/>
+          <w:sz w:val="24"/>
+          <w:szCs w:val="24"/>
+        </w:rPr>
         <w:t xml:space="preserve"> </w:t>
       </w:r>
       <w:proofErr w:type="spellStart"/>
       <w:r>
         <w:rPr>
-          <w:rFonts w:ascii="Arial" w:eastAsia="Times New Roman" w:hAnsi="Arial" w:cs="Arial"/>
+          <w:rFonts w:ascii="Arial" w:hAnsi="Arial" w:cs="Arial"/>
+          <w:sz w:val="24"/>
+          <w:szCs w:val="24"/>
+        </w:rPr>
+        <w:t>History</w:t>
+      </w:r>
+      <w:proofErr w:type="spellEnd"/>
+      <w:r>
+        <w:rPr>
+          <w:rFonts w:ascii="Arial" w:hAnsi="Arial" w:cs="Arial"/>
+          <w:sz w:val="24"/>
+          <w:szCs w:val="24"/>
+        </w:rPr>
+        <w:t xml:space="preserve">: </w:t>
+      </w:r>
+      <w:proofErr w:type="spellStart"/>
+      <w:r>
+        <w:rPr>
+          <w:rFonts w:ascii="Arial" w:hAnsi="Arial" w:cs="Arial"/>
+          <w:sz w:val="24"/>
+          <w:szCs w:val="24"/>
+        </w:rPr>
+        <w:t>The</w:t>
+      </w:r>
+      <w:proofErr w:type="spellEnd"/>
+      <w:r>
+        <w:rPr>
+          <w:rFonts w:ascii="Arial" w:hAnsi="Arial" w:cs="Arial"/>
+          <w:sz w:val="24"/>
+          <w:szCs w:val="24"/>
+        </w:rPr>
+        <w:t xml:space="preserve"> Manifesto </w:t>
+      </w:r>
+      <w:proofErr w:type="spellStart"/>
+      <w:r>
+        <w:rPr>
+          <w:rFonts w:ascii="Arial" w:hAnsi="Arial" w:cs="Arial"/>
+          <w:sz w:val="24"/>
+          <w:szCs w:val="24"/>
+        </w:rPr>
+        <w:t>Agile</w:t>
+      </w:r>
+      <w:proofErr w:type="spellEnd"/>
+      <w:r>
+        <w:rPr>
+          <w:rFonts w:ascii="Arial" w:hAnsi="Arial" w:cs="Arial"/>
+          <w:sz w:val="24"/>
+          <w:szCs w:val="24"/>
+        </w:rPr>
+        <w:t xml:space="preserve"> (2001). Disponível em: &lt;</w:t>
+      </w:r>
+      <w:r>
+        <w:rPr>
+          <w:rFonts w:ascii="Arial" w:hAnsi="Arial" w:cs="Arial"/>
+          <w:sz w:val="24"/>
+          <w:szCs w:val="24"/>
+        </w:rPr>
+        <w:t>http://www.agilemanifesto.org/history.html</w:t>
+      </w:r>
+      <w:r>
+        <w:rPr>
+          <w:rFonts w:ascii="Arial" w:hAnsi="Arial" w:cs="Arial"/>
+          <w:sz w:val="24"/>
+          <w:szCs w:val="24"/>
+        </w:rPr>
+        <w:t xml:space="preserve">&gt; Acesso em </w:t>
+      </w:r>
+      <w:proofErr w:type="gramStart"/>
+      <w:r>
+        <w:rPr>
+          <w:rFonts w:ascii="Arial" w:hAnsi="Arial" w:cs="Arial"/>
+          <w:sz w:val="24"/>
+          <w:szCs w:val="24"/>
+        </w:rPr>
+        <w:t>24 junho 2012</w:t>
+      </w:r>
+      <w:proofErr w:type="gramEnd"/>
+      <w:r>
+        <w:rPr>
+          <w:rFonts w:ascii="Arial" w:hAnsi="Arial" w:cs="Arial"/>
+          <w:sz w:val="24"/>
+          <w:szCs w:val="24"/>
+        </w:rPr>
+        <w:t>.</w:t>
+      </w:r>
+    </w:p>
+    <w:p>
+      <w:pPr>
+        <w:spacing w:line="240" w:lineRule="auto"/>
+        <w:rPr>
+          <w:rFonts w:ascii="Arial" w:hAnsi="Arial" w:cs="Arial"/>
+          <w:sz w:val="24"/>
+          <w:szCs w:val="24"/>
+        </w:rPr>
+      </w:pPr>
+      <w:proofErr w:type="gramStart"/>
+      <w:r>
+        <w:rPr>
+          <w:rFonts w:ascii="Arial" w:hAnsi="Arial" w:cs="Arial"/>
+          <w:sz w:val="24"/>
+          <w:szCs w:val="24"/>
+        </w:rPr>
+        <w:t>6</w:t>
+      </w:r>
+      <w:proofErr w:type="gramEnd"/>
+      <w:r>
+        <w:t xml:space="preserve"> </w:t>
+      </w:r>
+      <w:r>
+        <w:rPr>
+          <w:rFonts w:ascii="Arial" w:hAnsi="Arial" w:cs="Arial"/>
+          <w:sz w:val="24"/>
+          <w:szCs w:val="24"/>
+        </w:rPr>
+        <w:t xml:space="preserve">Manifesto for </w:t>
+      </w:r>
+      <w:proofErr w:type="spellStart"/>
+      <w:r>
+        <w:rPr>
+          <w:rFonts w:ascii="Arial" w:hAnsi="Arial" w:cs="Arial"/>
+          <w:sz w:val="24"/>
+          <w:szCs w:val="24"/>
+        </w:rPr>
+        <w:t>Agile</w:t>
+      </w:r>
+      <w:proofErr w:type="spellEnd"/>
+      <w:r>
+        <w:rPr>
+          <w:rFonts w:ascii="Arial" w:hAnsi="Arial" w:cs="Arial"/>
+          <w:sz w:val="24"/>
+          <w:szCs w:val="24"/>
+        </w:rPr>
+        <w:t xml:space="preserve"> Software </w:t>
+      </w:r>
+      <w:proofErr w:type="spellStart"/>
+      <w:r>
+        <w:rPr>
+          <w:rFonts w:ascii="Arial" w:hAnsi="Arial" w:cs="Arial"/>
+          <w:sz w:val="24"/>
+          <w:szCs w:val="24"/>
+        </w:rPr>
+        <w:t>Development</w:t>
+      </w:r>
+      <w:proofErr w:type="spellEnd"/>
+      <w:r>
+        <w:rPr>
+          <w:rFonts w:ascii="Arial" w:hAnsi="Arial" w:cs="Arial"/>
+          <w:sz w:val="24"/>
+          <w:szCs w:val="24"/>
+        </w:rPr>
+        <w:t xml:space="preserve"> (2001) Disponível em &lt;</w:t>
+      </w:r>
+      <w:r>
+        <w:rPr>
+          <w:rFonts w:ascii="Arial" w:hAnsi="Arial" w:cs="Arial"/>
+          <w:sz w:val="24"/>
+          <w:szCs w:val="24"/>
+        </w:rPr>
+        <w:t>http://www.agilemanifesto.org/&gt;</w:t>
+      </w:r>
+      <w:r>
+        <w:rPr>
+          <w:rFonts w:ascii="Arial" w:hAnsi="Arial" w:cs="Arial"/>
+          <w:sz w:val="24"/>
+          <w:szCs w:val="24"/>
+        </w:rPr>
+        <w:t xml:space="preserve">  Acesso em 24 junho 2012</w:t>
+      </w:r>
+    </w:p>
+    <w:p>
+      <w:pPr>
+        <w:pStyle w:val="SemEspaamento"/>
+        <w:rPr>
+          <w:rFonts w:ascii="Arial" w:hAnsi="Arial" w:cs="Arial"/>
+          <w:sz w:val="24"/>
+          <w:szCs w:val="24"/>
+        </w:rPr>
+      </w:pPr>
+    </w:p>
+    <w:p>
+      <w:pPr>
+        <w:pStyle w:val="SemEspaamento"/>
+        <w:rPr>
+          <w:rFonts w:ascii="Arial" w:hAnsi="Arial" w:cs="Arial"/>
           <w:sz w:val="24"/>
           <w:szCs w:val="24"/>
           <w:lang w:val="en-US"/>
         </w:rPr>
-        <w:t>L</w:t>
-      </w:r>
-      <w:r>
-        <w:rPr>
-          <w:rFonts w:ascii="Arial" w:eastAsia="Times New Roman" w:hAnsi="Arial" w:cs="Arial"/>
+      </w:pPr>
+      <w:r>
+        <w:rPr>
+          <w:rFonts w:ascii="Arial" w:hAnsi="Arial" w:cs="Arial"/>
           <w:sz w:val="24"/>
           <w:szCs w:val="24"/>
           <w:lang w:val="en-US"/>
         </w:rPr>
-        <w:t>ipsman</w:t>
+        <w:t>7</w:t>
+      </w:r>
+      <w:r>
+        <w:rPr>
+          <w:rFonts w:ascii="Arial" w:hAnsi="Arial" w:cs="Arial"/>
+          <w:sz w:val="24"/>
+          <w:szCs w:val="24"/>
+          <w:lang w:val="en-US"/>
+        </w:rPr>
+        <w:t xml:space="preserve"> </w:t>
+      </w:r>
+      <w:r>
+        <w:rPr>
+          <w:rFonts w:ascii="Arial" w:hAnsi="Arial" w:cs="Arial"/>
+          <w:sz w:val="24"/>
+          <w:szCs w:val="24"/>
+          <w:lang w:val="en-US"/>
+        </w:rPr>
+        <w:t xml:space="preserve">O'Reilly, T. (2005) </w:t>
+      </w:r>
+      <w:proofErr w:type="gramStart"/>
+      <w:r>
+        <w:rPr>
+          <w:rFonts w:ascii="Arial" w:hAnsi="Arial" w:cs="Arial"/>
+          <w:sz w:val="24"/>
+          <w:szCs w:val="24"/>
+          <w:lang w:val="en-US"/>
+        </w:rPr>
+        <w:t>What</w:t>
+      </w:r>
+      <w:proofErr w:type="gramEnd"/>
+      <w:r>
+        <w:rPr>
+          <w:rFonts w:ascii="Arial" w:hAnsi="Arial" w:cs="Arial"/>
+          <w:sz w:val="24"/>
+          <w:szCs w:val="24"/>
+          <w:lang w:val="en-US"/>
+        </w:rPr>
+        <w:t xml:space="preserve"> Is Web 2.0: Design Patterns and Business Models for the Next Generation of Software </w:t>
+      </w:r>
+      <w:proofErr w:type="spellStart"/>
+      <w:r>
+        <w:rPr>
+          <w:rFonts w:ascii="Arial" w:hAnsi="Arial" w:cs="Arial"/>
+          <w:sz w:val="24"/>
+          <w:szCs w:val="24"/>
+          <w:lang w:val="en-US"/>
+        </w:rPr>
+        <w:t>Disponível</w:t>
       </w:r>
       <w:proofErr w:type="spellEnd"/>
       <w:r>
         <w:rPr>
-          <w:rFonts w:ascii="Arial" w:eastAsia="Times New Roman" w:hAnsi="Arial" w:cs="Arial"/>
+          <w:rFonts w:ascii="Arial" w:hAnsi="Arial" w:cs="Arial"/>
           <w:sz w:val="24"/>
           <w:szCs w:val="24"/>
           <w:lang w:val="en-US"/>
         </w:rPr>
-        <w:t xml:space="preserve">, A. (2011) </w:t>
-      </w:r>
+        <w:t xml:space="preserve"> </w:t>
+      </w:r>
+      <w:proofErr w:type="spellStart"/>
+      <w:r>
+        <w:rPr>
+          <w:rFonts w:ascii="Arial" w:hAnsi="Arial" w:cs="Arial"/>
+          <w:sz w:val="24"/>
+          <w:szCs w:val="24"/>
+          <w:lang w:val="en-US"/>
+        </w:rPr>
+        <w:t>em</w:t>
+      </w:r>
+      <w:proofErr w:type="spellEnd"/>
+      <w:r>
+        <w:rPr>
+          <w:rFonts w:ascii="Arial" w:hAnsi="Arial" w:cs="Arial"/>
+          <w:sz w:val="24"/>
+          <w:szCs w:val="24"/>
+          <w:lang w:val="en-US"/>
+        </w:rPr>
+        <w:t xml:space="preserve">: &lt;http://oreillynet.com/pub/a/oreilly/tim/news/2005/09/30/what-is-web-20.html&gt;.  </w:t>
+      </w:r>
+      <w:proofErr w:type="spellStart"/>
+      <w:r>
+        <w:rPr>
+          <w:rFonts w:ascii="Arial" w:hAnsi="Arial" w:cs="Arial"/>
+          <w:sz w:val="24"/>
+          <w:szCs w:val="24"/>
+          <w:lang w:val="en-US"/>
+        </w:rPr>
+        <w:t>Acesso</w:t>
+      </w:r>
+      <w:proofErr w:type="spellEnd"/>
+      <w:r>
+        <w:rPr>
+          <w:rFonts w:ascii="Arial" w:hAnsi="Arial" w:cs="Arial"/>
+          <w:sz w:val="24"/>
+          <w:szCs w:val="24"/>
+          <w:lang w:val="en-US"/>
+        </w:rPr>
+        <w:t xml:space="preserve"> </w:t>
+      </w:r>
+      <w:proofErr w:type="spellStart"/>
+      <w:r>
+        <w:rPr>
+          <w:rFonts w:ascii="Arial" w:hAnsi="Arial" w:cs="Arial"/>
+          <w:sz w:val="24"/>
+          <w:szCs w:val="24"/>
+          <w:lang w:val="en-US"/>
+        </w:rPr>
+        <w:t>em</w:t>
+      </w:r>
+      <w:proofErr w:type="spellEnd"/>
+      <w:r>
+        <w:rPr>
+          <w:rFonts w:ascii="Arial" w:hAnsi="Arial" w:cs="Arial"/>
+          <w:sz w:val="24"/>
+          <w:szCs w:val="24"/>
+          <w:lang w:val="en-US"/>
+        </w:rPr>
+        <w:t xml:space="preserve"> 13 </w:t>
+      </w:r>
+      <w:proofErr w:type="spellStart"/>
+      <w:r>
+        <w:rPr>
+          <w:rFonts w:ascii="Arial" w:hAnsi="Arial" w:cs="Arial"/>
+          <w:sz w:val="24"/>
+          <w:szCs w:val="24"/>
+          <w:lang w:val="en-US"/>
+        </w:rPr>
+        <w:t>julho</w:t>
+      </w:r>
+      <w:proofErr w:type="spellEnd"/>
+      <w:r>
+        <w:rPr>
+          <w:rFonts w:ascii="Arial" w:hAnsi="Arial" w:cs="Arial"/>
+          <w:sz w:val="24"/>
+          <w:szCs w:val="24"/>
+          <w:lang w:val="en-US"/>
+        </w:rPr>
+        <w:t xml:space="preserve"> 2012</w:t>
+      </w:r>
+    </w:p>
+    <w:p>
+      <w:pPr>
+        <w:pStyle w:val="SemEspaamento"/>
+        <w:rPr>
+          <w:rFonts w:ascii="Arial" w:hAnsi="Arial" w:cs="Arial"/>
+          <w:sz w:val="24"/>
+          <w:szCs w:val="24"/>
+          <w:lang w:val="en-US"/>
+        </w:rPr>
+      </w:pPr>
+    </w:p>
+    <w:p>
+      <w:pPr>
+        <w:pStyle w:val="SemEspaamento"/>
+        <w:rPr>
+          <w:rFonts w:ascii="Arial" w:eastAsia="Times New Roman" w:hAnsi="Arial" w:cs="Arial"/>
+          <w:sz w:val="24"/>
+          <w:szCs w:val="24"/>
+          <w:lang w:val="en-US"/>
+        </w:rPr>
+      </w:pPr>
       <w:proofErr w:type="gramStart"/>
       <w:r>
         <w:rPr>
@@ -13101,708 +13933,7 @@
           <w:szCs w:val="24"/>
           <w:lang w:val="en-US"/>
         </w:rPr>
-        <w:t>The</w:t>
-      </w:r>
-      <w:proofErr w:type="gramEnd"/>
-      <w:r>
-        <w:rPr>
-          <w:rFonts w:ascii="Arial" w:hAnsi="Arial" w:cs="Arial"/>
-          <w:sz w:val="24"/>
-          <w:szCs w:val="24"/>
-          <w:lang w:val="en-US"/>
-        </w:rPr>
-        <w:t xml:space="preserve"> Network Effect: </w:t>
-      </w:r>
-      <w:proofErr w:type="spellStart"/>
-      <w:r>
-        <w:rPr>
-          <w:rFonts w:ascii="Arial" w:hAnsi="Arial" w:cs="Arial"/>
-          <w:sz w:val="24"/>
-          <w:szCs w:val="24"/>
-          <w:lang w:val="en-US"/>
-        </w:rPr>
-        <w:t>Facebook</w:t>
-      </w:r>
-      <w:proofErr w:type="spellEnd"/>
-      <w:r>
-        <w:rPr>
-          <w:rFonts w:ascii="Arial" w:hAnsi="Arial" w:cs="Arial"/>
-          <w:sz w:val="24"/>
-          <w:szCs w:val="24"/>
-          <w:lang w:val="en-US"/>
-        </w:rPr>
-        <w:t xml:space="preserve">, </w:t>
-      </w:r>
-      <w:proofErr w:type="spellStart"/>
-      <w:r>
-        <w:rPr>
-          <w:rFonts w:ascii="Arial" w:hAnsi="Arial" w:cs="Arial"/>
-          <w:sz w:val="24"/>
-          <w:szCs w:val="24"/>
-          <w:lang w:val="en-US"/>
-        </w:rPr>
-        <w:t>Linkedin</w:t>
-      </w:r>
-      <w:proofErr w:type="spellEnd"/>
-      <w:r>
-        <w:rPr>
-          <w:rFonts w:ascii="Arial" w:hAnsi="Arial" w:cs="Arial"/>
-          <w:sz w:val="24"/>
-          <w:szCs w:val="24"/>
-          <w:lang w:val="en-US"/>
-        </w:rPr>
-        <w:t xml:space="preserve">, Twitter &amp; </w:t>
-      </w:r>
-      <w:proofErr w:type="spellStart"/>
-      <w:r>
-        <w:rPr>
-          <w:rFonts w:ascii="Arial" w:hAnsi="Arial" w:cs="Arial"/>
-          <w:sz w:val="24"/>
-          <w:szCs w:val="24"/>
-          <w:lang w:val="en-US"/>
-        </w:rPr>
-        <w:t>Tumblr</w:t>
-      </w:r>
-      <w:proofErr w:type="spellEnd"/>
-      <w:r>
-        <w:rPr>
-          <w:rFonts w:ascii="Arial" w:hAnsi="Arial" w:cs="Arial"/>
-          <w:sz w:val="24"/>
-          <w:szCs w:val="24"/>
-          <w:lang w:val="en-US"/>
-        </w:rPr>
-        <w:t xml:space="preserve"> Reach New Heights in May. </w:t>
-      </w:r>
-      <w:r>
-        <w:rPr>
-          <w:rFonts w:ascii="Arial" w:hAnsi="Arial" w:cs="Arial"/>
-          <w:sz w:val="24"/>
-          <w:szCs w:val="24"/>
-        </w:rPr>
-        <w:t>Disponível em:</w:t>
-      </w:r>
-      <w:proofErr w:type="gramStart"/>
-      <w:r>
-        <w:rPr>
-          <w:rFonts w:ascii="Arial" w:hAnsi="Arial" w:cs="Arial"/>
-          <w:sz w:val="24"/>
-          <w:szCs w:val="24"/>
-        </w:rPr>
-        <w:t xml:space="preserve">  </w:t>
-      </w:r>
-      <w:proofErr w:type="gramEnd"/>
-      <w:r>
-        <w:rPr>
-          <w:rFonts w:ascii="Arial" w:hAnsi="Arial" w:cs="Arial"/>
-          <w:sz w:val="24"/>
-          <w:szCs w:val="24"/>
-        </w:rPr>
-        <w:t>&lt;http://blog.comscore.com/2011/06/facebook_linkedin_twitter_tumblr.html</w:t>
-      </w:r>
-      <w:r>
-        <w:rPr>
-          <w:rFonts w:ascii="Arial" w:hAnsi="Arial" w:cs="Arial"/>
-          <w:sz w:val="24"/>
-          <w:szCs w:val="24"/>
-        </w:rPr>
-        <w:t>&gt;. Acesso</w:t>
-      </w:r>
-      <w:r>
-        <w:rPr>
-          <w:rFonts w:ascii="Arial" w:hAnsi="Arial" w:cs="Arial"/>
-          <w:sz w:val="24"/>
-          <w:szCs w:val="24"/>
-        </w:rPr>
-        <w:t xml:space="preserve"> em </w:t>
-      </w:r>
-      <w:proofErr w:type="gramStart"/>
-      <w:r>
-        <w:rPr>
-          <w:rFonts w:ascii="Arial" w:hAnsi="Arial" w:cs="Arial"/>
-          <w:sz w:val="24"/>
-          <w:szCs w:val="24"/>
-        </w:rPr>
-        <w:t>07</w:t>
-      </w:r>
-      <w:r>
-        <w:rPr>
-          <w:rFonts w:ascii="Arial" w:hAnsi="Arial" w:cs="Arial"/>
-          <w:sz w:val="24"/>
-          <w:szCs w:val="24"/>
-        </w:rPr>
-        <w:t xml:space="preserve"> abril 2012</w:t>
-      </w:r>
-      <w:proofErr w:type="gramEnd"/>
-    </w:p>
-    <w:p>
-      <w:pPr>
-        <w:pStyle w:val="SemEspaamento"/>
-        <w:rPr>
-          <w:rFonts w:ascii="Arial" w:hAnsi="Arial" w:cs="Arial"/>
-          <w:sz w:val="24"/>
-          <w:szCs w:val="24"/>
-        </w:rPr>
-      </w:pPr>
-    </w:p>
-    <w:p>
-      <w:pPr>
-        <w:pStyle w:val="SemEspaamento"/>
-        <w:rPr>
-          <w:rFonts w:ascii="Arial" w:hAnsi="Arial" w:cs="Arial"/>
-          <w:sz w:val="24"/>
-          <w:szCs w:val="24"/>
-        </w:rPr>
-      </w:pPr>
-      <w:proofErr w:type="gramStart"/>
-      <w:r>
-        <w:rPr>
-          <w:rFonts w:ascii="Arial" w:hAnsi="Arial" w:cs="Arial"/>
-          <w:sz w:val="24"/>
-          <w:szCs w:val="24"/>
-        </w:rPr>
-        <w:t>3</w:t>
-      </w:r>
-      <w:proofErr w:type="gramEnd"/>
-      <w:r>
-        <w:rPr>
-          <w:rFonts w:ascii="Arial" w:hAnsi="Arial" w:cs="Arial"/>
-          <w:sz w:val="24"/>
-          <w:szCs w:val="24"/>
-        </w:rPr>
-        <w:t xml:space="preserve"> Siqueira, C. (2012) Cirurgias são canceladas por baixo estoque de sangue. Disponível em: &lt;</w:t>
-      </w:r>
-      <w:proofErr w:type="gramStart"/>
-      <w:r>
-        <w:rPr>
-          <w:rFonts w:ascii="Arial" w:hAnsi="Arial" w:cs="Arial"/>
-          <w:sz w:val="24"/>
-          <w:szCs w:val="24"/>
-        </w:rPr>
-        <w:t>http://www.estadao.com.br/noticias/impresso,</w:t>
-      </w:r>
-      <w:proofErr w:type="gramEnd"/>
-      <w:r>
-        <w:rPr>
-          <w:rFonts w:ascii="Arial" w:hAnsi="Arial" w:cs="Arial"/>
-          <w:sz w:val="24"/>
-          <w:szCs w:val="24"/>
-        </w:rPr>
-        <w:t>cirurgias-sao-canceladas-por-baixo-estoque-de-sangue--,8311</w:t>
-      </w:r>
-      <w:r>
-        <w:rPr>
-          <w:rFonts w:ascii="Arial" w:hAnsi="Arial" w:cs="Arial"/>
-          <w:sz w:val="24"/>
-          <w:szCs w:val="24"/>
-        </w:rPr>
-        <w:t>92,0.htm&gt;. Acesso em 07 de Julho</w:t>
-      </w:r>
-      <w:r>
-        <w:rPr>
-          <w:rFonts w:ascii="Arial" w:hAnsi="Arial" w:cs="Arial"/>
-          <w:sz w:val="24"/>
-          <w:szCs w:val="24"/>
-        </w:rPr>
-        <w:t xml:space="preserve"> 2012</w:t>
-      </w:r>
-    </w:p>
-    <w:p>
-      <w:pPr>
-        <w:pStyle w:val="SemEspaamento"/>
-        <w:rPr>
-          <w:rFonts w:ascii="Arial" w:hAnsi="Arial" w:cs="Arial"/>
-          <w:sz w:val="24"/>
-          <w:szCs w:val="24"/>
-        </w:rPr>
-      </w:pPr>
-    </w:p>
-    <w:p>
-      <w:pPr>
-        <w:pStyle w:val="SemEspaamento"/>
-        <w:rPr>
-          <w:rFonts w:ascii="Arial" w:hAnsi="Arial" w:cs="Arial"/>
-          <w:sz w:val="24"/>
-          <w:szCs w:val="24"/>
-        </w:rPr>
-      </w:pPr>
-      <w:proofErr w:type="gramStart"/>
-      <w:r>
-        <w:rPr>
-          <w:rFonts w:ascii="Arial" w:hAnsi="Arial" w:cs="Arial"/>
-          <w:sz w:val="24"/>
-          <w:szCs w:val="24"/>
-        </w:rPr>
-        <w:t>4</w:t>
-      </w:r>
-      <w:proofErr w:type="gramEnd"/>
-      <w:r>
-        <w:rPr>
-          <w:rFonts w:ascii="Arial" w:hAnsi="Arial" w:cs="Arial"/>
-          <w:sz w:val="24"/>
-          <w:szCs w:val="24"/>
-        </w:rPr>
-        <w:t xml:space="preserve"> Baixo estoque de sangue em hemocentros do Brasil adia cirurgias (2012). Disponível em &lt;http://g1.globo.com/jornal-nacional/noticia/2012/05/baixo-estoque-de-sangue-em-hemocentros-do-brasil-adia-cirurgias.html&gt;</w:t>
-      </w:r>
-      <w:proofErr w:type="gramStart"/>
-      <w:r>
-        <w:rPr>
-          <w:rFonts w:ascii="Arial" w:hAnsi="Arial" w:cs="Arial"/>
-          <w:sz w:val="24"/>
-          <w:szCs w:val="24"/>
-        </w:rPr>
-        <w:t xml:space="preserve"> .</w:t>
-      </w:r>
-      <w:proofErr w:type="gramEnd"/>
-      <w:r>
-        <w:rPr>
-          <w:rFonts w:ascii="Arial" w:hAnsi="Arial" w:cs="Arial"/>
-          <w:sz w:val="24"/>
-          <w:szCs w:val="24"/>
-        </w:rPr>
-        <w:t xml:space="preserve"> Acesso em </w:t>
-      </w:r>
-      <w:proofErr w:type="gramStart"/>
-      <w:r>
-        <w:rPr>
-          <w:rFonts w:ascii="Arial" w:hAnsi="Arial" w:cs="Arial"/>
-          <w:sz w:val="24"/>
-          <w:szCs w:val="24"/>
-        </w:rPr>
-        <w:t xml:space="preserve">24 </w:t>
-      </w:r>
-      <w:r>
-        <w:rPr>
-          <w:rFonts w:ascii="Arial" w:hAnsi="Arial" w:cs="Arial"/>
-          <w:sz w:val="24"/>
-          <w:szCs w:val="24"/>
-        </w:rPr>
-        <w:t>j</w:t>
-      </w:r>
-      <w:r>
-        <w:rPr>
-          <w:rFonts w:ascii="Arial" w:hAnsi="Arial" w:cs="Arial"/>
-          <w:sz w:val="24"/>
-          <w:szCs w:val="24"/>
-        </w:rPr>
-        <w:t>unho 2012</w:t>
-      </w:r>
-      <w:proofErr w:type="gramEnd"/>
-      <w:r>
-        <w:rPr>
-          <w:rFonts w:ascii="Arial" w:hAnsi="Arial" w:cs="Arial"/>
-          <w:sz w:val="24"/>
-          <w:szCs w:val="24"/>
-        </w:rPr>
-        <w:t>.</w:t>
-      </w:r>
-    </w:p>
-    <w:p>
-      <w:pPr>
-        <w:pStyle w:val="SemEspaamento"/>
-        <w:rPr>
-          <w:rFonts w:ascii="Arial" w:hAnsi="Arial" w:cs="Arial"/>
-          <w:sz w:val="24"/>
-          <w:szCs w:val="24"/>
-        </w:rPr>
-      </w:pPr>
-    </w:p>
-    <w:p>
-      <w:pPr>
-        <w:spacing w:line="240" w:lineRule="auto"/>
-        <w:rPr>
-          <w:rFonts w:ascii="Arial" w:hAnsi="Arial" w:cs="Arial"/>
-          <w:sz w:val="24"/>
-          <w:szCs w:val="24"/>
-        </w:rPr>
-      </w:pPr>
-      <w:proofErr w:type="gramStart"/>
-      <w:r>
-        <w:rPr>
-          <w:rFonts w:ascii="Arial" w:hAnsi="Arial" w:cs="Arial"/>
-          <w:sz w:val="24"/>
-          <w:szCs w:val="24"/>
-        </w:rPr>
-        <w:t>5</w:t>
-      </w:r>
-      <w:proofErr w:type="gramEnd"/>
-      <w:r>
-        <w:rPr>
-          <w:rFonts w:ascii="Arial" w:hAnsi="Arial" w:cs="Arial"/>
-          <w:sz w:val="24"/>
-          <w:szCs w:val="24"/>
-        </w:rPr>
-        <w:t xml:space="preserve"> </w:t>
-      </w:r>
-      <w:proofErr w:type="spellStart"/>
-      <w:r>
-        <w:rPr>
-          <w:rFonts w:ascii="Arial" w:hAnsi="Arial" w:cs="Arial"/>
-          <w:sz w:val="24"/>
-          <w:szCs w:val="24"/>
-        </w:rPr>
-        <w:t>History</w:t>
-      </w:r>
-      <w:proofErr w:type="spellEnd"/>
-      <w:r>
-        <w:rPr>
-          <w:rFonts w:ascii="Arial" w:hAnsi="Arial" w:cs="Arial"/>
-          <w:sz w:val="24"/>
-          <w:szCs w:val="24"/>
-        </w:rPr>
-        <w:t xml:space="preserve">: </w:t>
-      </w:r>
-      <w:proofErr w:type="spellStart"/>
-      <w:r>
-        <w:rPr>
-          <w:rFonts w:ascii="Arial" w:hAnsi="Arial" w:cs="Arial"/>
-          <w:sz w:val="24"/>
-          <w:szCs w:val="24"/>
-        </w:rPr>
-        <w:t>The</w:t>
-      </w:r>
-      <w:proofErr w:type="spellEnd"/>
-      <w:r>
-        <w:rPr>
-          <w:rFonts w:ascii="Arial" w:hAnsi="Arial" w:cs="Arial"/>
-          <w:sz w:val="24"/>
-          <w:szCs w:val="24"/>
-        </w:rPr>
-        <w:t xml:space="preserve"> Manifesto </w:t>
-      </w:r>
-      <w:proofErr w:type="spellStart"/>
-      <w:r>
-        <w:rPr>
-          <w:rFonts w:ascii="Arial" w:hAnsi="Arial" w:cs="Arial"/>
-          <w:sz w:val="24"/>
-          <w:szCs w:val="24"/>
-        </w:rPr>
-        <w:t>Agile</w:t>
-      </w:r>
-      <w:proofErr w:type="spellEnd"/>
-      <w:r>
-        <w:rPr>
-          <w:rFonts w:ascii="Arial" w:hAnsi="Arial" w:cs="Arial"/>
-          <w:sz w:val="24"/>
-          <w:szCs w:val="24"/>
-        </w:rPr>
-        <w:t xml:space="preserve"> (2001). Disponível em: &lt;</w:t>
-      </w:r>
-      <w:r>
-        <w:rPr>
-          <w:rFonts w:ascii="Arial" w:hAnsi="Arial" w:cs="Arial"/>
-          <w:sz w:val="24"/>
-          <w:szCs w:val="24"/>
-        </w:rPr>
-        <w:t>http://www.agilemanifesto.org/history.html</w:t>
-      </w:r>
-      <w:r>
-        <w:rPr>
-          <w:rFonts w:ascii="Arial" w:hAnsi="Arial" w:cs="Arial"/>
-          <w:sz w:val="24"/>
-          <w:szCs w:val="24"/>
-        </w:rPr>
-        <w:t xml:space="preserve">&gt; Acesso em </w:t>
-      </w:r>
-      <w:proofErr w:type="gramStart"/>
-      <w:r>
-        <w:rPr>
-          <w:rFonts w:ascii="Arial" w:hAnsi="Arial" w:cs="Arial"/>
-          <w:sz w:val="24"/>
-          <w:szCs w:val="24"/>
-        </w:rPr>
-        <w:t>24 junho 2012</w:t>
-      </w:r>
-      <w:proofErr w:type="gramEnd"/>
-      <w:r>
-        <w:rPr>
-          <w:rFonts w:ascii="Arial" w:hAnsi="Arial" w:cs="Arial"/>
-          <w:sz w:val="24"/>
-          <w:szCs w:val="24"/>
-        </w:rPr>
-        <w:t>.</w:t>
-      </w:r>
-    </w:p>
-    <w:p>
-      <w:pPr>
-        <w:spacing w:line="240" w:lineRule="auto"/>
-        <w:rPr>
-          <w:rFonts w:ascii="Arial" w:hAnsi="Arial" w:cs="Arial"/>
-          <w:sz w:val="24"/>
-          <w:szCs w:val="24"/>
-        </w:rPr>
-      </w:pPr>
-      <w:proofErr w:type="gramStart"/>
-      <w:r>
-        <w:rPr>
-          <w:rFonts w:ascii="Arial" w:hAnsi="Arial" w:cs="Arial"/>
-          <w:sz w:val="24"/>
-          <w:szCs w:val="24"/>
-        </w:rPr>
-        <w:t>5</w:t>
-      </w:r>
-      <w:proofErr w:type="gramEnd"/>
-      <w:r>
-        <w:t xml:space="preserve"> </w:t>
-      </w:r>
-      <w:r>
-        <w:rPr>
-          <w:rFonts w:ascii="Arial" w:hAnsi="Arial" w:cs="Arial"/>
-          <w:sz w:val="24"/>
-          <w:szCs w:val="24"/>
-        </w:rPr>
-        <w:t xml:space="preserve">Manifesto for </w:t>
-      </w:r>
-      <w:proofErr w:type="spellStart"/>
-      <w:r>
-        <w:rPr>
-          <w:rFonts w:ascii="Arial" w:hAnsi="Arial" w:cs="Arial"/>
-          <w:sz w:val="24"/>
-          <w:szCs w:val="24"/>
-        </w:rPr>
-        <w:t>Agile</w:t>
-      </w:r>
-      <w:proofErr w:type="spellEnd"/>
-      <w:r>
-        <w:rPr>
-          <w:rFonts w:ascii="Arial" w:hAnsi="Arial" w:cs="Arial"/>
-          <w:sz w:val="24"/>
-          <w:szCs w:val="24"/>
-        </w:rPr>
-        <w:t xml:space="preserve"> Software </w:t>
-      </w:r>
-      <w:proofErr w:type="spellStart"/>
-      <w:r>
-        <w:rPr>
-          <w:rFonts w:ascii="Arial" w:hAnsi="Arial" w:cs="Arial"/>
-          <w:sz w:val="24"/>
-          <w:szCs w:val="24"/>
-        </w:rPr>
-        <w:t>Development</w:t>
-      </w:r>
-      <w:proofErr w:type="spellEnd"/>
-      <w:r>
-        <w:rPr>
-          <w:rFonts w:ascii="Arial" w:hAnsi="Arial" w:cs="Arial"/>
-          <w:sz w:val="24"/>
-          <w:szCs w:val="24"/>
-        </w:rPr>
-        <w:t xml:space="preserve"> (2001) Disponível em &lt;</w:t>
-      </w:r>
-      <w:r>
-        <w:rPr>
-          <w:rFonts w:ascii="Arial" w:hAnsi="Arial" w:cs="Arial"/>
-          <w:sz w:val="24"/>
-          <w:szCs w:val="24"/>
-        </w:rPr>
-        <w:t>http://www.agilemanifesto.org/&gt;</w:t>
-      </w:r>
-      <w:r>
-        <w:rPr>
-          <w:rFonts w:ascii="Arial" w:hAnsi="Arial" w:cs="Arial"/>
-          <w:sz w:val="24"/>
-          <w:szCs w:val="24"/>
-        </w:rPr>
-        <w:t xml:space="preserve">  Acesso em 24 junho 2012</w:t>
-      </w:r>
-    </w:p>
-    <w:p>
-      <w:pPr>
-        <w:pStyle w:val="SemEspaamento"/>
-        <w:rPr>
-          <w:rFonts w:ascii="Arial" w:hAnsi="Arial" w:cs="Arial"/>
-          <w:sz w:val="24"/>
-          <w:szCs w:val="24"/>
-        </w:rPr>
-      </w:pPr>
-    </w:p>
-    <w:p>
-      <w:pPr>
-        <w:pStyle w:val="SemEspaamento"/>
-        <w:rPr>
-          <w:rFonts w:ascii="Arial" w:hAnsi="Arial" w:cs="Arial"/>
-          <w:sz w:val="24"/>
-          <w:szCs w:val="24"/>
-          <w:lang w:val="en-US"/>
-        </w:rPr>
-      </w:pPr>
-      <w:r>
-        <w:rPr>
-          <w:rFonts w:ascii="Arial" w:hAnsi="Arial" w:cs="Arial"/>
-          <w:sz w:val="24"/>
-          <w:szCs w:val="24"/>
-          <w:lang w:val="en-US"/>
-        </w:rPr>
-        <w:t>6</w:t>
-      </w:r>
-      <w:r>
-        <w:rPr>
-          <w:rFonts w:ascii="Arial" w:hAnsi="Arial" w:cs="Arial"/>
-          <w:sz w:val="24"/>
-          <w:szCs w:val="24"/>
-          <w:lang w:val="en-US"/>
-        </w:rPr>
-        <w:t xml:space="preserve"> </w:t>
-      </w:r>
-      <w:r>
-        <w:rPr>
-          <w:rFonts w:ascii="Arial" w:hAnsi="Arial" w:cs="Arial"/>
-          <w:sz w:val="24"/>
-          <w:szCs w:val="24"/>
-          <w:lang w:val="en-US"/>
-        </w:rPr>
-        <w:t xml:space="preserve">O'Reilly, T. (2005) </w:t>
-      </w:r>
-      <w:proofErr w:type="gramStart"/>
-      <w:r>
-        <w:rPr>
-          <w:rFonts w:ascii="Arial" w:hAnsi="Arial" w:cs="Arial"/>
-          <w:sz w:val="24"/>
-          <w:szCs w:val="24"/>
-          <w:lang w:val="en-US"/>
-        </w:rPr>
-        <w:t>What</w:t>
-      </w:r>
-      <w:proofErr w:type="gramEnd"/>
-      <w:r>
-        <w:rPr>
-          <w:rFonts w:ascii="Arial" w:hAnsi="Arial" w:cs="Arial"/>
-          <w:sz w:val="24"/>
-          <w:szCs w:val="24"/>
-          <w:lang w:val="en-US"/>
-        </w:rPr>
-        <w:t xml:space="preserve"> Is Web 2.0: Design Patterns and Business Models for the Next Generation of Software </w:t>
-      </w:r>
-      <w:proofErr w:type="spellStart"/>
-      <w:r>
-        <w:rPr>
-          <w:rFonts w:ascii="Arial" w:hAnsi="Arial" w:cs="Arial"/>
-          <w:sz w:val="24"/>
-          <w:szCs w:val="24"/>
-          <w:lang w:val="en-US"/>
-        </w:rPr>
-        <w:t>Disponível</w:t>
-      </w:r>
-      <w:proofErr w:type="spellEnd"/>
-      <w:r>
-        <w:rPr>
-          <w:rFonts w:ascii="Arial" w:hAnsi="Arial" w:cs="Arial"/>
-          <w:sz w:val="24"/>
-          <w:szCs w:val="24"/>
-          <w:lang w:val="en-US"/>
-        </w:rPr>
-        <w:t xml:space="preserve"> </w:t>
-      </w:r>
-      <w:proofErr w:type="spellStart"/>
-      <w:r>
-        <w:rPr>
-          <w:rFonts w:ascii="Arial" w:hAnsi="Arial" w:cs="Arial"/>
-          <w:sz w:val="24"/>
-          <w:szCs w:val="24"/>
-          <w:lang w:val="en-US"/>
-        </w:rPr>
-        <w:t>em</w:t>
-      </w:r>
-      <w:proofErr w:type="spellEnd"/>
-      <w:r>
-        <w:rPr>
-          <w:rFonts w:ascii="Arial" w:hAnsi="Arial" w:cs="Arial"/>
-          <w:sz w:val="24"/>
-          <w:szCs w:val="24"/>
-          <w:lang w:val="en-US"/>
-        </w:rPr>
-        <w:t xml:space="preserve">: &lt;http://oreillynet.com/pub/a/oreilly/tim/news/2005/09/30/what-is-web-20.html&gt;.  </w:t>
-      </w:r>
-      <w:proofErr w:type="spellStart"/>
-      <w:r>
-        <w:rPr>
-          <w:rFonts w:ascii="Arial" w:hAnsi="Arial" w:cs="Arial"/>
-          <w:sz w:val="24"/>
-          <w:szCs w:val="24"/>
-          <w:lang w:val="en-US"/>
-        </w:rPr>
-        <w:t>Acesso</w:t>
-      </w:r>
-      <w:proofErr w:type="spellEnd"/>
-      <w:r>
-        <w:rPr>
-          <w:rFonts w:ascii="Arial" w:hAnsi="Arial" w:cs="Arial"/>
-          <w:sz w:val="24"/>
-          <w:szCs w:val="24"/>
-          <w:lang w:val="en-US"/>
-        </w:rPr>
-        <w:t xml:space="preserve"> </w:t>
-      </w:r>
-      <w:proofErr w:type="spellStart"/>
-      <w:r>
-        <w:rPr>
-          <w:rFonts w:ascii="Arial" w:hAnsi="Arial" w:cs="Arial"/>
-          <w:sz w:val="24"/>
-          <w:szCs w:val="24"/>
-          <w:lang w:val="en-US"/>
-        </w:rPr>
-        <w:t>em</w:t>
-      </w:r>
-      <w:proofErr w:type="spellEnd"/>
-      <w:r>
-        <w:rPr>
-          <w:rFonts w:ascii="Arial" w:hAnsi="Arial" w:cs="Arial"/>
-          <w:sz w:val="24"/>
-          <w:szCs w:val="24"/>
-          <w:lang w:val="en-US"/>
-        </w:rPr>
-        <w:t xml:space="preserve"> 13 </w:t>
-      </w:r>
-      <w:proofErr w:type="spellStart"/>
-      <w:r>
-        <w:rPr>
-          <w:rFonts w:ascii="Arial" w:hAnsi="Arial" w:cs="Arial"/>
-          <w:sz w:val="24"/>
-          <w:szCs w:val="24"/>
-          <w:lang w:val="en-US"/>
-        </w:rPr>
-        <w:t>julho</w:t>
-      </w:r>
-      <w:proofErr w:type="spellEnd"/>
-      <w:r>
-        <w:rPr>
-          <w:rFonts w:ascii="Arial" w:hAnsi="Arial" w:cs="Arial"/>
-          <w:sz w:val="24"/>
-          <w:szCs w:val="24"/>
-          <w:lang w:val="en-US"/>
-        </w:rPr>
-        <w:t xml:space="preserve"> 2012</w:t>
-      </w:r>
-    </w:p>
-    <w:p>
-      <w:pPr>
-        <w:pStyle w:val="SemEspaamento"/>
-        <w:rPr>
-          <w:rFonts w:ascii="Arial" w:hAnsi="Arial" w:cs="Arial"/>
-          <w:sz w:val="24"/>
-          <w:szCs w:val="24"/>
-          <w:lang w:val="en-US"/>
-        </w:rPr>
-      </w:pPr>
-    </w:p>
-    <w:p>
-      <w:pPr>
-        <w:pStyle w:val="SemEspaamento"/>
-        <w:rPr>
-          <w:rFonts w:ascii="Arial" w:eastAsia="Times New Roman" w:hAnsi="Arial" w:cs="Arial"/>
-          <w:sz w:val="24"/>
-          <w:szCs w:val="24"/>
-          <w:lang w:val="en-US"/>
-        </w:rPr>
-      </w:pPr>
-      <w:proofErr w:type="gramStart"/>
-      <w:r>
-        <w:rPr>
-          <w:rFonts w:ascii="Arial" w:hAnsi="Arial" w:cs="Arial"/>
-          <w:sz w:val="24"/>
-          <w:szCs w:val="24"/>
-          <w:lang w:val="en-US"/>
-        </w:rPr>
-        <w:t>7</w:t>
+        <w:t>8</w:t>
       </w:r>
       <w:r>
         <w:rPr>
@@ -13912,7 +14043,7 @@
           <w:szCs w:val="24"/>
           <w:lang w:val="en-US"/>
         </w:rPr>
-        <w:t>8</w:t>
+        <w:t>9</w:t>
       </w:r>
       <w:r>
         <w:rPr>
@@ -13988,13 +14119,15 @@
           <w:rFonts w:ascii="Arial" w:hAnsi="Arial" w:cs="Arial"/>
           <w:sz w:val="24"/>
           <w:szCs w:val="24"/>
-        </w:rPr>
-      </w:pPr>
-      <w:r>
-        <w:rPr>
-          <w:rFonts w:ascii="Arial" w:hAnsi="Arial" w:cs="Arial"/>
-          <w:sz w:val="24"/>
-          <w:szCs w:val="24"/>
+          <w:lang w:val="en-US"/>
+        </w:rPr>
+      </w:pPr>
+      <w:r>
+        <w:rPr>
+          <w:rFonts w:ascii="Arial" w:hAnsi="Arial" w:cs="Arial"/>
+          <w:sz w:val="24"/>
+          <w:szCs w:val="24"/>
+          <w:lang w:val="en-US"/>
         </w:rPr>
         <w:t>MA 02638, USA, (1995)</w:t>
       </w:r>
@@ -14006,292 +14139,9 @@
           <w:rFonts w:ascii="Arial" w:hAnsi="Arial" w:cs="Arial"/>
           <w:sz w:val="24"/>
           <w:szCs w:val="24"/>
-        </w:rPr>
-      </w:pPr>
-    </w:p>
-    <w:p>
-      <w:pPr>
-        <w:pStyle w:val="SemEspaamento"/>
-        <w:rPr>
-          <w:rFonts w:ascii="Arial" w:hAnsi="Arial" w:cs="Arial"/>
-          <w:sz w:val="24"/>
-          <w:szCs w:val="24"/>
-        </w:rPr>
-      </w:pPr>
-      <w:proofErr w:type="gramStart"/>
-      <w:r>
-        <w:rPr>
-          <w:rFonts w:ascii="Arial" w:hAnsi="Arial" w:cs="Arial"/>
-          <w:sz w:val="24"/>
-          <w:szCs w:val="24"/>
-        </w:rPr>
-        <w:t>9</w:t>
-      </w:r>
-      <w:proofErr w:type="gramEnd"/>
-      <w:r>
-        <w:rPr>
-          <w:rFonts w:ascii="Arial" w:hAnsi="Arial" w:cs="Arial"/>
-          <w:sz w:val="24"/>
-          <w:szCs w:val="24"/>
-        </w:rPr>
-        <w:t xml:space="preserve"> Soares, S, M. (2004) Metodologias Ágeis Extreme Programming e </w:t>
-      </w:r>
-      <w:proofErr w:type="spellStart"/>
-      <w:r>
-        <w:rPr>
-          <w:rFonts w:ascii="Arial" w:hAnsi="Arial" w:cs="Arial"/>
-          <w:sz w:val="24"/>
-          <w:szCs w:val="24"/>
-        </w:rPr>
-        <w:t>Scrum</w:t>
-      </w:r>
-      <w:proofErr w:type="spellEnd"/>
-      <w:r>
-        <w:rPr>
-          <w:rFonts w:ascii="Arial" w:hAnsi="Arial" w:cs="Arial"/>
-          <w:sz w:val="24"/>
-          <w:szCs w:val="24"/>
-        </w:rPr>
-        <w:t xml:space="preserve"> para o desenvolvimento de software. Disponível em: </w:t>
-      </w:r>
-      <w:r>
-        <w:rPr>
-          <w:rFonts w:ascii="Arial" w:hAnsi="Arial" w:cs="Arial"/>
-          <w:sz w:val="24"/>
-          <w:szCs w:val="24"/>
-        </w:rPr>
-        <w:lastRenderedPageBreak/>
-        <w:t>&lt;</w:t>
-      </w:r>
-      <w:proofErr w:type="gramStart"/>
-      <w:r>
-        <w:rPr>
-          <w:rFonts w:ascii="Arial" w:hAnsi="Arial" w:cs="Arial"/>
-          <w:sz w:val="24"/>
-          <w:szCs w:val="24"/>
-          <w:shd w:val="clear" w:color="auto" w:fill="FFFFFF"/>
-        </w:rPr>
-        <w:t>revistas.</w:t>
-      </w:r>
-      <w:proofErr w:type="gramEnd"/>
-      <w:r>
-        <w:rPr>
-          <w:rFonts w:ascii="Arial" w:hAnsi="Arial" w:cs="Arial"/>
-          <w:sz w:val="24"/>
-          <w:szCs w:val="24"/>
-          <w:shd w:val="clear" w:color="auto" w:fill="FFFFFF"/>
-        </w:rPr>
-        <w:t>facecla.com.br/index.php/reinfo/article/download/146/38</w:t>
-      </w:r>
-      <w:r>
-        <w:rPr>
-          <w:rFonts w:ascii="Arial" w:hAnsi="Arial" w:cs="Arial"/>
-          <w:sz w:val="24"/>
-          <w:szCs w:val="24"/>
-          <w:shd w:val="clear" w:color="auto" w:fill="FFFFFF"/>
-        </w:rPr>
-        <w:t>&gt; Acesso em 14 de julho 2012</w:t>
-      </w:r>
-    </w:p>
-    <w:p>
-      <w:pPr>
-        <w:pStyle w:val="SemEspaamento"/>
-        <w:rPr>
-          <w:rFonts w:ascii="Arial" w:hAnsi="Arial" w:cs="Arial"/>
-          <w:sz w:val="24"/>
-          <w:szCs w:val="24"/>
-        </w:rPr>
-      </w:pPr>
-    </w:p>
-    <w:p>
-      <w:pPr>
-        <w:pStyle w:val="SemEspaamento"/>
-        <w:rPr>
-          <w:rFonts w:ascii="Arial" w:hAnsi="Arial" w:cs="Arial"/>
-          <w:sz w:val="24"/>
-          <w:szCs w:val="24"/>
-        </w:rPr>
-      </w:pPr>
-    </w:p>
-    <w:p>
-      <w:pPr>
-        <w:pStyle w:val="SemEspaamento"/>
-        <w:rPr>
-          <w:rFonts w:ascii="Arial" w:hAnsi="Arial" w:cs="Arial"/>
-          <w:sz w:val="24"/>
-          <w:szCs w:val="24"/>
-        </w:rPr>
-      </w:pPr>
-    </w:p>
-    <w:p>
-      <w:pPr>
-        <w:pStyle w:val="SemEspaamento"/>
-        <w:rPr>
-          <w:rFonts w:ascii="Arial" w:hAnsi="Arial" w:cs="Arial"/>
-          <w:sz w:val="24"/>
-          <w:szCs w:val="24"/>
-        </w:rPr>
-      </w:pPr>
-      <w:r>
-        <w:rPr>
-          <w:rFonts w:ascii="Arial" w:hAnsi="Arial" w:cs="Arial"/>
-          <w:sz w:val="24"/>
-          <w:szCs w:val="24"/>
-        </w:rPr>
-        <w:t>10</w:t>
-      </w:r>
-      <w:r>
-        <w:rPr>
-          <w:rFonts w:ascii="Arial" w:hAnsi="Arial" w:cs="Arial"/>
-          <w:sz w:val="24"/>
-          <w:szCs w:val="24"/>
-        </w:rPr>
-        <w:t xml:space="preserve"> </w:t>
-      </w:r>
-      <w:r>
-        <w:rPr>
-          <w:rFonts w:ascii="Arial" w:hAnsi="Arial" w:cs="Arial"/>
-          <w:sz w:val="24"/>
-          <w:szCs w:val="24"/>
-        </w:rPr>
-        <w:t>Conceitos básicos sobre Metodologias Ágeis para Desenvolvimento de Software (Metodologias Clássicas x Extreme Programming). Disponível em: &lt;http://www.devmedia.com.br/conceitos-basicos-sobre-metodologias-ageis-para-desenvolvimento-de-software-metodologias-classicas-x-extreme-programming/10596&gt;</w:t>
-      </w:r>
-      <w:proofErr w:type="gramStart"/>
-      <w:r>
-        <w:rPr>
-          <w:rFonts w:ascii="Arial" w:hAnsi="Arial" w:cs="Arial"/>
-          <w:sz w:val="24"/>
-          <w:szCs w:val="24"/>
-        </w:rPr>
-        <w:t xml:space="preserve">  </w:t>
-      </w:r>
-      <w:proofErr w:type="gramEnd"/>
-      <w:r>
-        <w:rPr>
-          <w:rFonts w:ascii="Arial" w:hAnsi="Arial" w:cs="Arial"/>
-          <w:sz w:val="24"/>
-          <w:szCs w:val="24"/>
-        </w:rPr>
-        <w:t xml:space="preserve">Acesso em </w:t>
-      </w:r>
-      <w:r>
-        <w:rPr>
-          <w:rFonts w:ascii="Arial" w:hAnsi="Arial" w:cs="Arial"/>
-          <w:sz w:val="24"/>
-          <w:szCs w:val="24"/>
-        </w:rPr>
-        <w:t>14</w:t>
-      </w:r>
-      <w:r>
-        <w:rPr>
-          <w:rFonts w:ascii="Arial" w:hAnsi="Arial" w:cs="Arial"/>
-          <w:sz w:val="24"/>
-          <w:szCs w:val="24"/>
-        </w:rPr>
-        <w:t xml:space="preserve"> de </w:t>
-      </w:r>
-      <w:r>
-        <w:rPr>
-          <w:rFonts w:ascii="Arial" w:hAnsi="Arial" w:cs="Arial"/>
-          <w:sz w:val="24"/>
-          <w:szCs w:val="24"/>
-        </w:rPr>
-        <w:t>julho</w:t>
-      </w:r>
-      <w:r>
-        <w:rPr>
-          <w:rFonts w:ascii="Arial" w:hAnsi="Arial" w:cs="Arial"/>
-          <w:sz w:val="24"/>
-          <w:szCs w:val="24"/>
-        </w:rPr>
-        <w:t xml:space="preserve"> 2012</w:t>
-      </w:r>
-    </w:p>
-    <w:p>
-      <w:pPr>
-        <w:pStyle w:val="SemEspaamento"/>
-        <w:rPr>
-          <w:rFonts w:ascii="Arial" w:hAnsi="Arial" w:cs="Arial"/>
-          <w:sz w:val="24"/>
-          <w:szCs w:val="24"/>
-        </w:rPr>
-      </w:pPr>
-    </w:p>
-    <w:p>
-      <w:pPr>
-        <w:pStyle w:val="SemEspaamento"/>
-        <w:rPr>
-          <w:rFonts w:ascii="Arial" w:hAnsi="Arial" w:cs="Arial"/>
-          <w:sz w:val="24"/>
-          <w:szCs w:val="24"/>
           <w:lang w:val="en-US"/>
         </w:rPr>
       </w:pPr>
-      <w:r>
-        <w:rPr>
-          <w:rFonts w:ascii="Arial" w:hAnsi="Arial" w:cs="Arial"/>
-          <w:sz w:val="24"/>
-          <w:szCs w:val="24"/>
-          <w:lang w:val="en-US"/>
-        </w:rPr>
-        <w:t>1</w:t>
-      </w:r>
-      <w:r>
-        <w:rPr>
-          <w:rFonts w:ascii="Arial" w:hAnsi="Arial" w:cs="Arial"/>
-          <w:sz w:val="24"/>
-          <w:szCs w:val="24"/>
-          <w:lang w:val="en-US"/>
-        </w:rPr>
-        <w:t>1</w:t>
-      </w:r>
-      <w:r>
-        <w:rPr>
-          <w:rFonts w:ascii="Arial" w:hAnsi="Arial" w:cs="Arial"/>
-          <w:sz w:val="24"/>
-          <w:szCs w:val="24"/>
-          <w:lang w:val="en-US"/>
-        </w:rPr>
-        <w:t xml:space="preserve"> </w:t>
-      </w:r>
-      <w:proofErr w:type="gramStart"/>
-      <w:r>
-        <w:rPr>
-          <w:rFonts w:ascii="Arial" w:hAnsi="Arial" w:cs="Arial"/>
-          <w:sz w:val="24"/>
-          <w:szCs w:val="24"/>
-          <w:lang w:val="en-US"/>
-        </w:rPr>
-        <w:t>BECK</w:t>
-      </w:r>
-      <w:proofErr w:type="gramEnd"/>
-      <w:r>
-        <w:rPr>
-          <w:rFonts w:ascii="Arial" w:hAnsi="Arial" w:cs="Arial"/>
-          <w:sz w:val="24"/>
-          <w:szCs w:val="24"/>
-          <w:lang w:val="en-US"/>
-        </w:rPr>
-        <w:t>, Kent</w:t>
-      </w:r>
-      <w:r>
-        <w:rPr>
-          <w:rFonts w:ascii="Arial" w:hAnsi="Arial" w:cs="Arial"/>
-          <w:sz w:val="24"/>
-          <w:szCs w:val="24"/>
-          <w:lang w:val="en-US"/>
-        </w:rPr>
-        <w:t xml:space="preserve">; </w:t>
-      </w:r>
-      <w:r>
-        <w:rPr>
-          <w:rFonts w:ascii="Arial" w:hAnsi="Arial" w:cs="Arial"/>
-          <w:sz w:val="24"/>
-          <w:szCs w:val="24"/>
-          <w:lang w:val="en-US"/>
-        </w:rPr>
-        <w:t xml:space="preserve">FOWLER, Martin. (2000) Planning Extreme Programming </w:t>
-      </w:r>
     </w:p>
     <w:p>
       <w:pPr>
@@ -14333,7 +14183,7 @@
           <w:szCs w:val="24"/>
           <w:lang w:val="en-US"/>
         </w:rPr>
-        <w:t>2</w:t>
+        <w:t>0</w:t>
       </w:r>
       <w:r>
         <w:rPr>
@@ -14342,7 +14192,7 @@
           <w:szCs w:val="24"/>
           <w:lang w:val="en-US"/>
         </w:rPr>
-        <w:t xml:space="preserve"> </w:t>
+        <w:t xml:space="preserve"> Pressman, R. “</w:t>
       </w:r>
       <w:proofErr w:type="spellStart"/>
       <w:r>
@@ -14352,7 +14202,7 @@
           <w:szCs w:val="24"/>
           <w:lang w:val="en-US"/>
         </w:rPr>
-        <w:t>Schwaber</w:t>
+        <w:t>Engenharia</w:t>
       </w:r>
       <w:proofErr w:type="spellEnd"/>
       <w:r>
@@ -14362,27 +14212,7 @@
           <w:szCs w:val="24"/>
           <w:lang w:val="en-US"/>
         </w:rPr>
-        <w:t xml:space="preserve">, K. e </w:t>
-      </w:r>
-      <w:proofErr w:type="spellStart"/>
-      <w:r>
-        <w:rPr>
-          <w:rFonts w:ascii="Arial" w:hAnsi="Arial" w:cs="Arial"/>
-          <w:sz w:val="24"/>
-          <w:szCs w:val="24"/>
-          <w:lang w:val="en-US"/>
-        </w:rPr>
-        <w:t>Beedle</w:t>
-      </w:r>
-      <w:proofErr w:type="spellEnd"/>
-      <w:r>
-        <w:rPr>
-          <w:rFonts w:ascii="Arial" w:hAnsi="Arial" w:cs="Arial"/>
-          <w:sz w:val="24"/>
-          <w:szCs w:val="24"/>
-          <w:lang w:val="en-US"/>
-        </w:rPr>
-        <w:t>, M. "Agile Software Development with SCRUM", Prentice-Hall, (2002)</w:t>
+        <w:t xml:space="preserve"> de Software” McGraw-Hill, (2001)</w:t>
       </w:r>
     </w:p>
     <w:p>
@@ -14419,7 +14249,7 @@
           <w:szCs w:val="24"/>
           <w:lang w:val="en-US"/>
         </w:rPr>
-        <w:t>1</w:t>
+        <w:t xml:space="preserve">11 </w:t>
       </w:r>
       <w:r>
         <w:rPr>
@@ -14428,17 +14258,227 @@
           <w:szCs w:val="24"/>
           <w:lang w:val="en-US"/>
         </w:rPr>
-        <w:t>3</w:t>
-      </w:r>
-      <w:r>
+        <w:t>Brooks, F., “No Silver Bullet: Essence and Accidents of Software Engineering” Proc. IFIP, IEEE CS Press, 1987, pp. 1069-1076; reprinted in IEEE Computer, Apr, (1987), pp. 10-19</w:t>
+      </w:r>
+    </w:p>
+    <w:p>
+      <w:pPr>
+        <w:pStyle w:val="SemEspaamento"/>
         <w:rPr>
           <w:rFonts w:ascii="Arial" w:hAnsi="Arial" w:cs="Arial"/>
           <w:sz w:val="24"/>
           <w:szCs w:val="24"/>
           <w:lang w:val="en-US"/>
         </w:rPr>
+      </w:pPr>
+    </w:p>
+    <w:p>
+      <w:pPr>
+        <w:pStyle w:val="SemEspaamento"/>
+        <w:rPr>
+          <w:rFonts w:ascii="Arial" w:hAnsi="Arial" w:cs="Arial"/>
+          <w:sz w:val="24"/>
+          <w:szCs w:val="24"/>
+        </w:rPr>
+      </w:pPr>
+      <w:r>
+        <w:rPr>
+          <w:rFonts w:ascii="Arial" w:hAnsi="Arial" w:cs="Arial"/>
+          <w:sz w:val="24"/>
+          <w:szCs w:val="24"/>
+        </w:rPr>
+        <w:lastRenderedPageBreak/>
+        <w:t xml:space="preserve">12 </w:t>
+      </w:r>
+      <w:r>
+        <w:rPr>
+          <w:rFonts w:ascii="Arial" w:hAnsi="Arial" w:cs="Arial"/>
+          <w:sz w:val="24"/>
+          <w:szCs w:val="24"/>
+        </w:rPr>
+        <w:t>Conceitos básicos sobre Metodologias Ágeis para Desenvolvimento de Software (Metodologias Clássicas x Extreme Programming). Disponível em: &lt;http://www.devmedia.com.br/conceitos-basicos-sobre-metodologias-ageis-para-desenvolvimento-de-software-metodologias-classicas-x-extreme-programming/10596&gt;</w:t>
+      </w:r>
+      <w:proofErr w:type="gramStart"/>
+      <w:r>
+        <w:rPr>
+          <w:rFonts w:ascii="Arial" w:hAnsi="Arial" w:cs="Arial"/>
+          <w:sz w:val="24"/>
+          <w:szCs w:val="24"/>
+        </w:rPr>
+        <w:t xml:space="preserve">  </w:t>
+      </w:r>
+      <w:proofErr w:type="gramEnd"/>
+      <w:r>
+        <w:rPr>
+          <w:rFonts w:ascii="Arial" w:hAnsi="Arial" w:cs="Arial"/>
+          <w:sz w:val="24"/>
+          <w:szCs w:val="24"/>
+        </w:rPr>
+        <w:t xml:space="preserve">Acesso em </w:t>
+      </w:r>
+      <w:r>
+        <w:rPr>
+          <w:rFonts w:ascii="Arial" w:hAnsi="Arial" w:cs="Arial"/>
+          <w:sz w:val="24"/>
+          <w:szCs w:val="24"/>
+        </w:rPr>
+        <w:t>14</w:t>
+      </w:r>
+      <w:r>
+        <w:rPr>
+          <w:rFonts w:ascii="Arial" w:hAnsi="Arial" w:cs="Arial"/>
+          <w:sz w:val="24"/>
+          <w:szCs w:val="24"/>
+        </w:rPr>
+        <w:t xml:space="preserve"> de </w:t>
+      </w:r>
+      <w:r>
+        <w:rPr>
+          <w:rFonts w:ascii="Arial" w:hAnsi="Arial" w:cs="Arial"/>
+          <w:sz w:val="24"/>
+          <w:szCs w:val="24"/>
+        </w:rPr>
+        <w:t>julho</w:t>
+      </w:r>
+      <w:r>
+        <w:rPr>
+          <w:rFonts w:ascii="Arial" w:hAnsi="Arial" w:cs="Arial"/>
+          <w:sz w:val="24"/>
+          <w:szCs w:val="24"/>
+        </w:rPr>
+        <w:t xml:space="preserve"> 2012</w:t>
+      </w:r>
+    </w:p>
+    <w:p>
+      <w:pPr>
+        <w:pStyle w:val="SemEspaamento"/>
+        <w:rPr>
+          <w:rFonts w:ascii="Arial" w:hAnsi="Arial" w:cs="Arial"/>
+          <w:sz w:val="24"/>
+          <w:szCs w:val="24"/>
+        </w:rPr>
+      </w:pPr>
+    </w:p>
+    <w:p>
+      <w:pPr>
+        <w:pStyle w:val="SemEspaamento"/>
+        <w:rPr>
+          <w:rFonts w:ascii="Arial" w:hAnsi="Arial" w:cs="Arial"/>
+          <w:sz w:val="24"/>
+          <w:szCs w:val="24"/>
+        </w:rPr>
+      </w:pPr>
+    </w:p>
+    <w:p>
+      <w:pPr>
+        <w:pStyle w:val="SemEspaamento"/>
+        <w:rPr>
+          <w:rFonts w:ascii="Arial" w:hAnsi="Arial" w:cs="Arial"/>
+          <w:sz w:val="24"/>
+          <w:szCs w:val="24"/>
+        </w:rPr>
+      </w:pPr>
+    </w:p>
+    <w:p>
+      <w:pPr>
+        <w:pStyle w:val="SemEspaamento"/>
+        <w:rPr>
+          <w:rFonts w:ascii="Arial" w:hAnsi="Arial" w:cs="Arial"/>
+          <w:sz w:val="24"/>
+          <w:szCs w:val="24"/>
+          <w:lang w:val="en-US"/>
+        </w:rPr>
+      </w:pPr>
+      <w:r>
+        <w:rPr>
+          <w:rFonts w:ascii="Arial" w:hAnsi="Arial" w:cs="Arial"/>
+          <w:sz w:val="24"/>
+          <w:szCs w:val="24"/>
+          <w:lang w:val="en-US"/>
+        </w:rPr>
+        <w:t>13</w:t>
+      </w:r>
+      <w:r>
+        <w:rPr>
+          <w:rFonts w:ascii="Arial" w:hAnsi="Arial" w:cs="Arial"/>
+          <w:sz w:val="24"/>
+          <w:szCs w:val="24"/>
+          <w:lang w:val="en-US"/>
+        </w:rPr>
         <w:t xml:space="preserve"> </w:t>
       </w:r>
+      <w:proofErr w:type="gramStart"/>
+      <w:r>
+        <w:rPr>
+          <w:rFonts w:ascii="Arial" w:hAnsi="Arial" w:cs="Arial"/>
+          <w:sz w:val="24"/>
+          <w:szCs w:val="24"/>
+          <w:lang w:val="en-US"/>
+        </w:rPr>
+        <w:t>BECK</w:t>
+      </w:r>
+      <w:proofErr w:type="gramEnd"/>
+      <w:r>
+        <w:rPr>
+          <w:rFonts w:ascii="Arial" w:hAnsi="Arial" w:cs="Arial"/>
+          <w:sz w:val="24"/>
+          <w:szCs w:val="24"/>
+          <w:lang w:val="en-US"/>
+        </w:rPr>
+        <w:t>, Kent</w:t>
+      </w:r>
+      <w:r>
+        <w:rPr>
+          <w:rFonts w:ascii="Arial" w:hAnsi="Arial" w:cs="Arial"/>
+          <w:sz w:val="24"/>
+          <w:szCs w:val="24"/>
+          <w:lang w:val="en-US"/>
+        </w:rPr>
+        <w:t xml:space="preserve">; </w:t>
+      </w:r>
+      <w:r>
+        <w:rPr>
+          <w:rFonts w:ascii="Arial" w:hAnsi="Arial" w:cs="Arial"/>
+          <w:sz w:val="24"/>
+          <w:szCs w:val="24"/>
+          <w:lang w:val="en-US"/>
+        </w:rPr>
+        <w:t xml:space="preserve">FOWLER, Martin. (2000) Planning Extreme Programming </w:t>
+      </w:r>
+    </w:p>
+    <w:p>
+      <w:pPr>
+        <w:pStyle w:val="SemEspaamento"/>
+        <w:rPr>
+          <w:rFonts w:ascii="Arial" w:hAnsi="Arial" w:cs="Arial"/>
+          <w:sz w:val="24"/>
+          <w:szCs w:val="24"/>
+          <w:lang w:val="en-US"/>
+        </w:rPr>
+      </w:pPr>
+    </w:p>
+    <w:p>
+      <w:pPr>
+        <w:autoSpaceDE w:val="0"/>
+        <w:autoSpaceDN w:val="0"/>
+        <w:adjustRightInd w:val="0"/>
+        <w:spacing w:after="0" w:line="240" w:lineRule="auto"/>
+        <w:rPr>
+          <w:rFonts w:ascii="Arial" w:hAnsi="Arial" w:cs="Arial"/>
+          <w:sz w:val="24"/>
+          <w:szCs w:val="24"/>
+          <w:lang w:val="en-US"/>
+        </w:rPr>
+      </w:pPr>
+      <w:r>
+        <w:rPr>
+          <w:rFonts w:ascii="Arial" w:hAnsi="Arial" w:cs="Arial"/>
+          <w:sz w:val="24"/>
+          <w:szCs w:val="24"/>
+          <w:lang w:val="en-US"/>
+        </w:rPr>
+        <w:t xml:space="preserve">14 </w:t>
+      </w:r>
       <w:proofErr w:type="spellStart"/>
       <w:r>
         <w:rPr>
@@ -14457,6 +14497,83 @@
           <w:szCs w:val="24"/>
           <w:lang w:val="en-US"/>
         </w:rPr>
+        <w:t xml:space="preserve">, K. e </w:t>
+      </w:r>
+      <w:proofErr w:type="spellStart"/>
+      <w:r>
+        <w:rPr>
+          <w:rFonts w:ascii="Arial" w:hAnsi="Arial" w:cs="Arial"/>
+          <w:sz w:val="24"/>
+          <w:szCs w:val="24"/>
+          <w:lang w:val="en-US"/>
+        </w:rPr>
+        <w:t>Beedle</w:t>
+      </w:r>
+      <w:proofErr w:type="spellEnd"/>
+      <w:r>
+        <w:rPr>
+          <w:rFonts w:ascii="Arial" w:hAnsi="Arial" w:cs="Arial"/>
+          <w:sz w:val="24"/>
+          <w:szCs w:val="24"/>
+          <w:lang w:val="en-US"/>
+        </w:rPr>
+        <w:t>, M. "Agile Software Development with SCRUM", Prentice-Hall, (2002)</w:t>
+      </w:r>
+    </w:p>
+    <w:p>
+      <w:pPr>
+        <w:autoSpaceDE w:val="0"/>
+        <w:autoSpaceDN w:val="0"/>
+        <w:adjustRightInd w:val="0"/>
+        <w:spacing w:after="0" w:line="240" w:lineRule="auto"/>
+        <w:rPr>
+          <w:rFonts w:ascii="Arial" w:hAnsi="Arial" w:cs="Arial"/>
+          <w:sz w:val="24"/>
+          <w:szCs w:val="24"/>
+          <w:lang w:val="en-US"/>
+        </w:rPr>
+      </w:pPr>
+    </w:p>
+    <w:p>
+      <w:pPr>
+        <w:autoSpaceDE w:val="0"/>
+        <w:autoSpaceDN w:val="0"/>
+        <w:adjustRightInd w:val="0"/>
+        <w:spacing w:after="0" w:line="240" w:lineRule="auto"/>
+        <w:rPr>
+          <w:rFonts w:ascii="Arial" w:hAnsi="Arial" w:cs="Arial"/>
+          <w:sz w:val="24"/>
+          <w:szCs w:val="24"/>
+          <w:lang w:val="en-US"/>
+        </w:rPr>
+      </w:pPr>
+      <w:r>
+        <w:rPr>
+          <w:rFonts w:ascii="Arial" w:hAnsi="Arial" w:cs="Arial"/>
+          <w:sz w:val="24"/>
+          <w:szCs w:val="24"/>
+          <w:lang w:val="en-US"/>
+        </w:rPr>
+        <w:t xml:space="preserve">15 </w:t>
+      </w:r>
+      <w:proofErr w:type="spellStart"/>
+      <w:r>
+        <w:rPr>
+          <w:rFonts w:ascii="Arial" w:hAnsi="Arial" w:cs="Arial"/>
+          <w:sz w:val="24"/>
+          <w:szCs w:val="24"/>
+          <w:lang w:val="en-US"/>
+        </w:rPr>
+        <w:t>Schwaber</w:t>
+      </w:r>
+      <w:proofErr w:type="spellEnd"/>
+      <w:r>
+        <w:rPr>
+          <w:rFonts w:ascii="Arial" w:hAnsi="Arial" w:cs="Arial"/>
+          <w:sz w:val="24"/>
+          <w:szCs w:val="24"/>
+          <w:lang w:val="en-US"/>
+        </w:rPr>
         <w:t xml:space="preserve">, K. "Scrum Development Process", OOPSLA'95 Workshop on Business Object Design and Implementation. </w:t>
       </w:r>
       <w:proofErr w:type="gramStart"/>
@@ -14527,7 +14644,7 @@
           <w:szCs w:val="24"/>
           <w:lang w:val="en-US"/>
         </w:rPr>
-        <w:t>1</w:t>
+        <w:t xml:space="preserve">16 </w:t>
       </w:r>
       <w:r>
         <w:rPr>
@@ -14536,8 +14653,9 @@
           <w:szCs w:val="24"/>
           <w:lang w:val="en-US"/>
         </w:rPr>
-        <w:t>4</w:t>
-      </w:r>
+        <w:t xml:space="preserve">Bruce, S. (2001). </w:t>
+      </w:r>
+      <w:proofErr w:type="gramStart"/>
       <w:r>
         <w:rPr>
           <w:rFonts w:ascii="Arial" w:hAnsi="Arial" w:cs="Arial"/>
@@ -14545,6 +14663,16 @@
           <w:szCs w:val="24"/>
           <w:lang w:val="en-US"/>
         </w:rPr>
+        <w:t>An Interview with the Creator of Ruby.</w:t>
+      </w:r>
+      <w:proofErr w:type="gramEnd"/>
+      <w:r>
+        <w:rPr>
+          <w:rFonts w:ascii="Arial" w:hAnsi="Arial" w:cs="Arial"/>
+          <w:sz w:val="24"/>
+          <w:szCs w:val="24"/>
+          <w:lang w:val="en-US"/>
+        </w:rPr>
         <w:t xml:space="preserve"> </w:t>
       </w:r>
       <w:r>
@@ -14552,9 +14680,8 @@
           <w:rFonts w:ascii="Arial" w:hAnsi="Arial" w:cs="Arial"/>
           <w:sz w:val="24"/>
           <w:szCs w:val="24"/>
-          <w:lang w:val="en-US"/>
-        </w:rPr>
-        <w:t xml:space="preserve">Bruce, S. (2001). </w:t>
+        </w:rPr>
+        <w:t>Disponível em</w:t>
       </w:r>
       <w:proofErr w:type="gramStart"/>
       <w:r>
@@ -14562,9 +14689,8 @@
           <w:rFonts w:ascii="Arial" w:hAnsi="Arial" w:cs="Arial"/>
           <w:sz w:val="24"/>
           <w:szCs w:val="24"/>
-          <w:lang w:val="en-US"/>
-        </w:rPr>
-        <w:t>An Interview with the Creator of Ruby.</w:t>
+        </w:rPr>
+        <w:t xml:space="preserve">  </w:t>
       </w:r>
       <w:proofErr w:type="gramEnd"/>
       <w:r>
@@ -14572,17 +14698,8 @@
           <w:rFonts w:ascii="Arial" w:hAnsi="Arial" w:cs="Arial"/>
           <w:sz w:val="24"/>
           <w:szCs w:val="24"/>
-          <w:lang w:val="en-US"/>
-        </w:rPr>
-        <w:t xml:space="preserve"> </w:t>
-      </w:r>
-      <w:r>
-        <w:rPr>
-          <w:rFonts w:ascii="Arial" w:hAnsi="Arial" w:cs="Arial"/>
-          <w:sz w:val="24"/>
-          <w:szCs w:val="24"/>
-        </w:rPr>
-        <w:t>Disponível em</w:t>
+        </w:rPr>
+        <w:t xml:space="preserve">&lt;http://linuxdevcenter.com/pub/a/linux/2001/11/29/ruby.html&gt;. Acesso em </w:t>
       </w:r>
       <w:proofErr w:type="gramStart"/>
       <w:r>
@@ -14591,70 +14708,44 @@
           <w:sz w:val="24"/>
           <w:szCs w:val="24"/>
         </w:rPr>
-        <w:t xml:space="preserve">  </w:t>
+        <w:t>14 julho</w:t>
+      </w:r>
+      <w:r>
+        <w:rPr>
+          <w:rFonts w:ascii="Arial" w:hAnsi="Arial" w:cs="Arial"/>
+          <w:sz w:val="24"/>
+          <w:szCs w:val="24"/>
+        </w:rPr>
+        <w:t xml:space="preserve"> 2012</w:t>
       </w:r>
       <w:proofErr w:type="gramEnd"/>
-      <w:r>
-        <w:rPr>
-          <w:rFonts w:ascii="Arial" w:hAnsi="Arial" w:cs="Arial"/>
-          <w:sz w:val="24"/>
-          <w:szCs w:val="24"/>
-        </w:rPr>
-        <w:t xml:space="preserve">&lt;http://linuxdevcenter.com/pub/a/linux/2001/11/29/ruby.html&gt;. Acesso em </w:t>
-      </w:r>
-      <w:proofErr w:type="gramStart"/>
-      <w:r>
-        <w:rPr>
-          <w:rFonts w:ascii="Arial" w:hAnsi="Arial" w:cs="Arial"/>
-          <w:sz w:val="24"/>
-          <w:szCs w:val="24"/>
-        </w:rPr>
-        <w:t>14 julho</w:t>
-      </w:r>
-      <w:r>
-        <w:rPr>
-          <w:rFonts w:ascii="Arial" w:hAnsi="Arial" w:cs="Arial"/>
-          <w:sz w:val="24"/>
-          <w:szCs w:val="24"/>
-        </w:rPr>
-        <w:t xml:space="preserve"> 2012</w:t>
-      </w:r>
-      <w:proofErr w:type="gramEnd"/>
-    </w:p>
-    <w:p>
-      <w:pPr>
-        <w:pStyle w:val="SemEspaamento"/>
-        <w:rPr>
-          <w:rFonts w:ascii="Arial" w:hAnsi="Arial" w:cs="Arial"/>
-          <w:sz w:val="24"/>
-          <w:szCs w:val="24"/>
-        </w:rPr>
-      </w:pPr>
-    </w:p>
-    <w:p>
-      <w:pPr>
-        <w:pStyle w:val="SemEspaamento"/>
-        <w:rPr>
-          <w:rFonts w:ascii="Arial" w:hAnsi="Arial" w:cs="Arial"/>
-          <w:sz w:val="24"/>
-          <w:szCs w:val="24"/>
-        </w:rPr>
-      </w:pPr>
-      <w:r>
-        <w:rPr>
-          <w:rFonts w:ascii="Arial" w:hAnsi="Arial" w:cs="Arial"/>
-          <w:sz w:val="24"/>
-          <w:szCs w:val="24"/>
-        </w:rPr>
-        <w:t>1</w:t>
-      </w:r>
-      <w:r>
-        <w:rPr>
-          <w:rFonts w:ascii="Arial" w:hAnsi="Arial" w:cs="Arial"/>
-          <w:sz w:val="24"/>
-          <w:szCs w:val="24"/>
-        </w:rPr>
-        <w:t>5</w:t>
+    </w:p>
+    <w:p>
+      <w:pPr>
+        <w:pStyle w:val="SemEspaamento"/>
+        <w:rPr>
+          <w:rFonts w:ascii="Arial" w:hAnsi="Arial" w:cs="Arial"/>
+          <w:sz w:val="24"/>
+          <w:szCs w:val="24"/>
+        </w:rPr>
+      </w:pPr>
+    </w:p>
+    <w:p>
+      <w:pPr>
+        <w:pStyle w:val="SemEspaamento"/>
+        <w:rPr>
+          <w:rFonts w:ascii="Arial" w:hAnsi="Arial" w:cs="Arial"/>
+          <w:sz w:val="24"/>
+          <w:szCs w:val="24"/>
+        </w:rPr>
+      </w:pPr>
+      <w:r>
+        <w:rPr>
+          <w:rFonts w:ascii="Arial" w:hAnsi="Arial" w:cs="Arial"/>
+          <w:sz w:val="24"/>
+          <w:szCs w:val="24"/>
+        </w:rPr>
+        <w:t>17</w:t>
       </w:r>
       <w:r>
         <w:rPr>
@@ -14782,15 +14873,7 @@
           <w:sz w:val="24"/>
           <w:szCs w:val="24"/>
         </w:rPr>
-        <w:t>1</w:t>
-      </w:r>
-      <w:r>
-        <w:rPr>
-          <w:rFonts w:ascii="Arial" w:hAnsi="Arial" w:cs="Arial"/>
-          <w:sz w:val="24"/>
-          <w:szCs w:val="24"/>
-        </w:rPr>
-        <w:t>6</w:t>
+        <w:t>18</w:t>
       </w:r>
       <w:r>
         <w:rPr>
@@ -14878,15 +14961,7 @@
           <w:sz w:val="24"/>
           <w:szCs w:val="24"/>
         </w:rPr>
-        <w:t>1</w:t>
-      </w:r>
-      <w:r>
-        <w:rPr>
-          <w:rFonts w:ascii="Arial" w:hAnsi="Arial" w:cs="Arial"/>
-          <w:sz w:val="24"/>
-          <w:szCs w:val="24"/>
-        </w:rPr>
-        <w:t>7</w:t>
+        <w:t>19</w:t>
       </w:r>
       <w:r>
         <w:rPr>
@@ -15045,23 +15120,7 @@
           <w:sz w:val="24"/>
           <w:szCs w:val="24"/>
         </w:rPr>
-        <w:t>1</w:t>
-      </w:r>
-      <w:r>
-        <w:rPr>
-          <w:rFonts w:ascii="Arial" w:hAnsi="Arial" w:cs="Arial"/>
-          <w:sz w:val="24"/>
-          <w:szCs w:val="24"/>
-        </w:rPr>
-        <w:t>8</w:t>
-      </w:r>
-      <w:r>
-        <w:rPr>
-          <w:rFonts w:ascii="Arial" w:hAnsi="Arial" w:cs="Arial"/>
-          <w:sz w:val="24"/>
-          <w:szCs w:val="24"/>
-        </w:rPr>
-        <w:t xml:space="preserve"> Social</w:t>
+        <w:t>20 Social</w:t>
       </w:r>
       <w:proofErr w:type="gramEnd"/>
       <w:r>
@@ -15116,23 +15175,7 @@
           <w:sz w:val="24"/>
           <w:szCs w:val="24"/>
         </w:rPr>
-        <w:t>1</w:t>
-      </w:r>
-      <w:r>
-        <w:rPr>
-          <w:rFonts w:ascii="Arial" w:hAnsi="Arial" w:cs="Arial"/>
-          <w:sz w:val="24"/>
-          <w:szCs w:val="24"/>
-        </w:rPr>
-        <w:t>9</w:t>
-      </w:r>
-      <w:r>
-        <w:rPr>
-          <w:rFonts w:ascii="Arial" w:hAnsi="Arial" w:cs="Arial"/>
-          <w:sz w:val="24"/>
-          <w:szCs w:val="24"/>
-        </w:rPr>
-        <w:t xml:space="preserve"> </w:t>
+        <w:t xml:space="preserve">21 </w:t>
       </w:r>
       <w:proofErr w:type="spellStart"/>
       <w:r>
@@ -15217,7 +15260,7 @@
           <w:sz w:val="24"/>
           <w:szCs w:val="24"/>
         </w:rPr>
-        <w:t>20</w:t>
+        <w:t>22</w:t>
       </w:r>
       <w:r>
         <w:rPr>
@@ -16246,7 +16289,7 @@
 </file>
 
 <file path=customXml/itemProps1.xml><?xml version="1.0" encoding="utf-8"?>
-<ds:datastoreItem xmlns:ds="http://schemas.openxmlformats.org/officeDocument/2006/customXml" ds:itemID="{D7590585-F180-4E96-A98F-FEC1F6412153}">
+<ds:datastoreItem xmlns:ds="http://schemas.openxmlformats.org/officeDocument/2006/customXml" ds:itemID="{3551B1E8-28BA-457A-B44B-9CD3B74D5644}">
   <ds:schemaRefs>
     <ds:schemaRef ds:uri="http://schemas.openxmlformats.org/officeDocument/2006/bibliography"/>
   </ds:schemaRefs>

</xml_diff>

<commit_message>
no more commities for today
</commit_message>
<xml_diff>
--- a/trabalho final/Trabalho Final (all done).docx
+++ b/trabalho final/Trabalho Final (all done).docx
@@ -3428,19 +3428,36 @@
       <w:r>
         <w:rPr>
           <w:rFonts w:ascii="Arial" w:eastAsia="Times New Roman" w:hAnsi="Arial" w:cs="Arial"/>
-          <w:b/>
-          <w:sz w:val="24"/>
-          <w:szCs w:val="24"/>
-        </w:rPr>
-        <w:t xml:space="preserve"> </w:t>
-      </w:r>
-      <w:r>
-        <w:rPr>
-          <w:rFonts w:ascii="Arial" w:eastAsia="Times New Roman" w:hAnsi="Arial" w:cs="Arial"/>
-          <w:sz w:val="24"/>
-          <w:szCs w:val="24"/>
-        </w:rPr>
-        <w:t xml:space="preserve"> </w:t>
+          <w:sz w:val="24"/>
+          <w:szCs w:val="24"/>
+        </w:rPr>
+        <w:t xml:space="preserve"> Para ser considerada uma metodologia ágil, </w:t>
+      </w:r>
+      <w:proofErr w:type="gramStart"/>
+      <w:r>
+        <w:rPr>
+          <w:rFonts w:ascii="Arial" w:eastAsia="Times New Roman" w:hAnsi="Arial" w:cs="Arial"/>
+          <w:sz w:val="24"/>
+          <w:szCs w:val="24"/>
+        </w:rPr>
+        <w:t>deve</w:t>
+      </w:r>
+      <w:r>
+        <w:rPr>
+          <w:rFonts w:ascii="Arial" w:eastAsia="Times New Roman" w:hAnsi="Arial" w:cs="Arial"/>
+          <w:sz w:val="24"/>
+          <w:szCs w:val="24"/>
+        </w:rPr>
+        <w:t>-se</w:t>
+      </w:r>
+      <w:proofErr w:type="gramEnd"/>
+      <w:r>
+        <w:rPr>
+          <w:rFonts w:ascii="Arial" w:eastAsia="Times New Roman" w:hAnsi="Arial" w:cs="Arial"/>
+          <w:sz w:val="24"/>
+          <w:szCs w:val="24"/>
+        </w:rPr>
+        <w:t xml:space="preserve"> aceitar mudanças, ao invés de tentar prever o futuro, ser adaptativa ao invés de preditiva.</w:t>
       </w:r>
     </w:p>
     <w:p>
@@ -3683,7 +3700,16 @@
           <w:sz w:val="24"/>
           <w:szCs w:val="24"/>
         </w:rPr>
-        <w:t xml:space="preserve"> documentação muito extensa que acarretava o desentendimento dos desenvolvedores na hora de analisar a documentação</w:t>
+        <w:t xml:space="preserve"> documentação muito </w:t>
+      </w:r>
+      <w:r>
+        <w:rPr>
+          <w:rFonts w:ascii="Arial" w:eastAsia="Times New Roman" w:hAnsi="Arial" w:cs="Arial"/>
+          <w:sz w:val="24"/>
+          <w:szCs w:val="24"/>
+        </w:rPr>
+        <w:lastRenderedPageBreak/>
+        <w:t>extensa que acarretava o desentendimento dos desenvolvedores na hora de analisar a documentação</w:t>
       </w:r>
       <w:r>
         <w:rPr>
@@ -3712,7 +3738,6 @@
           <w:sz w:val="24"/>
           <w:szCs w:val="24"/>
         </w:rPr>
-        <w:lastRenderedPageBreak/>
         <w:tab/>
       </w:r>
       <w:r>
@@ -4263,6 +4288,7 @@
           <w:szCs w:val="24"/>
           <w:bdr w:val="none" w:sz="0" w:space="0" w:color="auto" w:frame="1"/>
         </w:rPr>
+        <w:lastRenderedPageBreak/>
         <w:t xml:space="preserve">     </w:t>
       </w:r>
       <w:r>
@@ -4308,17 +4334,7 @@
           <w:szCs w:val="24"/>
           <w:bdr w:val="none" w:sz="0" w:space="0" w:color="auto" w:frame="1"/>
         </w:rPr>
-        <w:t xml:space="preserve"> e o que não é necessário ser feito no projeto, baseando-se em requisitos </w:t>
-      </w:r>
-      <w:r>
-        <w:rPr>
-          <w:rFonts w:ascii="Arial" w:hAnsi="Arial" w:cs="Arial"/>
-          <w:sz w:val="24"/>
-          <w:szCs w:val="24"/>
-          <w:bdr w:val="none" w:sz="0" w:space="0" w:color="auto" w:frame="1"/>
-        </w:rPr>
-        <w:lastRenderedPageBreak/>
-        <w:t xml:space="preserve">atuais, deixando que requisitos futuros sejam </w:t>
+        <w:t xml:space="preserve"> e o que não é necessário ser feito no projeto, baseando-se em requisitos atuais, deixando que requisitos futuros sejam </w:t>
       </w:r>
       <w:proofErr w:type="gramStart"/>
       <w:r>
@@ -4591,7 +4607,7 @@
           <w:szCs w:val="24"/>
           <w:bdr w:val="none" w:sz="0" w:space="0" w:color="auto" w:frame="1"/>
         </w:rPr>
-        <w:t xml:space="preserve">que não se deve trabalhar mais que 40 horas semanais. Caso seja necessário trabalhar mais que 40 horas, significa que existe um problema sério no projeto que deve ser resolvido não com o aumento de horas trabalhadas, mas sim como melhorar o planejamento. </w:t>
+        <w:t xml:space="preserve">que não se deve trabalhar mais que 40 horas semanais. Caso seja necessário trabalhar mais que 40 horas, significa </w:t>
       </w:r>
       <w:r>
         <w:rPr>
@@ -4600,6 +4616,16 @@
           <w:szCs w:val="24"/>
           <w:bdr w:val="none" w:sz="0" w:space="0" w:color="auto" w:frame="1"/>
         </w:rPr>
+        <w:lastRenderedPageBreak/>
+        <w:t xml:space="preserve">que existe um problema sério no projeto que deve ser resolvido não com o aumento de horas trabalhadas, mas sim como melhorar o planejamento. </w:t>
+      </w:r>
+      <w:r>
+        <w:rPr>
+          <w:rFonts w:ascii="Arial" w:hAnsi="Arial" w:cs="Arial"/>
+          <w:sz w:val="24"/>
+          <w:szCs w:val="24"/>
+          <w:bdr w:val="none" w:sz="0" w:space="0" w:color="auto" w:frame="1"/>
+        </w:rPr>
         <w:t>[1</w:t>
       </w:r>
       <w:r>
@@ -4641,7 +4667,6 @@
           <w:szCs w:val="24"/>
           <w:bdr w:val="none" w:sz="0" w:space="0" w:color="auto" w:frame="1"/>
         </w:rPr>
-        <w:lastRenderedPageBreak/>
         <w:t xml:space="preserve">Outro modelo de desenvolvimento ágil é o </w:t>
       </w:r>
       <w:proofErr w:type="spellStart"/>
@@ -5078,25 +5103,1635 @@
           <w:sz w:val="24"/>
           <w:szCs w:val="24"/>
         </w:rPr>
-        <w:t xml:space="preserve"> acima, o desenvolvimento também sofreu uma evolução, a maioria dos sites antigos eram todos escritos em HTML.</w:t>
-      </w:r>
-    </w:p>
-    <w:p>
-      <w:pPr>
-        <w:pStyle w:val="SemEspaamento"/>
-        <w:spacing w:line="360" w:lineRule="auto"/>
-        <w:jc w:val="both"/>
-        <w:rPr>
-          <w:rFonts w:ascii="Arial" w:eastAsia="Times New Roman" w:hAnsi="Arial" w:cs="Arial"/>
-          <w:sz w:val="24"/>
-          <w:szCs w:val="24"/>
-        </w:rPr>
-      </w:pPr>
-      <w:r>
-        <w:rPr>
-          <w:rFonts w:ascii="Arial" w:eastAsia="Times New Roman" w:hAnsi="Arial" w:cs="Arial"/>
-          <w:sz w:val="24"/>
-          <w:szCs w:val="24"/>
+        <w:t xml:space="preserve"> acima, o desenvolvimento </w:t>
+      </w:r>
+      <w:r>
+        <w:rPr>
+          <w:rFonts w:ascii="Arial" w:eastAsia="Times New Roman" w:hAnsi="Arial" w:cs="Arial"/>
+          <w:sz w:val="24"/>
+          <w:szCs w:val="24"/>
+        </w:rPr>
+        <w:lastRenderedPageBreak/>
+        <w:t>também sofreu uma evolução, a maioria dos sites antigos eram todos escritos em HTML.</w:t>
+      </w:r>
+    </w:p>
+    <w:p>
+      <w:pPr>
+        <w:pStyle w:val="SemEspaamento"/>
+        <w:spacing w:line="360" w:lineRule="auto"/>
+        <w:jc w:val="both"/>
+        <w:rPr>
+          <w:rFonts w:ascii="Arial" w:eastAsia="Times New Roman" w:hAnsi="Arial" w:cs="Arial"/>
+          <w:sz w:val="24"/>
+          <w:szCs w:val="24"/>
+        </w:rPr>
+      </w:pPr>
+      <w:r>
+        <w:rPr>
+          <w:rFonts w:ascii="Arial" w:eastAsia="Times New Roman" w:hAnsi="Arial" w:cs="Arial"/>
+          <w:sz w:val="24"/>
+          <w:szCs w:val="24"/>
+        </w:rPr>
+        <w:tab/>
+      </w:r>
+      <w:r>
+        <w:rPr>
+          <w:rFonts w:ascii="Arial" w:eastAsia="Times New Roman" w:hAnsi="Arial" w:cs="Arial"/>
+          <w:sz w:val="24"/>
+          <w:szCs w:val="24"/>
+        </w:rPr>
+        <w:t>HTML</w:t>
+      </w:r>
+      <w:r>
+        <w:rPr>
+          <w:rFonts w:ascii="Arial" w:eastAsia="Times New Roman" w:hAnsi="Arial" w:cs="Arial"/>
+          <w:sz w:val="24"/>
+          <w:szCs w:val="24"/>
+        </w:rPr>
+        <w:t xml:space="preserve"> foi projetado para definir a estrutura de um documento da web, onde o código &lt;p&gt; é um elemento estrutural que se refere </w:t>
+      </w:r>
+      <w:proofErr w:type="gramStart"/>
+      <w:r>
+        <w:rPr>
+          <w:rFonts w:ascii="Arial" w:eastAsia="Times New Roman" w:hAnsi="Arial" w:cs="Arial"/>
+          <w:sz w:val="24"/>
+          <w:szCs w:val="24"/>
+        </w:rPr>
+        <w:t>à</w:t>
+      </w:r>
+      <w:proofErr w:type="gramEnd"/>
+      <w:r>
+        <w:rPr>
+          <w:rFonts w:ascii="Arial" w:eastAsia="Times New Roman" w:hAnsi="Arial" w:cs="Arial"/>
+          <w:sz w:val="24"/>
+          <w:szCs w:val="24"/>
+        </w:rPr>
+        <w:t xml:space="preserve"> "parágrafo", &lt;LI&gt; também é um elemento estrutural que se refere à "listar item"</w:t>
+      </w:r>
+      <w:r>
+        <w:rPr>
+          <w:rFonts w:ascii="Arial" w:eastAsia="Times New Roman" w:hAnsi="Arial" w:cs="Arial"/>
+          <w:sz w:val="24"/>
+          <w:szCs w:val="24"/>
+        </w:rPr>
+        <w:t xml:space="preserve"> e</w:t>
+      </w:r>
+      <w:r>
+        <w:rPr>
+          <w:rFonts w:ascii="Arial" w:eastAsia="Times New Roman" w:hAnsi="Arial" w:cs="Arial"/>
+          <w:sz w:val="24"/>
+          <w:szCs w:val="24"/>
+        </w:rPr>
+        <w:t xml:space="preserve"> enquanto o </w:t>
+      </w:r>
+      <w:r>
+        <w:rPr>
+          <w:rFonts w:ascii="Arial" w:eastAsia="Times New Roman" w:hAnsi="Arial" w:cs="Arial"/>
+          <w:sz w:val="24"/>
+          <w:szCs w:val="24"/>
+        </w:rPr>
+        <w:t xml:space="preserve">HTML era </w:t>
+      </w:r>
+      <w:r>
+        <w:rPr>
+          <w:rFonts w:ascii="Arial" w:eastAsia="Times New Roman" w:hAnsi="Arial" w:cs="Arial"/>
+          <w:sz w:val="24"/>
+          <w:szCs w:val="24"/>
+        </w:rPr>
+        <w:t>expandi</w:t>
+      </w:r>
+      <w:r>
+        <w:rPr>
+          <w:rFonts w:ascii="Arial" w:eastAsia="Times New Roman" w:hAnsi="Arial" w:cs="Arial"/>
+          <w:sz w:val="24"/>
+          <w:szCs w:val="24"/>
+        </w:rPr>
+        <w:t>do</w:t>
+      </w:r>
+      <w:r>
+        <w:rPr>
+          <w:rFonts w:ascii="Arial" w:eastAsia="Times New Roman" w:hAnsi="Arial" w:cs="Arial"/>
+          <w:sz w:val="24"/>
+          <w:szCs w:val="24"/>
+        </w:rPr>
+        <w:t xml:space="preserve">, mais elementos </w:t>
+      </w:r>
+      <w:r>
+        <w:rPr>
+          <w:rFonts w:ascii="Arial" w:eastAsia="Times New Roman" w:hAnsi="Arial" w:cs="Arial"/>
+          <w:sz w:val="24"/>
+          <w:szCs w:val="24"/>
+        </w:rPr>
+        <w:t>eram</w:t>
+      </w:r>
+      <w:r>
+        <w:rPr>
+          <w:rFonts w:ascii="Arial" w:eastAsia="Times New Roman" w:hAnsi="Arial" w:cs="Arial"/>
+          <w:sz w:val="24"/>
+          <w:szCs w:val="24"/>
+        </w:rPr>
+        <w:t xml:space="preserve"> adicionados. Estes elementos</w:t>
+      </w:r>
+      <w:r>
+        <w:rPr>
+          <w:rFonts w:ascii="Arial" w:eastAsia="Times New Roman" w:hAnsi="Arial" w:cs="Arial"/>
+          <w:sz w:val="24"/>
+          <w:szCs w:val="24"/>
+        </w:rPr>
+        <w:t xml:space="preserve"> definem</w:t>
+      </w:r>
+      <w:r>
+        <w:rPr>
+          <w:rFonts w:ascii="Arial" w:eastAsia="Times New Roman" w:hAnsi="Arial" w:cs="Arial"/>
+          <w:sz w:val="24"/>
+          <w:szCs w:val="24"/>
+        </w:rPr>
+        <w:t xml:space="preserve"> como o texto que será exibido, será formatado.</w:t>
+      </w:r>
+    </w:p>
+    <w:p>
+      <w:pPr>
+        <w:pStyle w:val="SemEspaamento"/>
+        <w:spacing w:line="360" w:lineRule="auto"/>
+        <w:jc w:val="both"/>
+        <w:rPr>
+          <w:rFonts w:ascii="Arial" w:eastAsia="Times New Roman" w:hAnsi="Arial" w:cs="Arial"/>
+          <w:sz w:val="24"/>
+          <w:szCs w:val="24"/>
+        </w:rPr>
+      </w:pPr>
+      <w:r>
+        <w:rPr>
+          <w:rFonts w:ascii="Arial" w:eastAsia="Times New Roman" w:hAnsi="Arial" w:cs="Arial"/>
+          <w:sz w:val="24"/>
+          <w:szCs w:val="24"/>
+        </w:rPr>
+        <w:tab/>
+        <w:t xml:space="preserve">Em outras palavras, forma e conteúdo se tornaram inseparáveis em HTML, porém o </w:t>
+      </w:r>
+      <w:r>
+        <w:rPr>
+          <w:rFonts w:ascii="Arial" w:eastAsia="Times New Roman" w:hAnsi="Arial" w:cs="Arial"/>
+          <w:sz w:val="24"/>
+          <w:szCs w:val="24"/>
+        </w:rPr>
+        <w:t>XML</w:t>
+      </w:r>
+      <w:r>
+        <w:rPr>
+          <w:rFonts w:ascii="Arial" w:eastAsia="Times New Roman" w:hAnsi="Arial" w:cs="Arial"/>
+          <w:sz w:val="24"/>
+          <w:szCs w:val="24"/>
+        </w:rPr>
+        <w:t xml:space="preserve"> foi projetado para fazer exatamente isso onde &lt;</w:t>
+      </w:r>
+      <w:proofErr w:type="spellStart"/>
+      <w:r>
+        <w:rPr>
+          <w:rFonts w:ascii="Arial" w:eastAsia="Times New Roman" w:hAnsi="Arial" w:cs="Arial"/>
+          <w:sz w:val="24"/>
+          <w:szCs w:val="24"/>
+        </w:rPr>
+        <w:t>title</w:t>
+      </w:r>
+      <w:proofErr w:type="spellEnd"/>
+      <w:r>
+        <w:rPr>
+          <w:rFonts w:ascii="Arial" w:eastAsia="Times New Roman" w:hAnsi="Arial" w:cs="Arial"/>
+          <w:sz w:val="24"/>
+          <w:szCs w:val="24"/>
+        </w:rPr>
+        <w:t>&gt; não define a forma e sim o conteúdo, o mesmo com &lt;link&gt; e &lt;</w:t>
+      </w:r>
+      <w:proofErr w:type="spellStart"/>
+      <w:r>
+        <w:rPr>
+          <w:rFonts w:ascii="Arial" w:eastAsia="Times New Roman" w:hAnsi="Arial" w:cs="Arial"/>
+          <w:sz w:val="24"/>
+          <w:szCs w:val="24"/>
+        </w:rPr>
+        <w:t>description</w:t>
+      </w:r>
+      <w:proofErr w:type="spellEnd"/>
+      <w:r>
+        <w:rPr>
+          <w:rFonts w:ascii="Arial" w:eastAsia="Times New Roman" w:hAnsi="Arial" w:cs="Arial"/>
+          <w:sz w:val="24"/>
+          <w:szCs w:val="24"/>
+        </w:rPr>
+        <w:t>&gt;, assim os dados podem ser exportados</w:t>
+      </w:r>
+      <w:r>
+        <w:rPr>
+          <w:rFonts w:ascii="Arial" w:eastAsia="Times New Roman" w:hAnsi="Arial" w:cs="Arial"/>
+          <w:sz w:val="24"/>
+          <w:szCs w:val="24"/>
+        </w:rPr>
+        <w:t>,</w:t>
+      </w:r>
+      <w:r>
+        <w:rPr>
+          <w:rFonts w:ascii="Arial" w:eastAsia="Times New Roman" w:hAnsi="Arial" w:cs="Arial"/>
+          <w:sz w:val="24"/>
+          <w:szCs w:val="24"/>
+        </w:rPr>
+        <w:t xml:space="preserve"> livres de restrições de formatação.</w:t>
+      </w:r>
+    </w:p>
+    <w:p>
+      <w:pPr>
+        <w:pStyle w:val="SemEspaamento"/>
+        <w:spacing w:line="360" w:lineRule="auto"/>
+        <w:jc w:val="both"/>
+        <w:rPr>
+          <w:rFonts w:ascii="Arial" w:eastAsia="Times New Roman" w:hAnsi="Arial" w:cs="Arial"/>
+          <w:sz w:val="24"/>
+          <w:szCs w:val="24"/>
+        </w:rPr>
+      </w:pPr>
+      <w:r>
+        <w:rPr>
+          <w:rFonts w:ascii="Arial" w:eastAsia="Times New Roman" w:hAnsi="Arial" w:cs="Arial"/>
+          <w:sz w:val="24"/>
+          <w:szCs w:val="24"/>
+        </w:rPr>
+        <w:tab/>
+      </w:r>
+      <w:r>
+        <w:rPr>
+          <w:rFonts w:ascii="Arial" w:eastAsia="Times New Roman" w:hAnsi="Arial" w:cs="Arial"/>
+          <w:sz w:val="24"/>
+          <w:szCs w:val="24"/>
+        </w:rPr>
+        <w:t>Livres de restrições e com a popularização da internet,</w:t>
+      </w:r>
+      <w:r>
+        <w:rPr>
+          <w:rFonts w:ascii="Arial" w:eastAsia="Times New Roman" w:hAnsi="Arial" w:cs="Arial"/>
+          <w:sz w:val="24"/>
+          <w:szCs w:val="24"/>
+        </w:rPr>
+        <w:t xml:space="preserve"> usuários não precisavam</w:t>
+      </w:r>
+      <w:r>
+        <w:rPr>
+          <w:rFonts w:ascii="Arial" w:eastAsia="Times New Roman" w:hAnsi="Arial" w:cs="Arial"/>
+          <w:sz w:val="24"/>
+          <w:szCs w:val="24"/>
+        </w:rPr>
+        <w:t xml:space="preserve"> mais </w:t>
+      </w:r>
+      <w:r>
+        <w:rPr>
+          <w:rFonts w:ascii="Arial" w:eastAsia="Times New Roman" w:hAnsi="Arial" w:cs="Arial"/>
+          <w:sz w:val="24"/>
+          <w:szCs w:val="24"/>
+        </w:rPr>
+        <w:t xml:space="preserve">saber </w:t>
+      </w:r>
+      <w:r>
+        <w:rPr>
+          <w:rFonts w:ascii="Arial" w:eastAsia="Times New Roman" w:hAnsi="Arial" w:cs="Arial"/>
+          <w:sz w:val="24"/>
+          <w:szCs w:val="24"/>
+        </w:rPr>
+        <w:t>programas</w:t>
+      </w:r>
+      <w:r>
+        <w:rPr>
+          <w:rFonts w:ascii="Arial" w:eastAsia="Times New Roman" w:hAnsi="Arial" w:cs="Arial"/>
+          <w:sz w:val="24"/>
+          <w:szCs w:val="24"/>
+        </w:rPr>
+        <w:t xml:space="preserve"> para </w:t>
+      </w:r>
+      <w:r>
+        <w:rPr>
+          <w:rFonts w:ascii="Arial" w:eastAsia="Times New Roman" w:hAnsi="Arial" w:cs="Arial"/>
+          <w:sz w:val="24"/>
+          <w:szCs w:val="24"/>
+        </w:rPr>
+        <w:t>criar um espaço próprio na Internet,</w:t>
+      </w:r>
+      <w:r>
+        <w:rPr>
+          <w:rFonts w:ascii="Arial" w:eastAsia="Times New Roman" w:hAnsi="Arial" w:cs="Arial"/>
+          <w:sz w:val="24"/>
+          <w:szCs w:val="24"/>
+        </w:rPr>
+        <w:t xml:space="preserve"> nascem então os blogs, onde a programação já era toda definida pelo servidor em que hospedava os blogs, o usuário a</w:t>
+      </w:r>
+      <w:r>
+        <w:rPr>
+          <w:rFonts w:ascii="Arial" w:eastAsia="Times New Roman" w:hAnsi="Arial" w:cs="Arial"/>
+          <w:sz w:val="24"/>
+          <w:szCs w:val="24"/>
+        </w:rPr>
+        <w:t xml:space="preserve"> </w:t>
+      </w:r>
+      <w:r>
+        <w:rPr>
+          <w:rFonts w:ascii="Arial" w:eastAsia="Times New Roman" w:hAnsi="Arial" w:cs="Arial"/>
+          <w:sz w:val="24"/>
+          <w:szCs w:val="24"/>
+        </w:rPr>
+        <w:t>partir de sua conta, somente tinha que enviar informações</w:t>
+      </w:r>
+      <w:r>
+        <w:rPr>
+          <w:rFonts w:ascii="Arial" w:eastAsia="Times New Roman" w:hAnsi="Arial" w:cs="Arial"/>
+          <w:sz w:val="24"/>
+          <w:szCs w:val="24"/>
+        </w:rPr>
+        <w:t xml:space="preserve"> em forma de textos simples, que seria exibida em sua página.</w:t>
+      </w:r>
+    </w:p>
+    <w:p>
+      <w:pPr>
+        <w:pStyle w:val="SemEspaamento"/>
+        <w:spacing w:line="360" w:lineRule="auto"/>
+        <w:jc w:val="both"/>
+        <w:rPr>
+          <w:rFonts w:ascii="Arial" w:eastAsia="Times New Roman" w:hAnsi="Arial" w:cs="Arial"/>
+          <w:sz w:val="24"/>
+          <w:szCs w:val="24"/>
+        </w:rPr>
+      </w:pPr>
+      <w:r>
+        <w:rPr>
+          <w:rFonts w:ascii="Arial" w:eastAsia="Times New Roman" w:hAnsi="Arial" w:cs="Arial"/>
+          <w:sz w:val="24"/>
+          <w:szCs w:val="24"/>
+        </w:rPr>
+        <w:tab/>
+        <w:t xml:space="preserve">Mesmo sendo um avanço tecnológico grande, para se construir um site, o programador dedicava </w:t>
+      </w:r>
+      <w:r>
+        <w:rPr>
+          <w:rFonts w:ascii="Arial" w:eastAsia="Times New Roman" w:hAnsi="Arial" w:cs="Arial"/>
+          <w:sz w:val="24"/>
+          <w:szCs w:val="24"/>
+        </w:rPr>
+        <w:t>uma grande parte</w:t>
+      </w:r>
+      <w:r>
+        <w:rPr>
+          <w:rFonts w:ascii="Arial" w:eastAsia="Times New Roman" w:hAnsi="Arial" w:cs="Arial"/>
+          <w:sz w:val="24"/>
+          <w:szCs w:val="24"/>
+        </w:rPr>
+        <w:t xml:space="preserve"> do seu tempo para digitar inúmeras linhas de comando, </w:t>
+      </w:r>
+      <w:r>
+        <w:rPr>
+          <w:rFonts w:ascii="Arial" w:eastAsia="Times New Roman" w:hAnsi="Arial" w:cs="Arial"/>
+          <w:sz w:val="24"/>
+          <w:szCs w:val="24"/>
+        </w:rPr>
+        <w:t>às</w:t>
+      </w:r>
+      <w:r>
+        <w:rPr>
+          <w:rFonts w:ascii="Arial" w:eastAsia="Times New Roman" w:hAnsi="Arial" w:cs="Arial"/>
+          <w:sz w:val="24"/>
+          <w:szCs w:val="24"/>
+        </w:rPr>
+        <w:t xml:space="preserve"> vezes para se construir pouca coisa, necessitava de um grande número de linhas.</w:t>
+      </w:r>
+    </w:p>
+    <w:p>
+      <w:pPr>
+        <w:pStyle w:val="SemEspaamento"/>
+        <w:spacing w:line="360" w:lineRule="auto"/>
+        <w:jc w:val="both"/>
+        <w:rPr>
+          <w:rFonts w:ascii="Arial" w:eastAsia="Times New Roman" w:hAnsi="Arial" w:cs="Arial"/>
+          <w:sz w:val="24"/>
+          <w:szCs w:val="24"/>
+        </w:rPr>
+      </w:pPr>
+      <w:r>
+        <w:rPr>
+          <w:rFonts w:ascii="Arial" w:eastAsia="Times New Roman" w:hAnsi="Arial" w:cs="Arial"/>
+          <w:sz w:val="24"/>
+          <w:szCs w:val="24"/>
+        </w:rPr>
+        <w:tab/>
+        <w:t>Com o aprimoramento das tecnologias, novas linguagens de programação para web foram surgindo, e que satisfazem essa questão da necessidade do programador digitar várias linhas de comando.</w:t>
+      </w:r>
+      <w:r>
+        <w:rPr>
+          <w:rFonts w:ascii="Arial" w:eastAsia="Times New Roman" w:hAnsi="Arial" w:cs="Arial"/>
+          <w:sz w:val="24"/>
+          <w:szCs w:val="24"/>
+        </w:rPr>
+        <w:t xml:space="preserve"> </w:t>
+      </w:r>
+      <w:r>
+        <w:rPr>
+          <w:rFonts w:ascii="Arial" w:eastAsia="Times New Roman" w:hAnsi="Arial" w:cs="Arial"/>
+          <w:sz w:val="24"/>
+          <w:szCs w:val="24"/>
+        </w:rPr>
+        <w:t>Exemplo dessas tecnologia</w:t>
+      </w:r>
+      <w:r>
+        <w:rPr>
+          <w:rFonts w:ascii="Arial" w:eastAsia="Times New Roman" w:hAnsi="Arial" w:cs="Arial"/>
+          <w:sz w:val="24"/>
+          <w:szCs w:val="24"/>
+        </w:rPr>
+        <w:t>s</w:t>
+      </w:r>
+      <w:r>
+        <w:rPr>
+          <w:rFonts w:ascii="Arial" w:eastAsia="Times New Roman" w:hAnsi="Arial" w:cs="Arial"/>
+          <w:sz w:val="24"/>
+          <w:szCs w:val="24"/>
+        </w:rPr>
+        <w:t xml:space="preserve"> de desenvolvimento ágil é a linguagem </w:t>
+      </w:r>
+      <w:proofErr w:type="spellStart"/>
+      <w:r>
+        <w:rPr>
+          <w:rFonts w:ascii="Arial" w:eastAsia="Times New Roman" w:hAnsi="Arial" w:cs="Arial"/>
+          <w:sz w:val="24"/>
+          <w:szCs w:val="24"/>
+        </w:rPr>
+        <w:t>Ruby</w:t>
+      </w:r>
+      <w:proofErr w:type="spellEnd"/>
+      <w:r>
+        <w:rPr>
+          <w:rFonts w:ascii="Arial" w:eastAsia="Times New Roman" w:hAnsi="Arial" w:cs="Arial"/>
+          <w:sz w:val="24"/>
+          <w:szCs w:val="24"/>
+        </w:rPr>
+        <w:t xml:space="preserve"> que foi escolhida por ser uma linguagem dinâmica e atual, com constante crescimento no mercado de trabalho, segue abaixo suas definições e fe</w:t>
+      </w:r>
+      <w:r>
+        <w:rPr>
+          <w:rFonts w:ascii="Arial" w:eastAsia="Times New Roman" w:hAnsi="Arial" w:cs="Arial"/>
+          <w:sz w:val="24"/>
+          <w:szCs w:val="24"/>
+        </w:rPr>
+        <w:t xml:space="preserve">rramentas que podem ser usadas </w:t>
+      </w:r>
+      <w:r>
+        <w:rPr>
+          <w:rFonts w:ascii="Arial" w:eastAsia="Times New Roman" w:hAnsi="Arial" w:cs="Arial"/>
+          <w:sz w:val="24"/>
+          <w:szCs w:val="24"/>
+        </w:rPr>
+        <w:t>juntamente com a linguagem.</w:t>
+      </w:r>
+    </w:p>
+    <w:p>
+      <w:pPr>
+        <w:pStyle w:val="SemEspaamento"/>
+        <w:spacing w:line="360" w:lineRule="auto"/>
+        <w:jc w:val="both"/>
+        <w:rPr>
+          <w:rFonts w:ascii="Arial" w:eastAsia="Times New Roman" w:hAnsi="Arial" w:cs="Arial"/>
+          <w:sz w:val="24"/>
+          <w:szCs w:val="24"/>
+        </w:rPr>
+      </w:pPr>
+    </w:p>
+    <w:p>
+      <w:pPr>
+        <w:pStyle w:val="SemEspaamento"/>
+        <w:spacing w:line="360" w:lineRule="auto"/>
+        <w:jc w:val="both"/>
+        <w:rPr>
+          <w:rFonts w:ascii="Arial" w:eastAsia="Times New Roman" w:hAnsi="Arial" w:cs="Arial"/>
+          <w:b/>
+          <w:sz w:val="24"/>
+          <w:szCs w:val="24"/>
+        </w:rPr>
+      </w:pPr>
+      <w:r>
+        <w:rPr>
+          <w:rFonts w:ascii="Arial" w:eastAsia="Times New Roman" w:hAnsi="Arial" w:cs="Arial"/>
+          <w:b/>
+          <w:sz w:val="24"/>
+          <w:szCs w:val="24"/>
+        </w:rPr>
+        <w:t xml:space="preserve">4.2 </w:t>
+      </w:r>
+      <w:proofErr w:type="spellStart"/>
+      <w:r>
+        <w:rPr>
+          <w:rFonts w:ascii="Arial" w:eastAsia="Times New Roman" w:hAnsi="Arial" w:cs="Arial"/>
+          <w:b/>
+          <w:sz w:val="24"/>
+          <w:szCs w:val="24"/>
+        </w:rPr>
+        <w:t>Ruby</w:t>
+      </w:r>
+      <w:proofErr w:type="spellEnd"/>
+      <w:r>
+        <w:rPr>
+          <w:rFonts w:ascii="Arial" w:eastAsia="Times New Roman" w:hAnsi="Arial" w:cs="Arial"/>
+          <w:b/>
+          <w:sz w:val="24"/>
+          <w:szCs w:val="24"/>
+        </w:rPr>
+        <w:t xml:space="preserve"> </w:t>
+      </w:r>
+    </w:p>
+    <w:p>
+      <w:pPr>
+        <w:pStyle w:val="SemEspaamento"/>
+        <w:spacing w:line="360" w:lineRule="auto"/>
+        <w:jc w:val="both"/>
+        <w:rPr>
+          <w:rFonts w:ascii="Arial" w:eastAsia="Times New Roman" w:hAnsi="Arial" w:cs="Arial"/>
+          <w:b/>
+          <w:sz w:val="24"/>
+          <w:szCs w:val="24"/>
+        </w:rPr>
+      </w:pPr>
+    </w:p>
+    <w:p>
+      <w:pPr>
+        <w:pStyle w:val="SemEspaamento"/>
+        <w:spacing w:line="360" w:lineRule="auto"/>
+        <w:jc w:val="both"/>
+        <w:rPr>
+          <w:rFonts w:ascii="Arial" w:eastAsia="Times New Roman" w:hAnsi="Arial" w:cs="Arial"/>
+          <w:sz w:val="24"/>
+          <w:szCs w:val="24"/>
+        </w:rPr>
+      </w:pPr>
+      <w:r>
+        <w:rPr>
+          <w:rFonts w:ascii="Arial" w:eastAsia="Times New Roman" w:hAnsi="Arial" w:cs="Arial"/>
+          <w:sz w:val="24"/>
+          <w:szCs w:val="24"/>
+        </w:rPr>
+        <w:tab/>
+      </w:r>
+      <w:proofErr w:type="spellStart"/>
+      <w:r>
+        <w:rPr>
+          <w:rFonts w:ascii="Arial" w:eastAsia="Times New Roman" w:hAnsi="Arial" w:cs="Arial"/>
+          <w:sz w:val="24"/>
+          <w:szCs w:val="24"/>
+        </w:rPr>
+        <w:t>Ruby</w:t>
+      </w:r>
+      <w:proofErr w:type="spellEnd"/>
+      <w:r>
+        <w:rPr>
+          <w:rFonts w:ascii="Arial" w:eastAsia="Times New Roman" w:hAnsi="Arial" w:cs="Arial"/>
+          <w:sz w:val="24"/>
+          <w:szCs w:val="24"/>
+        </w:rPr>
+        <w:t xml:space="preserve"> é uma linguagem de programação interpretada multiparadigma, de </w:t>
+      </w:r>
+      <w:proofErr w:type="spellStart"/>
+      <w:r>
+        <w:rPr>
+          <w:rFonts w:ascii="Arial" w:eastAsia="Times New Roman" w:hAnsi="Arial" w:cs="Arial"/>
+          <w:sz w:val="24"/>
+          <w:szCs w:val="24"/>
+        </w:rPr>
+        <w:t>tipagem</w:t>
+      </w:r>
+      <w:proofErr w:type="spellEnd"/>
+      <w:r>
+        <w:rPr>
+          <w:rFonts w:ascii="Arial" w:eastAsia="Times New Roman" w:hAnsi="Arial" w:cs="Arial"/>
+          <w:sz w:val="24"/>
+          <w:szCs w:val="24"/>
+        </w:rPr>
+        <w:t xml:space="preserve"> dinâmica e forte, com gerenciamento de memória automático, originalmente planejada e desenvolvida</w:t>
+      </w:r>
+      <w:r>
+        <w:rPr>
+          <w:rFonts w:ascii="Arial" w:eastAsia="Times New Roman" w:hAnsi="Arial" w:cs="Arial"/>
+          <w:sz w:val="24"/>
+          <w:szCs w:val="24"/>
+        </w:rPr>
+        <w:t xml:space="preserve"> no Japão em 1995 por “</w:t>
+      </w:r>
+      <w:proofErr w:type="spellStart"/>
+      <w:r>
+        <w:rPr>
+          <w:rFonts w:ascii="Arial" w:eastAsia="Times New Roman" w:hAnsi="Arial" w:cs="Arial"/>
+          <w:sz w:val="24"/>
+          <w:szCs w:val="24"/>
+        </w:rPr>
+        <w:t>Yukihiro</w:t>
+      </w:r>
+      <w:proofErr w:type="spellEnd"/>
+      <w:r>
+        <w:rPr>
+          <w:rFonts w:ascii="Arial" w:eastAsia="Times New Roman" w:hAnsi="Arial" w:cs="Arial"/>
+          <w:sz w:val="24"/>
+          <w:szCs w:val="24"/>
+        </w:rPr>
+        <w:t xml:space="preserve"> </w:t>
+      </w:r>
+      <w:proofErr w:type="spellStart"/>
+      <w:r>
+        <w:rPr>
+          <w:rFonts w:ascii="Arial" w:eastAsia="Times New Roman" w:hAnsi="Arial" w:cs="Arial"/>
+          <w:sz w:val="24"/>
+          <w:szCs w:val="24"/>
+        </w:rPr>
+        <w:t>Matz</w:t>
+      </w:r>
+      <w:proofErr w:type="spellEnd"/>
+      <w:r>
+        <w:rPr>
+          <w:rFonts w:ascii="Arial" w:eastAsia="Times New Roman" w:hAnsi="Arial" w:cs="Arial"/>
+          <w:sz w:val="24"/>
+          <w:szCs w:val="24"/>
+        </w:rPr>
+        <w:t xml:space="preserve"> </w:t>
+      </w:r>
+      <w:r>
+        <w:rPr>
+          <w:rFonts w:ascii="Arial" w:eastAsia="Times New Roman" w:hAnsi="Arial" w:cs="Arial"/>
+          <w:sz w:val="24"/>
+          <w:szCs w:val="24"/>
+        </w:rPr>
+        <w:lastRenderedPageBreak/>
+        <w:t>Matsumoto”, para ser usada como linguagem de script.</w:t>
+      </w:r>
+      <w:r>
+        <w:rPr>
+          <w:rFonts w:ascii="Arial" w:eastAsia="Times New Roman" w:hAnsi="Arial" w:cs="Arial"/>
+          <w:sz w:val="24"/>
+          <w:szCs w:val="24"/>
+        </w:rPr>
+        <w:t xml:space="preserve"> </w:t>
+      </w:r>
+      <w:proofErr w:type="spellStart"/>
+      <w:r>
+        <w:rPr>
+          <w:rFonts w:ascii="Arial" w:eastAsia="Times New Roman" w:hAnsi="Arial" w:cs="Arial"/>
+          <w:sz w:val="24"/>
+          <w:szCs w:val="24"/>
+        </w:rPr>
+        <w:t>Matz</w:t>
+      </w:r>
+      <w:proofErr w:type="spellEnd"/>
+      <w:r>
+        <w:rPr>
+          <w:rFonts w:ascii="Arial" w:eastAsia="Times New Roman" w:hAnsi="Arial" w:cs="Arial"/>
+          <w:sz w:val="24"/>
+          <w:szCs w:val="24"/>
+        </w:rPr>
+        <w:t xml:space="preserve"> queria uma linguagem de script que fosse mais poderosa do que Perl e mais orientada a objetos do que </w:t>
+      </w:r>
+      <w:proofErr w:type="spellStart"/>
+      <w:r>
+        <w:rPr>
+          <w:rFonts w:ascii="Arial" w:eastAsia="Times New Roman" w:hAnsi="Arial" w:cs="Arial"/>
+          <w:sz w:val="24"/>
+          <w:szCs w:val="24"/>
+        </w:rPr>
+        <w:t>Python</w:t>
+      </w:r>
+      <w:proofErr w:type="spellEnd"/>
+      <w:r>
+        <w:rPr>
+          <w:rFonts w:ascii="Arial" w:eastAsia="Times New Roman" w:hAnsi="Arial" w:cs="Arial"/>
+          <w:sz w:val="24"/>
+          <w:szCs w:val="24"/>
+        </w:rPr>
+        <w:t xml:space="preserve">. </w:t>
+      </w:r>
+    </w:p>
+    <w:p>
+      <w:pPr>
+        <w:pStyle w:val="SemEspaamento"/>
+        <w:spacing w:line="360" w:lineRule="auto"/>
+        <w:jc w:val="both"/>
+        <w:rPr>
+          <w:rFonts w:ascii="Arial" w:eastAsia="Times New Roman" w:hAnsi="Arial" w:cs="Arial"/>
+          <w:sz w:val="24"/>
+          <w:szCs w:val="24"/>
+        </w:rPr>
+      </w:pPr>
+      <w:r>
+        <w:rPr>
+          <w:rFonts w:ascii="Arial" w:eastAsia="Times New Roman" w:hAnsi="Arial" w:cs="Arial"/>
+          <w:sz w:val="24"/>
+          <w:szCs w:val="24"/>
+        </w:rPr>
+        <w:tab/>
+        <w:t xml:space="preserve">A linguagem também suporta programação funcional, orientada a objetos, imperativa e reflexiva. </w:t>
+      </w:r>
+      <w:proofErr w:type="gramStart"/>
+      <w:r>
+        <w:rPr>
+          <w:rFonts w:ascii="Arial" w:eastAsia="Times New Roman" w:hAnsi="Arial" w:cs="Arial"/>
+          <w:sz w:val="24"/>
+          <w:szCs w:val="24"/>
+        </w:rPr>
+        <w:t>Foi</w:t>
+      </w:r>
+      <w:proofErr w:type="gramEnd"/>
+      <w:r>
+        <w:rPr>
+          <w:rFonts w:ascii="Arial" w:eastAsia="Times New Roman" w:hAnsi="Arial" w:cs="Arial"/>
+          <w:sz w:val="24"/>
+          <w:szCs w:val="24"/>
+        </w:rPr>
+        <w:t xml:space="preserve"> inspirada principalmente por </w:t>
+      </w:r>
+      <w:proofErr w:type="spellStart"/>
+      <w:r>
+        <w:rPr>
+          <w:rFonts w:ascii="Arial" w:eastAsia="Times New Roman" w:hAnsi="Arial" w:cs="Arial"/>
+          <w:sz w:val="24"/>
+          <w:szCs w:val="24"/>
+        </w:rPr>
+        <w:t>Python</w:t>
+      </w:r>
+      <w:proofErr w:type="spellEnd"/>
+      <w:r>
+        <w:rPr>
+          <w:rFonts w:ascii="Arial" w:eastAsia="Times New Roman" w:hAnsi="Arial" w:cs="Arial"/>
+          <w:sz w:val="24"/>
+          <w:szCs w:val="24"/>
+        </w:rPr>
+        <w:t xml:space="preserve">, Perl, </w:t>
+      </w:r>
+      <w:proofErr w:type="spellStart"/>
+      <w:r>
+        <w:rPr>
+          <w:rFonts w:ascii="Arial" w:eastAsia="Times New Roman" w:hAnsi="Arial" w:cs="Arial"/>
+          <w:sz w:val="24"/>
+          <w:szCs w:val="24"/>
+        </w:rPr>
+        <w:t>Smalltalk</w:t>
+      </w:r>
+      <w:proofErr w:type="spellEnd"/>
+      <w:r>
+        <w:rPr>
+          <w:rFonts w:ascii="Arial" w:eastAsia="Times New Roman" w:hAnsi="Arial" w:cs="Arial"/>
+          <w:sz w:val="24"/>
+          <w:szCs w:val="24"/>
+        </w:rPr>
+        <w:t xml:space="preserve">, Eiffel, Ada e </w:t>
+      </w:r>
+      <w:proofErr w:type="spellStart"/>
+      <w:r>
+        <w:rPr>
+          <w:rFonts w:ascii="Arial" w:eastAsia="Times New Roman" w:hAnsi="Arial" w:cs="Arial"/>
+          <w:sz w:val="24"/>
+          <w:szCs w:val="24"/>
+        </w:rPr>
+        <w:t>Lisp</w:t>
+      </w:r>
+      <w:proofErr w:type="spellEnd"/>
+      <w:r>
+        <w:rPr>
+          <w:rFonts w:ascii="Arial" w:eastAsia="Times New Roman" w:hAnsi="Arial" w:cs="Arial"/>
+          <w:sz w:val="24"/>
+          <w:szCs w:val="24"/>
+        </w:rPr>
+        <w:t xml:space="preserve">, sendo muito similar em vários aspectos a </w:t>
+      </w:r>
+      <w:proofErr w:type="spellStart"/>
+      <w:r>
+        <w:rPr>
+          <w:rFonts w:ascii="Arial" w:eastAsia="Times New Roman" w:hAnsi="Arial" w:cs="Arial"/>
+          <w:sz w:val="24"/>
+          <w:szCs w:val="24"/>
+        </w:rPr>
+        <w:t>Python</w:t>
+      </w:r>
+      <w:proofErr w:type="spellEnd"/>
+      <w:r>
+        <w:rPr>
+          <w:rFonts w:ascii="Arial" w:eastAsia="Times New Roman" w:hAnsi="Arial" w:cs="Arial"/>
+          <w:sz w:val="24"/>
+          <w:szCs w:val="24"/>
+        </w:rPr>
+        <w:t xml:space="preserve">. Atualmente, </w:t>
+      </w:r>
+      <w:proofErr w:type="spellStart"/>
+      <w:r>
+        <w:rPr>
+          <w:rFonts w:ascii="Arial" w:eastAsia="Times New Roman" w:hAnsi="Arial" w:cs="Arial"/>
+          <w:sz w:val="24"/>
+          <w:szCs w:val="24"/>
+        </w:rPr>
+        <w:t>Ruby</w:t>
+      </w:r>
+      <w:proofErr w:type="spellEnd"/>
+      <w:r>
+        <w:rPr>
+          <w:rFonts w:ascii="Arial" w:eastAsia="Times New Roman" w:hAnsi="Arial" w:cs="Arial"/>
+          <w:sz w:val="24"/>
+          <w:szCs w:val="24"/>
+        </w:rPr>
+        <w:t xml:space="preserve"> é a 11ª (décima primeira) linguagem de programação mais popular do mundo, de acordo com o Índice </w:t>
+      </w:r>
+      <w:proofErr w:type="spellStart"/>
+      <w:r>
+        <w:rPr>
+          <w:rFonts w:ascii="Arial" w:eastAsia="Times New Roman" w:hAnsi="Arial" w:cs="Arial"/>
+          <w:sz w:val="24"/>
+          <w:szCs w:val="24"/>
+        </w:rPr>
+        <w:t>Tiobe</w:t>
+      </w:r>
+      <w:proofErr w:type="spellEnd"/>
+      <w:r>
+        <w:rPr>
+          <w:rFonts w:ascii="Arial" w:eastAsia="Times New Roman" w:hAnsi="Arial" w:cs="Arial"/>
+          <w:sz w:val="24"/>
+          <w:szCs w:val="24"/>
+        </w:rPr>
+        <w:t xml:space="preserve"> [1</w:t>
+      </w:r>
+      <w:r>
+        <w:rPr>
+          <w:rFonts w:ascii="Arial" w:eastAsia="Times New Roman" w:hAnsi="Arial" w:cs="Arial"/>
+          <w:sz w:val="24"/>
+          <w:szCs w:val="24"/>
+        </w:rPr>
+        <w:t>6</w:t>
+      </w:r>
+      <w:proofErr w:type="gramStart"/>
+      <w:r>
+        <w:rPr>
+          <w:rFonts w:ascii="Arial" w:eastAsia="Times New Roman" w:hAnsi="Arial" w:cs="Arial"/>
+          <w:sz w:val="24"/>
+          <w:szCs w:val="24"/>
+        </w:rPr>
+        <w:t>]</w:t>
+      </w:r>
+      <w:proofErr w:type="gramEnd"/>
+    </w:p>
+    <w:p>
+      <w:pPr>
+        <w:pStyle w:val="SemEspaamento"/>
+        <w:spacing w:line="360" w:lineRule="auto"/>
+        <w:jc w:val="both"/>
+        <w:rPr>
+          <w:rFonts w:ascii="Arial" w:eastAsia="Times New Roman" w:hAnsi="Arial" w:cs="Arial"/>
+          <w:b/>
+          <w:sz w:val="24"/>
+          <w:szCs w:val="24"/>
+        </w:rPr>
+      </w:pPr>
+    </w:p>
+    <w:p>
+      <w:pPr>
+        <w:pStyle w:val="SemEspaamento"/>
+        <w:spacing w:line="360" w:lineRule="auto"/>
+        <w:jc w:val="both"/>
+        <w:rPr>
+          <w:rFonts w:ascii="Arial" w:eastAsia="Times New Roman" w:hAnsi="Arial" w:cs="Arial"/>
+          <w:b/>
+          <w:sz w:val="24"/>
+          <w:szCs w:val="24"/>
+        </w:rPr>
+      </w:pPr>
+      <w:r>
+        <w:rPr>
+          <w:rFonts w:ascii="Arial" w:eastAsia="Times New Roman" w:hAnsi="Arial" w:cs="Arial"/>
+          <w:b/>
+          <w:sz w:val="24"/>
+          <w:szCs w:val="24"/>
+        </w:rPr>
+        <w:t xml:space="preserve">4.3 </w:t>
+      </w:r>
+      <w:proofErr w:type="spellStart"/>
+      <w:r>
+        <w:rPr>
+          <w:rFonts w:ascii="Arial" w:eastAsia="Times New Roman" w:hAnsi="Arial" w:cs="Arial"/>
+          <w:b/>
+          <w:sz w:val="24"/>
+          <w:szCs w:val="24"/>
+        </w:rPr>
+        <w:t>Rails</w:t>
+      </w:r>
+      <w:proofErr w:type="spellEnd"/>
+    </w:p>
+    <w:p>
+      <w:pPr>
+        <w:pStyle w:val="SemEspaamento"/>
+        <w:spacing w:line="360" w:lineRule="auto"/>
+        <w:jc w:val="both"/>
+        <w:rPr>
+          <w:rFonts w:ascii="Arial" w:hAnsi="Arial" w:cs="Arial"/>
+          <w:b/>
+          <w:sz w:val="24"/>
+          <w:szCs w:val="24"/>
+        </w:rPr>
+      </w:pPr>
+    </w:p>
+    <w:p>
+      <w:pPr>
+        <w:spacing w:after="0" w:line="360" w:lineRule="auto"/>
+        <w:jc w:val="both"/>
+        <w:rPr>
+          <w:rFonts w:ascii="Arial" w:eastAsia="Times New Roman" w:hAnsi="Arial" w:cs="Arial"/>
+          <w:color w:val="000000"/>
+          <w:sz w:val="24"/>
+          <w:szCs w:val="24"/>
+        </w:rPr>
+      </w:pPr>
+      <w:r>
+        <w:rPr>
+          <w:rFonts w:ascii="Arial" w:hAnsi="Arial" w:cs="Arial"/>
+          <w:sz w:val="24"/>
+          <w:szCs w:val="24"/>
+        </w:rPr>
+        <w:tab/>
+      </w:r>
+      <w:proofErr w:type="spellStart"/>
+      <w:r>
+        <w:rPr>
+          <w:rFonts w:ascii="Arial" w:hAnsi="Arial" w:cs="Arial"/>
+          <w:sz w:val="24"/>
+          <w:szCs w:val="24"/>
+        </w:rPr>
+        <w:t>Rails</w:t>
+      </w:r>
+      <w:proofErr w:type="spellEnd"/>
+      <w:r>
+        <w:rPr>
+          <w:rFonts w:ascii="Arial" w:hAnsi="Arial" w:cs="Arial"/>
+          <w:sz w:val="24"/>
+          <w:szCs w:val="24"/>
+        </w:rPr>
+        <w:t xml:space="preserve"> é seu framework, </w:t>
+      </w:r>
+      <w:r>
+        <w:rPr>
+          <w:rFonts w:ascii="Arial" w:eastAsia="Times New Roman" w:hAnsi="Arial" w:cs="Arial"/>
+          <w:color w:val="000000"/>
+          <w:sz w:val="24"/>
+          <w:szCs w:val="24"/>
+        </w:rPr>
+        <w:t xml:space="preserve">foi escrito por </w:t>
+      </w:r>
+      <w:r>
+        <w:rPr>
+          <w:rFonts w:ascii="Arial" w:eastAsia="Times New Roman" w:hAnsi="Arial" w:cs="Arial"/>
+          <w:color w:val="000000"/>
+          <w:sz w:val="24"/>
+          <w:szCs w:val="24"/>
+        </w:rPr>
+        <w:t>“</w:t>
+      </w:r>
+      <w:r>
+        <w:rPr>
+          <w:rStyle w:val="nfase"/>
+          <w:rFonts w:ascii="Arial" w:hAnsi="Arial" w:cs="Arial"/>
+          <w:color w:val="000000"/>
+          <w:sz w:val="24"/>
+          <w:szCs w:val="24"/>
+          <w:bdr w:val="none" w:sz="0" w:space="0" w:color="auto" w:frame="1"/>
+          <w:shd w:val="clear" w:color="auto" w:fill="FFFFFF"/>
+        </w:rPr>
+        <w:t xml:space="preserve">David </w:t>
+      </w:r>
+      <w:proofErr w:type="spellStart"/>
+      <w:r>
+        <w:rPr>
+          <w:rStyle w:val="nfase"/>
+          <w:rFonts w:ascii="Arial" w:hAnsi="Arial" w:cs="Arial"/>
+          <w:color w:val="000000"/>
+          <w:sz w:val="24"/>
+          <w:szCs w:val="24"/>
+          <w:bdr w:val="none" w:sz="0" w:space="0" w:color="auto" w:frame="1"/>
+          <w:shd w:val="clear" w:color="auto" w:fill="FFFFFF"/>
+        </w:rPr>
+        <w:t>Heinemeier</w:t>
+      </w:r>
+      <w:proofErr w:type="spellEnd"/>
+      <w:r>
+        <w:rPr>
+          <w:rStyle w:val="nfase"/>
+          <w:rFonts w:ascii="Arial" w:hAnsi="Arial" w:cs="Arial"/>
+          <w:color w:val="000000"/>
+          <w:sz w:val="24"/>
+          <w:szCs w:val="24"/>
+          <w:bdr w:val="none" w:sz="0" w:space="0" w:color="auto" w:frame="1"/>
+          <w:shd w:val="clear" w:color="auto" w:fill="FFFFFF"/>
+        </w:rPr>
+        <w:t xml:space="preserve"> </w:t>
+      </w:r>
+      <w:proofErr w:type="spellStart"/>
+      <w:r>
+        <w:rPr>
+          <w:rStyle w:val="nfase"/>
+          <w:rFonts w:ascii="Arial" w:hAnsi="Arial" w:cs="Arial"/>
+          <w:color w:val="000000"/>
+          <w:sz w:val="24"/>
+          <w:szCs w:val="24"/>
+          <w:bdr w:val="none" w:sz="0" w:space="0" w:color="auto" w:frame="1"/>
+          <w:shd w:val="clear" w:color="auto" w:fill="FFFFFF"/>
+        </w:rPr>
+        <w:t>Hansson</w:t>
+      </w:r>
+      <w:proofErr w:type="spellEnd"/>
+      <w:r>
+        <w:rPr>
+          <w:rStyle w:val="nfase"/>
+          <w:rFonts w:ascii="Arial" w:hAnsi="Arial" w:cs="Arial"/>
+          <w:color w:val="000000"/>
+          <w:sz w:val="24"/>
+          <w:szCs w:val="24"/>
+          <w:bdr w:val="none" w:sz="0" w:space="0" w:color="auto" w:frame="1"/>
+          <w:shd w:val="clear" w:color="auto" w:fill="FFFFFF"/>
+        </w:rPr>
+        <w:t>”</w:t>
+      </w:r>
+      <w:r>
+        <w:rPr>
+          <w:rFonts w:ascii="Arial" w:eastAsia="Times New Roman" w:hAnsi="Arial" w:cs="Arial"/>
+          <w:color w:val="000000"/>
+          <w:sz w:val="24"/>
+          <w:szCs w:val="24"/>
+        </w:rPr>
+        <w:t xml:space="preserve"> em </w:t>
+      </w:r>
+      <w:proofErr w:type="spellStart"/>
+      <w:r>
+        <w:rPr>
+          <w:rFonts w:ascii="Arial" w:eastAsia="Times New Roman" w:hAnsi="Arial" w:cs="Arial"/>
+          <w:color w:val="000000"/>
+          <w:sz w:val="24"/>
+          <w:szCs w:val="24"/>
+        </w:rPr>
+        <w:t>Ruby</w:t>
+      </w:r>
+      <w:proofErr w:type="spellEnd"/>
+      <w:r>
+        <w:rPr>
+          <w:rFonts w:ascii="Arial" w:eastAsia="Times New Roman" w:hAnsi="Arial" w:cs="Arial"/>
+          <w:color w:val="000000"/>
+          <w:sz w:val="24"/>
+          <w:szCs w:val="24"/>
+        </w:rPr>
+        <w:t>, organizado em MVC (</w:t>
+      </w:r>
+      <w:proofErr w:type="spellStart"/>
+      <w:r>
+        <w:rPr>
+          <w:rFonts w:ascii="Arial" w:eastAsia="Times New Roman" w:hAnsi="Arial" w:cs="Arial"/>
+          <w:color w:val="000000"/>
+          <w:sz w:val="24"/>
+          <w:szCs w:val="24"/>
+        </w:rPr>
+        <w:t>Model-View-Controller</w:t>
+      </w:r>
+      <w:proofErr w:type="spellEnd"/>
+      <w:r>
+        <w:rPr>
+          <w:rFonts w:ascii="Arial" w:eastAsia="Times New Roman" w:hAnsi="Arial" w:cs="Arial"/>
+          <w:color w:val="000000"/>
+          <w:sz w:val="24"/>
+          <w:szCs w:val="24"/>
+        </w:rPr>
+        <w:t>). Lançado para o público em 2004, sua característica é a facilidade na hora de programar, tornando códigos menores o que leva o programador programar mais em menos tempo.</w:t>
+      </w:r>
+    </w:p>
+    <w:p>
+      <w:pPr>
+        <w:spacing w:after="0" w:line="360" w:lineRule="auto"/>
+        <w:jc w:val="both"/>
+        <w:rPr>
+          <w:rFonts w:ascii="Arial" w:eastAsia="Times New Roman" w:hAnsi="Arial" w:cs="Arial"/>
+          <w:color w:val="000000"/>
+          <w:sz w:val="24"/>
+          <w:szCs w:val="24"/>
+        </w:rPr>
+      </w:pPr>
+      <w:r>
+        <w:rPr>
+          <w:rFonts w:ascii="Arial" w:eastAsia="Times New Roman" w:hAnsi="Arial" w:cs="Arial"/>
+          <w:color w:val="000000"/>
+          <w:sz w:val="24"/>
+          <w:szCs w:val="24"/>
+        </w:rPr>
+        <w:tab/>
+        <w:t>Este framework</w:t>
+      </w:r>
+      <w:r>
+        <w:rPr>
+          <w:rFonts w:ascii="Arial" w:eastAsia="Times New Roman" w:hAnsi="Arial" w:cs="Arial"/>
+          <w:color w:val="000000"/>
+          <w:sz w:val="24"/>
+          <w:szCs w:val="24"/>
+        </w:rPr>
+        <w:t xml:space="preserve"> surgiu para trazer uma forma mais dinâmica para o desenvolvimento de sites orientado a banco de dados, focando na agilidade para aumentar a produtividade em uma quantidade de linhas menores.</w:t>
+      </w:r>
+    </w:p>
+    <w:p>
+      <w:pPr>
+        <w:spacing w:after="0" w:line="360" w:lineRule="auto"/>
+        <w:jc w:val="both"/>
+        <w:rPr>
+          <w:rFonts w:ascii="Arial" w:eastAsia="Times New Roman" w:hAnsi="Arial" w:cs="Arial"/>
+          <w:color w:val="000000"/>
+          <w:sz w:val="24"/>
+          <w:szCs w:val="24"/>
+        </w:rPr>
+      </w:pPr>
+      <w:r>
+        <w:rPr>
+          <w:rFonts w:ascii="Arial" w:eastAsia="Times New Roman" w:hAnsi="Arial" w:cs="Arial"/>
+          <w:color w:val="000000"/>
+          <w:sz w:val="24"/>
+          <w:szCs w:val="24"/>
+        </w:rPr>
+        <w:tab/>
+        <w:t>Esta é uma plataforma com opinião, ela impõe que tem um modo certo de se fazer as coisas e foi desenvolvido para encorajar o programador a seguir este modo.</w:t>
+      </w:r>
+    </w:p>
+    <w:p>
+      <w:pPr>
+        <w:spacing w:after="0" w:line="360" w:lineRule="auto"/>
+        <w:jc w:val="both"/>
+        <w:rPr>
+          <w:rFonts w:ascii="Arial" w:eastAsia="Times New Roman" w:hAnsi="Arial" w:cs="Arial"/>
+          <w:color w:val="000000"/>
+          <w:sz w:val="24"/>
+          <w:szCs w:val="24"/>
+        </w:rPr>
+      </w:pPr>
+      <w:r>
+        <w:rPr>
+          <w:rFonts w:ascii="Arial" w:eastAsia="Times New Roman" w:hAnsi="Arial" w:cs="Arial"/>
+          <w:color w:val="000000"/>
+          <w:sz w:val="24"/>
+          <w:szCs w:val="24"/>
+        </w:rPr>
+        <w:tab/>
+      </w:r>
+      <w:proofErr w:type="spellStart"/>
+      <w:r>
+        <w:rPr>
+          <w:rFonts w:ascii="Arial" w:eastAsia="Times New Roman" w:hAnsi="Arial" w:cs="Arial"/>
+          <w:color w:val="000000"/>
+          <w:sz w:val="24"/>
+          <w:szCs w:val="24"/>
+        </w:rPr>
+        <w:t>Rails</w:t>
+      </w:r>
+      <w:proofErr w:type="spellEnd"/>
+      <w:r>
+        <w:rPr>
+          <w:rFonts w:ascii="Arial" w:eastAsia="Times New Roman" w:hAnsi="Arial" w:cs="Arial"/>
+          <w:color w:val="000000"/>
+          <w:sz w:val="24"/>
+          <w:szCs w:val="24"/>
+        </w:rPr>
+        <w:t xml:space="preserve"> segue algumas filosofias</w:t>
+      </w:r>
+      <w:r>
+        <w:rPr>
+          <w:rFonts w:ascii="Arial" w:eastAsia="Times New Roman" w:hAnsi="Arial" w:cs="Arial"/>
+          <w:color w:val="000000"/>
+          <w:sz w:val="24"/>
+          <w:szCs w:val="24"/>
+        </w:rPr>
+        <w:t xml:space="preserve"> e uma delas é denominada DRY (</w:t>
+      </w:r>
+      <w:proofErr w:type="spellStart"/>
+      <w:r>
+        <w:rPr>
+          <w:rFonts w:ascii="Arial" w:eastAsia="Times New Roman" w:hAnsi="Arial" w:cs="Arial"/>
+          <w:color w:val="000000"/>
+          <w:sz w:val="24"/>
+          <w:szCs w:val="24"/>
+        </w:rPr>
+        <w:t>Don't</w:t>
+      </w:r>
+      <w:proofErr w:type="spellEnd"/>
+      <w:r>
+        <w:rPr>
+          <w:rFonts w:ascii="Arial" w:eastAsia="Times New Roman" w:hAnsi="Arial" w:cs="Arial"/>
+          <w:color w:val="000000"/>
+          <w:sz w:val="24"/>
+          <w:szCs w:val="24"/>
+        </w:rPr>
+        <w:t xml:space="preserve"> </w:t>
+      </w:r>
+      <w:proofErr w:type="spellStart"/>
+      <w:r>
+        <w:rPr>
+          <w:rFonts w:ascii="Arial" w:eastAsia="Times New Roman" w:hAnsi="Arial" w:cs="Arial"/>
+          <w:color w:val="000000"/>
+          <w:sz w:val="24"/>
+          <w:szCs w:val="24"/>
+        </w:rPr>
+        <w:t>Repeat</w:t>
+      </w:r>
+      <w:proofErr w:type="spellEnd"/>
+      <w:r>
+        <w:rPr>
+          <w:rFonts w:ascii="Arial" w:eastAsia="Times New Roman" w:hAnsi="Arial" w:cs="Arial"/>
+          <w:color w:val="000000"/>
+          <w:sz w:val="24"/>
+          <w:szCs w:val="24"/>
+        </w:rPr>
+        <w:t xml:space="preserve"> </w:t>
+      </w:r>
+      <w:proofErr w:type="spellStart"/>
+      <w:r>
+        <w:rPr>
+          <w:rFonts w:ascii="Arial" w:eastAsia="Times New Roman" w:hAnsi="Arial" w:cs="Arial"/>
+          <w:color w:val="000000"/>
+          <w:sz w:val="24"/>
+          <w:szCs w:val="24"/>
+        </w:rPr>
+        <w:t>Yourself</w:t>
+      </w:r>
+      <w:proofErr w:type="spellEnd"/>
+      <w:r>
+        <w:rPr>
+          <w:rFonts w:ascii="Arial" w:eastAsia="Times New Roman" w:hAnsi="Arial" w:cs="Arial"/>
+          <w:color w:val="000000"/>
+          <w:sz w:val="24"/>
+          <w:szCs w:val="24"/>
+        </w:rPr>
+        <w:t xml:space="preserve">) ela </w:t>
+      </w:r>
+      <w:r>
+        <w:rPr>
+          <w:rFonts w:ascii="Arial" w:eastAsia="Times New Roman" w:hAnsi="Arial" w:cs="Arial"/>
+          <w:color w:val="000000"/>
+          <w:sz w:val="24"/>
+          <w:szCs w:val="24"/>
+        </w:rPr>
+        <w:t xml:space="preserve">diz que não é bom </w:t>
+      </w:r>
+      <w:r>
+        <w:rPr>
+          <w:rFonts w:ascii="Arial" w:eastAsia="Times New Roman" w:hAnsi="Arial" w:cs="Arial"/>
+          <w:color w:val="000000"/>
+          <w:sz w:val="24"/>
+          <w:szCs w:val="24"/>
+        </w:rPr>
+        <w:t>escrever o mesmo código mais de uma vez.</w:t>
+      </w:r>
+    </w:p>
+    <w:p>
+      <w:pPr>
+        <w:spacing w:after="0" w:line="360" w:lineRule="auto"/>
+        <w:jc w:val="both"/>
+        <w:rPr>
+          <w:rFonts w:ascii="Arial" w:eastAsia="Times New Roman" w:hAnsi="Arial" w:cs="Arial"/>
+          <w:color w:val="000000"/>
+          <w:sz w:val="24"/>
+          <w:szCs w:val="24"/>
+        </w:rPr>
+      </w:pPr>
+      <w:r>
+        <w:rPr>
+          <w:rFonts w:ascii="Arial" w:eastAsia="Times New Roman" w:hAnsi="Arial" w:cs="Arial"/>
+          <w:color w:val="000000"/>
+          <w:sz w:val="24"/>
+          <w:szCs w:val="24"/>
+        </w:rPr>
+        <w:tab/>
+      </w:r>
+      <w:r>
+        <w:rPr>
+          <w:rFonts w:ascii="Arial" w:eastAsia="Times New Roman" w:hAnsi="Arial" w:cs="Arial"/>
+          <w:color w:val="000000"/>
+          <w:sz w:val="24"/>
+          <w:szCs w:val="24"/>
+        </w:rPr>
+        <w:t>Em uma plataforma de arquitetura MVC (</w:t>
+      </w:r>
+      <w:proofErr w:type="spellStart"/>
+      <w:r>
+        <w:rPr>
+          <w:rFonts w:ascii="Arial" w:eastAsia="Times New Roman" w:hAnsi="Arial" w:cs="Arial"/>
+          <w:color w:val="000000"/>
+          <w:sz w:val="24"/>
+          <w:szCs w:val="24"/>
+        </w:rPr>
+        <w:t>Model-View-Controller</w:t>
+      </w:r>
+      <w:proofErr w:type="spellEnd"/>
+      <w:r>
+        <w:rPr>
+          <w:rFonts w:ascii="Arial" w:eastAsia="Times New Roman" w:hAnsi="Arial" w:cs="Arial"/>
+          <w:color w:val="000000"/>
+          <w:sz w:val="24"/>
+          <w:szCs w:val="24"/>
+        </w:rPr>
+        <w:t xml:space="preserve">) o ROR utiliza um recurso chamado </w:t>
+      </w:r>
+      <w:proofErr w:type="spellStart"/>
+      <w:r>
+        <w:rPr>
+          <w:rFonts w:ascii="Arial" w:eastAsia="Times New Roman" w:hAnsi="Arial" w:cs="Arial"/>
+          <w:color w:val="000000"/>
+          <w:sz w:val="24"/>
+          <w:szCs w:val="24"/>
+        </w:rPr>
+        <w:t>Scaffolding</w:t>
+      </w:r>
+      <w:proofErr w:type="spellEnd"/>
+      <w:r>
+        <w:rPr>
+          <w:rFonts w:ascii="Arial" w:eastAsia="Times New Roman" w:hAnsi="Arial" w:cs="Arial"/>
+          <w:color w:val="000000"/>
+          <w:sz w:val="24"/>
+          <w:szCs w:val="24"/>
+        </w:rPr>
+        <w:t xml:space="preserve"> que gera automaticamente </w:t>
+      </w:r>
+      <w:proofErr w:type="spellStart"/>
+      <w:r>
+        <w:rPr>
+          <w:rFonts w:ascii="Arial" w:eastAsia="Times New Roman" w:hAnsi="Arial" w:cs="Arial"/>
+          <w:color w:val="000000"/>
+          <w:sz w:val="24"/>
+          <w:szCs w:val="24"/>
+        </w:rPr>
+        <w:t>controllers</w:t>
+      </w:r>
+      <w:proofErr w:type="spellEnd"/>
+      <w:r>
+        <w:rPr>
+          <w:rFonts w:ascii="Arial" w:eastAsia="Times New Roman" w:hAnsi="Arial" w:cs="Arial"/>
+          <w:color w:val="000000"/>
+          <w:sz w:val="24"/>
+          <w:szCs w:val="24"/>
+        </w:rPr>
+        <w:t xml:space="preserve"> e </w:t>
+      </w:r>
+      <w:proofErr w:type="spellStart"/>
+      <w:r>
+        <w:rPr>
+          <w:rFonts w:ascii="Arial" w:eastAsia="Times New Roman" w:hAnsi="Arial" w:cs="Arial"/>
+          <w:color w:val="000000"/>
+          <w:sz w:val="24"/>
+          <w:szCs w:val="24"/>
+        </w:rPr>
+        <w:t>views</w:t>
+      </w:r>
+      <w:proofErr w:type="spellEnd"/>
+      <w:r>
+        <w:rPr>
+          <w:rFonts w:ascii="Arial" w:eastAsia="Times New Roman" w:hAnsi="Arial" w:cs="Arial"/>
+          <w:color w:val="000000"/>
+          <w:sz w:val="24"/>
+          <w:szCs w:val="24"/>
+        </w:rPr>
+        <w:t xml:space="preserve"> a partir de </w:t>
+      </w:r>
+      <w:proofErr w:type="gramStart"/>
+      <w:r>
+        <w:rPr>
+          <w:rFonts w:ascii="Arial" w:eastAsia="Times New Roman" w:hAnsi="Arial" w:cs="Arial"/>
+          <w:color w:val="000000"/>
+          <w:sz w:val="24"/>
+          <w:szCs w:val="24"/>
+        </w:rPr>
+        <w:t>um certo</w:t>
+      </w:r>
+      <w:proofErr w:type="gramEnd"/>
+      <w:r>
+        <w:rPr>
+          <w:rFonts w:ascii="Arial" w:eastAsia="Times New Roman" w:hAnsi="Arial" w:cs="Arial"/>
+          <w:color w:val="000000"/>
+          <w:sz w:val="24"/>
+          <w:szCs w:val="24"/>
+        </w:rPr>
+        <w:t xml:space="preserve"> modelo </w:t>
+      </w:r>
+      <w:r>
+        <w:rPr>
+          <w:rFonts w:ascii="Arial" w:eastAsia="Times New Roman" w:hAnsi="Arial" w:cs="Arial"/>
+          <w:color w:val="000000"/>
+          <w:sz w:val="24"/>
+          <w:szCs w:val="24"/>
+        </w:rPr>
+        <w:t xml:space="preserve">mostrado para o programador. </w:t>
+      </w:r>
+      <w:proofErr w:type="spellStart"/>
+      <w:proofErr w:type="gramStart"/>
+      <w:r>
+        <w:rPr>
+          <w:rFonts w:ascii="Arial" w:eastAsia="Times New Roman" w:hAnsi="Arial" w:cs="Arial"/>
+          <w:color w:val="000000"/>
+          <w:sz w:val="24"/>
+          <w:szCs w:val="24"/>
+        </w:rPr>
+        <w:t>RoR</w:t>
+      </w:r>
+      <w:proofErr w:type="spellEnd"/>
+      <w:proofErr w:type="gramEnd"/>
+      <w:r>
+        <w:rPr>
+          <w:rFonts w:ascii="Arial" w:eastAsia="Times New Roman" w:hAnsi="Arial" w:cs="Arial"/>
+          <w:color w:val="000000"/>
+          <w:sz w:val="24"/>
+          <w:szCs w:val="24"/>
+        </w:rPr>
+        <w:t xml:space="preserve"> também provê abstração de </w:t>
+      </w:r>
+      <w:proofErr w:type="spellStart"/>
+      <w:r>
+        <w:rPr>
+          <w:rFonts w:ascii="Arial" w:eastAsia="Times New Roman" w:hAnsi="Arial" w:cs="Arial"/>
+          <w:color w:val="000000"/>
+          <w:sz w:val="24"/>
+          <w:szCs w:val="24"/>
+        </w:rPr>
+        <w:t>SGBDs</w:t>
+      </w:r>
+      <w:proofErr w:type="spellEnd"/>
+      <w:r>
+        <w:rPr>
+          <w:rFonts w:ascii="Arial" w:eastAsia="Times New Roman" w:hAnsi="Arial" w:cs="Arial"/>
+          <w:color w:val="000000"/>
+          <w:sz w:val="24"/>
+          <w:szCs w:val="24"/>
+        </w:rPr>
+        <w:t xml:space="preserve"> (Sistema de Gerenciamento de Banco de Dados)</w:t>
+      </w:r>
+      <w:r>
+        <w:rPr>
+          <w:rFonts w:ascii="Arial" w:eastAsia="Times New Roman" w:hAnsi="Arial" w:cs="Arial"/>
+          <w:color w:val="000000"/>
+          <w:sz w:val="24"/>
+          <w:szCs w:val="24"/>
+        </w:rPr>
+        <w:t xml:space="preserve">, o usuário usa apenas uma sintaxe para </w:t>
+      </w:r>
+      <w:proofErr w:type="spellStart"/>
+      <w:r>
+        <w:rPr>
+          <w:rFonts w:ascii="Arial" w:eastAsia="Times New Roman" w:hAnsi="Arial" w:cs="Arial"/>
+          <w:color w:val="000000"/>
+          <w:sz w:val="24"/>
+          <w:szCs w:val="24"/>
+        </w:rPr>
+        <w:t>MySQL</w:t>
+      </w:r>
+      <w:proofErr w:type="spellEnd"/>
+      <w:r>
+        <w:rPr>
+          <w:rFonts w:ascii="Arial" w:eastAsia="Times New Roman" w:hAnsi="Arial" w:cs="Arial"/>
+          <w:color w:val="000000"/>
+          <w:sz w:val="24"/>
+          <w:szCs w:val="24"/>
+        </w:rPr>
+        <w:t xml:space="preserve">, </w:t>
+      </w:r>
+      <w:proofErr w:type="spellStart"/>
+      <w:r>
+        <w:rPr>
+          <w:rFonts w:ascii="Arial" w:eastAsia="Times New Roman" w:hAnsi="Arial" w:cs="Arial"/>
+          <w:color w:val="000000"/>
+          <w:sz w:val="24"/>
+          <w:szCs w:val="24"/>
+        </w:rPr>
+        <w:t>PostgreSQL</w:t>
+      </w:r>
+      <w:proofErr w:type="spellEnd"/>
+      <w:r>
+        <w:rPr>
+          <w:rFonts w:ascii="Arial" w:eastAsia="Times New Roman" w:hAnsi="Arial" w:cs="Arial"/>
+          <w:color w:val="000000"/>
+          <w:sz w:val="24"/>
+          <w:szCs w:val="24"/>
+        </w:rPr>
+        <w:t xml:space="preserve">, SQL Server, Oracle, </w:t>
+      </w:r>
+      <w:proofErr w:type="spellStart"/>
+      <w:r>
+        <w:rPr>
+          <w:rFonts w:ascii="Arial" w:eastAsia="Times New Roman" w:hAnsi="Arial" w:cs="Arial"/>
+          <w:color w:val="000000"/>
+          <w:sz w:val="24"/>
+          <w:szCs w:val="24"/>
+        </w:rPr>
+        <w:t>Firebird</w:t>
+      </w:r>
+      <w:proofErr w:type="spellEnd"/>
+      <w:r>
+        <w:rPr>
+          <w:rFonts w:ascii="Arial" w:eastAsia="Times New Roman" w:hAnsi="Arial" w:cs="Arial"/>
+          <w:color w:val="000000"/>
+          <w:sz w:val="24"/>
+          <w:szCs w:val="24"/>
+        </w:rPr>
+        <w:t>, entre outros</w:t>
+      </w:r>
+    </w:p>
+    <w:p>
+      <w:pPr>
+        <w:spacing w:after="0" w:line="360" w:lineRule="auto"/>
+        <w:jc w:val="both"/>
+        <w:rPr>
+          <w:rFonts w:ascii="Arial" w:hAnsi="Arial" w:cs="Arial"/>
+          <w:color w:val="000000"/>
+          <w:sz w:val="24"/>
+          <w:szCs w:val="24"/>
+          <w:shd w:val="clear" w:color="auto" w:fill="FFFFFF"/>
+        </w:rPr>
+      </w:pPr>
+      <w:r>
+        <w:rPr>
+          <w:rFonts w:ascii="Arial" w:eastAsia="Times New Roman" w:hAnsi="Arial" w:cs="Arial"/>
+          <w:b/>
+          <w:color w:val="000000"/>
+          <w:sz w:val="24"/>
+          <w:szCs w:val="24"/>
+        </w:rPr>
+        <w:tab/>
+      </w:r>
+      <w:r>
+        <w:rPr>
+          <w:rFonts w:ascii="Arial" w:eastAsia="Times New Roman" w:hAnsi="Arial" w:cs="Arial"/>
+          <w:color w:val="000000"/>
+          <w:sz w:val="24"/>
+          <w:szCs w:val="24"/>
+        </w:rPr>
+        <w:t xml:space="preserve">O </w:t>
+      </w:r>
+      <w:proofErr w:type="spellStart"/>
+      <w:r>
+        <w:rPr>
+          <w:rFonts w:ascii="Arial" w:hAnsi="Arial" w:cs="Arial"/>
+          <w:color w:val="000000"/>
+          <w:sz w:val="24"/>
+          <w:szCs w:val="24"/>
+          <w:shd w:val="clear" w:color="auto" w:fill="FFFFFF"/>
+        </w:rPr>
+        <w:t>Rails</w:t>
+      </w:r>
+      <w:proofErr w:type="spellEnd"/>
+      <w:r>
+        <w:rPr>
+          <w:rFonts w:ascii="Arial" w:hAnsi="Arial" w:cs="Arial"/>
+          <w:color w:val="000000"/>
+          <w:sz w:val="24"/>
+          <w:szCs w:val="24"/>
+          <w:shd w:val="clear" w:color="auto" w:fill="FFFFFF"/>
+        </w:rPr>
+        <w:t xml:space="preserve"> faz suposições sobre o que você quer fazer e como você estará fazendo isto, em vez de deixá-lo mudar cada minúscula coisa através de intermináveis arquivos de configuração.</w:t>
+      </w:r>
+      <w:r>
+        <w:rPr>
+          <w:rFonts w:ascii="Arial" w:hAnsi="Arial" w:cs="Arial"/>
+          <w:color w:val="000000"/>
+          <w:sz w:val="24"/>
+          <w:szCs w:val="24"/>
+          <w:shd w:val="clear" w:color="auto" w:fill="FFFFFF"/>
+        </w:rPr>
+        <w:t xml:space="preserve"> [1</w:t>
+      </w:r>
+      <w:r>
+        <w:rPr>
+          <w:rFonts w:ascii="Arial" w:hAnsi="Arial" w:cs="Arial"/>
+          <w:color w:val="000000"/>
+          <w:sz w:val="24"/>
+          <w:szCs w:val="24"/>
+          <w:shd w:val="clear" w:color="auto" w:fill="FFFFFF"/>
+        </w:rPr>
+        <w:t>7</w:t>
+      </w:r>
+      <w:r>
+        <w:rPr>
+          <w:rFonts w:ascii="Arial" w:hAnsi="Arial" w:cs="Arial"/>
+          <w:color w:val="000000"/>
+          <w:sz w:val="24"/>
+          <w:szCs w:val="24"/>
+          <w:shd w:val="clear" w:color="auto" w:fill="FFFFFF"/>
+        </w:rPr>
+        <w:t>]</w:t>
+      </w:r>
+    </w:p>
+    <w:p>
+      <w:pPr>
+        <w:spacing w:after="0" w:line="360" w:lineRule="auto"/>
+        <w:jc w:val="both"/>
+        <w:rPr>
+          <w:rFonts w:ascii="Arial" w:eastAsia="Times New Roman" w:hAnsi="Arial" w:cs="Arial"/>
+          <w:color w:val="000000"/>
+          <w:sz w:val="24"/>
+          <w:szCs w:val="24"/>
+        </w:rPr>
+      </w:pPr>
+      <w:r>
+        <w:rPr>
+          <w:rFonts w:ascii="Arial" w:hAnsi="Arial" w:cs="Arial"/>
+          <w:color w:val="000000"/>
+          <w:sz w:val="24"/>
+          <w:szCs w:val="24"/>
+          <w:shd w:val="clear" w:color="auto" w:fill="FFFFFF"/>
         </w:rPr>
         <w:lastRenderedPageBreak/>
         <w:tab/>
@@ -5104,1752 +6739,267 @@
       <w:r>
         <w:rPr>
           <w:rFonts w:ascii="Arial" w:eastAsia="Times New Roman" w:hAnsi="Arial" w:cs="Arial"/>
-          <w:sz w:val="24"/>
-          <w:szCs w:val="24"/>
-        </w:rPr>
-        <w:t>HTML</w:t>
-      </w:r>
-      <w:r>
-        <w:rPr>
-          <w:rFonts w:ascii="Arial" w:eastAsia="Times New Roman" w:hAnsi="Arial" w:cs="Arial"/>
-          <w:sz w:val="24"/>
-          <w:szCs w:val="24"/>
-        </w:rPr>
-        <w:t xml:space="preserve"> foi projetado para definir a estrutura de um documento da web, onde o código &lt;p&gt; é um elemento estrutural que se refere </w:t>
-      </w:r>
-      <w:proofErr w:type="gramStart"/>
-      <w:r>
-        <w:rPr>
-          <w:rFonts w:ascii="Arial" w:eastAsia="Times New Roman" w:hAnsi="Arial" w:cs="Arial"/>
-          <w:sz w:val="24"/>
-          <w:szCs w:val="24"/>
-        </w:rPr>
-        <w:t>à</w:t>
-      </w:r>
-      <w:proofErr w:type="gramEnd"/>
-      <w:r>
-        <w:rPr>
-          <w:rFonts w:ascii="Arial" w:eastAsia="Times New Roman" w:hAnsi="Arial" w:cs="Arial"/>
-          <w:sz w:val="24"/>
-          <w:szCs w:val="24"/>
-        </w:rPr>
-        <w:t xml:space="preserve"> "parágrafo", &lt;LI&gt; também é um elemento estrutural que se refere à "listar item"</w:t>
-      </w:r>
-      <w:r>
-        <w:rPr>
-          <w:rFonts w:ascii="Arial" w:eastAsia="Times New Roman" w:hAnsi="Arial" w:cs="Arial"/>
-          <w:sz w:val="24"/>
-          <w:szCs w:val="24"/>
-        </w:rPr>
-        <w:t xml:space="preserve"> e</w:t>
-      </w:r>
-      <w:r>
-        <w:rPr>
-          <w:rFonts w:ascii="Arial" w:eastAsia="Times New Roman" w:hAnsi="Arial" w:cs="Arial"/>
-          <w:sz w:val="24"/>
-          <w:szCs w:val="24"/>
-        </w:rPr>
-        <w:t xml:space="preserve"> enquanto o </w:t>
-      </w:r>
-      <w:r>
-        <w:rPr>
-          <w:rFonts w:ascii="Arial" w:eastAsia="Times New Roman" w:hAnsi="Arial" w:cs="Arial"/>
-          <w:sz w:val="24"/>
-          <w:szCs w:val="24"/>
-        </w:rPr>
-        <w:t xml:space="preserve">HTML era </w:t>
-      </w:r>
-      <w:r>
-        <w:rPr>
-          <w:rFonts w:ascii="Arial" w:eastAsia="Times New Roman" w:hAnsi="Arial" w:cs="Arial"/>
-          <w:sz w:val="24"/>
-          <w:szCs w:val="24"/>
-        </w:rPr>
-        <w:t>expandi</w:t>
-      </w:r>
-      <w:r>
-        <w:rPr>
-          <w:rFonts w:ascii="Arial" w:eastAsia="Times New Roman" w:hAnsi="Arial" w:cs="Arial"/>
-          <w:sz w:val="24"/>
-          <w:szCs w:val="24"/>
-        </w:rPr>
-        <w:t>do</w:t>
-      </w:r>
-      <w:r>
-        <w:rPr>
-          <w:rFonts w:ascii="Arial" w:eastAsia="Times New Roman" w:hAnsi="Arial" w:cs="Arial"/>
-          <w:sz w:val="24"/>
-          <w:szCs w:val="24"/>
-        </w:rPr>
-        <w:t xml:space="preserve">, mais elementos </w:t>
-      </w:r>
-      <w:r>
-        <w:rPr>
-          <w:rFonts w:ascii="Arial" w:eastAsia="Times New Roman" w:hAnsi="Arial" w:cs="Arial"/>
-          <w:sz w:val="24"/>
-          <w:szCs w:val="24"/>
-        </w:rPr>
-        <w:t>eram</w:t>
-      </w:r>
-      <w:r>
-        <w:rPr>
-          <w:rFonts w:ascii="Arial" w:eastAsia="Times New Roman" w:hAnsi="Arial" w:cs="Arial"/>
-          <w:sz w:val="24"/>
-          <w:szCs w:val="24"/>
-        </w:rPr>
-        <w:t xml:space="preserve"> adicionados. Estes elementos</w:t>
-      </w:r>
-      <w:r>
-        <w:rPr>
-          <w:rFonts w:ascii="Arial" w:eastAsia="Times New Roman" w:hAnsi="Arial" w:cs="Arial"/>
-          <w:sz w:val="24"/>
-          <w:szCs w:val="24"/>
-        </w:rPr>
-        <w:t xml:space="preserve"> definem</w:t>
-      </w:r>
-      <w:r>
-        <w:rPr>
-          <w:rFonts w:ascii="Arial" w:eastAsia="Times New Roman" w:hAnsi="Arial" w:cs="Arial"/>
-          <w:sz w:val="24"/>
-          <w:szCs w:val="24"/>
-        </w:rPr>
-        <w:t xml:space="preserve"> como o texto que será exibido, será formatado.</w:t>
-      </w:r>
-    </w:p>
-    <w:p>
-      <w:pPr>
-        <w:pStyle w:val="SemEspaamento"/>
-        <w:spacing w:line="360" w:lineRule="auto"/>
-        <w:jc w:val="both"/>
-        <w:rPr>
-          <w:rFonts w:ascii="Arial" w:eastAsia="Times New Roman" w:hAnsi="Arial" w:cs="Arial"/>
-          <w:sz w:val="24"/>
-          <w:szCs w:val="24"/>
-        </w:rPr>
-      </w:pPr>
-      <w:r>
-        <w:rPr>
-          <w:rFonts w:ascii="Arial" w:eastAsia="Times New Roman" w:hAnsi="Arial" w:cs="Arial"/>
-          <w:sz w:val="24"/>
-          <w:szCs w:val="24"/>
-        </w:rPr>
-        <w:tab/>
-        <w:t xml:space="preserve">Em outras palavras, forma e conteúdo se tornaram inseparáveis em HTML, porém o </w:t>
-      </w:r>
-      <w:r>
-        <w:rPr>
-          <w:rFonts w:ascii="Arial" w:eastAsia="Times New Roman" w:hAnsi="Arial" w:cs="Arial"/>
-          <w:sz w:val="24"/>
-          <w:szCs w:val="24"/>
-        </w:rPr>
-        <w:t>XML</w:t>
-      </w:r>
-      <w:r>
-        <w:rPr>
-          <w:rFonts w:ascii="Arial" w:eastAsia="Times New Roman" w:hAnsi="Arial" w:cs="Arial"/>
-          <w:sz w:val="24"/>
-          <w:szCs w:val="24"/>
-        </w:rPr>
-        <w:t xml:space="preserve"> foi projetado para fazer exatamente isso onde &lt;</w:t>
-      </w:r>
-      <w:proofErr w:type="spellStart"/>
-      <w:r>
-        <w:rPr>
-          <w:rFonts w:ascii="Arial" w:eastAsia="Times New Roman" w:hAnsi="Arial" w:cs="Arial"/>
-          <w:sz w:val="24"/>
-          <w:szCs w:val="24"/>
-        </w:rPr>
-        <w:t>title</w:t>
-      </w:r>
-      <w:proofErr w:type="spellEnd"/>
-      <w:r>
-        <w:rPr>
-          <w:rFonts w:ascii="Arial" w:eastAsia="Times New Roman" w:hAnsi="Arial" w:cs="Arial"/>
-          <w:sz w:val="24"/>
-          <w:szCs w:val="24"/>
-        </w:rPr>
-        <w:t>&gt; não define a forma e sim o conteúdo, o mesmo com &lt;link&gt; e &lt;</w:t>
-      </w:r>
-      <w:proofErr w:type="spellStart"/>
-      <w:r>
-        <w:rPr>
-          <w:rFonts w:ascii="Arial" w:eastAsia="Times New Roman" w:hAnsi="Arial" w:cs="Arial"/>
-          <w:sz w:val="24"/>
-          <w:szCs w:val="24"/>
-        </w:rPr>
-        <w:t>description</w:t>
-      </w:r>
-      <w:proofErr w:type="spellEnd"/>
-      <w:r>
-        <w:rPr>
-          <w:rFonts w:ascii="Arial" w:eastAsia="Times New Roman" w:hAnsi="Arial" w:cs="Arial"/>
-          <w:sz w:val="24"/>
-          <w:szCs w:val="24"/>
-        </w:rPr>
-        <w:t>&gt;, assim os dados podem ser exportados</w:t>
-      </w:r>
-      <w:r>
-        <w:rPr>
-          <w:rFonts w:ascii="Arial" w:eastAsia="Times New Roman" w:hAnsi="Arial" w:cs="Arial"/>
-          <w:sz w:val="24"/>
-          <w:szCs w:val="24"/>
-        </w:rPr>
-        <w:t>,</w:t>
-      </w:r>
-      <w:r>
-        <w:rPr>
-          <w:rFonts w:ascii="Arial" w:eastAsia="Times New Roman" w:hAnsi="Arial" w:cs="Arial"/>
-          <w:sz w:val="24"/>
-          <w:szCs w:val="24"/>
-        </w:rPr>
-        <w:t xml:space="preserve"> livres de restrições de formatação.</w:t>
-      </w:r>
-    </w:p>
-    <w:p>
-      <w:pPr>
-        <w:pStyle w:val="SemEspaamento"/>
-        <w:spacing w:line="360" w:lineRule="auto"/>
-        <w:jc w:val="both"/>
-        <w:rPr>
-          <w:rFonts w:ascii="Arial" w:eastAsia="Times New Roman" w:hAnsi="Arial" w:cs="Arial"/>
-          <w:sz w:val="24"/>
-          <w:szCs w:val="24"/>
-        </w:rPr>
-      </w:pPr>
-      <w:r>
-        <w:rPr>
-          <w:rFonts w:ascii="Arial" w:eastAsia="Times New Roman" w:hAnsi="Arial" w:cs="Arial"/>
-          <w:sz w:val="24"/>
-          <w:szCs w:val="24"/>
-        </w:rPr>
-        <w:tab/>
-      </w:r>
-      <w:r>
-        <w:rPr>
-          <w:rFonts w:ascii="Arial" w:eastAsia="Times New Roman" w:hAnsi="Arial" w:cs="Arial"/>
-          <w:sz w:val="24"/>
-          <w:szCs w:val="24"/>
-        </w:rPr>
-        <w:t>Livres de restrições e com a popularização da internet,</w:t>
-      </w:r>
-      <w:r>
-        <w:rPr>
-          <w:rFonts w:ascii="Arial" w:eastAsia="Times New Roman" w:hAnsi="Arial" w:cs="Arial"/>
-          <w:sz w:val="24"/>
-          <w:szCs w:val="24"/>
-        </w:rPr>
-        <w:t xml:space="preserve"> usuários não precisavam</w:t>
-      </w:r>
-      <w:r>
-        <w:rPr>
-          <w:rFonts w:ascii="Arial" w:eastAsia="Times New Roman" w:hAnsi="Arial" w:cs="Arial"/>
-          <w:sz w:val="24"/>
-          <w:szCs w:val="24"/>
-        </w:rPr>
-        <w:t xml:space="preserve"> mais </w:t>
-      </w:r>
-      <w:r>
-        <w:rPr>
-          <w:rFonts w:ascii="Arial" w:eastAsia="Times New Roman" w:hAnsi="Arial" w:cs="Arial"/>
-          <w:sz w:val="24"/>
-          <w:szCs w:val="24"/>
-        </w:rPr>
-        <w:t xml:space="preserve">saber </w:t>
-      </w:r>
-      <w:r>
-        <w:rPr>
-          <w:rFonts w:ascii="Arial" w:eastAsia="Times New Roman" w:hAnsi="Arial" w:cs="Arial"/>
-          <w:sz w:val="24"/>
-          <w:szCs w:val="24"/>
-        </w:rPr>
-        <w:t>programas</w:t>
-      </w:r>
-      <w:r>
-        <w:rPr>
-          <w:rFonts w:ascii="Arial" w:eastAsia="Times New Roman" w:hAnsi="Arial" w:cs="Arial"/>
-          <w:sz w:val="24"/>
-          <w:szCs w:val="24"/>
-        </w:rPr>
-        <w:t xml:space="preserve"> para </w:t>
-      </w:r>
-      <w:r>
-        <w:rPr>
-          <w:rFonts w:ascii="Arial" w:eastAsia="Times New Roman" w:hAnsi="Arial" w:cs="Arial"/>
-          <w:sz w:val="24"/>
-          <w:szCs w:val="24"/>
-        </w:rPr>
-        <w:t>criar um espaço próprio na Internet,</w:t>
-      </w:r>
-      <w:r>
-        <w:rPr>
-          <w:rFonts w:ascii="Arial" w:eastAsia="Times New Roman" w:hAnsi="Arial" w:cs="Arial"/>
-          <w:sz w:val="24"/>
-          <w:szCs w:val="24"/>
-        </w:rPr>
-        <w:t xml:space="preserve"> nascem então os blogs, onde a programação já era toda definida pelo servidor em que hospedava os blogs, o usuário a</w:t>
-      </w:r>
-      <w:r>
-        <w:rPr>
-          <w:rFonts w:ascii="Arial" w:eastAsia="Times New Roman" w:hAnsi="Arial" w:cs="Arial"/>
-          <w:sz w:val="24"/>
-          <w:szCs w:val="24"/>
-        </w:rPr>
-        <w:t xml:space="preserve"> </w:t>
-      </w:r>
-      <w:r>
-        <w:rPr>
-          <w:rFonts w:ascii="Arial" w:eastAsia="Times New Roman" w:hAnsi="Arial" w:cs="Arial"/>
-          <w:sz w:val="24"/>
-          <w:szCs w:val="24"/>
-        </w:rPr>
-        <w:t>partir de sua conta, somente tinha que enviar informações</w:t>
-      </w:r>
-      <w:r>
-        <w:rPr>
-          <w:rFonts w:ascii="Arial" w:eastAsia="Times New Roman" w:hAnsi="Arial" w:cs="Arial"/>
-          <w:sz w:val="24"/>
-          <w:szCs w:val="24"/>
-        </w:rPr>
-        <w:t xml:space="preserve"> em forma de textos simples, que seria exibida em sua página.</w:t>
-      </w:r>
-    </w:p>
-    <w:p>
-      <w:pPr>
-        <w:pStyle w:val="SemEspaamento"/>
-        <w:spacing w:line="360" w:lineRule="auto"/>
-        <w:jc w:val="both"/>
-        <w:rPr>
-          <w:rFonts w:ascii="Arial" w:eastAsia="Times New Roman" w:hAnsi="Arial" w:cs="Arial"/>
-          <w:sz w:val="24"/>
-          <w:szCs w:val="24"/>
-        </w:rPr>
-      </w:pPr>
-      <w:r>
-        <w:rPr>
-          <w:rFonts w:ascii="Arial" w:eastAsia="Times New Roman" w:hAnsi="Arial" w:cs="Arial"/>
-          <w:sz w:val="24"/>
-          <w:szCs w:val="24"/>
-        </w:rPr>
-        <w:tab/>
-        <w:t xml:space="preserve">Mesmo sendo um avanço tecnológico grande, para se construir um site, o programador dedicava </w:t>
-      </w:r>
-      <w:r>
-        <w:rPr>
-          <w:rFonts w:ascii="Arial" w:eastAsia="Times New Roman" w:hAnsi="Arial" w:cs="Arial"/>
-          <w:sz w:val="24"/>
-          <w:szCs w:val="24"/>
-        </w:rPr>
-        <w:t>uma grande parte</w:t>
-      </w:r>
-      <w:r>
-        <w:rPr>
-          <w:rFonts w:ascii="Arial" w:eastAsia="Times New Roman" w:hAnsi="Arial" w:cs="Arial"/>
-          <w:sz w:val="24"/>
-          <w:szCs w:val="24"/>
-        </w:rPr>
-        <w:t xml:space="preserve"> do seu tempo para digitar inúmeras linhas de comando, </w:t>
-      </w:r>
-      <w:r>
-        <w:rPr>
-          <w:rFonts w:ascii="Arial" w:eastAsia="Times New Roman" w:hAnsi="Arial" w:cs="Arial"/>
-          <w:sz w:val="24"/>
-          <w:szCs w:val="24"/>
-        </w:rPr>
-        <w:t>às</w:t>
-      </w:r>
-      <w:r>
-        <w:rPr>
-          <w:rFonts w:ascii="Arial" w:eastAsia="Times New Roman" w:hAnsi="Arial" w:cs="Arial"/>
-          <w:sz w:val="24"/>
-          <w:szCs w:val="24"/>
-        </w:rPr>
-        <w:t xml:space="preserve"> vezes para se construir pouca coisa, necessitava de um grande número de linhas.</w:t>
-      </w:r>
-    </w:p>
-    <w:p>
-      <w:pPr>
-        <w:pStyle w:val="SemEspaamento"/>
-        <w:spacing w:line="360" w:lineRule="auto"/>
-        <w:jc w:val="both"/>
-        <w:rPr>
-          <w:rFonts w:ascii="Arial" w:eastAsia="Times New Roman" w:hAnsi="Arial" w:cs="Arial"/>
-          <w:sz w:val="24"/>
-          <w:szCs w:val="24"/>
-        </w:rPr>
-      </w:pPr>
-      <w:r>
-        <w:rPr>
-          <w:rFonts w:ascii="Arial" w:eastAsia="Times New Roman" w:hAnsi="Arial" w:cs="Arial"/>
-          <w:sz w:val="24"/>
-          <w:szCs w:val="24"/>
-        </w:rPr>
-        <w:tab/>
-        <w:t>Com o aprimoramento das tecnologias, novas linguagens de programação para web foram surgindo, e que satisfazem essa questão da necessidade do programador digitar várias linhas de comando.</w:t>
-      </w:r>
-      <w:r>
-        <w:rPr>
-          <w:rFonts w:ascii="Arial" w:eastAsia="Times New Roman" w:hAnsi="Arial" w:cs="Arial"/>
-          <w:sz w:val="24"/>
-          <w:szCs w:val="24"/>
-        </w:rPr>
-        <w:t xml:space="preserve"> </w:t>
-      </w:r>
-      <w:r>
-        <w:rPr>
-          <w:rFonts w:ascii="Arial" w:eastAsia="Times New Roman" w:hAnsi="Arial" w:cs="Arial"/>
-          <w:sz w:val="24"/>
-          <w:szCs w:val="24"/>
-        </w:rPr>
-        <w:t>Exemplo dessas tecnologia</w:t>
-      </w:r>
-      <w:r>
-        <w:rPr>
-          <w:rFonts w:ascii="Arial" w:eastAsia="Times New Roman" w:hAnsi="Arial" w:cs="Arial"/>
-          <w:sz w:val="24"/>
-          <w:szCs w:val="24"/>
-        </w:rPr>
-        <w:t>s</w:t>
-      </w:r>
-      <w:r>
-        <w:rPr>
-          <w:rFonts w:ascii="Arial" w:eastAsia="Times New Roman" w:hAnsi="Arial" w:cs="Arial"/>
-          <w:sz w:val="24"/>
-          <w:szCs w:val="24"/>
-        </w:rPr>
-        <w:t xml:space="preserve"> de desenvolvimento ágil é a linguagem </w:t>
-      </w:r>
-      <w:proofErr w:type="spellStart"/>
-      <w:r>
-        <w:rPr>
-          <w:rFonts w:ascii="Arial" w:eastAsia="Times New Roman" w:hAnsi="Arial" w:cs="Arial"/>
-          <w:sz w:val="24"/>
-          <w:szCs w:val="24"/>
-        </w:rPr>
-        <w:t>Ruby</w:t>
-      </w:r>
-      <w:proofErr w:type="spellEnd"/>
-      <w:r>
-        <w:rPr>
-          <w:rFonts w:ascii="Arial" w:eastAsia="Times New Roman" w:hAnsi="Arial" w:cs="Arial"/>
-          <w:sz w:val="24"/>
-          <w:szCs w:val="24"/>
-        </w:rPr>
-        <w:t xml:space="preserve"> que foi escolhida por ser uma linguagem dinâmica e atual, com constante crescimento no mercado de trabalho, segue abaixo suas definições e fe</w:t>
-      </w:r>
-      <w:r>
-        <w:rPr>
-          <w:rFonts w:ascii="Arial" w:eastAsia="Times New Roman" w:hAnsi="Arial" w:cs="Arial"/>
-          <w:sz w:val="24"/>
-          <w:szCs w:val="24"/>
-        </w:rPr>
-        <w:t xml:space="preserve">rramentas que podem ser usadas </w:t>
-      </w:r>
-      <w:r>
-        <w:rPr>
-          <w:rFonts w:ascii="Arial" w:eastAsia="Times New Roman" w:hAnsi="Arial" w:cs="Arial"/>
-          <w:sz w:val="24"/>
-          <w:szCs w:val="24"/>
-        </w:rPr>
-        <w:t>juntamente com a linguagem.</w:t>
-      </w:r>
-    </w:p>
-    <w:p>
-      <w:pPr>
-        <w:pStyle w:val="SemEspaamento"/>
-        <w:spacing w:line="360" w:lineRule="auto"/>
-        <w:jc w:val="both"/>
-        <w:rPr>
-          <w:rFonts w:ascii="Arial" w:eastAsia="Times New Roman" w:hAnsi="Arial" w:cs="Arial"/>
-          <w:sz w:val="24"/>
-          <w:szCs w:val="24"/>
-        </w:rPr>
-      </w:pPr>
-    </w:p>
-    <w:p>
-      <w:pPr>
-        <w:pStyle w:val="SemEspaamento"/>
-        <w:spacing w:line="360" w:lineRule="auto"/>
+          <w:color w:val="000000"/>
+          <w:sz w:val="24"/>
+          <w:szCs w:val="24"/>
+        </w:rPr>
+        <w:t>Esta</w:t>
+      </w:r>
+      <w:r>
+        <w:rPr>
+          <w:rFonts w:ascii="Arial" w:eastAsia="Times New Roman" w:hAnsi="Arial" w:cs="Arial"/>
+          <w:color w:val="000000"/>
+          <w:sz w:val="24"/>
+          <w:szCs w:val="24"/>
+        </w:rPr>
+        <w:t xml:space="preserve"> ferramenta poderosa de programação para Web pode ser rodado em Windows, Linux e Mac OS e a permissão para o uso do software é gratuitamente, podendo modificar sem restrição, com direitos a usar, copiar, distribuir e até vender.</w:t>
+      </w:r>
+    </w:p>
+    <w:p>
+      <w:pPr>
+        <w:spacing w:after="0" w:line="360" w:lineRule="auto"/>
         <w:jc w:val="both"/>
         <w:rPr>
           <w:rFonts w:ascii="Arial" w:eastAsia="Times New Roman" w:hAnsi="Arial" w:cs="Arial"/>
           <w:b/>
-          <w:sz w:val="24"/>
-          <w:szCs w:val="24"/>
-        </w:rPr>
-      </w:pPr>
-      <w:r>
+          <w:color w:val="000000"/>
+          <w:sz w:val="24"/>
+          <w:szCs w:val="24"/>
+        </w:rPr>
+      </w:pPr>
+    </w:p>
+    <w:p>
+      <w:pPr>
+        <w:spacing w:after="0" w:line="360" w:lineRule="auto"/>
+        <w:jc w:val="both"/>
         <w:rPr>
           <w:rFonts w:ascii="Arial" w:eastAsia="Times New Roman" w:hAnsi="Arial" w:cs="Arial"/>
           <w:b/>
-          <w:sz w:val="24"/>
-          <w:szCs w:val="24"/>
-        </w:rPr>
-        <w:t xml:space="preserve">4.2 </w:t>
-      </w:r>
-      <w:proofErr w:type="spellStart"/>
+          <w:color w:val="000000"/>
+          <w:sz w:val="24"/>
+          <w:szCs w:val="24"/>
+        </w:rPr>
+      </w:pPr>
       <w:r>
         <w:rPr>
           <w:rFonts w:ascii="Arial" w:eastAsia="Times New Roman" w:hAnsi="Arial" w:cs="Arial"/>
           <w:b/>
-          <w:sz w:val="24"/>
-          <w:szCs w:val="24"/>
-        </w:rPr>
-        <w:t>Ruby</w:t>
-      </w:r>
-      <w:proofErr w:type="spellEnd"/>
-      <w:r>
-        <w:rPr>
-          <w:rFonts w:ascii="Arial" w:eastAsia="Times New Roman" w:hAnsi="Arial" w:cs="Arial"/>
-          <w:b/>
-          <w:sz w:val="24"/>
-          <w:szCs w:val="24"/>
-        </w:rPr>
-        <w:t xml:space="preserve"> </w:t>
-      </w:r>
-    </w:p>
-    <w:p>
-      <w:pPr>
-        <w:pStyle w:val="SemEspaamento"/>
-        <w:spacing w:line="360" w:lineRule="auto"/>
-        <w:jc w:val="both"/>
-        <w:rPr>
-          <w:rFonts w:ascii="Arial" w:eastAsia="Times New Roman" w:hAnsi="Arial" w:cs="Arial"/>
-          <w:b/>
-          <w:sz w:val="24"/>
-          <w:szCs w:val="24"/>
-        </w:rPr>
-      </w:pPr>
-    </w:p>
-    <w:p>
-      <w:pPr>
-        <w:pStyle w:val="SemEspaamento"/>
-        <w:spacing w:line="360" w:lineRule="auto"/>
-        <w:jc w:val="both"/>
-        <w:rPr>
-          <w:rFonts w:ascii="Arial" w:eastAsia="Times New Roman" w:hAnsi="Arial" w:cs="Arial"/>
-          <w:sz w:val="24"/>
-          <w:szCs w:val="24"/>
-        </w:rPr>
-      </w:pPr>
-      <w:r>
-        <w:rPr>
-          <w:rFonts w:ascii="Arial" w:eastAsia="Times New Roman" w:hAnsi="Arial" w:cs="Arial"/>
-          <w:sz w:val="24"/>
-          <w:szCs w:val="24"/>
-        </w:rPr>
-        <w:tab/>
-      </w:r>
-      <w:proofErr w:type="spellStart"/>
-      <w:r>
-        <w:rPr>
-          <w:rFonts w:ascii="Arial" w:eastAsia="Times New Roman" w:hAnsi="Arial" w:cs="Arial"/>
-          <w:sz w:val="24"/>
-          <w:szCs w:val="24"/>
-        </w:rPr>
-        <w:t>Ruby</w:t>
-      </w:r>
-      <w:proofErr w:type="spellEnd"/>
-      <w:r>
-        <w:rPr>
-          <w:rFonts w:ascii="Arial" w:eastAsia="Times New Roman" w:hAnsi="Arial" w:cs="Arial"/>
-          <w:sz w:val="24"/>
-          <w:szCs w:val="24"/>
-        </w:rPr>
-        <w:t xml:space="preserve"> é uma linguagem de programação interpretada multiparadigma, de </w:t>
-      </w:r>
-      <w:proofErr w:type="spellStart"/>
-      <w:r>
-        <w:rPr>
-          <w:rFonts w:ascii="Arial" w:eastAsia="Times New Roman" w:hAnsi="Arial" w:cs="Arial"/>
-          <w:sz w:val="24"/>
-          <w:szCs w:val="24"/>
-        </w:rPr>
-        <w:t>tipagem</w:t>
-      </w:r>
-      <w:proofErr w:type="spellEnd"/>
-      <w:r>
-        <w:rPr>
-          <w:rFonts w:ascii="Arial" w:eastAsia="Times New Roman" w:hAnsi="Arial" w:cs="Arial"/>
-          <w:sz w:val="24"/>
-          <w:szCs w:val="24"/>
-        </w:rPr>
-        <w:t xml:space="preserve"> dinâmica e forte, com gerenciamento de memória automático, originalmente planejada e desenvolvida</w:t>
-      </w:r>
-      <w:r>
-        <w:rPr>
-          <w:rFonts w:ascii="Arial" w:eastAsia="Times New Roman" w:hAnsi="Arial" w:cs="Arial"/>
-          <w:sz w:val="24"/>
-          <w:szCs w:val="24"/>
-        </w:rPr>
-        <w:t xml:space="preserve"> no Japão em 1995 por “</w:t>
-      </w:r>
-      <w:proofErr w:type="spellStart"/>
-      <w:r>
-        <w:rPr>
-          <w:rFonts w:ascii="Arial" w:eastAsia="Times New Roman" w:hAnsi="Arial" w:cs="Arial"/>
-          <w:sz w:val="24"/>
-          <w:szCs w:val="24"/>
-        </w:rPr>
-        <w:t>Yukihiro</w:t>
-      </w:r>
-      <w:proofErr w:type="spellEnd"/>
-      <w:r>
-        <w:rPr>
-          <w:rFonts w:ascii="Arial" w:eastAsia="Times New Roman" w:hAnsi="Arial" w:cs="Arial"/>
-          <w:sz w:val="24"/>
-          <w:szCs w:val="24"/>
-        </w:rPr>
-        <w:t xml:space="preserve"> </w:t>
-      </w:r>
-      <w:proofErr w:type="spellStart"/>
-      <w:r>
-        <w:rPr>
-          <w:rFonts w:ascii="Arial" w:eastAsia="Times New Roman" w:hAnsi="Arial" w:cs="Arial"/>
-          <w:sz w:val="24"/>
-          <w:szCs w:val="24"/>
-        </w:rPr>
-        <w:t>Matz</w:t>
-      </w:r>
-      <w:proofErr w:type="spellEnd"/>
-      <w:r>
-        <w:rPr>
-          <w:rFonts w:ascii="Arial" w:eastAsia="Times New Roman" w:hAnsi="Arial" w:cs="Arial"/>
-          <w:sz w:val="24"/>
-          <w:szCs w:val="24"/>
-        </w:rPr>
-        <w:t xml:space="preserve"> </w:t>
-      </w:r>
-      <w:r>
-        <w:rPr>
-          <w:rFonts w:ascii="Arial" w:eastAsia="Times New Roman" w:hAnsi="Arial" w:cs="Arial"/>
-          <w:sz w:val="24"/>
-          <w:szCs w:val="24"/>
-        </w:rPr>
-        <w:t>Matsumoto”, para ser usada como linguagem de script.</w:t>
-      </w:r>
-      <w:r>
-        <w:rPr>
-          <w:rFonts w:ascii="Arial" w:eastAsia="Times New Roman" w:hAnsi="Arial" w:cs="Arial"/>
-          <w:sz w:val="24"/>
-          <w:szCs w:val="24"/>
-        </w:rPr>
-        <w:t xml:space="preserve"> </w:t>
-      </w:r>
-      <w:proofErr w:type="spellStart"/>
-      <w:r>
-        <w:rPr>
-          <w:rFonts w:ascii="Arial" w:eastAsia="Times New Roman" w:hAnsi="Arial" w:cs="Arial"/>
-          <w:sz w:val="24"/>
-          <w:szCs w:val="24"/>
-        </w:rPr>
-        <w:t>Matz</w:t>
-      </w:r>
-      <w:proofErr w:type="spellEnd"/>
-      <w:r>
-        <w:rPr>
-          <w:rFonts w:ascii="Arial" w:eastAsia="Times New Roman" w:hAnsi="Arial" w:cs="Arial"/>
-          <w:sz w:val="24"/>
-          <w:szCs w:val="24"/>
-        </w:rPr>
-        <w:t xml:space="preserve"> queria uma </w:t>
-      </w:r>
-      <w:r>
-        <w:rPr>
-          <w:rFonts w:ascii="Arial" w:eastAsia="Times New Roman" w:hAnsi="Arial" w:cs="Arial"/>
-          <w:sz w:val="24"/>
-          <w:szCs w:val="24"/>
-        </w:rPr>
-        <w:lastRenderedPageBreak/>
-        <w:t xml:space="preserve">linguagem de script que fosse mais poderosa do que Perl e mais orientada a objetos do que </w:t>
-      </w:r>
-      <w:proofErr w:type="spellStart"/>
-      <w:r>
-        <w:rPr>
-          <w:rFonts w:ascii="Arial" w:eastAsia="Times New Roman" w:hAnsi="Arial" w:cs="Arial"/>
-          <w:sz w:val="24"/>
-          <w:szCs w:val="24"/>
-        </w:rPr>
-        <w:t>Python</w:t>
-      </w:r>
-      <w:proofErr w:type="spellEnd"/>
-      <w:r>
-        <w:rPr>
-          <w:rFonts w:ascii="Arial" w:eastAsia="Times New Roman" w:hAnsi="Arial" w:cs="Arial"/>
-          <w:sz w:val="24"/>
-          <w:szCs w:val="24"/>
-        </w:rPr>
-        <w:t xml:space="preserve">. </w:t>
-      </w:r>
-    </w:p>
-    <w:p>
-      <w:pPr>
-        <w:pStyle w:val="SemEspaamento"/>
-        <w:spacing w:line="360" w:lineRule="auto"/>
-        <w:jc w:val="both"/>
-        <w:rPr>
-          <w:rFonts w:ascii="Arial" w:eastAsia="Times New Roman" w:hAnsi="Arial" w:cs="Arial"/>
-          <w:sz w:val="24"/>
-          <w:szCs w:val="24"/>
-        </w:rPr>
-      </w:pPr>
-      <w:r>
-        <w:rPr>
-          <w:rFonts w:ascii="Arial" w:eastAsia="Times New Roman" w:hAnsi="Arial" w:cs="Arial"/>
-          <w:sz w:val="24"/>
-          <w:szCs w:val="24"/>
-        </w:rPr>
-        <w:tab/>
-        <w:t xml:space="preserve">A linguagem também suporta programação funcional, orientada a objetos, imperativa e reflexiva. </w:t>
-      </w:r>
-      <w:proofErr w:type="gramStart"/>
-      <w:r>
-        <w:rPr>
-          <w:rFonts w:ascii="Arial" w:eastAsia="Times New Roman" w:hAnsi="Arial" w:cs="Arial"/>
-          <w:sz w:val="24"/>
-          <w:szCs w:val="24"/>
-        </w:rPr>
-        <w:t>Foi</w:t>
-      </w:r>
-      <w:proofErr w:type="gramEnd"/>
-      <w:r>
-        <w:rPr>
-          <w:rFonts w:ascii="Arial" w:eastAsia="Times New Roman" w:hAnsi="Arial" w:cs="Arial"/>
-          <w:sz w:val="24"/>
-          <w:szCs w:val="24"/>
-        </w:rPr>
-        <w:t xml:space="preserve"> inspirada principalmente por </w:t>
-      </w:r>
-      <w:proofErr w:type="spellStart"/>
-      <w:r>
-        <w:rPr>
-          <w:rFonts w:ascii="Arial" w:eastAsia="Times New Roman" w:hAnsi="Arial" w:cs="Arial"/>
-          <w:sz w:val="24"/>
-          <w:szCs w:val="24"/>
-        </w:rPr>
-        <w:t>Python</w:t>
-      </w:r>
-      <w:proofErr w:type="spellEnd"/>
-      <w:r>
-        <w:rPr>
-          <w:rFonts w:ascii="Arial" w:eastAsia="Times New Roman" w:hAnsi="Arial" w:cs="Arial"/>
-          <w:sz w:val="24"/>
-          <w:szCs w:val="24"/>
-        </w:rPr>
-        <w:t xml:space="preserve">, Perl, </w:t>
-      </w:r>
-      <w:proofErr w:type="spellStart"/>
-      <w:r>
-        <w:rPr>
-          <w:rFonts w:ascii="Arial" w:eastAsia="Times New Roman" w:hAnsi="Arial" w:cs="Arial"/>
-          <w:sz w:val="24"/>
-          <w:szCs w:val="24"/>
-        </w:rPr>
-        <w:t>Smalltalk</w:t>
-      </w:r>
-      <w:proofErr w:type="spellEnd"/>
-      <w:r>
-        <w:rPr>
-          <w:rFonts w:ascii="Arial" w:eastAsia="Times New Roman" w:hAnsi="Arial" w:cs="Arial"/>
-          <w:sz w:val="24"/>
-          <w:szCs w:val="24"/>
-        </w:rPr>
-        <w:t xml:space="preserve">, Eiffel, Ada e </w:t>
-      </w:r>
-      <w:proofErr w:type="spellStart"/>
-      <w:r>
-        <w:rPr>
-          <w:rFonts w:ascii="Arial" w:eastAsia="Times New Roman" w:hAnsi="Arial" w:cs="Arial"/>
-          <w:sz w:val="24"/>
-          <w:szCs w:val="24"/>
-        </w:rPr>
-        <w:t>Lisp</w:t>
-      </w:r>
-      <w:proofErr w:type="spellEnd"/>
-      <w:r>
-        <w:rPr>
-          <w:rFonts w:ascii="Arial" w:eastAsia="Times New Roman" w:hAnsi="Arial" w:cs="Arial"/>
-          <w:sz w:val="24"/>
-          <w:szCs w:val="24"/>
-        </w:rPr>
-        <w:t xml:space="preserve">, sendo muito similar em vários aspectos a </w:t>
-      </w:r>
-      <w:proofErr w:type="spellStart"/>
-      <w:r>
-        <w:rPr>
-          <w:rFonts w:ascii="Arial" w:eastAsia="Times New Roman" w:hAnsi="Arial" w:cs="Arial"/>
-          <w:sz w:val="24"/>
-          <w:szCs w:val="24"/>
-        </w:rPr>
-        <w:t>Python</w:t>
-      </w:r>
-      <w:proofErr w:type="spellEnd"/>
-      <w:r>
-        <w:rPr>
-          <w:rFonts w:ascii="Arial" w:eastAsia="Times New Roman" w:hAnsi="Arial" w:cs="Arial"/>
-          <w:sz w:val="24"/>
-          <w:szCs w:val="24"/>
-        </w:rPr>
-        <w:t xml:space="preserve">. Atualmente, </w:t>
-      </w:r>
-      <w:proofErr w:type="spellStart"/>
-      <w:r>
-        <w:rPr>
-          <w:rFonts w:ascii="Arial" w:eastAsia="Times New Roman" w:hAnsi="Arial" w:cs="Arial"/>
-          <w:sz w:val="24"/>
-          <w:szCs w:val="24"/>
-        </w:rPr>
-        <w:t>Ruby</w:t>
-      </w:r>
-      <w:proofErr w:type="spellEnd"/>
-      <w:r>
-        <w:rPr>
-          <w:rFonts w:ascii="Arial" w:eastAsia="Times New Roman" w:hAnsi="Arial" w:cs="Arial"/>
-          <w:sz w:val="24"/>
-          <w:szCs w:val="24"/>
-        </w:rPr>
-        <w:t xml:space="preserve"> é a 11ª (décima primeira) linguagem de programação mais popular do mundo, de acordo com o Índice </w:t>
-      </w:r>
-      <w:proofErr w:type="spellStart"/>
-      <w:r>
-        <w:rPr>
-          <w:rFonts w:ascii="Arial" w:eastAsia="Times New Roman" w:hAnsi="Arial" w:cs="Arial"/>
-          <w:sz w:val="24"/>
-          <w:szCs w:val="24"/>
-        </w:rPr>
-        <w:t>Tiobe</w:t>
-      </w:r>
-      <w:proofErr w:type="spellEnd"/>
-      <w:r>
-        <w:rPr>
-          <w:rFonts w:ascii="Arial" w:eastAsia="Times New Roman" w:hAnsi="Arial" w:cs="Arial"/>
-          <w:sz w:val="24"/>
-          <w:szCs w:val="24"/>
-        </w:rPr>
-        <w:t xml:space="preserve"> [1</w:t>
-      </w:r>
-      <w:r>
-        <w:rPr>
-          <w:rFonts w:ascii="Arial" w:eastAsia="Times New Roman" w:hAnsi="Arial" w:cs="Arial"/>
-          <w:sz w:val="24"/>
-          <w:szCs w:val="24"/>
-        </w:rPr>
-        <w:t>6</w:t>
-      </w:r>
-      <w:proofErr w:type="gramStart"/>
-      <w:r>
-        <w:rPr>
-          <w:rFonts w:ascii="Arial" w:eastAsia="Times New Roman" w:hAnsi="Arial" w:cs="Arial"/>
-          <w:sz w:val="24"/>
-          <w:szCs w:val="24"/>
-        </w:rPr>
-        <w:t>]</w:t>
-      </w:r>
-      <w:proofErr w:type="gramEnd"/>
-    </w:p>
-    <w:p>
-      <w:pPr>
-        <w:pStyle w:val="SemEspaamento"/>
-        <w:spacing w:line="360" w:lineRule="auto"/>
-        <w:jc w:val="both"/>
-        <w:rPr>
-          <w:rFonts w:ascii="Arial" w:eastAsia="Times New Roman" w:hAnsi="Arial" w:cs="Arial"/>
-          <w:b/>
-          <w:sz w:val="24"/>
-          <w:szCs w:val="24"/>
-        </w:rPr>
-      </w:pPr>
-    </w:p>
-    <w:p>
-      <w:pPr>
-        <w:pStyle w:val="SemEspaamento"/>
-        <w:spacing w:line="360" w:lineRule="auto"/>
-        <w:jc w:val="both"/>
-        <w:rPr>
-          <w:rFonts w:ascii="Arial" w:eastAsia="Times New Roman" w:hAnsi="Arial" w:cs="Arial"/>
-          <w:b/>
-          <w:sz w:val="24"/>
-          <w:szCs w:val="24"/>
-        </w:rPr>
-      </w:pPr>
-      <w:r>
-        <w:rPr>
-          <w:rFonts w:ascii="Arial" w:eastAsia="Times New Roman" w:hAnsi="Arial" w:cs="Arial"/>
-          <w:b/>
+          <w:color w:val="000000"/>
           <w:sz w:val="24"/>
           <w:szCs w:val="24"/>
         </w:rPr>
         <w:t xml:space="preserve">4.3 </w:t>
-      </w:r>
-      <w:proofErr w:type="spellStart"/>
-      <w:r>
-        <w:rPr>
-          <w:rFonts w:ascii="Arial" w:eastAsia="Times New Roman" w:hAnsi="Arial" w:cs="Arial"/>
-          <w:b/>
-          <w:sz w:val="24"/>
-          <w:szCs w:val="24"/>
-        </w:rPr>
-        <w:t>Rails</w:t>
-      </w:r>
-      <w:proofErr w:type="spellEnd"/>
-    </w:p>
-    <w:p>
-      <w:pPr>
-        <w:pStyle w:val="SemEspaamento"/>
-        <w:spacing w:line="360" w:lineRule="auto"/>
-        <w:jc w:val="both"/>
-        <w:rPr>
-          <w:rFonts w:ascii="Arial" w:hAnsi="Arial" w:cs="Arial"/>
-          <w:b/>
-          <w:sz w:val="24"/>
-          <w:szCs w:val="24"/>
-        </w:rPr>
-      </w:pPr>
-    </w:p>
-    <w:p>
-      <w:pPr>
-        <w:spacing w:after="0" w:line="360" w:lineRule="auto"/>
-        <w:jc w:val="both"/>
-        <w:rPr>
-          <w:rFonts w:ascii="Arial" w:eastAsia="Times New Roman" w:hAnsi="Arial" w:cs="Arial"/>
-          <w:color w:val="000000"/>
-          <w:sz w:val="24"/>
-          <w:szCs w:val="24"/>
-        </w:rPr>
-      </w:pPr>
-      <w:r>
-        <w:rPr>
-          <w:rFonts w:ascii="Arial" w:hAnsi="Arial" w:cs="Arial"/>
-          <w:sz w:val="24"/>
-          <w:szCs w:val="24"/>
-        </w:rPr>
-        <w:tab/>
-      </w:r>
-      <w:proofErr w:type="spellStart"/>
-      <w:r>
-        <w:rPr>
-          <w:rFonts w:ascii="Arial" w:hAnsi="Arial" w:cs="Arial"/>
-          <w:sz w:val="24"/>
-          <w:szCs w:val="24"/>
-        </w:rPr>
-        <w:t>Rails</w:t>
-      </w:r>
-      <w:proofErr w:type="spellEnd"/>
-      <w:r>
-        <w:rPr>
-          <w:rFonts w:ascii="Arial" w:hAnsi="Arial" w:cs="Arial"/>
-          <w:sz w:val="24"/>
-          <w:szCs w:val="24"/>
-        </w:rPr>
-        <w:t xml:space="preserve"> é seu framework, </w:t>
-      </w:r>
-      <w:r>
-        <w:rPr>
-          <w:rFonts w:ascii="Arial" w:eastAsia="Times New Roman" w:hAnsi="Arial" w:cs="Arial"/>
-          <w:color w:val="000000"/>
-          <w:sz w:val="24"/>
-          <w:szCs w:val="24"/>
-        </w:rPr>
-        <w:t xml:space="preserve">foi escrito por </w:t>
-      </w:r>
-      <w:r>
-        <w:rPr>
-          <w:rFonts w:ascii="Arial" w:eastAsia="Times New Roman" w:hAnsi="Arial" w:cs="Arial"/>
-          <w:color w:val="000000"/>
-          <w:sz w:val="24"/>
-          <w:szCs w:val="24"/>
-        </w:rPr>
-        <w:t>“</w:t>
-      </w:r>
-      <w:r>
-        <w:rPr>
-          <w:rStyle w:val="nfase"/>
-          <w:rFonts w:ascii="Arial" w:hAnsi="Arial" w:cs="Arial"/>
-          <w:color w:val="000000"/>
-          <w:sz w:val="24"/>
-          <w:szCs w:val="24"/>
-          <w:bdr w:val="none" w:sz="0" w:space="0" w:color="auto" w:frame="1"/>
-          <w:shd w:val="clear" w:color="auto" w:fill="FFFFFF"/>
-        </w:rPr>
-        <w:t xml:space="preserve">David </w:t>
-      </w:r>
-      <w:proofErr w:type="spellStart"/>
-      <w:r>
-        <w:rPr>
-          <w:rStyle w:val="nfase"/>
-          <w:rFonts w:ascii="Arial" w:hAnsi="Arial" w:cs="Arial"/>
-          <w:color w:val="000000"/>
-          <w:sz w:val="24"/>
-          <w:szCs w:val="24"/>
-          <w:bdr w:val="none" w:sz="0" w:space="0" w:color="auto" w:frame="1"/>
-          <w:shd w:val="clear" w:color="auto" w:fill="FFFFFF"/>
-        </w:rPr>
-        <w:t>Heinemeier</w:t>
-      </w:r>
-      <w:proofErr w:type="spellEnd"/>
-      <w:r>
-        <w:rPr>
-          <w:rStyle w:val="nfase"/>
-          <w:rFonts w:ascii="Arial" w:hAnsi="Arial" w:cs="Arial"/>
-          <w:color w:val="000000"/>
-          <w:sz w:val="24"/>
-          <w:szCs w:val="24"/>
-          <w:bdr w:val="none" w:sz="0" w:space="0" w:color="auto" w:frame="1"/>
-          <w:shd w:val="clear" w:color="auto" w:fill="FFFFFF"/>
-        </w:rPr>
-        <w:t xml:space="preserve"> </w:t>
-      </w:r>
-      <w:proofErr w:type="spellStart"/>
-      <w:r>
-        <w:rPr>
-          <w:rStyle w:val="nfase"/>
-          <w:rFonts w:ascii="Arial" w:hAnsi="Arial" w:cs="Arial"/>
-          <w:color w:val="000000"/>
-          <w:sz w:val="24"/>
-          <w:szCs w:val="24"/>
-          <w:bdr w:val="none" w:sz="0" w:space="0" w:color="auto" w:frame="1"/>
-          <w:shd w:val="clear" w:color="auto" w:fill="FFFFFF"/>
-        </w:rPr>
-        <w:t>Hansson</w:t>
-      </w:r>
-      <w:proofErr w:type="spellEnd"/>
-      <w:r>
-        <w:rPr>
-          <w:rStyle w:val="nfase"/>
-          <w:rFonts w:ascii="Arial" w:hAnsi="Arial" w:cs="Arial"/>
-          <w:color w:val="000000"/>
-          <w:sz w:val="24"/>
-          <w:szCs w:val="24"/>
-          <w:bdr w:val="none" w:sz="0" w:space="0" w:color="auto" w:frame="1"/>
-          <w:shd w:val="clear" w:color="auto" w:fill="FFFFFF"/>
-        </w:rPr>
-        <w:t>”</w:t>
-      </w:r>
-      <w:r>
-        <w:rPr>
-          <w:rFonts w:ascii="Arial" w:eastAsia="Times New Roman" w:hAnsi="Arial" w:cs="Arial"/>
-          <w:color w:val="000000"/>
-          <w:sz w:val="24"/>
-          <w:szCs w:val="24"/>
-        </w:rPr>
-        <w:t xml:space="preserve"> em </w:t>
-      </w:r>
-      <w:proofErr w:type="spellStart"/>
-      <w:r>
-        <w:rPr>
-          <w:rFonts w:ascii="Arial" w:eastAsia="Times New Roman" w:hAnsi="Arial" w:cs="Arial"/>
-          <w:color w:val="000000"/>
-          <w:sz w:val="24"/>
-          <w:szCs w:val="24"/>
-        </w:rPr>
-        <w:t>Ruby</w:t>
-      </w:r>
-      <w:proofErr w:type="spellEnd"/>
-      <w:r>
-        <w:rPr>
-          <w:rFonts w:ascii="Arial" w:eastAsia="Times New Roman" w:hAnsi="Arial" w:cs="Arial"/>
-          <w:color w:val="000000"/>
-          <w:sz w:val="24"/>
-          <w:szCs w:val="24"/>
-        </w:rPr>
-        <w:t>, organizado em MVC (</w:t>
-      </w:r>
-      <w:proofErr w:type="spellStart"/>
-      <w:r>
-        <w:rPr>
-          <w:rFonts w:ascii="Arial" w:eastAsia="Times New Roman" w:hAnsi="Arial" w:cs="Arial"/>
-          <w:color w:val="000000"/>
-          <w:sz w:val="24"/>
-          <w:szCs w:val="24"/>
-        </w:rPr>
-        <w:t>Model-View-Controller</w:t>
-      </w:r>
-      <w:proofErr w:type="spellEnd"/>
-      <w:r>
-        <w:rPr>
-          <w:rFonts w:ascii="Arial" w:eastAsia="Times New Roman" w:hAnsi="Arial" w:cs="Arial"/>
-          <w:color w:val="000000"/>
-          <w:sz w:val="24"/>
-          <w:szCs w:val="24"/>
-        </w:rPr>
-        <w:t>). Lançado para o público em 2004, sua característica é a facilidade na hora de programar, tornando códigos menores o que leva o programador programar mais em menos tempo.</w:t>
-      </w:r>
-    </w:p>
-    <w:p>
-      <w:pPr>
-        <w:spacing w:after="0" w:line="360" w:lineRule="auto"/>
-        <w:jc w:val="both"/>
-        <w:rPr>
-          <w:rFonts w:ascii="Arial" w:eastAsia="Times New Roman" w:hAnsi="Arial" w:cs="Arial"/>
-          <w:color w:val="000000"/>
-          <w:sz w:val="24"/>
-          <w:szCs w:val="24"/>
-        </w:rPr>
-      </w:pPr>
-      <w:r>
-        <w:rPr>
-          <w:rFonts w:ascii="Arial" w:eastAsia="Times New Roman" w:hAnsi="Arial" w:cs="Arial"/>
-          <w:color w:val="000000"/>
-          <w:sz w:val="24"/>
-          <w:szCs w:val="24"/>
-        </w:rPr>
-        <w:tab/>
-        <w:t>Este framework</w:t>
-      </w:r>
-      <w:r>
-        <w:rPr>
-          <w:rFonts w:ascii="Arial" w:eastAsia="Times New Roman" w:hAnsi="Arial" w:cs="Arial"/>
-          <w:color w:val="000000"/>
-          <w:sz w:val="24"/>
-          <w:szCs w:val="24"/>
-        </w:rPr>
-        <w:t xml:space="preserve"> surgiu para trazer uma forma mais dinâmica para o desenvolvimento de sites orientado a banco de dados, focando na agilidade para aumentar a produtividade em uma quantidade de linhas menores.</w:t>
-      </w:r>
-    </w:p>
-    <w:p>
-      <w:pPr>
-        <w:spacing w:after="0" w:line="360" w:lineRule="auto"/>
-        <w:jc w:val="both"/>
-        <w:rPr>
-          <w:rFonts w:ascii="Arial" w:eastAsia="Times New Roman" w:hAnsi="Arial" w:cs="Arial"/>
-          <w:color w:val="000000"/>
-          <w:sz w:val="24"/>
-          <w:szCs w:val="24"/>
-        </w:rPr>
-      </w:pPr>
-      <w:r>
-        <w:rPr>
-          <w:rFonts w:ascii="Arial" w:eastAsia="Times New Roman" w:hAnsi="Arial" w:cs="Arial"/>
-          <w:color w:val="000000"/>
-          <w:sz w:val="24"/>
-          <w:szCs w:val="24"/>
-        </w:rPr>
-        <w:tab/>
-        <w:t>Esta é uma plataforma com opinião, ela impõe que tem um modo certo de se fazer as coisas e foi desenvolvido para encorajar o programador a seguir este modo.</w:t>
-      </w:r>
-    </w:p>
-    <w:p>
-      <w:pPr>
-        <w:spacing w:after="0" w:line="360" w:lineRule="auto"/>
-        <w:jc w:val="both"/>
-        <w:rPr>
-          <w:rFonts w:ascii="Arial" w:eastAsia="Times New Roman" w:hAnsi="Arial" w:cs="Arial"/>
-          <w:color w:val="000000"/>
-          <w:sz w:val="24"/>
-          <w:szCs w:val="24"/>
-        </w:rPr>
-      </w:pPr>
-      <w:r>
-        <w:rPr>
-          <w:rFonts w:ascii="Arial" w:eastAsia="Times New Roman" w:hAnsi="Arial" w:cs="Arial"/>
-          <w:color w:val="000000"/>
-          <w:sz w:val="24"/>
-          <w:szCs w:val="24"/>
-        </w:rPr>
-        <w:tab/>
-      </w:r>
-      <w:proofErr w:type="spellStart"/>
-      <w:r>
-        <w:rPr>
-          <w:rFonts w:ascii="Arial" w:eastAsia="Times New Roman" w:hAnsi="Arial" w:cs="Arial"/>
-          <w:color w:val="000000"/>
-          <w:sz w:val="24"/>
-          <w:szCs w:val="24"/>
-        </w:rPr>
-        <w:t>Rails</w:t>
-      </w:r>
-      <w:proofErr w:type="spellEnd"/>
-      <w:r>
-        <w:rPr>
-          <w:rFonts w:ascii="Arial" w:eastAsia="Times New Roman" w:hAnsi="Arial" w:cs="Arial"/>
-          <w:color w:val="000000"/>
-          <w:sz w:val="24"/>
-          <w:szCs w:val="24"/>
-        </w:rPr>
-        <w:t xml:space="preserve"> segue algumas filosofias</w:t>
-      </w:r>
-      <w:r>
-        <w:rPr>
-          <w:rFonts w:ascii="Arial" w:eastAsia="Times New Roman" w:hAnsi="Arial" w:cs="Arial"/>
-          <w:color w:val="000000"/>
-          <w:sz w:val="24"/>
-          <w:szCs w:val="24"/>
-        </w:rPr>
-        <w:t xml:space="preserve"> e uma delas é denominada DRY (</w:t>
-      </w:r>
-      <w:proofErr w:type="spellStart"/>
-      <w:r>
-        <w:rPr>
-          <w:rFonts w:ascii="Arial" w:eastAsia="Times New Roman" w:hAnsi="Arial" w:cs="Arial"/>
-          <w:color w:val="000000"/>
-          <w:sz w:val="24"/>
-          <w:szCs w:val="24"/>
-        </w:rPr>
-        <w:t>Don't</w:t>
-      </w:r>
-      <w:proofErr w:type="spellEnd"/>
-      <w:r>
-        <w:rPr>
-          <w:rFonts w:ascii="Arial" w:eastAsia="Times New Roman" w:hAnsi="Arial" w:cs="Arial"/>
-          <w:color w:val="000000"/>
-          <w:sz w:val="24"/>
-          <w:szCs w:val="24"/>
-        </w:rPr>
-        <w:t xml:space="preserve"> </w:t>
-      </w:r>
-      <w:proofErr w:type="spellStart"/>
-      <w:r>
-        <w:rPr>
-          <w:rFonts w:ascii="Arial" w:eastAsia="Times New Roman" w:hAnsi="Arial" w:cs="Arial"/>
-          <w:color w:val="000000"/>
-          <w:sz w:val="24"/>
-          <w:szCs w:val="24"/>
-        </w:rPr>
-        <w:t>Repeat</w:t>
-      </w:r>
-      <w:proofErr w:type="spellEnd"/>
-      <w:r>
-        <w:rPr>
-          <w:rFonts w:ascii="Arial" w:eastAsia="Times New Roman" w:hAnsi="Arial" w:cs="Arial"/>
-          <w:color w:val="000000"/>
-          <w:sz w:val="24"/>
-          <w:szCs w:val="24"/>
-        </w:rPr>
-        <w:t xml:space="preserve"> </w:t>
-      </w:r>
-      <w:proofErr w:type="spellStart"/>
-      <w:r>
-        <w:rPr>
-          <w:rFonts w:ascii="Arial" w:eastAsia="Times New Roman" w:hAnsi="Arial" w:cs="Arial"/>
-          <w:color w:val="000000"/>
-          <w:sz w:val="24"/>
-          <w:szCs w:val="24"/>
-        </w:rPr>
-        <w:t>Yourself</w:t>
-      </w:r>
-      <w:proofErr w:type="spellEnd"/>
-      <w:r>
-        <w:rPr>
-          <w:rFonts w:ascii="Arial" w:eastAsia="Times New Roman" w:hAnsi="Arial" w:cs="Arial"/>
-          <w:color w:val="000000"/>
-          <w:sz w:val="24"/>
-          <w:szCs w:val="24"/>
-        </w:rPr>
-        <w:t xml:space="preserve">) ela </w:t>
-      </w:r>
-      <w:r>
-        <w:rPr>
-          <w:rFonts w:ascii="Arial" w:eastAsia="Times New Roman" w:hAnsi="Arial" w:cs="Arial"/>
-          <w:color w:val="000000"/>
-          <w:sz w:val="24"/>
-          <w:szCs w:val="24"/>
-        </w:rPr>
-        <w:t xml:space="preserve">diz que não é bom </w:t>
-      </w:r>
-      <w:r>
-        <w:rPr>
-          <w:rFonts w:ascii="Arial" w:eastAsia="Times New Roman" w:hAnsi="Arial" w:cs="Arial"/>
-          <w:color w:val="000000"/>
-          <w:sz w:val="24"/>
-          <w:szCs w:val="24"/>
-        </w:rPr>
-        <w:t>escrever o mesmo código mais de uma vez.</w:t>
-      </w:r>
-    </w:p>
-    <w:p>
-      <w:pPr>
-        <w:spacing w:after="0" w:line="360" w:lineRule="auto"/>
-        <w:jc w:val="both"/>
-        <w:rPr>
-          <w:rFonts w:ascii="Arial" w:eastAsia="Times New Roman" w:hAnsi="Arial" w:cs="Arial"/>
-          <w:color w:val="000000"/>
-          <w:sz w:val="24"/>
-          <w:szCs w:val="24"/>
-        </w:rPr>
-      </w:pPr>
-      <w:r>
-        <w:rPr>
-          <w:rFonts w:ascii="Arial" w:eastAsia="Times New Roman" w:hAnsi="Arial" w:cs="Arial"/>
-          <w:color w:val="000000"/>
-          <w:sz w:val="24"/>
-          <w:szCs w:val="24"/>
-        </w:rPr>
-        <w:tab/>
-      </w:r>
-      <w:r>
-        <w:rPr>
-          <w:rFonts w:ascii="Arial" w:eastAsia="Times New Roman" w:hAnsi="Arial" w:cs="Arial"/>
-          <w:color w:val="000000"/>
-          <w:sz w:val="24"/>
-          <w:szCs w:val="24"/>
-        </w:rPr>
-        <w:t>Em uma plataforma de arquitetura MVC (</w:t>
-      </w:r>
-      <w:proofErr w:type="spellStart"/>
-      <w:r>
-        <w:rPr>
-          <w:rFonts w:ascii="Arial" w:eastAsia="Times New Roman" w:hAnsi="Arial" w:cs="Arial"/>
-          <w:color w:val="000000"/>
-          <w:sz w:val="24"/>
-          <w:szCs w:val="24"/>
-        </w:rPr>
-        <w:t>Model-View-Controller</w:t>
-      </w:r>
-      <w:proofErr w:type="spellEnd"/>
-      <w:r>
-        <w:rPr>
-          <w:rFonts w:ascii="Arial" w:eastAsia="Times New Roman" w:hAnsi="Arial" w:cs="Arial"/>
-          <w:color w:val="000000"/>
-          <w:sz w:val="24"/>
-          <w:szCs w:val="24"/>
-        </w:rPr>
-        <w:t xml:space="preserve">) o ROR utiliza um recurso chamado </w:t>
-      </w:r>
-      <w:proofErr w:type="spellStart"/>
-      <w:r>
-        <w:rPr>
-          <w:rFonts w:ascii="Arial" w:eastAsia="Times New Roman" w:hAnsi="Arial" w:cs="Arial"/>
-          <w:color w:val="000000"/>
-          <w:sz w:val="24"/>
-          <w:szCs w:val="24"/>
-        </w:rPr>
-        <w:t>Scaffolding</w:t>
-      </w:r>
-      <w:proofErr w:type="spellEnd"/>
-      <w:r>
-        <w:rPr>
-          <w:rFonts w:ascii="Arial" w:eastAsia="Times New Roman" w:hAnsi="Arial" w:cs="Arial"/>
-          <w:color w:val="000000"/>
-          <w:sz w:val="24"/>
-          <w:szCs w:val="24"/>
-        </w:rPr>
-        <w:t xml:space="preserve"> que gera automaticamente </w:t>
-      </w:r>
-      <w:proofErr w:type="spellStart"/>
-      <w:r>
-        <w:rPr>
-          <w:rFonts w:ascii="Arial" w:eastAsia="Times New Roman" w:hAnsi="Arial" w:cs="Arial"/>
-          <w:color w:val="000000"/>
-          <w:sz w:val="24"/>
-          <w:szCs w:val="24"/>
-        </w:rPr>
-        <w:t>controllers</w:t>
-      </w:r>
-      <w:proofErr w:type="spellEnd"/>
-      <w:r>
-        <w:rPr>
-          <w:rFonts w:ascii="Arial" w:eastAsia="Times New Roman" w:hAnsi="Arial" w:cs="Arial"/>
-          <w:color w:val="000000"/>
-          <w:sz w:val="24"/>
-          <w:szCs w:val="24"/>
-        </w:rPr>
-        <w:t xml:space="preserve"> e </w:t>
-      </w:r>
-      <w:proofErr w:type="spellStart"/>
-      <w:r>
-        <w:rPr>
-          <w:rFonts w:ascii="Arial" w:eastAsia="Times New Roman" w:hAnsi="Arial" w:cs="Arial"/>
-          <w:color w:val="000000"/>
-          <w:sz w:val="24"/>
-          <w:szCs w:val="24"/>
-        </w:rPr>
-        <w:t>views</w:t>
-      </w:r>
-      <w:proofErr w:type="spellEnd"/>
-      <w:r>
-        <w:rPr>
-          <w:rFonts w:ascii="Arial" w:eastAsia="Times New Roman" w:hAnsi="Arial" w:cs="Arial"/>
-          <w:color w:val="000000"/>
-          <w:sz w:val="24"/>
-          <w:szCs w:val="24"/>
-        </w:rPr>
-        <w:t xml:space="preserve"> a partir de </w:t>
-      </w:r>
-      <w:proofErr w:type="gramStart"/>
-      <w:r>
-        <w:rPr>
-          <w:rFonts w:ascii="Arial" w:eastAsia="Times New Roman" w:hAnsi="Arial" w:cs="Arial"/>
-          <w:color w:val="000000"/>
-          <w:sz w:val="24"/>
-          <w:szCs w:val="24"/>
-        </w:rPr>
-        <w:t>um certo</w:t>
-      </w:r>
-      <w:proofErr w:type="gramEnd"/>
-      <w:r>
-        <w:rPr>
-          <w:rFonts w:ascii="Arial" w:eastAsia="Times New Roman" w:hAnsi="Arial" w:cs="Arial"/>
-          <w:color w:val="000000"/>
-          <w:sz w:val="24"/>
-          <w:szCs w:val="24"/>
-        </w:rPr>
-        <w:t xml:space="preserve"> modelo </w:t>
-      </w:r>
-      <w:r>
-        <w:rPr>
-          <w:rFonts w:ascii="Arial" w:eastAsia="Times New Roman" w:hAnsi="Arial" w:cs="Arial"/>
-          <w:color w:val="000000"/>
-          <w:sz w:val="24"/>
-          <w:szCs w:val="24"/>
-        </w:rPr>
-        <w:t xml:space="preserve">mostrado para o programador. </w:t>
       </w:r>
       <w:proofErr w:type="spellStart"/>
       <w:proofErr w:type="gramStart"/>
       <w:r>
         <w:rPr>
           <w:rFonts w:ascii="Arial" w:eastAsia="Times New Roman" w:hAnsi="Arial" w:cs="Arial"/>
-          <w:color w:val="000000"/>
-          <w:sz w:val="24"/>
-          <w:szCs w:val="24"/>
-        </w:rPr>
-        <w:t>RoR</w:t>
+          <w:b/>
+          <w:color w:val="000000"/>
+          <w:sz w:val="24"/>
+          <w:szCs w:val="24"/>
+        </w:rPr>
+        <w:t>CoffeScript</w:t>
       </w:r>
       <w:proofErr w:type="spellEnd"/>
       <w:proofErr w:type="gramEnd"/>
-      <w:r>
-        <w:rPr>
-          <w:rFonts w:ascii="Arial" w:eastAsia="Times New Roman" w:hAnsi="Arial" w:cs="Arial"/>
-          <w:color w:val="000000"/>
-          <w:sz w:val="24"/>
-          <w:szCs w:val="24"/>
-        </w:rPr>
-        <w:t xml:space="preserve"> também provê abstração de </w:t>
+    </w:p>
+    <w:p>
+      <w:pPr>
+        <w:spacing w:after="0" w:line="360" w:lineRule="auto"/>
+        <w:jc w:val="both"/>
+        <w:rPr>
+          <w:rFonts w:ascii="Arial" w:eastAsia="Times New Roman" w:hAnsi="Arial" w:cs="Arial"/>
+          <w:b/>
+          <w:color w:val="000000"/>
+          <w:sz w:val="24"/>
+          <w:szCs w:val="24"/>
+        </w:rPr>
+      </w:pPr>
+    </w:p>
+    <w:p>
+      <w:pPr>
+        <w:spacing w:after="0" w:line="360" w:lineRule="auto"/>
+        <w:jc w:val="both"/>
+        <w:rPr>
+          <w:rFonts w:ascii="Arial" w:hAnsi="Arial" w:cs="Arial"/>
+          <w:color w:val="000000"/>
+          <w:sz w:val="24"/>
+          <w:szCs w:val="24"/>
+          <w:shd w:val="clear" w:color="auto" w:fill="FFFFFF"/>
+        </w:rPr>
+      </w:pPr>
+      <w:r>
+        <w:rPr>
+          <w:rFonts w:ascii="Arial" w:hAnsi="Arial" w:cs="Arial"/>
+          <w:sz w:val="24"/>
+          <w:szCs w:val="24"/>
+        </w:rPr>
+        <w:tab/>
+        <w:t xml:space="preserve">A linguagem disponibiliza o uso do </w:t>
       </w:r>
       <w:proofErr w:type="spellStart"/>
       <w:r>
         <w:rPr>
-          <w:rFonts w:ascii="Arial" w:eastAsia="Times New Roman" w:hAnsi="Arial" w:cs="Arial"/>
-          <w:color w:val="000000"/>
-          <w:sz w:val="24"/>
-          <w:szCs w:val="24"/>
-        </w:rPr>
-        <w:t>SGBDs</w:t>
+          <w:rFonts w:ascii="Arial" w:hAnsi="Arial" w:cs="Arial"/>
+          <w:sz w:val="24"/>
+          <w:szCs w:val="24"/>
+        </w:rPr>
+        <w:t>coffescript</w:t>
       </w:r>
       <w:proofErr w:type="spellEnd"/>
       <w:r>
         <w:rPr>
-          <w:rFonts w:ascii="Arial" w:eastAsia="Times New Roman" w:hAnsi="Arial" w:cs="Arial"/>
-          <w:color w:val="000000"/>
-          <w:sz w:val="24"/>
-          <w:szCs w:val="24"/>
-        </w:rPr>
-        <w:t xml:space="preserve"> (Sistema de Gerenciamento de Banco de Dados)</w:t>
-      </w:r>
-      <w:r>
-        <w:rPr>
-          <w:rFonts w:ascii="Arial" w:eastAsia="Times New Roman" w:hAnsi="Arial" w:cs="Arial"/>
-          <w:color w:val="000000"/>
-          <w:sz w:val="24"/>
-          <w:szCs w:val="24"/>
-        </w:rPr>
-        <w:t xml:space="preserve">, o usuário usa apenas uma sintaxe para </w:t>
-      </w:r>
-      <w:proofErr w:type="spellStart"/>
-      <w:r>
-        <w:rPr>
-          <w:rFonts w:ascii="Arial" w:eastAsia="Times New Roman" w:hAnsi="Arial" w:cs="Arial"/>
-          <w:color w:val="000000"/>
-          <w:sz w:val="24"/>
-          <w:szCs w:val="24"/>
-        </w:rPr>
-        <w:t>MySQL</w:t>
-      </w:r>
-      <w:proofErr w:type="spellEnd"/>
-      <w:r>
-        <w:rPr>
-          <w:rFonts w:ascii="Arial" w:eastAsia="Times New Roman" w:hAnsi="Arial" w:cs="Arial"/>
-          <w:color w:val="000000"/>
-          <w:sz w:val="24"/>
-          <w:szCs w:val="24"/>
-        </w:rPr>
-        <w:t xml:space="preserve">, </w:t>
-      </w:r>
-      <w:proofErr w:type="spellStart"/>
-      <w:r>
-        <w:rPr>
-          <w:rFonts w:ascii="Arial" w:eastAsia="Times New Roman" w:hAnsi="Arial" w:cs="Arial"/>
-          <w:color w:val="000000"/>
-          <w:sz w:val="24"/>
-          <w:szCs w:val="24"/>
-        </w:rPr>
-        <w:t>PostgreSQL</w:t>
-      </w:r>
-      <w:proofErr w:type="spellEnd"/>
-      <w:r>
-        <w:rPr>
-          <w:rFonts w:ascii="Arial" w:eastAsia="Times New Roman" w:hAnsi="Arial" w:cs="Arial"/>
-          <w:color w:val="000000"/>
-          <w:sz w:val="24"/>
-          <w:szCs w:val="24"/>
-        </w:rPr>
-        <w:t xml:space="preserve">, SQL Server, Oracle, </w:t>
-      </w:r>
-      <w:proofErr w:type="spellStart"/>
-      <w:r>
-        <w:rPr>
-          <w:rFonts w:ascii="Arial" w:eastAsia="Times New Roman" w:hAnsi="Arial" w:cs="Arial"/>
-          <w:color w:val="000000"/>
-          <w:sz w:val="24"/>
-          <w:szCs w:val="24"/>
-        </w:rPr>
-        <w:t>Firebird</w:t>
-      </w:r>
-      <w:proofErr w:type="spellEnd"/>
-      <w:r>
-        <w:rPr>
-          <w:rFonts w:ascii="Arial" w:eastAsia="Times New Roman" w:hAnsi="Arial" w:cs="Arial"/>
-          <w:color w:val="000000"/>
-          <w:sz w:val="24"/>
-          <w:szCs w:val="24"/>
-        </w:rPr>
-        <w:t>, entre outros</w:t>
-      </w:r>
-    </w:p>
-    <w:p>
-      <w:pPr>
-        <w:spacing w:after="0" w:line="360" w:lineRule="auto"/>
-        <w:jc w:val="both"/>
-        <w:rPr>
-          <w:rFonts w:ascii="Arial" w:hAnsi="Arial" w:cs="Arial"/>
-          <w:color w:val="000000"/>
-          <w:sz w:val="24"/>
-          <w:szCs w:val="24"/>
-          <w:shd w:val="clear" w:color="auto" w:fill="FFFFFF"/>
-        </w:rPr>
-      </w:pPr>
-      <w:r>
-        <w:rPr>
-          <w:rFonts w:ascii="Arial" w:eastAsia="Times New Roman" w:hAnsi="Arial" w:cs="Arial"/>
-          <w:b/>
-          <w:color w:val="000000"/>
-          <w:sz w:val="24"/>
-          <w:szCs w:val="24"/>
-        </w:rPr>
-        <w:tab/>
-      </w:r>
-      <w:r>
-        <w:rPr>
-          <w:rFonts w:ascii="Arial" w:eastAsia="Times New Roman" w:hAnsi="Arial" w:cs="Arial"/>
-          <w:color w:val="000000"/>
-          <w:sz w:val="24"/>
-          <w:szCs w:val="24"/>
-        </w:rPr>
-        <w:t xml:space="preserve">O </w:t>
-      </w:r>
-      <w:proofErr w:type="spellStart"/>
-      <w:r>
-        <w:rPr>
-          <w:rFonts w:ascii="Arial" w:hAnsi="Arial" w:cs="Arial"/>
-          <w:color w:val="000000"/>
-          <w:sz w:val="24"/>
-          <w:szCs w:val="24"/>
-          <w:shd w:val="clear" w:color="auto" w:fill="FFFFFF"/>
-        </w:rPr>
-        <w:t>Rails</w:t>
-      </w:r>
-      <w:proofErr w:type="spellEnd"/>
-      <w:r>
-        <w:rPr>
-          <w:rFonts w:ascii="Arial" w:hAnsi="Arial" w:cs="Arial"/>
-          <w:color w:val="000000"/>
-          <w:sz w:val="24"/>
-          <w:szCs w:val="24"/>
-          <w:shd w:val="clear" w:color="auto" w:fill="FFFFFF"/>
-        </w:rPr>
-        <w:t xml:space="preserve"> faz suposições sobre o que você quer fazer e como você estará fazendo isto, em vez de deixá-lo mudar cada minúscula coisa através de intermináveis arquivos de configuração.</w:t>
-      </w:r>
-      <w:r>
-        <w:rPr>
-          <w:rFonts w:ascii="Arial" w:hAnsi="Arial" w:cs="Arial"/>
-          <w:color w:val="000000"/>
-          <w:sz w:val="24"/>
-          <w:szCs w:val="24"/>
-          <w:shd w:val="clear" w:color="auto" w:fill="FFFFFF"/>
-        </w:rPr>
-        <w:t xml:space="preserve"> [1</w:t>
-      </w:r>
-      <w:r>
-        <w:rPr>
-          <w:rFonts w:ascii="Arial" w:hAnsi="Arial" w:cs="Arial"/>
-          <w:color w:val="000000"/>
-          <w:sz w:val="24"/>
-          <w:szCs w:val="24"/>
-          <w:shd w:val="clear" w:color="auto" w:fill="FFFFFF"/>
-        </w:rPr>
-        <w:t>7</w:t>
-      </w:r>
-      <w:r>
-        <w:rPr>
-          <w:rFonts w:ascii="Arial" w:hAnsi="Arial" w:cs="Arial"/>
-          <w:color w:val="000000"/>
-          <w:sz w:val="24"/>
-          <w:szCs w:val="24"/>
-          <w:shd w:val="clear" w:color="auto" w:fill="FFFFFF"/>
-        </w:rPr>
-        <w:t>]</w:t>
-      </w:r>
-    </w:p>
-    <w:p>
-      <w:pPr>
-        <w:spacing w:after="0" w:line="360" w:lineRule="auto"/>
-        <w:jc w:val="both"/>
-        <w:rPr>
-          <w:rFonts w:ascii="Arial" w:eastAsia="Times New Roman" w:hAnsi="Arial" w:cs="Arial"/>
-          <w:color w:val="000000"/>
-          <w:sz w:val="24"/>
-          <w:szCs w:val="24"/>
-        </w:rPr>
-      </w:pPr>
-      <w:r>
-        <w:rPr>
-          <w:rFonts w:ascii="Arial" w:hAnsi="Arial" w:cs="Arial"/>
-          <w:color w:val="000000"/>
-          <w:sz w:val="24"/>
-          <w:szCs w:val="24"/>
-          <w:shd w:val="clear" w:color="auto" w:fill="FFFFFF"/>
-        </w:rPr>
-        <w:tab/>
-      </w:r>
-      <w:r>
-        <w:rPr>
-          <w:rFonts w:ascii="Arial" w:eastAsia="Times New Roman" w:hAnsi="Arial" w:cs="Arial"/>
-          <w:color w:val="000000"/>
-          <w:sz w:val="24"/>
-          <w:szCs w:val="24"/>
-        </w:rPr>
-        <w:t>Esta</w:t>
-      </w:r>
-      <w:r>
-        <w:rPr>
-          <w:rFonts w:ascii="Arial" w:eastAsia="Times New Roman" w:hAnsi="Arial" w:cs="Arial"/>
-          <w:color w:val="000000"/>
-          <w:sz w:val="24"/>
-          <w:szCs w:val="24"/>
-        </w:rPr>
-        <w:t xml:space="preserve"> ferramenta poderosa de programação para Web pode ser rodado em Windows, Linux e Mac OS e a permissão para o uso do software é </w:t>
-      </w:r>
-      <w:r>
-        <w:rPr>
-          <w:rFonts w:ascii="Arial" w:eastAsia="Times New Roman" w:hAnsi="Arial" w:cs="Arial"/>
-          <w:color w:val="000000"/>
-          <w:sz w:val="24"/>
-          <w:szCs w:val="24"/>
-        </w:rPr>
-        <w:lastRenderedPageBreak/>
-        <w:t>gratuitamente, podendo modificar sem restrição, com direitos a usar, copiar, distribuir e até vender.</w:t>
-      </w:r>
-    </w:p>
-    <w:p>
-      <w:pPr>
-        <w:spacing w:after="0" w:line="360" w:lineRule="auto"/>
-        <w:jc w:val="both"/>
-        <w:rPr>
-          <w:rFonts w:ascii="Arial" w:eastAsia="Times New Roman" w:hAnsi="Arial" w:cs="Arial"/>
-          <w:b/>
-          <w:color w:val="000000"/>
-          <w:sz w:val="24"/>
-          <w:szCs w:val="24"/>
-        </w:rPr>
-      </w:pPr>
-    </w:p>
-    <w:p>
-      <w:pPr>
-        <w:spacing w:after="0" w:line="360" w:lineRule="auto"/>
-        <w:jc w:val="both"/>
-        <w:rPr>
-          <w:rFonts w:ascii="Arial" w:eastAsia="Times New Roman" w:hAnsi="Arial" w:cs="Arial"/>
-          <w:b/>
-          <w:color w:val="000000"/>
-          <w:sz w:val="24"/>
-          <w:szCs w:val="24"/>
-        </w:rPr>
-      </w:pPr>
-      <w:r>
-        <w:rPr>
-          <w:rFonts w:ascii="Arial" w:eastAsia="Times New Roman" w:hAnsi="Arial" w:cs="Arial"/>
-          <w:b/>
-          <w:color w:val="000000"/>
-          <w:sz w:val="24"/>
-          <w:szCs w:val="24"/>
-        </w:rPr>
-        <w:t xml:space="preserve">4.3 </w:t>
+          <w:rFonts w:ascii="Arial" w:hAnsi="Arial" w:cs="Arial"/>
+          <w:sz w:val="24"/>
+          <w:szCs w:val="24"/>
+        </w:rPr>
+        <w:t xml:space="preserve"> que é </w:t>
+      </w:r>
+      <w:r>
+        <w:rPr>
+          <w:rFonts w:ascii="Arial" w:hAnsi="Arial" w:cs="Arial"/>
+          <w:color w:val="000000"/>
+          <w:sz w:val="24"/>
+          <w:szCs w:val="24"/>
+          <w:shd w:val="clear" w:color="auto" w:fill="FFFFFF"/>
+        </w:rPr>
+        <w:t xml:space="preserve">uma pequena linguagem de script que compila para </w:t>
       </w:r>
       <w:proofErr w:type="spellStart"/>
       <w:proofErr w:type="gramStart"/>
       <w:r>
         <w:rPr>
-          <w:rFonts w:ascii="Arial" w:eastAsia="Times New Roman" w:hAnsi="Arial" w:cs="Arial"/>
-          <w:b/>
-          <w:color w:val="000000"/>
-          <w:sz w:val="24"/>
-          <w:szCs w:val="24"/>
-        </w:rPr>
-        <w:t>CoffeScript</w:t>
+          <w:rFonts w:ascii="Arial" w:hAnsi="Arial" w:cs="Arial"/>
+          <w:color w:val="000000"/>
+          <w:sz w:val="24"/>
+          <w:szCs w:val="24"/>
+          <w:shd w:val="clear" w:color="auto" w:fill="FFFFFF"/>
+        </w:rPr>
+        <w:t>JavaScript</w:t>
       </w:r>
       <w:proofErr w:type="spellEnd"/>
       <w:proofErr w:type="gramEnd"/>
-    </w:p>
-    <w:p>
-      <w:pPr>
-        <w:spacing w:after="0" w:line="360" w:lineRule="auto"/>
-        <w:jc w:val="both"/>
-        <w:rPr>
-          <w:rFonts w:ascii="Arial" w:eastAsia="Times New Roman" w:hAnsi="Arial" w:cs="Arial"/>
-          <w:b/>
-          <w:color w:val="000000"/>
-          <w:sz w:val="24"/>
-          <w:szCs w:val="24"/>
-        </w:rPr>
-      </w:pPr>
-    </w:p>
-    <w:p>
-      <w:pPr>
-        <w:spacing w:after="0" w:line="360" w:lineRule="auto"/>
-        <w:jc w:val="both"/>
-        <w:rPr>
-          <w:rFonts w:ascii="Arial" w:hAnsi="Arial" w:cs="Arial"/>
-          <w:color w:val="000000"/>
-          <w:sz w:val="24"/>
-          <w:szCs w:val="24"/>
-          <w:shd w:val="clear" w:color="auto" w:fill="FFFFFF"/>
-        </w:rPr>
-      </w:pPr>
-      <w:r>
-        <w:rPr>
-          <w:rFonts w:ascii="Arial" w:hAnsi="Arial" w:cs="Arial"/>
-          <w:sz w:val="24"/>
-          <w:szCs w:val="24"/>
-        </w:rPr>
-        <w:tab/>
-        <w:t xml:space="preserve">A linguagem disponibiliza o uso do </w:t>
+      <w:r>
+        <w:rPr>
+          <w:rFonts w:ascii="Arial" w:hAnsi="Arial" w:cs="Arial"/>
+          <w:color w:val="000000"/>
+          <w:sz w:val="24"/>
+          <w:szCs w:val="24"/>
+          <w:shd w:val="clear" w:color="auto" w:fill="FFFFFF"/>
+        </w:rPr>
+        <w:t xml:space="preserve"> para desenvolvimento de </w:t>
       </w:r>
       <w:proofErr w:type="spellStart"/>
       <w:r>
         <w:rPr>
           <w:rFonts w:ascii="Arial" w:hAnsi="Arial" w:cs="Arial"/>
-          <w:sz w:val="24"/>
-          <w:szCs w:val="24"/>
-        </w:rPr>
-        <w:t>coffescript</w:t>
+          <w:color w:val="000000"/>
+          <w:sz w:val="24"/>
+          <w:szCs w:val="24"/>
+          <w:shd w:val="clear" w:color="auto" w:fill="FFFFFF"/>
+        </w:rPr>
+        <w:t>websites</w:t>
       </w:r>
       <w:proofErr w:type="spellEnd"/>
       <w:r>
         <w:rPr>
           <w:rFonts w:ascii="Arial" w:hAnsi="Arial" w:cs="Arial"/>
-          <w:sz w:val="24"/>
-          <w:szCs w:val="24"/>
-        </w:rPr>
-        <w:t xml:space="preserve"> que é </w:t>
-      </w:r>
-      <w:r>
-        <w:rPr>
-          <w:rFonts w:ascii="Arial" w:hAnsi="Arial" w:cs="Arial"/>
-          <w:color w:val="000000"/>
-          <w:sz w:val="24"/>
-          <w:szCs w:val="24"/>
-          <w:shd w:val="clear" w:color="auto" w:fill="FFFFFF"/>
-        </w:rPr>
-        <w:t xml:space="preserve">uma pequena linguagem de script que compila para </w:t>
+          <w:color w:val="000000"/>
+          <w:sz w:val="24"/>
+          <w:szCs w:val="24"/>
+          <w:shd w:val="clear" w:color="auto" w:fill="FFFFFF"/>
+        </w:rPr>
+        <w:t xml:space="preserve">, é apenas </w:t>
+      </w:r>
+      <w:proofErr w:type="spellStart"/>
+      <w:r>
+        <w:rPr>
+          <w:rFonts w:ascii="Arial" w:hAnsi="Arial" w:cs="Arial"/>
+          <w:color w:val="000000"/>
+          <w:sz w:val="24"/>
+          <w:szCs w:val="24"/>
+          <w:shd w:val="clear" w:color="auto" w:fill="FFFFFF"/>
+        </w:rPr>
+        <w:t>JavaScript</w:t>
+      </w:r>
+      <w:proofErr w:type="spellEnd"/>
+      <w:r>
+        <w:rPr>
+          <w:rFonts w:ascii="Arial" w:hAnsi="Arial" w:cs="Arial"/>
+          <w:color w:val="000000"/>
+          <w:sz w:val="24"/>
+          <w:szCs w:val="24"/>
+          <w:shd w:val="clear" w:color="auto" w:fill="FFFFFF"/>
+        </w:rPr>
+        <w:t xml:space="preserve">, compilando de </w:t>
+      </w:r>
+      <w:proofErr w:type="spellStart"/>
+      <w:r>
+        <w:rPr>
+          <w:rFonts w:ascii="Arial" w:hAnsi="Arial" w:cs="Arial"/>
+          <w:color w:val="000000"/>
+          <w:sz w:val="24"/>
+          <w:szCs w:val="24"/>
+          <w:shd w:val="clear" w:color="auto" w:fill="FFFFFF"/>
+        </w:rPr>
+        <w:t>um-para-um</w:t>
+      </w:r>
+      <w:proofErr w:type="spellEnd"/>
+      <w:r>
+        <w:rPr>
+          <w:rFonts w:ascii="Arial" w:hAnsi="Arial" w:cs="Arial"/>
+          <w:color w:val="000000"/>
+          <w:sz w:val="24"/>
+          <w:szCs w:val="24"/>
+          <w:shd w:val="clear" w:color="auto" w:fill="FFFFFF"/>
+        </w:rPr>
+        <w:t xml:space="preserve"> para o </w:t>
+      </w:r>
+      <w:proofErr w:type="spellStart"/>
+      <w:r>
+        <w:rPr>
+          <w:rFonts w:ascii="Arial" w:hAnsi="Arial" w:cs="Arial"/>
+          <w:color w:val="000000"/>
+          <w:sz w:val="24"/>
+          <w:szCs w:val="24"/>
+          <w:shd w:val="clear" w:color="auto" w:fill="FFFFFF"/>
+        </w:rPr>
+        <w:t>js</w:t>
+      </w:r>
+      <w:proofErr w:type="spellEnd"/>
+      <w:r>
+        <w:rPr>
+          <w:rFonts w:ascii="Arial" w:hAnsi="Arial" w:cs="Arial"/>
+          <w:color w:val="000000"/>
+          <w:sz w:val="24"/>
+          <w:szCs w:val="24"/>
+          <w:shd w:val="clear" w:color="auto" w:fill="FFFFFF"/>
+        </w:rPr>
+        <w:t xml:space="preserve"> (</w:t>
+      </w:r>
+      <w:proofErr w:type="spellStart"/>
+      <w:r>
+        <w:rPr>
+          <w:rFonts w:ascii="Arial" w:hAnsi="Arial" w:cs="Arial"/>
+          <w:color w:val="000000"/>
+          <w:sz w:val="24"/>
+          <w:szCs w:val="24"/>
+          <w:shd w:val="clear" w:color="auto" w:fill="FFFFFF"/>
+        </w:rPr>
+        <w:t>JavaScript</w:t>
+      </w:r>
+      <w:proofErr w:type="spellEnd"/>
+      <w:r>
+        <w:rPr>
+          <w:rFonts w:ascii="Arial" w:hAnsi="Arial" w:cs="Arial"/>
+          <w:color w:val="000000"/>
+          <w:sz w:val="24"/>
+          <w:szCs w:val="24"/>
+          <w:shd w:val="clear" w:color="auto" w:fill="FFFFFF"/>
+        </w:rPr>
+        <w:t xml:space="preserve">) equivalente. </w:t>
       </w:r>
       <w:proofErr w:type="spellStart"/>
       <w:proofErr w:type="gramStart"/>
@@ -6861,7 +7011,7 @@
           <w:szCs w:val="24"/>
           <w:shd w:val="clear" w:color="auto" w:fill="FFFFFF"/>
         </w:rPr>
-        <w:t>JavaScript</w:t>
+        <w:t>CoffeScript</w:t>
       </w:r>
       <w:proofErr w:type="spellEnd"/>
       <w:proofErr w:type="gramEnd"/>
@@ -6873,7 +7023,7 @@
           <w:szCs w:val="24"/>
           <w:shd w:val="clear" w:color="auto" w:fill="FFFFFF"/>
         </w:rPr>
-        <w:t xml:space="preserve"> para desenvolvimento de </w:t>
+        <w:t xml:space="preserve"> tenta mostrar as boas partes do </w:t>
       </w:r>
       <w:proofErr w:type="spellStart"/>
       <w:r>
@@ -6884,7 +7034,7 @@
           <w:szCs w:val="24"/>
           <w:shd w:val="clear" w:color="auto" w:fill="FFFFFF"/>
         </w:rPr>
-        <w:t>websites</w:t>
+        <w:t>JavaScript</w:t>
       </w:r>
       <w:proofErr w:type="spellEnd"/>
       <w:r>
@@ -6895,9 +7045,65 @@
           <w:szCs w:val="24"/>
           <w:shd w:val="clear" w:color="auto" w:fill="FFFFFF"/>
         </w:rPr>
-        <w:t xml:space="preserve">, é apenas </w:t>
+        <w:t xml:space="preserve"> em um modo simplificado. Esta linguagem converte os </w:t>
+      </w:r>
+      <w:proofErr w:type="gramStart"/>
+      <w:r>
+        <w:rPr>
+          <w:rFonts w:ascii="Arial" w:hAnsi="Arial" w:cs="Arial"/>
+          <w:color w:val="000000"/>
+          <w:sz w:val="24"/>
+          <w:szCs w:val="24"/>
+          <w:shd w:val="clear" w:color="auto" w:fill="FFFFFF"/>
+        </w:rPr>
+        <w:t>scripts .</w:t>
       </w:r>
       <w:proofErr w:type="spellStart"/>
+      <w:proofErr w:type="gramEnd"/>
+      <w:r>
+        <w:rPr>
+          <w:rFonts w:ascii="Arial" w:hAnsi="Arial" w:cs="Arial"/>
+          <w:color w:val="000000"/>
+          <w:sz w:val="24"/>
+          <w:szCs w:val="24"/>
+          <w:shd w:val="clear" w:color="auto" w:fill="FFFFFF"/>
+        </w:rPr>
+        <w:t>coffe</w:t>
+      </w:r>
+      <w:proofErr w:type="spellEnd"/>
+      <w:r>
+        <w:rPr>
+          <w:rFonts w:ascii="Arial" w:hAnsi="Arial" w:cs="Arial"/>
+          <w:color w:val="000000"/>
+          <w:sz w:val="24"/>
+          <w:szCs w:val="24"/>
+          <w:shd w:val="clear" w:color="auto" w:fill="FFFFFF"/>
+        </w:rPr>
+        <w:t xml:space="preserve"> em scripts .</w:t>
+      </w:r>
+      <w:proofErr w:type="spellStart"/>
+      <w:r>
+        <w:rPr>
+          <w:rFonts w:ascii="Arial" w:hAnsi="Arial" w:cs="Arial"/>
+          <w:color w:val="000000"/>
+          <w:sz w:val="24"/>
+          <w:szCs w:val="24"/>
+          <w:shd w:val="clear" w:color="auto" w:fill="FFFFFF"/>
+        </w:rPr>
+        <w:t>js</w:t>
+      </w:r>
+      <w:proofErr w:type="spellEnd"/>
+      <w:r>
+        <w:rPr>
+          <w:rFonts w:ascii="Arial" w:hAnsi="Arial" w:cs="Arial"/>
+          <w:color w:val="000000"/>
+          <w:sz w:val="24"/>
+          <w:szCs w:val="24"/>
+          <w:shd w:val="clear" w:color="auto" w:fill="FFFFFF"/>
+        </w:rPr>
+        <w:t xml:space="preserve"> (</w:t>
+      </w:r>
+      <w:proofErr w:type="spellStart"/>
       <w:r>
         <w:rPr>
           <w:rFonts w:ascii="Arial" w:hAnsi="Arial" w:cs="Arial"/>
@@ -6917,73 +7123,27 @@
           <w:szCs w:val="24"/>
           <w:shd w:val="clear" w:color="auto" w:fill="FFFFFF"/>
         </w:rPr>
-        <w:t xml:space="preserve">, compilando de </w:t>
-      </w:r>
-      <w:proofErr w:type="spellStart"/>
-      <w:r>
-        <w:rPr>
-          <w:rFonts w:ascii="Arial" w:hAnsi="Arial" w:cs="Arial"/>
-          <w:color w:val="000000"/>
-          <w:sz w:val="24"/>
-          <w:szCs w:val="24"/>
-          <w:shd w:val="clear" w:color="auto" w:fill="FFFFFF"/>
-        </w:rPr>
-        <w:t>um-para-um</w:t>
-      </w:r>
-      <w:proofErr w:type="spellEnd"/>
-      <w:r>
-        <w:rPr>
-          <w:rFonts w:ascii="Arial" w:hAnsi="Arial" w:cs="Arial"/>
-          <w:color w:val="000000"/>
-          <w:sz w:val="24"/>
-          <w:szCs w:val="24"/>
-          <w:shd w:val="clear" w:color="auto" w:fill="FFFFFF"/>
-        </w:rPr>
-        <w:t xml:space="preserve"> para o </w:t>
-      </w:r>
-      <w:proofErr w:type="spellStart"/>
-      <w:r>
-        <w:rPr>
-          <w:rFonts w:ascii="Arial" w:hAnsi="Arial" w:cs="Arial"/>
-          <w:color w:val="000000"/>
-          <w:sz w:val="24"/>
-          <w:szCs w:val="24"/>
-          <w:shd w:val="clear" w:color="auto" w:fill="FFFFFF"/>
-        </w:rPr>
-        <w:t>js</w:t>
-      </w:r>
-      <w:proofErr w:type="spellEnd"/>
-      <w:r>
-        <w:rPr>
-          <w:rFonts w:ascii="Arial" w:hAnsi="Arial" w:cs="Arial"/>
-          <w:color w:val="000000"/>
-          <w:sz w:val="24"/>
-          <w:szCs w:val="24"/>
-          <w:shd w:val="clear" w:color="auto" w:fill="FFFFFF"/>
-        </w:rPr>
-        <w:t xml:space="preserve"> (</w:t>
-      </w:r>
-      <w:proofErr w:type="spellStart"/>
-      <w:r>
-        <w:rPr>
-          <w:rFonts w:ascii="Arial" w:hAnsi="Arial" w:cs="Arial"/>
-          <w:color w:val="000000"/>
-          <w:sz w:val="24"/>
-          <w:szCs w:val="24"/>
-          <w:shd w:val="clear" w:color="auto" w:fill="FFFFFF"/>
-        </w:rPr>
-        <w:t>JavaScript</w:t>
-      </w:r>
-      <w:proofErr w:type="spellEnd"/>
-      <w:r>
-        <w:rPr>
-          <w:rFonts w:ascii="Arial" w:hAnsi="Arial" w:cs="Arial"/>
-          <w:color w:val="000000"/>
-          <w:sz w:val="24"/>
-          <w:szCs w:val="24"/>
-          <w:shd w:val="clear" w:color="auto" w:fill="FFFFFF"/>
-        </w:rPr>
-        <w:t xml:space="preserve">) equivalente. </w:t>
+        <w:t>). [1</w:t>
+      </w:r>
+      <w:r>
+        <w:rPr>
+          <w:rFonts w:ascii="Arial" w:hAnsi="Arial" w:cs="Arial"/>
+          <w:color w:val="000000"/>
+          <w:sz w:val="24"/>
+          <w:szCs w:val="24"/>
+          <w:shd w:val="clear" w:color="auto" w:fill="FFFFFF"/>
+        </w:rPr>
+        <w:t>8</w:t>
+      </w:r>
+      <w:r>
+        <w:rPr>
+          <w:rFonts w:ascii="Arial" w:hAnsi="Arial" w:cs="Arial"/>
+          <w:color w:val="000000"/>
+          <w:sz w:val="24"/>
+          <w:szCs w:val="24"/>
+          <w:shd w:val="clear" w:color="auto" w:fill="FFFFFF"/>
+        </w:rPr>
+        <w:t xml:space="preserve">] Segue abaixo exemplos de sintaxes escrita em </w:t>
       </w:r>
       <w:proofErr w:type="spellStart"/>
       <w:proofErr w:type="gramStart"/>
@@ -6995,7 +7155,7 @@
           <w:szCs w:val="24"/>
           <w:shd w:val="clear" w:color="auto" w:fill="FFFFFF"/>
         </w:rPr>
-        <w:t>CoffeScript</w:t>
+        <w:t>JavaScript</w:t>
       </w:r>
       <w:proofErr w:type="spellEnd"/>
       <w:proofErr w:type="gramEnd"/>
@@ -7007,7 +7167,7 @@
           <w:szCs w:val="24"/>
           <w:shd w:val="clear" w:color="auto" w:fill="FFFFFF"/>
         </w:rPr>
-        <w:t xml:space="preserve"> tenta mostrar as boas partes do </w:t>
+        <w:t xml:space="preserve"> e a mesma sintaxe escrita em </w:t>
       </w:r>
       <w:proofErr w:type="spellStart"/>
       <w:r>
@@ -7018,7 +7178,7 @@
           <w:szCs w:val="24"/>
           <w:shd w:val="clear" w:color="auto" w:fill="FFFFFF"/>
         </w:rPr>
-        <w:t>JavaScript</w:t>
+        <w:t>CoffeScript</w:t>
       </w:r>
       <w:proofErr w:type="spellEnd"/>
       <w:r>
@@ -7029,150 +7189,6 @@
           <w:szCs w:val="24"/>
           <w:shd w:val="clear" w:color="auto" w:fill="FFFFFF"/>
         </w:rPr>
-        <w:t xml:space="preserve"> em um modo simplificado. Esta linguagem converte os </w:t>
-      </w:r>
-      <w:proofErr w:type="gramStart"/>
-      <w:r>
-        <w:rPr>
-          <w:rFonts w:ascii="Arial" w:hAnsi="Arial" w:cs="Arial"/>
-          <w:color w:val="000000"/>
-          <w:sz w:val="24"/>
-          <w:szCs w:val="24"/>
-          <w:shd w:val="clear" w:color="auto" w:fill="FFFFFF"/>
-        </w:rPr>
-        <w:t>scripts .</w:t>
-      </w:r>
-      <w:proofErr w:type="spellStart"/>
-      <w:proofErr w:type="gramEnd"/>
-      <w:r>
-        <w:rPr>
-          <w:rFonts w:ascii="Arial" w:hAnsi="Arial" w:cs="Arial"/>
-          <w:color w:val="000000"/>
-          <w:sz w:val="24"/>
-          <w:szCs w:val="24"/>
-          <w:shd w:val="clear" w:color="auto" w:fill="FFFFFF"/>
-        </w:rPr>
-        <w:t>coffe</w:t>
-      </w:r>
-      <w:proofErr w:type="spellEnd"/>
-      <w:r>
-        <w:rPr>
-          <w:rFonts w:ascii="Arial" w:hAnsi="Arial" w:cs="Arial"/>
-          <w:color w:val="000000"/>
-          <w:sz w:val="24"/>
-          <w:szCs w:val="24"/>
-          <w:shd w:val="clear" w:color="auto" w:fill="FFFFFF"/>
-        </w:rPr>
-        <w:t xml:space="preserve"> em scripts .</w:t>
-      </w:r>
-      <w:proofErr w:type="spellStart"/>
-      <w:r>
-        <w:rPr>
-          <w:rFonts w:ascii="Arial" w:hAnsi="Arial" w:cs="Arial"/>
-          <w:color w:val="000000"/>
-          <w:sz w:val="24"/>
-          <w:szCs w:val="24"/>
-          <w:shd w:val="clear" w:color="auto" w:fill="FFFFFF"/>
-        </w:rPr>
-        <w:t>js</w:t>
-      </w:r>
-      <w:proofErr w:type="spellEnd"/>
-      <w:r>
-        <w:rPr>
-          <w:rFonts w:ascii="Arial" w:hAnsi="Arial" w:cs="Arial"/>
-          <w:color w:val="000000"/>
-          <w:sz w:val="24"/>
-          <w:szCs w:val="24"/>
-          <w:shd w:val="clear" w:color="auto" w:fill="FFFFFF"/>
-        </w:rPr>
-        <w:t xml:space="preserve"> (</w:t>
-      </w:r>
-      <w:proofErr w:type="spellStart"/>
-      <w:r>
-        <w:rPr>
-          <w:rFonts w:ascii="Arial" w:hAnsi="Arial" w:cs="Arial"/>
-          <w:color w:val="000000"/>
-          <w:sz w:val="24"/>
-          <w:szCs w:val="24"/>
-          <w:shd w:val="clear" w:color="auto" w:fill="FFFFFF"/>
-        </w:rPr>
-        <w:t>JavaScript</w:t>
-      </w:r>
-      <w:proofErr w:type="spellEnd"/>
-      <w:r>
-        <w:rPr>
-          <w:rFonts w:ascii="Arial" w:hAnsi="Arial" w:cs="Arial"/>
-          <w:color w:val="000000"/>
-          <w:sz w:val="24"/>
-          <w:szCs w:val="24"/>
-          <w:shd w:val="clear" w:color="auto" w:fill="FFFFFF"/>
-        </w:rPr>
-        <w:t>). [1</w:t>
-      </w:r>
-      <w:r>
-        <w:rPr>
-          <w:rFonts w:ascii="Arial" w:hAnsi="Arial" w:cs="Arial"/>
-          <w:color w:val="000000"/>
-          <w:sz w:val="24"/>
-          <w:szCs w:val="24"/>
-          <w:shd w:val="clear" w:color="auto" w:fill="FFFFFF"/>
-        </w:rPr>
-        <w:t>8</w:t>
-      </w:r>
-      <w:r>
-        <w:rPr>
-          <w:rFonts w:ascii="Arial" w:hAnsi="Arial" w:cs="Arial"/>
-          <w:color w:val="000000"/>
-          <w:sz w:val="24"/>
-          <w:szCs w:val="24"/>
-          <w:shd w:val="clear" w:color="auto" w:fill="FFFFFF"/>
-        </w:rPr>
-        <w:t xml:space="preserve">] Segue abaixo exemplos de sintaxes escrita em </w:t>
-      </w:r>
-      <w:proofErr w:type="spellStart"/>
-      <w:proofErr w:type="gramStart"/>
-      <w:r>
-        <w:rPr>
-          <w:rFonts w:ascii="Arial" w:hAnsi="Arial" w:cs="Arial"/>
-          <w:color w:val="000000"/>
-          <w:sz w:val="24"/>
-          <w:szCs w:val="24"/>
-          <w:shd w:val="clear" w:color="auto" w:fill="FFFFFF"/>
-        </w:rPr>
-        <w:t>JavaScript</w:t>
-      </w:r>
-      <w:proofErr w:type="spellEnd"/>
-      <w:proofErr w:type="gramEnd"/>
-      <w:r>
-        <w:rPr>
-          <w:rFonts w:ascii="Arial" w:hAnsi="Arial" w:cs="Arial"/>
-          <w:color w:val="000000"/>
-          <w:sz w:val="24"/>
-          <w:szCs w:val="24"/>
-          <w:shd w:val="clear" w:color="auto" w:fill="FFFFFF"/>
-        </w:rPr>
-        <w:t xml:space="preserve"> e a mesma sintaxe escrita em </w:t>
-      </w:r>
-      <w:proofErr w:type="spellStart"/>
-      <w:r>
-        <w:rPr>
-          <w:rFonts w:ascii="Arial" w:hAnsi="Arial" w:cs="Arial"/>
-          <w:color w:val="000000"/>
-          <w:sz w:val="24"/>
-          <w:szCs w:val="24"/>
-          <w:shd w:val="clear" w:color="auto" w:fill="FFFFFF"/>
-        </w:rPr>
-        <w:t>CoffeScript</w:t>
-      </w:r>
-      <w:proofErr w:type="spellEnd"/>
-      <w:r>
-        <w:rPr>
-          <w:rFonts w:ascii="Arial" w:hAnsi="Arial" w:cs="Arial"/>
-          <w:color w:val="000000"/>
-          <w:sz w:val="24"/>
-          <w:szCs w:val="24"/>
-          <w:shd w:val="clear" w:color="auto" w:fill="FFFFFF"/>
-        </w:rPr>
         <w:t>.</w:t>
       </w:r>
     </w:p>
@@ -7188,75 +7204,6 @@
           <w:shd w:val="clear" w:color="auto" w:fill="FFFFFF"/>
         </w:rPr>
       </w:pPr>
-    </w:p>
-    <w:p>
-      <w:pPr>
-        <w:spacing w:after="0" w:line="360" w:lineRule="auto"/>
-        <w:jc w:val="both"/>
-        <w:rPr>
-          <w:rFonts w:ascii="Arial" w:hAnsi="Arial" w:cs="Arial"/>
-          <w:color w:val="000000"/>
-          <w:sz w:val="24"/>
-          <w:szCs w:val="24"/>
-          <w:shd w:val="clear" w:color="auto" w:fill="FFFFFF"/>
-        </w:rPr>
-      </w:pPr>
-      <w:r>
-        <w:rPr>
-          <w:rFonts w:ascii="Arial" w:hAnsi="Arial" w:cs="Arial"/>
-          <w:color w:val="000000"/>
-          <w:sz w:val="24"/>
-          <w:szCs w:val="24"/>
-          <w:shd w:val="clear" w:color="auto" w:fill="FFFFFF"/>
-        </w:rPr>
-        <w:t xml:space="preserve">      </w:t>
-      </w:r>
-      <w:proofErr w:type="spellStart"/>
-      <w:r>
-        <w:rPr>
-          <w:rFonts w:ascii="Arial" w:hAnsi="Arial" w:cs="Arial"/>
-          <w:b/>
-          <w:color w:val="000000"/>
-          <w:sz w:val="24"/>
-          <w:szCs w:val="24"/>
-          <w:shd w:val="clear" w:color="auto" w:fill="FFFFFF"/>
-        </w:rPr>
-        <w:t>Fig</w:t>
-      </w:r>
-      <w:proofErr w:type="spellEnd"/>
-      <w:r>
-        <w:rPr>
-          <w:rFonts w:ascii="Arial" w:hAnsi="Arial" w:cs="Arial"/>
-          <w:b/>
-          <w:color w:val="000000"/>
-          <w:sz w:val="24"/>
-          <w:szCs w:val="24"/>
-          <w:shd w:val="clear" w:color="auto" w:fill="FFFFFF"/>
-        </w:rPr>
-        <w:t xml:space="preserve"> 1</w:t>
-      </w:r>
-      <w:r>
-        <w:rPr>
-          <w:rFonts w:ascii="Arial" w:hAnsi="Arial" w:cs="Arial"/>
-          <w:color w:val="000000"/>
-          <w:sz w:val="24"/>
-          <w:szCs w:val="24"/>
-          <w:shd w:val="clear" w:color="auto" w:fill="FFFFFF"/>
-        </w:rPr>
-        <w:t xml:space="preserve"> – Exemplo </w:t>
-      </w:r>
-      <w:proofErr w:type="spellStart"/>
-      <w:r>
-        <w:rPr>
-          <w:rFonts w:ascii="Arial" w:hAnsi="Arial" w:cs="Arial"/>
-          <w:color w:val="000000"/>
-          <w:sz w:val="24"/>
-          <w:szCs w:val="24"/>
-          <w:shd w:val="clear" w:color="auto" w:fill="FFFFFF"/>
-        </w:rPr>
-        <w:t>Coffescript</w:t>
-      </w:r>
-      <w:proofErr w:type="spellEnd"/>
     </w:p>
     <w:p>
       <w:pPr>
@@ -7333,6 +7280,79 @@
         <w:jc w:val="center"/>
         <w:rPr>
           <w:rFonts w:ascii="Arial" w:hAnsi="Arial" w:cs="Arial"/>
+          <w:b/>
+          <w:color w:val="000000"/>
+          <w:sz w:val="24"/>
+          <w:szCs w:val="24"/>
+          <w:shd w:val="clear" w:color="auto" w:fill="FFFFFF"/>
+        </w:rPr>
+      </w:pPr>
+    </w:p>
+    <w:p>
+      <w:pPr>
+        <w:spacing w:after="0" w:line="360" w:lineRule="auto"/>
+        <w:jc w:val="center"/>
+        <w:rPr>
+          <w:rFonts w:ascii="Arial" w:hAnsi="Arial" w:cs="Arial"/>
+          <w:color w:val="000000"/>
+          <w:sz w:val="24"/>
+          <w:szCs w:val="24"/>
+          <w:shd w:val="clear" w:color="auto" w:fill="FFFFFF"/>
+        </w:rPr>
+      </w:pPr>
+      <w:proofErr w:type="spellStart"/>
+      <w:r>
+        <w:rPr>
+          <w:rFonts w:ascii="Arial" w:hAnsi="Arial" w:cs="Arial"/>
+          <w:b/>
+          <w:color w:val="000000"/>
+          <w:sz w:val="24"/>
+          <w:szCs w:val="24"/>
+          <w:shd w:val="clear" w:color="auto" w:fill="FFFFFF"/>
+        </w:rPr>
+        <w:t>Fig</w:t>
+      </w:r>
+      <w:proofErr w:type="spellEnd"/>
+      <w:r>
+        <w:rPr>
+          <w:rFonts w:ascii="Arial" w:hAnsi="Arial" w:cs="Arial"/>
+          <w:b/>
+          <w:color w:val="000000"/>
+          <w:sz w:val="24"/>
+          <w:szCs w:val="24"/>
+          <w:shd w:val="clear" w:color="auto" w:fill="FFFFFF"/>
+        </w:rPr>
+        <w:t xml:space="preserve"> 1</w:t>
+      </w:r>
+      <w:r>
+        <w:rPr>
+          <w:rFonts w:ascii="Arial" w:hAnsi="Arial" w:cs="Arial"/>
+          <w:color w:val="000000"/>
+          <w:sz w:val="24"/>
+          <w:szCs w:val="24"/>
+          <w:shd w:val="clear" w:color="auto" w:fill="FFFFFF"/>
+        </w:rPr>
+        <w:t xml:space="preserve"> – Exemplo </w:t>
+      </w:r>
+      <w:proofErr w:type="spellStart"/>
+      <w:r>
+        <w:rPr>
+          <w:rFonts w:ascii="Arial" w:hAnsi="Arial" w:cs="Arial"/>
+          <w:color w:val="000000"/>
+          <w:sz w:val="24"/>
+          <w:szCs w:val="24"/>
+          <w:shd w:val="clear" w:color="auto" w:fill="FFFFFF"/>
+        </w:rPr>
+        <w:t>Coffescript</w:t>
+      </w:r>
+      <w:proofErr w:type="spellEnd"/>
+    </w:p>
+    <w:p>
+      <w:pPr>
+        <w:spacing w:after="0" w:line="360" w:lineRule="auto"/>
+        <w:jc w:val="center"/>
+        <w:rPr>
+          <w:rFonts w:ascii="Arial" w:hAnsi="Arial" w:cs="Arial"/>
           <w:color w:val="000000"/>
           <w:sz w:val="24"/>
           <w:szCs w:val="24"/>
@@ -7513,92 +7533,8 @@
           <w:szCs w:val="24"/>
           <w:shd w:val="clear" w:color="auto" w:fill="FFFFFF"/>
         </w:rPr>
+        <w:lastRenderedPageBreak/>
         <w:t xml:space="preserve">        </w:t>
-      </w:r>
-    </w:p>
-    <w:p>
-      <w:pPr>
-        <w:spacing w:after="0" w:line="360" w:lineRule="auto"/>
-        <w:jc w:val="both"/>
-        <w:rPr>
-          <w:rFonts w:ascii="Arial" w:hAnsi="Arial" w:cs="Arial"/>
-          <w:color w:val="000000"/>
-          <w:sz w:val="24"/>
-          <w:szCs w:val="24"/>
-          <w:shd w:val="clear" w:color="auto" w:fill="FFFFFF"/>
-        </w:rPr>
-      </w:pPr>
-    </w:p>
-    <w:p>
-      <w:pPr>
-        <w:spacing w:after="0" w:line="360" w:lineRule="auto"/>
-        <w:jc w:val="both"/>
-        <w:rPr>
-          <w:rFonts w:ascii="Arial" w:hAnsi="Arial" w:cs="Arial"/>
-          <w:color w:val="000000"/>
-          <w:sz w:val="24"/>
-          <w:szCs w:val="24"/>
-          <w:shd w:val="clear" w:color="auto" w:fill="FFFFFF"/>
-        </w:rPr>
-      </w:pPr>
-    </w:p>
-    <w:p>
-      <w:pPr>
-        <w:spacing w:after="0" w:line="360" w:lineRule="auto"/>
-        <w:jc w:val="both"/>
-        <w:rPr>
-          <w:rFonts w:ascii="Arial" w:hAnsi="Arial" w:cs="Arial"/>
-          <w:color w:val="000000"/>
-          <w:sz w:val="24"/>
-          <w:szCs w:val="24"/>
-          <w:shd w:val="clear" w:color="auto" w:fill="FFFFFF"/>
-        </w:rPr>
-      </w:pPr>
-      <w:r>
-        <w:rPr>
-          <w:rFonts w:ascii="Arial" w:hAnsi="Arial" w:cs="Arial"/>
-          <w:b/>
-          <w:color w:val="000000"/>
-          <w:sz w:val="24"/>
-          <w:szCs w:val="24"/>
-          <w:shd w:val="clear" w:color="auto" w:fill="FFFFFF"/>
-        </w:rPr>
-        <w:lastRenderedPageBreak/>
-        <w:t xml:space="preserve">       </w:t>
-      </w:r>
-      <w:proofErr w:type="spellStart"/>
-      <w:r>
-        <w:rPr>
-          <w:rFonts w:ascii="Arial" w:hAnsi="Arial" w:cs="Arial"/>
-          <w:b/>
-          <w:color w:val="000000"/>
-          <w:sz w:val="24"/>
-          <w:szCs w:val="24"/>
-          <w:shd w:val="clear" w:color="auto" w:fill="FFFFFF"/>
-        </w:rPr>
-        <w:t>Fig</w:t>
-      </w:r>
-      <w:proofErr w:type="spellEnd"/>
-      <w:r>
-        <w:rPr>
-          <w:rFonts w:ascii="Arial" w:hAnsi="Arial" w:cs="Arial"/>
-          <w:b/>
-          <w:color w:val="000000"/>
-          <w:sz w:val="24"/>
-          <w:szCs w:val="24"/>
-          <w:shd w:val="clear" w:color="auto" w:fill="FFFFFF"/>
-        </w:rPr>
-        <w:t xml:space="preserve"> 2</w:t>
-      </w:r>
-      <w:r>
-        <w:rPr>
-          <w:rFonts w:ascii="Arial" w:hAnsi="Arial" w:cs="Arial"/>
-          <w:color w:val="000000"/>
-          <w:sz w:val="24"/>
-          <w:szCs w:val="24"/>
-          <w:shd w:val="clear" w:color="auto" w:fill="FFFFFF"/>
-        </w:rPr>
-        <w:t xml:space="preserve"> – Exemplo HAML</w:t>
       </w:r>
     </w:p>
     <w:p>
@@ -7607,6 +7543,7 @@
         <w:jc w:val="center"/>
         <w:rPr>
           <w:rFonts w:ascii="Arial" w:hAnsi="Arial" w:cs="Arial"/>
+          <w:b/>
           <w:color w:val="000000"/>
           <w:sz w:val="24"/>
           <w:szCs w:val="24"/>
@@ -7673,6 +7610,77 @@
     <w:p>
       <w:pPr>
         <w:spacing w:after="0" w:line="360" w:lineRule="auto"/>
+        <w:jc w:val="center"/>
+        <w:rPr>
+          <w:rFonts w:ascii="Arial" w:hAnsi="Arial" w:cs="Arial"/>
+          <w:color w:val="000000"/>
+          <w:sz w:val="24"/>
+          <w:szCs w:val="24"/>
+          <w:shd w:val="clear" w:color="auto" w:fill="FFFFFF"/>
+        </w:rPr>
+      </w:pPr>
+      <w:proofErr w:type="spellStart"/>
+      <w:r>
+        <w:rPr>
+          <w:rFonts w:ascii="Arial" w:hAnsi="Arial" w:cs="Arial"/>
+          <w:b/>
+          <w:color w:val="000000"/>
+          <w:sz w:val="24"/>
+          <w:szCs w:val="24"/>
+          <w:shd w:val="clear" w:color="auto" w:fill="FFFFFF"/>
+        </w:rPr>
+        <w:t>Fig</w:t>
+      </w:r>
+      <w:proofErr w:type="spellEnd"/>
+      <w:r>
+        <w:rPr>
+          <w:rFonts w:ascii="Arial" w:hAnsi="Arial" w:cs="Arial"/>
+          <w:b/>
+          <w:color w:val="000000"/>
+          <w:sz w:val="24"/>
+          <w:szCs w:val="24"/>
+          <w:shd w:val="clear" w:color="auto" w:fill="FFFFFF"/>
+        </w:rPr>
+        <w:t xml:space="preserve"> </w:t>
+      </w:r>
+      <w:r>
+        <w:rPr>
+          <w:rFonts w:ascii="Arial" w:hAnsi="Arial" w:cs="Arial"/>
+          <w:b/>
+          <w:color w:val="000000"/>
+          <w:sz w:val="24"/>
+          <w:szCs w:val="24"/>
+          <w:shd w:val="clear" w:color="auto" w:fill="FFFFFF"/>
+        </w:rPr>
+        <w:t>2</w:t>
+      </w:r>
+      <w:r>
+        <w:rPr>
+          <w:rFonts w:ascii="Arial" w:hAnsi="Arial" w:cs="Arial"/>
+          <w:color w:val="000000"/>
+          <w:sz w:val="24"/>
+          <w:szCs w:val="24"/>
+          <w:shd w:val="clear" w:color="auto" w:fill="FFFFFF"/>
+        </w:rPr>
+        <w:t>– Exemplo HAML</w:t>
+      </w:r>
+    </w:p>
+    <w:p>
+      <w:pPr>
+        <w:spacing w:after="0" w:line="360" w:lineRule="auto"/>
+        <w:jc w:val="center"/>
+        <w:rPr>
+          <w:rFonts w:ascii="Arial" w:hAnsi="Arial" w:cs="Arial"/>
+          <w:color w:val="000000"/>
+          <w:sz w:val="24"/>
+          <w:szCs w:val="24"/>
+          <w:shd w:val="clear" w:color="auto" w:fill="FFFFFF"/>
+        </w:rPr>
+      </w:pPr>
+    </w:p>
+    <w:p>
+      <w:pPr>
+        <w:spacing w:after="0" w:line="360" w:lineRule="auto"/>
         <w:rPr>
           <w:rFonts w:ascii="Arial" w:hAnsi="Arial" w:cs="Arial"/>
           <w:b/>
@@ -7857,74 +7865,6 @@
           <w:shd w:val="clear" w:color="auto" w:fill="FFFFFF"/>
         </w:rPr>
       </w:pPr>
-    </w:p>
-    <w:p>
-      <w:pPr>
-        <w:spacing w:after="0" w:line="360" w:lineRule="auto"/>
-        <w:jc w:val="both"/>
-        <w:rPr>
-          <w:rFonts w:ascii="Arial" w:hAnsi="Arial" w:cs="Arial"/>
-          <w:color w:val="000000"/>
-          <w:sz w:val="24"/>
-          <w:szCs w:val="24"/>
-          <w:shd w:val="clear" w:color="auto" w:fill="FFFFFF"/>
-        </w:rPr>
-      </w:pPr>
-      <w:r>
-        <w:rPr>
-          <w:rFonts w:ascii="Arial" w:hAnsi="Arial" w:cs="Arial"/>
-          <w:color w:val="000000"/>
-          <w:sz w:val="24"/>
-          <w:szCs w:val="24"/>
-          <w:shd w:val="clear" w:color="auto" w:fill="FFFFFF"/>
-        </w:rPr>
-        <w:tab/>
-        <w:t xml:space="preserve">    </w:t>
-      </w:r>
-      <w:r>
-        <w:rPr>
-          <w:rFonts w:ascii="Arial" w:hAnsi="Arial" w:cs="Arial"/>
-          <w:color w:val="000000"/>
-          <w:sz w:val="24"/>
-          <w:szCs w:val="24"/>
-          <w:shd w:val="clear" w:color="auto" w:fill="FFFFFF"/>
-        </w:rPr>
-        <w:t xml:space="preserve"> </w:t>
-      </w:r>
-      <w:proofErr w:type="spellStart"/>
-      <w:r>
-        <w:rPr>
-          <w:rFonts w:ascii="Arial" w:hAnsi="Arial" w:cs="Arial"/>
-          <w:b/>
-          <w:color w:val="000000"/>
-          <w:sz w:val="24"/>
-          <w:szCs w:val="24"/>
-          <w:shd w:val="clear" w:color="auto" w:fill="FFFFFF"/>
-        </w:rPr>
-        <w:t>Fig</w:t>
-      </w:r>
-      <w:proofErr w:type="spellEnd"/>
-      <w:r>
-        <w:rPr>
-          <w:rFonts w:ascii="Arial" w:hAnsi="Arial" w:cs="Arial"/>
-          <w:b/>
-          <w:color w:val="000000"/>
-          <w:sz w:val="24"/>
-          <w:szCs w:val="24"/>
-          <w:shd w:val="clear" w:color="auto" w:fill="FFFFFF"/>
-        </w:rPr>
-        <w:t xml:space="preserve"> 3</w:t>
-      </w:r>
-      <w:r>
-        <w:rPr>
-          <w:rFonts w:ascii="Arial" w:hAnsi="Arial" w:cs="Arial"/>
-          <w:color w:val="000000"/>
-          <w:sz w:val="24"/>
-          <w:szCs w:val="24"/>
-          <w:shd w:val="clear" w:color="auto" w:fill="FFFFFF"/>
-        </w:rPr>
-        <w:t xml:space="preserve"> – Exemplo SASS</w:t>
-      </w:r>
     </w:p>
     <w:p>
       <w:pPr>
@@ -7997,36 +7937,64 @@
     </w:p>
     <w:p>
       <w:pPr>
-        <w:spacing w:line="360" w:lineRule="auto"/>
+        <w:spacing w:after="0" w:line="360" w:lineRule="auto"/>
+        <w:jc w:val="center"/>
         <w:rPr>
           <w:rFonts w:ascii="Arial" w:hAnsi="Arial" w:cs="Arial"/>
           <w:b/>
-          <w:sz w:val="24"/>
-          <w:szCs w:val="24"/>
-        </w:rPr>
-      </w:pPr>
-    </w:p>
-    <w:p>
-      <w:pPr>
-        <w:spacing w:line="360" w:lineRule="auto"/>
+          <w:color w:val="000000"/>
+          <w:sz w:val="24"/>
+          <w:szCs w:val="24"/>
+          <w:shd w:val="clear" w:color="auto" w:fill="FFFFFF"/>
+        </w:rPr>
+      </w:pPr>
+    </w:p>
+    <w:p>
+      <w:pPr>
+        <w:spacing w:after="0" w:line="360" w:lineRule="auto"/>
+        <w:jc w:val="center"/>
+        <w:rPr>
+          <w:rFonts w:ascii="Arial" w:hAnsi="Arial" w:cs="Arial"/>
+          <w:color w:val="000000"/>
+          <w:sz w:val="24"/>
+          <w:szCs w:val="24"/>
+          <w:shd w:val="clear" w:color="auto" w:fill="FFFFFF"/>
+        </w:rPr>
+      </w:pPr>
+      <w:proofErr w:type="spellStart"/>
+      <w:r>
         <w:rPr>
           <w:rFonts w:ascii="Arial" w:hAnsi="Arial" w:cs="Arial"/>
           <w:b/>
-          <w:sz w:val="24"/>
-          <w:szCs w:val="24"/>
-        </w:rPr>
-      </w:pPr>
-    </w:p>
-    <w:p>
-      <w:pPr>
-        <w:spacing w:line="360" w:lineRule="auto"/>
+          <w:color w:val="000000"/>
+          <w:sz w:val="24"/>
+          <w:szCs w:val="24"/>
+          <w:shd w:val="clear" w:color="auto" w:fill="FFFFFF"/>
+        </w:rPr>
+        <w:t>Fig</w:t>
+      </w:r>
+      <w:proofErr w:type="spellEnd"/>
+      <w:r>
         <w:rPr>
           <w:rFonts w:ascii="Arial" w:hAnsi="Arial" w:cs="Arial"/>
           <w:b/>
-          <w:sz w:val="24"/>
-          <w:szCs w:val="24"/>
-        </w:rPr>
-      </w:pPr>
+          <w:color w:val="000000"/>
+          <w:sz w:val="24"/>
+          <w:szCs w:val="24"/>
+          <w:shd w:val="clear" w:color="auto" w:fill="FFFFFF"/>
+        </w:rPr>
+        <w:t xml:space="preserve"> 3</w:t>
+      </w:r>
+      <w:r>
+        <w:rPr>
+          <w:rFonts w:ascii="Arial" w:hAnsi="Arial" w:cs="Arial"/>
+          <w:color w:val="000000"/>
+          <w:sz w:val="24"/>
+          <w:szCs w:val="24"/>
+          <w:shd w:val="clear" w:color="auto" w:fill="FFFFFF"/>
+        </w:rPr>
+        <w:t xml:space="preserve"> – Exemplo SASS</w:t>
+      </w:r>
     </w:p>
     <w:p>
       <w:pPr>
@@ -8052,7 +8020,6 @@
     </w:p>
     <w:p>
       <w:pPr>
-        <w:pStyle w:val="PargrafodaLista"/>
         <w:spacing w:line="360" w:lineRule="auto"/>
         <w:rPr>
           <w:rFonts w:ascii="Arial" w:hAnsi="Arial" w:cs="Arial"/>
@@ -8064,7 +8031,6 @@
     </w:p>
     <w:p>
       <w:pPr>
-        <w:pStyle w:val="SemEspaamento"/>
         <w:spacing w:line="360" w:lineRule="auto"/>
         <w:rPr>
           <w:rFonts w:ascii="Arial" w:hAnsi="Arial" w:cs="Arial"/>
@@ -8076,7 +8042,6 @@
     </w:p>
     <w:p>
       <w:pPr>
-        <w:pStyle w:val="SemEspaamento"/>
         <w:spacing w:line="360" w:lineRule="auto"/>
         <w:rPr>
           <w:rFonts w:ascii="Arial" w:hAnsi="Arial" w:cs="Arial"/>
@@ -8085,15 +8050,38 @@
           <w:szCs w:val="24"/>
         </w:rPr>
       </w:pPr>
-      <w:r>
+    </w:p>
+    <w:p>
+      <w:pPr>
+        <w:pStyle w:val="SemEspaamento"/>
+        <w:spacing w:line="360" w:lineRule="auto"/>
         <w:rPr>
           <w:rFonts w:ascii="Arial" w:hAnsi="Arial" w:cs="Arial"/>
           <w:b/>
           <w:sz w:val="24"/>
           <w:szCs w:val="24"/>
         </w:rPr>
+      </w:pPr>
+      <w:proofErr w:type="gramStart"/>
+      <w:r>
+        <w:rPr>
+          <w:rFonts w:ascii="Arial" w:hAnsi="Arial" w:cs="Arial"/>
+          <w:b/>
+          <w:sz w:val="24"/>
+          <w:szCs w:val="24"/>
+        </w:rPr>
         <w:lastRenderedPageBreak/>
-        <w:t>5 Estudo de caso</w:t>
+        <w:t>5</w:t>
+      </w:r>
+      <w:proofErr w:type="gramEnd"/>
+      <w:r>
+        <w:rPr>
+          <w:rFonts w:ascii="Arial" w:hAnsi="Arial" w:cs="Arial"/>
+          <w:b/>
+          <w:sz w:val="24"/>
+          <w:szCs w:val="24"/>
+        </w:rPr>
+        <w:t xml:space="preserve"> Estudo de caso</w:t>
       </w:r>
     </w:p>
     <w:p>
@@ -15328,7 +15316,7 @@
     <w:sectPr>
       <w:headerReference w:type="default" r:id="rId32"/>
       <w:pgSz w:w="11906" w:h="16838"/>
-      <w:pgMar w:top="1417" w:right="1701" w:bottom="1417" w:left="1701" w:header="708" w:footer="708" w:gutter="0"/>
+      <w:pgMar w:top="1418" w:right="1701" w:bottom="1418" w:left="1701" w:header="709" w:footer="709" w:gutter="0"/>
       <w:pgNumType w:start="4"/>
       <w:cols w:space="708"/>
       <w:docGrid w:linePitch="360"/>
@@ -15408,7 +15396,7 @@
             <w:rPr>
               <w:noProof/>
             </w:rPr>
-            <w:t>20</w:t>
+            <w:t>28</w:t>
           </w:r>
         </w:fldSimple>
       </w:p>
@@ -16278,7 +16266,7 @@
 </file>
 
 <file path=customXml/itemProps1.xml><?xml version="1.0" encoding="utf-8"?>
-<ds:datastoreItem xmlns:ds="http://schemas.openxmlformats.org/officeDocument/2006/customXml" ds:itemID="{0ED30D83-143C-4592-A9E7-70C4A836AD52}">
+<ds:datastoreItem xmlns:ds="http://schemas.openxmlformats.org/officeDocument/2006/customXml" ds:itemID="{167D6F77-F906-41C9-9F73-DE4F53F31D60}">
   <ds:schemaRefs>
     <ds:schemaRef ds:uri="http://schemas.openxmlformats.org/officeDocument/2006/bibliography"/>
   </ds:schemaRefs>

</xml_diff>

<commit_message>
Correcao ortografica Descricao do Sistema
</commit_message>
<xml_diff>
--- a/trabalho final/Trabalho Final (all done).docx
+++ b/trabalho final/Trabalho Final (all done).docx
@@ -4877,15 +4877,7 @@
           <w:sz w:val="24"/>
           <w:szCs w:val="24"/>
         </w:rPr>
-        <w:t>desenvolver um software é muito comum que os requisitos mudem com certa frequência, enquanto ainda a implementação está sendo realizada, mudanças em toda documentação do projeto, levariam muito tempo</w:t>
-      </w:r>
-      <w:r>
-        <w:rPr>
-          <w:rFonts w:ascii="Arial" w:hAnsi="Arial" w:cs="Arial"/>
-          <w:sz w:val="24"/>
-          <w:szCs w:val="24"/>
-        </w:rPr>
-        <w:t xml:space="preserve"> e </w:t>
+        <w:t xml:space="preserve">desenvolver um software é muito comum que os requisitos mudem com certa frequência, enquanto ainda a </w:t>
       </w:r>
       <w:proofErr w:type="gramStart"/>
       <w:r>
@@ -4894,7 +4886,7 @@
           <w:sz w:val="24"/>
           <w:szCs w:val="24"/>
         </w:rPr>
-        <w:t>tornaria</w:t>
+        <w:t>implementação</w:t>
       </w:r>
       <w:proofErr w:type="gramEnd"/>
       <w:r>
@@ -4903,25 +4895,15 @@
           <w:sz w:val="24"/>
           <w:szCs w:val="24"/>
         </w:rPr>
-        <w:t xml:space="preserve"> </w:t>
-      </w:r>
-      <w:proofErr w:type="gramStart"/>
-      <w:r>
-        <w:rPr>
-          <w:rFonts w:ascii="Arial" w:hAnsi="Arial" w:cs="Arial"/>
-          <w:sz w:val="24"/>
-          <w:szCs w:val="24"/>
-        </w:rPr>
-        <w:t>o</w:t>
-      </w:r>
-      <w:proofErr w:type="gramEnd"/>
-      <w:r>
-        <w:rPr>
-          <w:rFonts w:ascii="Arial" w:hAnsi="Arial" w:cs="Arial"/>
-          <w:sz w:val="24"/>
-          <w:szCs w:val="24"/>
-        </w:rPr>
-        <w:t xml:space="preserve"> projeto imprevisível e complexo,</w:t>
+        <w:t xml:space="preserve"> está sendo realizada, mudanças em toda documentação do projeto, levariam muito tempo</w:t>
+      </w:r>
+      <w:r>
+        <w:rPr>
+          <w:rFonts w:ascii="Arial" w:hAnsi="Arial" w:cs="Arial"/>
+          <w:sz w:val="24"/>
+          <w:szCs w:val="24"/>
+        </w:rPr>
+        <w:t xml:space="preserve"> e tornaria o projeto imprevisível e complexo,</w:t>
       </w:r>
       <w:r>
         <w:rPr>
@@ -8734,7 +8716,16 @@
           <w:shd w:val="clear" w:color="auto" w:fill="FFFFFF"/>
         </w:rPr>
         <w:tab/>
-        <w:t xml:space="preserve">Para que o código possa ser </w:t>
+        <w:t xml:space="preserve">Para que </w:t>
+      </w:r>
+      <w:r>
+        <w:rPr>
+          <w:rFonts w:ascii="Arial" w:hAnsi="Arial" w:cs="Arial"/>
+          <w:sz w:val="24"/>
+          <w:szCs w:val="24"/>
+          <w:shd w:val="clear" w:color="auto" w:fill="FFFFFF"/>
+        </w:rPr>
+        <w:t xml:space="preserve">o código possa ser </w:t>
       </w:r>
       <w:proofErr w:type="spellStart"/>
       <w:r>
@@ -8754,7 +8745,16 @@
           <w:szCs w:val="24"/>
           <w:shd w:val="clear" w:color="auto" w:fill="FFFFFF"/>
         </w:rPr>
-        <w:t xml:space="preserve">, o necessita-se de um aparelho com câmera e também um software de leitura para QR </w:t>
+        <w:t xml:space="preserve">, </w:t>
+      </w:r>
+      <w:r>
+        <w:rPr>
+          <w:rFonts w:ascii="Arial" w:hAnsi="Arial" w:cs="Arial"/>
+          <w:sz w:val="24"/>
+          <w:szCs w:val="24"/>
+          <w:shd w:val="clear" w:color="auto" w:fill="FFFFFF"/>
+        </w:rPr>
+        <w:t xml:space="preserve">necessita-se de um aparelho com câmera e também um software de leitura para QR </w:t>
       </w:r>
       <w:proofErr w:type="spellStart"/>
       <w:r>
@@ -9095,7 +9095,39 @@
           <w:sz w:val="24"/>
           <w:szCs w:val="24"/>
         </w:rPr>
-        <w:t xml:space="preserve">], imposto pelo governo do estado de São Paulo, é um hemocentro que tem com o intuito de divulgar os locais para doação de sangue, mostrar a posição de estoque atual de cada tipo sanguíneo, consequentemente informando qual está em alerta, além de informar e prestar todo o tipo de apoio aos hemocentros de todo o Brasil e todas as informações necessárias de como doar sangue. Porém, este aplicativo é focado mais no Estado de São Paulo, apesar de que há </w:t>
+        <w:t>],</w:t>
+      </w:r>
+      <w:r>
+        <w:rPr>
+          <w:rFonts w:ascii="Arial" w:hAnsi="Arial" w:cs="Arial"/>
+          <w:sz w:val="24"/>
+          <w:szCs w:val="24"/>
+        </w:rPr>
+        <w:t xml:space="preserve"> imposto pelo governo do E</w:t>
+      </w:r>
+      <w:r>
+        <w:rPr>
+          <w:rFonts w:ascii="Arial" w:hAnsi="Arial" w:cs="Arial"/>
+          <w:sz w:val="24"/>
+          <w:szCs w:val="24"/>
+        </w:rPr>
+        <w:t>stado de São Paulo, é um hemocentro que tem o intuito de divulgar os locais para doação de sangue, mostrar a posição de estoque atual de cada tipo sanguíneo, consequentemente informando qual está em alerta, além de informar e prestar todo o tipo de apoio aos hemocentros de todo o Brasil e todas as informações necessárias de como doar sangue. Porém, es</w:t>
+      </w:r>
+      <w:r>
+        <w:rPr>
+          <w:rFonts w:ascii="Arial" w:hAnsi="Arial" w:cs="Arial"/>
+          <w:sz w:val="24"/>
+          <w:szCs w:val="24"/>
+        </w:rPr>
+        <w:t>te aplicativo é focado mais no E</w:t>
+      </w:r>
+      <w:r>
+        <w:rPr>
+          <w:rFonts w:ascii="Arial" w:hAnsi="Arial" w:cs="Arial"/>
+          <w:sz w:val="24"/>
+          <w:szCs w:val="24"/>
+        </w:rPr>
+        <w:t xml:space="preserve">stado de São Paulo, apesar de que há </w:t>
       </w:r>
       <w:r>
         <w:rPr>
@@ -9120,7 +9152,15 @@
           <w:szCs w:val="24"/>
         </w:rPr>
         <w:lastRenderedPageBreak/>
-        <w:t xml:space="preserve">estados, não havendo interação total com os possíveis doadores, isso desfavorece e diminui a quantidade de pessoas para a visualização do site, mesmo havendo uma conta do Pró Sangue no </w:t>
+        <w:t>E</w:t>
+      </w:r>
+      <w:r>
+        <w:rPr>
+          <w:rFonts w:ascii="Arial" w:hAnsi="Arial" w:cs="Arial"/>
+          <w:sz w:val="24"/>
+          <w:szCs w:val="24"/>
+        </w:rPr>
+        <w:t xml:space="preserve">stados, não havendo interação total com os possíveis doadores, isso desfavorece e diminui a quantidade de pessoas para a visualização do site, mesmo havendo uma conta do Pró Sangue no </w:t>
       </w:r>
       <w:proofErr w:type="spellStart"/>
       <w:r>
@@ -9376,7 +9416,23 @@
           <w:sz w:val="24"/>
           <w:szCs w:val="24"/>
         </w:rPr>
-        <w:t xml:space="preserve">O aplicativo tem como seu objetivo criar um banco de doadores de sangue, visando escopo nacional, havendo um cadastro centralizado de doadores de sangue em todo território nacional removendo uma barreira no caminho de hemocentros e instituições de saúde na hora em que se necessita </w:t>
+        <w:t>O aplicativo tem como seu objetivo criar um banco de doadores de sangue, visando escopo nacional, havendo um cadastro centralizado de doadores de sangue em todo território nacional</w:t>
+      </w:r>
+      <w:r>
+        <w:rPr>
+          <w:rFonts w:ascii="Arial" w:hAnsi="Arial" w:cs="Arial"/>
+          <w:sz w:val="24"/>
+          <w:szCs w:val="24"/>
+        </w:rPr>
+        <w:t>,</w:t>
+      </w:r>
+      <w:r>
+        <w:rPr>
+          <w:rFonts w:ascii="Arial" w:hAnsi="Arial" w:cs="Arial"/>
+          <w:sz w:val="24"/>
+          <w:szCs w:val="24"/>
+        </w:rPr>
+        <w:t xml:space="preserve"> removendo uma barreira no caminho de hemocentros e instituições de saúde na hora em que se necessita </w:t>
       </w:r>
       <w:r>
         <w:rPr>
@@ -9424,7 +9480,39 @@
           <w:sz w:val="24"/>
           <w:szCs w:val="24"/>
         </w:rPr>
-        <w:t>Dados cadastrados nesse banco de dados serão de acesso de instituições da área da saúde, e também informações limitadas com relação aos doadores cadastrados, poderão ser v</w:t>
+        <w:t>Dados cadastrados nesse banco de dados serão de acesso de</w:t>
+      </w:r>
+      <w:r>
+        <w:rPr>
+          <w:rFonts w:ascii="Arial" w:hAnsi="Arial" w:cs="Arial"/>
+          <w:sz w:val="24"/>
+          <w:szCs w:val="24"/>
+        </w:rPr>
+        <w:t xml:space="preserve"> instituições da área da saúde </w:t>
+      </w:r>
+      <w:r>
+        <w:rPr>
+          <w:rFonts w:ascii="Arial" w:hAnsi="Arial" w:cs="Arial"/>
+          <w:sz w:val="24"/>
+          <w:szCs w:val="24"/>
+        </w:rPr>
+        <w:t>e também informações limitadas com r</w:t>
+      </w:r>
+      <w:r>
+        <w:rPr>
+          <w:rFonts w:ascii="Arial" w:hAnsi="Arial" w:cs="Arial"/>
+          <w:sz w:val="24"/>
+          <w:szCs w:val="24"/>
+        </w:rPr>
+        <w:t>elação aos doadores cadastrados</w:t>
+      </w:r>
+      <w:r>
+        <w:rPr>
+          <w:rFonts w:ascii="Arial" w:hAnsi="Arial" w:cs="Arial"/>
+          <w:sz w:val="24"/>
+          <w:szCs w:val="24"/>
+        </w:rPr>
+        <w:t xml:space="preserve"> poderão ser v</w:t>
       </w:r>
       <w:r>
         <w:rPr>
@@ -9529,15 +9617,55 @@
           <w:sz w:val="24"/>
           <w:szCs w:val="24"/>
         </w:rPr>
-        <w:t xml:space="preserve"> também terão meios de notificar doadores de tipos de sangue especifico ou de regiões especificas da necessidade de certos tipos de sangue, ou de campanhas em pró da doação de sangue que se encontra</w:t>
-      </w:r>
-      <w:r>
-        <w:rPr>
-          <w:rFonts w:ascii="Arial" w:hAnsi="Arial" w:cs="Arial"/>
-          <w:sz w:val="24"/>
-          <w:szCs w:val="24"/>
-        </w:rPr>
-        <w:t>, notificações estas que poderão ser enviadas por email ou mensagem SMS</w:t>
+        <w:t xml:space="preserve"> também terão meios de notificar do</w:t>
+      </w:r>
+      <w:r>
+        <w:rPr>
+          <w:rFonts w:ascii="Arial" w:hAnsi="Arial" w:cs="Arial"/>
+          <w:sz w:val="24"/>
+          <w:szCs w:val="24"/>
+        </w:rPr>
+        <w:t>adores de tipos de sangue específico ou de regiões especí</w:t>
+      </w:r>
+      <w:r>
+        <w:rPr>
+          <w:rFonts w:ascii="Arial" w:hAnsi="Arial" w:cs="Arial"/>
+          <w:sz w:val="24"/>
+          <w:szCs w:val="24"/>
+        </w:rPr>
+        <w:t>ficas da necess</w:t>
+      </w:r>
+      <w:r>
+        <w:rPr>
+          <w:rFonts w:ascii="Arial" w:hAnsi="Arial" w:cs="Arial"/>
+          <w:sz w:val="24"/>
+          <w:szCs w:val="24"/>
+        </w:rPr>
+        <w:t>idade de certos tipos de sangue</w:t>
+      </w:r>
+      <w:r>
+        <w:rPr>
+          <w:rFonts w:ascii="Arial" w:hAnsi="Arial" w:cs="Arial"/>
+          <w:sz w:val="24"/>
+          <w:szCs w:val="24"/>
+        </w:rPr>
+        <w:t xml:space="preserve"> ou de campanhas em pró da doação de sangue que se encontra</w:t>
+      </w:r>
+      <w:r>
+        <w:rPr>
+          <w:rFonts w:ascii="Arial" w:hAnsi="Arial" w:cs="Arial"/>
+          <w:sz w:val="24"/>
+          <w:szCs w:val="24"/>
+        </w:rPr>
+        <w:t xml:space="preserve">, assim, estas notificações </w:t>
+      </w:r>
+      <w:r>
+        <w:rPr>
+          <w:rFonts w:ascii="Arial" w:hAnsi="Arial" w:cs="Arial"/>
+          <w:sz w:val="24"/>
+          <w:szCs w:val="24"/>
+        </w:rPr>
+        <w:t>poderão ser enviadas por email ou mensagem SMS</w:t>
       </w:r>
       <w:r>
         <w:rPr>
@@ -9566,7 +9694,15 @@
           <w:sz w:val="24"/>
           <w:szCs w:val="24"/>
         </w:rPr>
-        <w:t xml:space="preserve">O </w:t>
+        <w:t>Portanto, o</w:t>
+      </w:r>
+      <w:r>
+        <w:rPr>
+          <w:rFonts w:ascii="Arial" w:hAnsi="Arial" w:cs="Arial"/>
+          <w:sz w:val="24"/>
+          <w:szCs w:val="24"/>
+        </w:rPr>
+        <w:t xml:space="preserve"> </w:t>
       </w:r>
       <w:proofErr w:type="gramStart"/>
       <w:r>
@@ -9600,7 +9736,23 @@
           <w:sz w:val="24"/>
           <w:szCs w:val="24"/>
         </w:rPr>
-        <w:t>tico o ato de se voluntariar como um doador bastando um simples cadastro.</w:t>
+        <w:t xml:space="preserve">tico o ato de se voluntariar como um doador </w:t>
+      </w:r>
+      <w:r>
+        <w:rPr>
+          <w:rFonts w:ascii="Arial" w:hAnsi="Arial" w:cs="Arial"/>
+          <w:sz w:val="24"/>
+          <w:szCs w:val="24"/>
+        </w:rPr>
+        <w:t>com</w:t>
+      </w:r>
+      <w:r>
+        <w:rPr>
+          <w:rFonts w:ascii="Arial" w:hAnsi="Arial" w:cs="Arial"/>
+          <w:sz w:val="24"/>
+          <w:szCs w:val="24"/>
+        </w:rPr>
+        <w:t xml:space="preserve"> um simples cadastro.</w:t>
       </w:r>
     </w:p>
     <w:p>
@@ -9698,7 +9850,63 @@
           <w:sz w:val="24"/>
           <w:szCs w:val="24"/>
         </w:rPr>
-        <w:t xml:space="preserve">gina inicial é a pagina que todo e qualquer </w:t>
+        <w:t>gina inicial é a pá</w:t>
+      </w:r>
+      <w:r>
+        <w:rPr>
+          <w:rFonts w:ascii="Arial" w:hAnsi="Arial" w:cs="Arial"/>
+          <w:sz w:val="24"/>
+          <w:szCs w:val="24"/>
+        </w:rPr>
+        <w:t>gina que todo e qualquer indi</w:t>
+      </w:r>
+      <w:r>
+        <w:rPr>
+          <w:rFonts w:ascii="Arial" w:hAnsi="Arial" w:cs="Arial"/>
+          <w:sz w:val="24"/>
+          <w:szCs w:val="24"/>
+        </w:rPr>
+        <w:t>ví</w:t>
+      </w:r>
+      <w:r>
+        <w:rPr>
+          <w:rFonts w:ascii="Arial" w:hAnsi="Arial" w:cs="Arial"/>
+          <w:sz w:val="24"/>
+          <w:szCs w:val="24"/>
+        </w:rPr>
+        <w:t>duo irá</w:t>
+      </w:r>
+      <w:r>
+        <w:rPr>
+          <w:rFonts w:ascii="Arial" w:hAnsi="Arial" w:cs="Arial"/>
+          <w:sz w:val="24"/>
+          <w:szCs w:val="24"/>
+        </w:rPr>
+        <w:t xml:space="preserve"> ver quando se dirigir a URL http://doando.se a partir de um navegador web, ou seja</w:t>
+      </w:r>
+      <w:r>
+        <w:rPr>
+          <w:rFonts w:ascii="Arial" w:hAnsi="Arial" w:cs="Arial"/>
+          <w:sz w:val="24"/>
+          <w:szCs w:val="24"/>
+        </w:rPr>
+        <w:t>,</w:t>
+      </w:r>
+      <w:r>
+        <w:rPr>
+          <w:rFonts w:ascii="Arial" w:hAnsi="Arial" w:cs="Arial"/>
+          <w:sz w:val="24"/>
+          <w:szCs w:val="24"/>
+        </w:rPr>
+        <w:t xml:space="preserve"> es</w:t>
+      </w:r>
+      <w:r>
+        <w:rPr>
+          <w:rFonts w:ascii="Arial" w:hAnsi="Arial" w:cs="Arial"/>
+          <w:sz w:val="24"/>
+          <w:szCs w:val="24"/>
+        </w:rPr>
+        <w:t xml:space="preserve">ta é a porta de entrada para o </w:t>
       </w:r>
       <w:proofErr w:type="gramStart"/>
       <w:r>
@@ -9707,15 +9915,15 @@
           <w:sz w:val="24"/>
           <w:szCs w:val="24"/>
         </w:rPr>
-        <w:t>indi</w:t>
-      </w:r>
-      <w:r>
-        <w:rPr>
-          <w:rFonts w:ascii="Arial" w:hAnsi="Arial" w:cs="Arial"/>
-          <w:sz w:val="24"/>
-          <w:szCs w:val="24"/>
-        </w:rPr>
-        <w:t>viduo</w:t>
+        <w:t>D</w:t>
+      </w:r>
+      <w:r>
+        <w:rPr>
+          <w:rFonts w:ascii="Arial" w:hAnsi="Arial" w:cs="Arial"/>
+          <w:sz w:val="24"/>
+          <w:szCs w:val="24"/>
+        </w:rPr>
+        <w:t>oando.</w:t>
       </w:r>
       <w:proofErr w:type="gramEnd"/>
       <w:r>
@@ -9724,15 +9932,7 @@
           <w:sz w:val="24"/>
           <w:szCs w:val="24"/>
         </w:rPr>
-        <w:t xml:space="preserve"> irá</w:t>
-      </w:r>
-      <w:r>
-        <w:rPr>
-          <w:rFonts w:ascii="Arial" w:hAnsi="Arial" w:cs="Arial"/>
-          <w:sz w:val="24"/>
-          <w:szCs w:val="24"/>
-        </w:rPr>
-        <w:t xml:space="preserve"> ver quando se dirigir a URL http://doando.se a partir de um navegador web, ou seja esta é a porta de entrada para o doando.se</w:t>
+        <w:t>se</w:t>
       </w:r>
       <w:r>
         <w:rPr>
@@ -9764,23 +9964,55 @@
           <w:sz w:val="24"/>
           <w:szCs w:val="24"/>
         </w:rPr>
-        <w:t xml:space="preserve"> ver será esta pagina, levando-se isto em conta esta </w:t>
-      </w:r>
-      <w:r>
-        <w:rPr>
-          <w:rFonts w:ascii="Arial" w:hAnsi="Arial" w:cs="Arial"/>
-          <w:sz w:val="24"/>
-          <w:szCs w:val="24"/>
-        </w:rPr>
-        <w:t>pagina é de acesso totalmente pú</w:t>
-      </w:r>
-      <w:r>
-        <w:rPr>
-          <w:rFonts w:ascii="Arial" w:hAnsi="Arial" w:cs="Arial"/>
-          <w:sz w:val="24"/>
-          <w:szCs w:val="24"/>
-        </w:rPr>
-        <w:t>blico e sem nenhuma restrição, visando justamente a partir dela o individu</w:t>
+        <w:t xml:space="preserve"> ver será esta pá</w:t>
+      </w:r>
+      <w:r>
+        <w:rPr>
+          <w:rFonts w:ascii="Arial" w:hAnsi="Arial" w:cs="Arial"/>
+          <w:sz w:val="24"/>
+          <w:szCs w:val="24"/>
+        </w:rPr>
+        <w:t xml:space="preserve">gina, levando-se isto em conta esta </w:t>
+      </w:r>
+      <w:r>
+        <w:rPr>
+          <w:rFonts w:ascii="Arial" w:hAnsi="Arial" w:cs="Arial"/>
+          <w:sz w:val="24"/>
+          <w:szCs w:val="24"/>
+        </w:rPr>
+        <w:t>pá</w:t>
+      </w:r>
+      <w:r>
+        <w:rPr>
+          <w:rFonts w:ascii="Arial" w:hAnsi="Arial" w:cs="Arial"/>
+          <w:sz w:val="24"/>
+          <w:szCs w:val="24"/>
+        </w:rPr>
+        <w:t>gina é de acesso totalmente pú</w:t>
+      </w:r>
+      <w:r>
+        <w:rPr>
+          <w:rFonts w:ascii="Arial" w:hAnsi="Arial" w:cs="Arial"/>
+          <w:sz w:val="24"/>
+          <w:szCs w:val="24"/>
+        </w:rPr>
+        <w:t>blico e sem nenhuma restrição, visando j</w:t>
+      </w:r>
+      <w:r>
+        <w:rPr>
+          <w:rFonts w:ascii="Arial" w:hAnsi="Arial" w:cs="Arial"/>
+          <w:sz w:val="24"/>
+          <w:szCs w:val="24"/>
+        </w:rPr>
+        <w:t>ustamente a partir dela o indiví</w:t>
+      </w:r>
+      <w:r>
+        <w:rPr>
+          <w:rFonts w:ascii="Arial" w:hAnsi="Arial" w:cs="Arial"/>
+          <w:sz w:val="24"/>
+          <w:szCs w:val="24"/>
+        </w:rPr>
+        <w:t>du</w:t>
       </w:r>
       <w:r>
         <w:rPr>
@@ -9945,7 +10177,94 @@
         </w:rPr>
         <w:t xml:space="preserve">se alguns </w:t>
       </w:r>
-      <w:proofErr w:type="spellStart"/>
+      <w:r>
+        <w:rPr>
+          <w:rFonts w:ascii="Arial" w:hAnsi="Arial" w:cs="Arial"/>
+          <w:sz w:val="24"/>
+          <w:szCs w:val="24"/>
+        </w:rPr>
+        <w:t>i</w:t>
+      </w:r>
+      <w:r>
+        <w:rPr>
+          <w:rFonts w:ascii="Arial" w:hAnsi="Arial" w:cs="Arial"/>
+          <w:sz w:val="24"/>
+          <w:szCs w:val="24"/>
+        </w:rPr>
+        <w:t>tens</w:t>
+      </w:r>
+      <w:r>
+        <w:rPr>
+          <w:rFonts w:ascii="Arial" w:hAnsi="Arial" w:cs="Arial"/>
+          <w:sz w:val="24"/>
+          <w:szCs w:val="24"/>
+        </w:rPr>
+        <w:t xml:space="preserve"> da p</w:t>
+      </w:r>
+      <w:r>
+        <w:rPr>
+          <w:rFonts w:ascii="Arial" w:hAnsi="Arial" w:cs="Arial"/>
+          <w:sz w:val="24"/>
+          <w:szCs w:val="24"/>
+        </w:rPr>
+        <w:t>á</w:t>
+      </w:r>
+      <w:r>
+        <w:rPr>
+          <w:rFonts w:ascii="Arial" w:hAnsi="Arial" w:cs="Arial"/>
+          <w:sz w:val="24"/>
+          <w:szCs w:val="24"/>
+        </w:rPr>
+        <w:t xml:space="preserve">gina imediatamente se destacam </w:t>
+      </w:r>
+      <w:r>
+        <w:rPr>
+          <w:rFonts w:ascii="Arial" w:hAnsi="Arial" w:cs="Arial"/>
+          <w:sz w:val="24"/>
+          <w:szCs w:val="24"/>
+        </w:rPr>
+        <w:t>ao visitante, logo no topo da pá</w:t>
+      </w:r>
+      <w:r>
+        <w:rPr>
+          <w:rFonts w:ascii="Arial" w:hAnsi="Arial" w:cs="Arial"/>
+          <w:sz w:val="24"/>
+          <w:szCs w:val="24"/>
+        </w:rPr>
+        <w:t xml:space="preserve">gina </w:t>
+      </w:r>
+      <w:r>
+        <w:rPr>
+          <w:rFonts w:ascii="Arial" w:hAnsi="Arial" w:cs="Arial"/>
+          <w:sz w:val="24"/>
+          <w:szCs w:val="24"/>
+        </w:rPr>
+        <w:t xml:space="preserve">encontra-se </w:t>
+      </w:r>
+      <w:r>
+        <w:rPr>
+          <w:rFonts w:ascii="Arial" w:hAnsi="Arial" w:cs="Arial"/>
+          <w:sz w:val="24"/>
+          <w:szCs w:val="24"/>
+        </w:rPr>
+        <w:t>links para compartilhamento do Doando.se nas pri</w:t>
+      </w:r>
+      <w:r>
+        <w:rPr>
+          <w:rFonts w:ascii="Arial" w:hAnsi="Arial" w:cs="Arial"/>
+          <w:sz w:val="24"/>
+          <w:szCs w:val="24"/>
+        </w:rPr>
+        <w:t>ncipais redes sociais incentivando</w:t>
+      </w:r>
+      <w:r>
+        <w:rPr>
+          <w:rFonts w:ascii="Arial" w:hAnsi="Arial" w:cs="Arial"/>
+          <w:sz w:val="24"/>
+          <w:szCs w:val="24"/>
+        </w:rPr>
+        <w:t xml:space="preserve"> ao visitante espalhar a ideia do Doando.se ao seu c</w:t>
+      </w:r>
       <w:r>
         <w:rPr>
           <w:rFonts w:ascii="Arial" w:hAnsi="Arial" w:cs="Arial"/>
@@ -9960,16 +10279,39 @@
           <w:sz w:val="24"/>
           <w:szCs w:val="24"/>
         </w:rPr>
-        <w:t>tems</w:t>
-      </w:r>
-      <w:proofErr w:type="spellEnd"/>
-      <w:r>
-        <w:rPr>
-          <w:rFonts w:ascii="Arial" w:hAnsi="Arial" w:cs="Arial"/>
-          <w:sz w:val="24"/>
-          <w:szCs w:val="24"/>
-        </w:rPr>
-        <w:t xml:space="preserve"> da p</w:t>
+        <w:t>rculo de amigos, em seguida</w:t>
+      </w:r>
+      <w:r>
+        <w:rPr>
+          <w:rFonts w:ascii="Arial" w:hAnsi="Arial" w:cs="Arial"/>
+          <w:sz w:val="24"/>
+          <w:szCs w:val="24"/>
+        </w:rPr>
+        <w:t>,</w:t>
+      </w:r>
+      <w:r>
+        <w:rPr>
+          <w:rFonts w:ascii="Arial" w:hAnsi="Arial" w:cs="Arial"/>
+          <w:sz w:val="24"/>
+          <w:szCs w:val="24"/>
+        </w:rPr>
+        <w:t xml:space="preserve"> </w:t>
+      </w:r>
+      <w:r>
+        <w:rPr>
+          <w:rFonts w:ascii="Arial" w:hAnsi="Arial" w:cs="Arial"/>
+          <w:sz w:val="24"/>
+          <w:szCs w:val="24"/>
+        </w:rPr>
+        <w:t>aparece</w:t>
+      </w:r>
+      <w:r>
+        <w:rPr>
+          <w:rFonts w:ascii="Arial" w:hAnsi="Arial" w:cs="Arial"/>
+          <w:sz w:val="24"/>
+          <w:szCs w:val="24"/>
+        </w:rPr>
+        <w:t xml:space="preserve"> a barra de navegação principal do Doando.se com links para as suas diferentes seções, abaixo do menu principal da p</w:t>
       </w:r>
       <w:r>
         <w:rPr>
@@ -9985,23 +10327,47 @@
           <w:sz w:val="24"/>
           <w:szCs w:val="24"/>
         </w:rPr>
-        <w:t xml:space="preserve">gina imediatamente se destacam </w:t>
-      </w:r>
-      <w:r>
-        <w:rPr>
-          <w:rFonts w:ascii="Arial" w:hAnsi="Arial" w:cs="Arial"/>
-          <w:sz w:val="24"/>
-          <w:szCs w:val="24"/>
-        </w:rPr>
-        <w:t>ao visitante, logo no topo da pá</w:t>
-      </w:r>
-      <w:r>
-        <w:rPr>
-          <w:rFonts w:ascii="Arial" w:hAnsi="Arial" w:cs="Arial"/>
-          <w:sz w:val="24"/>
-          <w:szCs w:val="24"/>
-        </w:rPr>
-        <w:t>gina links para compartilhamento do Doando.se nas principais redes sociais incentivam ao visitante espalhar a ideia do Doando.se ao seu circulo de amigos, em seguida vem a barra de navegação principal do Doando.se com links para as suas diferentes seções, abaixo do menu principal da p</w:t>
+        <w:t>gina encontra-se uma frase de apelo ao visitante para se tornar um doador, logo ao lado da frase em questão encontra-se um botão de grandes dimensões, em  que a frase "Seja um doador", é acompanhada de menor destaque da frase "fa</w:t>
+      </w:r>
+      <w:r>
+        <w:rPr>
+          <w:rFonts w:ascii="Arial" w:hAnsi="Arial" w:cs="Arial"/>
+          <w:sz w:val="24"/>
+          <w:szCs w:val="24"/>
+        </w:rPr>
+        <w:t xml:space="preserve">ça seu cadastro", sendo um dos </w:t>
+      </w:r>
+      <w:r>
+        <w:rPr>
+          <w:rFonts w:ascii="Arial" w:hAnsi="Arial" w:cs="Arial"/>
+          <w:sz w:val="24"/>
+          <w:szCs w:val="24"/>
+        </w:rPr>
+        <w:t>i</w:t>
+      </w:r>
+      <w:r>
+        <w:rPr>
+          <w:rFonts w:ascii="Arial" w:hAnsi="Arial" w:cs="Arial"/>
+          <w:sz w:val="24"/>
+          <w:szCs w:val="24"/>
+        </w:rPr>
+        <w:t>tens</w:t>
+      </w:r>
+      <w:r>
+        <w:rPr>
+          <w:rFonts w:ascii="Arial" w:hAnsi="Arial" w:cs="Arial"/>
+          <w:sz w:val="24"/>
+          <w:szCs w:val="24"/>
+        </w:rPr>
+        <w:t xml:space="preserve"> de maior destaque</w:t>
+      </w:r>
+      <w:r>
+        <w:rPr>
+          <w:rFonts w:ascii="Arial" w:hAnsi="Arial" w:cs="Arial"/>
+          <w:sz w:val="24"/>
+          <w:szCs w:val="24"/>
+        </w:rPr>
+        <w:t xml:space="preserve"> logo ao entrar na p</w:t>
       </w:r>
       <w:r>
         <w:rPr>
@@ -10017,75 +10383,7 @@
           <w:sz w:val="24"/>
           <w:szCs w:val="24"/>
         </w:rPr>
-        <w:t>gina encontra-se uma frase de apelo ao visitante para se tornar um doador, logo ao lado da frase em questão encontra-se um botão de grandes dimensões, em  que a frase "Seja um doador", é acompanhada de menor destaque da frase "fa</w:t>
-      </w:r>
-      <w:r>
-        <w:rPr>
-          <w:rFonts w:ascii="Arial" w:hAnsi="Arial" w:cs="Arial"/>
-          <w:sz w:val="24"/>
-          <w:szCs w:val="24"/>
-        </w:rPr>
-        <w:t xml:space="preserve">ça seu cadastro", sendo um dos </w:t>
-      </w:r>
-      <w:proofErr w:type="spellStart"/>
-      <w:r>
-        <w:rPr>
-          <w:rFonts w:ascii="Arial" w:hAnsi="Arial" w:cs="Arial"/>
-          <w:sz w:val="24"/>
-          <w:szCs w:val="24"/>
-        </w:rPr>
-        <w:t>í</w:t>
-      </w:r>
-      <w:r>
-        <w:rPr>
-          <w:rFonts w:ascii="Arial" w:hAnsi="Arial" w:cs="Arial"/>
-          <w:sz w:val="24"/>
-          <w:szCs w:val="24"/>
-        </w:rPr>
-        <w:t>tens</w:t>
-      </w:r>
-      <w:proofErr w:type="spellEnd"/>
-      <w:r>
-        <w:rPr>
-          <w:rFonts w:ascii="Arial" w:hAnsi="Arial" w:cs="Arial"/>
-          <w:sz w:val="24"/>
-          <w:szCs w:val="24"/>
-        </w:rPr>
-        <w:t xml:space="preserve"> de maior destaque logo ao entrar na </w:t>
-      </w:r>
-      <w:proofErr w:type="spellStart"/>
-      <w:r>
-        <w:rPr>
-          <w:rFonts w:ascii="Arial" w:hAnsi="Arial" w:cs="Arial"/>
-          <w:sz w:val="24"/>
-          <w:szCs w:val="24"/>
-        </w:rPr>
-        <w:t>pa</w:t>
-      </w:r>
-      <w:r>
-        <w:rPr>
-          <w:rFonts w:ascii="Arial" w:hAnsi="Arial" w:cs="Arial"/>
-          <w:sz w:val="24"/>
-          <w:szCs w:val="24"/>
-        </w:rPr>
-        <w:t>á</w:t>
-      </w:r>
-      <w:r>
-        <w:rPr>
-          <w:rFonts w:ascii="Arial" w:hAnsi="Arial" w:cs="Arial"/>
-          <w:sz w:val="24"/>
-          <w:szCs w:val="24"/>
-        </w:rPr>
-        <w:t>gina</w:t>
-      </w:r>
-      <w:proofErr w:type="spellEnd"/>
-      <w:r>
-        <w:rPr>
-          <w:rFonts w:ascii="Arial" w:hAnsi="Arial" w:cs="Arial"/>
-          <w:sz w:val="24"/>
-          <w:szCs w:val="24"/>
-        </w:rPr>
-        <w:t>, evidenciando o foco do Doando-se que é o cadastro de doadores.</w:t>
+        <w:t>gina, evidenciando o foco do Doando-se que é o cadastro de doadores.</w:t>
       </w:r>
     </w:p>
     <w:p>
@@ -10158,31 +10456,61 @@
         </w:rPr>
         <w:t xml:space="preserve">, sendo um </w:t>
       </w:r>
-      <w:proofErr w:type="spellStart"/>
-      <w:r>
-        <w:rPr>
-          <w:rFonts w:ascii="Arial" w:hAnsi="Arial" w:cs="Arial"/>
-          <w:sz w:val="24"/>
-          <w:szCs w:val="24"/>
-        </w:rPr>
-        <w:t>ítem</w:t>
-      </w:r>
-      <w:proofErr w:type="spellEnd"/>
-      <w:r>
-        <w:rPr>
-          <w:rFonts w:ascii="Arial" w:hAnsi="Arial" w:cs="Arial"/>
-          <w:sz w:val="24"/>
-          <w:szCs w:val="24"/>
-        </w:rPr>
-        <w:t xml:space="preserve"> de grande destaque é</w:t>
-      </w:r>
-      <w:r>
-        <w:rPr>
-          <w:rFonts w:ascii="Arial" w:hAnsi="Arial" w:cs="Arial"/>
-          <w:sz w:val="24"/>
-          <w:szCs w:val="24"/>
-        </w:rPr>
-        <w:t xml:space="preserve"> impossível fazer a rolagem para o resto da pagina</w:t>
+      <w:r>
+        <w:rPr>
+          <w:rFonts w:ascii="Arial" w:hAnsi="Arial" w:cs="Arial"/>
+          <w:sz w:val="24"/>
+          <w:szCs w:val="24"/>
+        </w:rPr>
+        <w:t>item</w:t>
+      </w:r>
+      <w:r>
+        <w:rPr>
+          <w:rFonts w:ascii="Arial" w:hAnsi="Arial" w:cs="Arial"/>
+          <w:sz w:val="24"/>
+          <w:szCs w:val="24"/>
+        </w:rPr>
+        <w:t xml:space="preserve"> de grande destaque</w:t>
+      </w:r>
+      <w:r>
+        <w:rPr>
+          <w:rFonts w:ascii="Arial" w:hAnsi="Arial" w:cs="Arial"/>
+          <w:sz w:val="24"/>
+          <w:szCs w:val="24"/>
+        </w:rPr>
+        <w:t>,</w:t>
+      </w:r>
+      <w:r>
+        <w:rPr>
+          <w:rFonts w:ascii="Arial" w:hAnsi="Arial" w:cs="Arial"/>
+          <w:sz w:val="24"/>
+          <w:szCs w:val="24"/>
+        </w:rPr>
+        <w:t xml:space="preserve"> é</w:t>
+      </w:r>
+      <w:r>
+        <w:rPr>
+          <w:rFonts w:ascii="Arial" w:hAnsi="Arial" w:cs="Arial"/>
+          <w:sz w:val="24"/>
+          <w:szCs w:val="24"/>
+        </w:rPr>
+        <w:t xml:space="preserve"> impossível fa</w:t>
+      </w:r>
+      <w:r>
+        <w:rPr>
+          <w:rFonts w:ascii="Arial" w:hAnsi="Arial" w:cs="Arial"/>
+          <w:sz w:val="24"/>
+          <w:szCs w:val="24"/>
+        </w:rPr>
+        <w:t>zer a rolagem para o resto da pá</w:t>
+      </w:r>
+      <w:r>
+        <w:rPr>
+          <w:rFonts w:ascii="Arial" w:hAnsi="Arial" w:cs="Arial"/>
+          <w:sz w:val="24"/>
+          <w:szCs w:val="24"/>
+        </w:rPr>
+        <w:t>gina</w:t>
       </w:r>
       <w:r>
         <w:rPr>
@@ -10206,7 +10534,23 @@
           <w:sz w:val="24"/>
           <w:szCs w:val="24"/>
         </w:rPr>
-        <w:t>-lo, mapa este que terá</w:t>
+        <w:t xml:space="preserve">-lo, </w:t>
+      </w:r>
+      <w:r>
+        <w:rPr>
+          <w:rFonts w:ascii="Arial" w:hAnsi="Arial" w:cs="Arial"/>
+          <w:sz w:val="24"/>
+          <w:szCs w:val="24"/>
+        </w:rPr>
+        <w:t>pois este mapa</w:t>
+      </w:r>
+      <w:r>
+        <w:rPr>
+          <w:rFonts w:ascii="Arial" w:hAnsi="Arial" w:cs="Arial"/>
+          <w:sz w:val="24"/>
+          <w:szCs w:val="24"/>
+        </w:rPr>
+        <w:t xml:space="preserve"> terá</w:t>
       </w:r>
       <w:r>
         <w:rPr>
@@ -10364,7 +10708,55 @@
           <w:sz w:val="24"/>
           <w:szCs w:val="24"/>
         </w:rPr>
-        <w:t xml:space="preserve"> segunda parte da pagina inicial, onde algumas vantagens ou fatos motivadores são enumerados de forma elegante, para incentivar o visitante a se cadastrar e tornar-se um doador, logo em seguida se encontra três áreas paralelas, a primeira da uma breve explicação sobre o que é o Doando.se tendo opção para expandir o texto se assim o visitante desejar.</w:t>
+        <w:t xml:space="preserve"> segunda parte</w:t>
+      </w:r>
+      <w:r>
+        <w:rPr>
+          <w:rFonts w:ascii="Arial" w:hAnsi="Arial" w:cs="Arial"/>
+          <w:sz w:val="24"/>
+          <w:szCs w:val="24"/>
+        </w:rPr>
+        <w:t xml:space="preserve"> da pá</w:t>
+      </w:r>
+      <w:r>
+        <w:rPr>
+          <w:rFonts w:ascii="Arial" w:hAnsi="Arial" w:cs="Arial"/>
+          <w:sz w:val="24"/>
+          <w:szCs w:val="24"/>
+        </w:rPr>
+        <w:t>gina inicial, onde algumas vantagens ou fatos motivadores são enumerados de forma elegante, para incentivar o visitante a se cadastrar e tornar-se um doador, logo em seguida se encontra trê</w:t>
+      </w:r>
+      <w:r>
+        <w:rPr>
+          <w:rFonts w:ascii="Arial" w:hAnsi="Arial" w:cs="Arial"/>
+          <w:sz w:val="24"/>
+          <w:szCs w:val="24"/>
+        </w:rPr>
+        <w:t>s áreas paralelas, a primeira mostra</w:t>
+      </w:r>
+      <w:r>
+        <w:rPr>
+          <w:rFonts w:ascii="Arial" w:hAnsi="Arial" w:cs="Arial"/>
+          <w:sz w:val="24"/>
+          <w:szCs w:val="24"/>
+        </w:rPr>
+        <w:t xml:space="preserve"> uma breve explicação sobre o que é o Doando.se tendo </w:t>
+      </w:r>
+      <w:r>
+        <w:rPr>
+          <w:rFonts w:ascii="Arial" w:hAnsi="Arial" w:cs="Arial"/>
+          <w:sz w:val="24"/>
+          <w:szCs w:val="24"/>
+        </w:rPr>
+        <w:t>como opção</w:t>
+      </w:r>
+      <w:r>
+        <w:rPr>
+          <w:rFonts w:ascii="Arial" w:hAnsi="Arial" w:cs="Arial"/>
+          <w:sz w:val="24"/>
+          <w:szCs w:val="24"/>
+        </w:rPr>
+        <w:t xml:space="preserve"> expandir o texto se assim o visitante desejar.</w:t>
       </w:r>
     </w:p>
     <w:p>
@@ -10403,7 +10795,39 @@
           <w:sz w:val="24"/>
           <w:szCs w:val="24"/>
         </w:rPr>
-        <w:t>se ou que conhecem alguém que foi ajudado, essa área é dinâmica contendo dois botões de navegação onde pode se avançar pra um outro depoimento ou voltar a um anterior sem a necessidade de carregar a pagina novamente.</w:t>
+        <w:t>se ou que conhecem alguém que foi ajudado, essa área é dinâmica contendo dois botões de navegação onde pode se avançar p</w:t>
+      </w:r>
+      <w:r>
+        <w:rPr>
+          <w:rFonts w:ascii="Arial" w:hAnsi="Arial" w:cs="Arial"/>
+          <w:sz w:val="24"/>
+          <w:szCs w:val="24"/>
+        </w:rPr>
+        <w:t>a</w:t>
+      </w:r>
+      <w:r>
+        <w:rPr>
+          <w:rFonts w:ascii="Arial" w:hAnsi="Arial" w:cs="Arial"/>
+          <w:sz w:val="24"/>
+          <w:szCs w:val="24"/>
+        </w:rPr>
+        <w:t>ra um outro depoimento ou voltar a um anterior se</w:t>
+      </w:r>
+      <w:r>
+        <w:rPr>
+          <w:rFonts w:ascii="Arial" w:hAnsi="Arial" w:cs="Arial"/>
+          <w:sz w:val="24"/>
+          <w:szCs w:val="24"/>
+        </w:rPr>
+        <w:t>m a necessidade de carregar a pá</w:t>
+      </w:r>
+      <w:r>
+        <w:rPr>
+          <w:rFonts w:ascii="Arial" w:hAnsi="Arial" w:cs="Arial"/>
+          <w:sz w:val="24"/>
+          <w:szCs w:val="24"/>
+        </w:rPr>
+        <w:t>gina novamente.</w:t>
       </w:r>
     </w:p>
     <w:p>
@@ -10424,15 +10848,31 @@
           <w:sz w:val="24"/>
           <w:szCs w:val="24"/>
         </w:rPr>
-        <w:t>E finalizando a terceira área contem um pequeno formulário de contato, onde o visit</w:t>
-      </w:r>
-      <w:r>
-        <w:rPr>
-          <w:rFonts w:ascii="Arial" w:hAnsi="Arial" w:cs="Arial"/>
-          <w:sz w:val="24"/>
-          <w:szCs w:val="24"/>
-        </w:rPr>
-        <w:t>ante pode nos direcionar suas dúvidas, crí</w:t>
+        <w:t>E finalizando a terceira área</w:t>
+      </w:r>
+      <w:r>
+        <w:rPr>
+          <w:rFonts w:ascii="Arial" w:hAnsi="Arial" w:cs="Arial"/>
+          <w:sz w:val="24"/>
+          <w:szCs w:val="24"/>
+        </w:rPr>
+        <w:t>, conté</w:t>
+      </w:r>
+      <w:r>
+        <w:rPr>
+          <w:rFonts w:ascii="Arial" w:hAnsi="Arial" w:cs="Arial"/>
+          <w:sz w:val="24"/>
+          <w:szCs w:val="24"/>
+        </w:rPr>
+        <w:t>m um pequeno formulário de contato, onde o visit</w:t>
+      </w:r>
+      <w:r>
+        <w:rPr>
+          <w:rFonts w:ascii="Arial" w:hAnsi="Arial" w:cs="Arial"/>
+          <w:sz w:val="24"/>
+          <w:szCs w:val="24"/>
+        </w:rPr>
+        <w:t>ante pode direcionar suas dúvidas, crí</w:t>
       </w:r>
       <w:r>
         <w:rPr>
@@ -10458,7 +10898,23 @@
           <w:sz w:val="24"/>
           <w:szCs w:val="24"/>
         </w:rPr>
-        <w:t xml:space="preserve">se, esse formulário também será dinâmico e o seu uso pra </w:t>
+        <w:t>se, esse formulário também será dinâmico e o seu uso p</w:t>
+      </w:r>
+      <w:r>
+        <w:rPr>
+          <w:rFonts w:ascii="Arial" w:hAnsi="Arial" w:cs="Arial"/>
+          <w:sz w:val="24"/>
+          <w:szCs w:val="24"/>
+        </w:rPr>
+        <w:t>a</w:t>
+      </w:r>
+      <w:r>
+        <w:rPr>
+          <w:rFonts w:ascii="Arial" w:hAnsi="Arial" w:cs="Arial"/>
+          <w:sz w:val="24"/>
+          <w:szCs w:val="24"/>
+        </w:rPr>
+        <w:t xml:space="preserve">ra envio </w:t>
       </w:r>
       <w:r>
         <w:rPr>
@@ -10467,15 +10923,31 @@
           <w:szCs w:val="24"/>
         </w:rPr>
         <w:lastRenderedPageBreak/>
-        <w:t>envio de alguma mensagem não resultara em outro carregamento da pagina, el</w:t>
-      </w:r>
-      <w:r>
-        <w:rPr>
-          <w:rFonts w:ascii="Arial" w:hAnsi="Arial" w:cs="Arial"/>
-          <w:sz w:val="24"/>
-          <w:szCs w:val="24"/>
-        </w:rPr>
-        <w:t>e ira conter os campos E-mail, n</w:t>
+        <w:t>de alguma mensagem não resultará em outro carregamento da pá</w:t>
+      </w:r>
+      <w:r>
+        <w:rPr>
+          <w:rFonts w:ascii="Arial" w:hAnsi="Arial" w:cs="Arial"/>
+          <w:sz w:val="24"/>
+          <w:szCs w:val="24"/>
+        </w:rPr>
+        <w:t>gina, el</w:t>
+      </w:r>
+      <w:r>
+        <w:rPr>
+          <w:rFonts w:ascii="Arial" w:hAnsi="Arial" w:cs="Arial"/>
+          <w:sz w:val="24"/>
+          <w:szCs w:val="24"/>
+        </w:rPr>
+        <w:t>e irá conter os campos e</w:t>
+      </w:r>
+      <w:r>
+        <w:rPr>
+          <w:rFonts w:ascii="Arial" w:hAnsi="Arial" w:cs="Arial"/>
+          <w:sz w:val="24"/>
+          <w:szCs w:val="24"/>
+        </w:rPr>
+        <w:t>-mail, n</w:t>
       </w:r>
       <w:r>
         <w:rPr>
@@ -10484,6 +10956,14 @@
           <w:szCs w:val="24"/>
         </w:rPr>
         <w:t>ome e o assunto a ser tratado</w:t>
+      </w:r>
+      <w:r>
+        <w:rPr>
+          <w:rFonts w:ascii="Arial" w:hAnsi="Arial" w:cs="Arial"/>
+          <w:sz w:val="24"/>
+          <w:szCs w:val="24"/>
+        </w:rPr>
+        <w:t>.</w:t>
       </w:r>
     </w:p>
     <w:p>
@@ -10648,7 +11128,23 @@
           <w:szCs w:val="24"/>
         </w:rPr>
         <w:tab/>
-        <w:t>A área de hemocentros, assim como a pagina inicial é uma área de acesso p</w:t>
+        <w:t>A área</w:t>
+      </w:r>
+      <w:r>
+        <w:rPr>
+          <w:rFonts w:ascii="Arial" w:hAnsi="Arial" w:cs="Arial"/>
+          <w:sz w:val="24"/>
+          <w:szCs w:val="24"/>
+        </w:rPr>
+        <w:t xml:space="preserve"> de hemocentros, assim como a pá</w:t>
+      </w:r>
+      <w:r>
+        <w:rPr>
+          <w:rFonts w:ascii="Arial" w:hAnsi="Arial" w:cs="Arial"/>
+          <w:sz w:val="24"/>
+          <w:szCs w:val="24"/>
+        </w:rPr>
+        <w:t>gina inicial é uma área de acesso p</w:t>
       </w:r>
       <w:r>
         <w:rPr>
@@ -10706,7 +11202,7 @@
           <w:sz w:val="24"/>
           <w:szCs w:val="24"/>
         </w:rPr>
-        <w:t xml:space="preserve">-la, ela basicamente é uma listagem </w:t>
+        <w:t xml:space="preserve">-la, basicamente é uma listagem </w:t>
       </w:r>
       <w:r>
         <w:rPr>
@@ -10738,7 +11234,39 @@
           <w:sz w:val="24"/>
           <w:szCs w:val="24"/>
         </w:rPr>
-        <w:t xml:space="preserve">rie de filtros, é escolhido o estado e cidade, assim limitando esta listagem por local, também pode ser escolhida tipos de notificações expedidas, como por exemplo campanhas ou procura de doadores de tipos específicos de sangue, e por final é escolhido a natureza da instituição, seja esta um hemocentro ou hospital, logo abaixo há um campo de </w:t>
+        <w:t xml:space="preserve">rie de filtros, </w:t>
+      </w:r>
+      <w:r>
+        <w:rPr>
+          <w:rFonts w:ascii="Arial" w:hAnsi="Arial" w:cs="Arial"/>
+          <w:sz w:val="24"/>
+          <w:szCs w:val="24"/>
+        </w:rPr>
+        <w:t>sendo</w:t>
+      </w:r>
+      <w:r>
+        <w:rPr>
+          <w:rFonts w:ascii="Arial" w:hAnsi="Arial" w:cs="Arial"/>
+          <w:sz w:val="24"/>
+          <w:szCs w:val="24"/>
+        </w:rPr>
+        <w:t xml:space="preserve"> escolhido o estado e cidade, assim limitando esta listagem por local, também pode ser escolhida tipos de notificações expedidas, como por exemplo</w:t>
+      </w:r>
+      <w:r>
+        <w:rPr>
+          <w:rFonts w:ascii="Arial" w:hAnsi="Arial" w:cs="Arial"/>
+          <w:sz w:val="24"/>
+          <w:szCs w:val="24"/>
+        </w:rPr>
+        <w:t>,</w:t>
+      </w:r>
+      <w:r>
+        <w:rPr>
+          <w:rFonts w:ascii="Arial" w:hAnsi="Arial" w:cs="Arial"/>
+          <w:sz w:val="24"/>
+          <w:szCs w:val="24"/>
+        </w:rPr>
+        <w:t xml:space="preserve"> campanhas ou procura de doadores de tipos específicos de sangue, e por final é escolhido a natureza da instituição, seja esta um hemocentro ou hospital, logo abaixo há </w:t>
       </w:r>
       <w:r>
         <w:rPr>
@@ -10747,7 +11275,7 @@
           <w:szCs w:val="24"/>
         </w:rPr>
         <w:lastRenderedPageBreak/>
-        <w:t>busca livre onde pode ser feita uma busca pelo nome do hemocentro ou instituição procurada.</w:t>
+        <w:t>um campo de busca livre onde pode ser feita uma busca pelo nome do hemocentro ou instituição procurada.</w:t>
       </w:r>
     </w:p>
     <w:p>
@@ -10892,23 +11420,45 @@
         </w:rPr>
         <w:t xml:space="preserve"> a lista com os resultados dessa busca ou filtragem, essa lista apresenta as respectivas colunas, nome: nessa coluna</w:t>
       </w:r>
-      <w:proofErr w:type="gramStart"/>
-      <w:r>
-        <w:rPr>
-          <w:rFonts w:ascii="Arial" w:hAnsi="Arial" w:cs="Arial"/>
-          <w:sz w:val="24"/>
-          <w:szCs w:val="24"/>
-        </w:rPr>
-        <w:t xml:space="preserve">  </w:t>
-      </w:r>
-      <w:proofErr w:type="gramEnd"/>
-      <w:r>
-        <w:rPr>
-          <w:rFonts w:ascii="Arial" w:hAnsi="Arial" w:cs="Arial"/>
-          <w:sz w:val="24"/>
-          <w:szCs w:val="24"/>
-        </w:rPr>
-        <w:t>é exibido o nome do hemocentro ou instituição de saúde que se enquadra nos critérios da busca, endereço: é exibido a localização exata do hemocentro ou instituição de saúde, tipo: a natureza da instituição, ou seja</w:t>
+      <w:r>
+        <w:rPr>
+          <w:rFonts w:ascii="Arial" w:hAnsi="Arial" w:cs="Arial"/>
+          <w:sz w:val="24"/>
+          <w:szCs w:val="24"/>
+        </w:rPr>
+        <w:t xml:space="preserve"> </w:t>
+      </w:r>
+      <w:r>
+        <w:rPr>
+          <w:rFonts w:ascii="Arial" w:hAnsi="Arial" w:cs="Arial"/>
+          <w:sz w:val="24"/>
+          <w:szCs w:val="24"/>
+        </w:rPr>
+        <w:t xml:space="preserve">é exibido o nome do hemocentro ou instituição de saúde que se enquadra nos critérios da busca, endereço: é </w:t>
+      </w:r>
+      <w:r>
+        <w:rPr>
+          <w:rFonts w:ascii="Arial" w:hAnsi="Arial" w:cs="Arial"/>
+          <w:sz w:val="24"/>
+          <w:szCs w:val="24"/>
+        </w:rPr>
+        <w:t>exibida</w:t>
+      </w:r>
+      <w:r>
+        <w:rPr>
+          <w:rFonts w:ascii="Arial" w:hAnsi="Arial" w:cs="Arial"/>
+          <w:sz w:val="24"/>
+          <w:szCs w:val="24"/>
+        </w:rPr>
+        <w:t xml:space="preserve"> a localização exata do hemocentro ou instituição de saúde, tipo: a natureza da instituição, </w:t>
+      </w:r>
+      <w:r>
+        <w:rPr>
+          <w:rFonts w:ascii="Arial" w:hAnsi="Arial" w:cs="Arial"/>
+          <w:sz w:val="24"/>
+          <w:szCs w:val="24"/>
+        </w:rPr>
+        <w:t>ou seja,</w:t>
       </w:r>
       <w:r>
         <w:rPr>
@@ -10958,16 +11508,14 @@
         </w:rPr>
         <w:t xml:space="preserve">gina com informações detalhadas da instituição especificada, como </w:t>
       </w:r>
-      <w:proofErr w:type="gramStart"/>
-      <w:r>
-        <w:rPr>
-          <w:rFonts w:ascii="Arial" w:hAnsi="Arial" w:cs="Arial"/>
-          <w:sz w:val="24"/>
-          <w:szCs w:val="24"/>
-        </w:rPr>
-        <w:t>por exemplo</w:t>
-      </w:r>
-      <w:proofErr w:type="gramEnd"/>
+      <w:r>
+        <w:rPr>
+          <w:rFonts w:ascii="Arial" w:hAnsi="Arial" w:cs="Arial"/>
+          <w:sz w:val="24"/>
+          <w:szCs w:val="24"/>
+        </w:rPr>
+        <w:t>por exemplo,</w:t>
+      </w:r>
       <w:r>
         <w:rPr>
           <w:rFonts w:ascii="Arial" w:hAnsi="Arial" w:cs="Arial"/>
@@ -11168,7 +11716,7 @@
           <w:sz w:val="24"/>
           <w:szCs w:val="24"/>
         </w:rPr>
-        <w:t xml:space="preserve">Esta é a principal pagina inicial do </w:t>
+        <w:t xml:space="preserve">Esta é a principal página inicial do </w:t>
       </w:r>
       <w:proofErr w:type="gramStart"/>
       <w:r>
@@ -11177,7 +11725,15 @@
           <w:sz w:val="24"/>
           <w:szCs w:val="24"/>
         </w:rPr>
-        <w:t>doando.</w:t>
+        <w:t>D</w:t>
+      </w:r>
+      <w:r>
+        <w:rPr>
+          <w:rFonts w:ascii="Arial" w:hAnsi="Arial" w:cs="Arial"/>
+          <w:sz w:val="24"/>
+          <w:szCs w:val="24"/>
+        </w:rPr>
+        <w:t>oando.</w:t>
       </w:r>
       <w:proofErr w:type="gramEnd"/>
       <w:r>
@@ -11274,7 +11830,15 @@
           <w:sz w:val="24"/>
           <w:szCs w:val="24"/>
         </w:rPr>
-        <w:t>, esta é uma pagina restrita somente aos hemocentros e usuários permitidos por estes, não sendo uma p</w:t>
+        <w:t>, esta é uma pá</w:t>
+      </w:r>
+      <w:r>
+        <w:rPr>
+          <w:rFonts w:ascii="Arial" w:hAnsi="Arial" w:cs="Arial"/>
+          <w:sz w:val="24"/>
+          <w:szCs w:val="24"/>
+        </w:rPr>
+        <w:t>gina restrita somente aos hemocentros e usuários permitidos por estes, não sendo uma p</w:t>
       </w:r>
       <w:r>
         <w:rPr>
@@ -11306,7 +11870,31 @@
           <w:sz w:val="24"/>
           <w:szCs w:val="24"/>
         </w:rPr>
-        <w:t>blico, pelo contrario a partir desta pagina informações pessoais dos doadores podem ser exibidas sendo essencial o se</w:t>
+        <w:t>blico, pelo contrá</w:t>
+      </w:r>
+      <w:r>
+        <w:rPr>
+          <w:rFonts w:ascii="Arial" w:hAnsi="Arial" w:cs="Arial"/>
+          <w:sz w:val="24"/>
+          <w:szCs w:val="24"/>
+        </w:rPr>
+        <w:t>rio</w:t>
+      </w:r>
+      <w:r>
+        <w:rPr>
+          <w:rFonts w:ascii="Arial" w:hAnsi="Arial" w:cs="Arial"/>
+          <w:sz w:val="24"/>
+          <w:szCs w:val="24"/>
+        </w:rPr>
+        <w:t>, a partir desta pá</w:t>
+      </w:r>
+      <w:r>
+        <w:rPr>
+          <w:rFonts w:ascii="Arial" w:hAnsi="Arial" w:cs="Arial"/>
+          <w:sz w:val="24"/>
+          <w:szCs w:val="24"/>
+        </w:rPr>
+        <w:t>gina informações pessoais dos doadores podem ser exibidas sendo essencial o se</w:t>
       </w:r>
       <w:r>
         <w:rPr>
@@ -11322,7 +11910,39 @@
           <w:sz w:val="24"/>
           <w:szCs w:val="24"/>
         </w:rPr>
-        <w:t xml:space="preserve"> toda a coleta de dados e registro de doadores do doando.se é com o objetivo de dar as instituições de saúde essa ferramenta.</w:t>
+        <w:t xml:space="preserve"> toda a coleta de d</w:t>
+      </w:r>
+      <w:r>
+        <w:rPr>
+          <w:rFonts w:ascii="Arial" w:hAnsi="Arial" w:cs="Arial"/>
+          <w:sz w:val="24"/>
+          <w:szCs w:val="24"/>
+        </w:rPr>
+        <w:t>ados e registro de doadores do Doando.se têm</w:t>
+      </w:r>
+      <w:r>
+        <w:rPr>
+          <w:rFonts w:ascii="Arial" w:hAnsi="Arial" w:cs="Arial"/>
+          <w:sz w:val="24"/>
+          <w:szCs w:val="24"/>
+        </w:rPr>
+        <w:t xml:space="preserve"> o objetivo de dar as instituições d</w:t>
+      </w:r>
+      <w:r>
+        <w:rPr>
+          <w:rFonts w:ascii="Arial" w:hAnsi="Arial" w:cs="Arial"/>
+          <w:sz w:val="24"/>
+          <w:szCs w:val="24"/>
+        </w:rPr>
+        <w:t>e saúde est</w:t>
+      </w:r>
+      <w:r>
+        <w:rPr>
+          <w:rFonts w:ascii="Arial" w:hAnsi="Arial" w:cs="Arial"/>
+          <w:sz w:val="24"/>
+          <w:szCs w:val="24"/>
+        </w:rPr>
+        <w:t>a ferramenta.</w:t>
       </w:r>
     </w:p>
     <w:p>
@@ -11433,7 +12053,15 @@
           <w:szCs w:val="24"/>
         </w:rPr>
         <w:tab/>
-        <w:t xml:space="preserve">Na lateral esquerda desta pagina se </w:t>
+        <w:t>Na lateral esquerda desta pá</w:t>
+      </w:r>
+      <w:r>
+        <w:rPr>
+          <w:rFonts w:ascii="Arial" w:hAnsi="Arial" w:cs="Arial"/>
+          <w:sz w:val="24"/>
+          <w:szCs w:val="24"/>
+        </w:rPr>
+        <w:t xml:space="preserve">gina se </w:t>
       </w:r>
       <w:r>
         <w:rPr>
@@ -11565,7 +12193,22 @@
           <w:szCs w:val="24"/>
         </w:rPr>
         <w:tab/>
-        <w:t xml:space="preserve">Logo ao lado se encontra uma serie de links com </w:t>
+      </w:r>
+      <w:r>
+        <w:rPr>
+          <w:rFonts w:ascii="Arial" w:hAnsi="Arial" w:cs="Arial"/>
+          <w:sz w:val="24"/>
+          <w:szCs w:val="24"/>
+        </w:rPr>
+        <w:t>Logo ao lado se encontra uma sé</w:t>
+      </w:r>
+      <w:r>
+        <w:rPr>
+          <w:rFonts w:ascii="Arial" w:hAnsi="Arial" w:cs="Arial"/>
+          <w:sz w:val="24"/>
+          <w:szCs w:val="24"/>
+        </w:rPr>
+        <w:t xml:space="preserve">rie de links com </w:t>
       </w:r>
       <w:r>
         <w:rPr>
@@ -11581,16 +12224,15 @@
           <w:sz w:val="24"/>
           <w:szCs w:val="24"/>
         </w:rPr>
-        <w:t xml:space="preserve"> disponíveis a instituição, o link para </w:t>
-      </w:r>
-      <w:proofErr w:type="spellStart"/>
-      <w:r>
-        <w:rPr>
-          <w:rFonts w:ascii="Arial" w:hAnsi="Arial" w:cs="Arial"/>
-          <w:sz w:val="24"/>
-          <w:szCs w:val="24"/>
-        </w:rPr>
-        <w:t>pa</w:t>
+        <w:t xml:space="preserve"> disponíve</w:t>
+      </w:r>
+      <w:r>
+        <w:rPr>
+          <w:rFonts w:ascii="Arial" w:hAnsi="Arial" w:cs="Arial"/>
+          <w:sz w:val="24"/>
+          <w:szCs w:val="24"/>
+        </w:rPr>
+        <w:t>is a instituição, o link para p</w:t>
       </w:r>
       <w:r>
         <w:rPr>
@@ -11606,16 +12248,7 @@
           <w:sz w:val="24"/>
           <w:szCs w:val="24"/>
         </w:rPr>
-        <w:t>gina</w:t>
-      </w:r>
-      <w:proofErr w:type="spellEnd"/>
-      <w:r>
-        <w:rPr>
-          <w:rFonts w:ascii="Arial" w:hAnsi="Arial" w:cs="Arial"/>
-          <w:sz w:val="24"/>
-          <w:szCs w:val="24"/>
-        </w:rPr>
-        <w:t xml:space="preserve"> de usuários leva a empresa a p</w:t>
+        <w:t>gina de usuários leva a empresa a p</w:t>
       </w:r>
       <w:r>
         <w:rPr>
@@ -11639,18 +12272,48 @@
           <w:sz w:val="24"/>
           <w:szCs w:val="24"/>
         </w:rPr>
-        <w:t xml:space="preserve">ma, em seguida vem o acesso </w:t>
-      </w:r>
-      <w:proofErr w:type="gramStart"/>
-      <w:r>
-        <w:rPr>
-          <w:rFonts w:ascii="Arial" w:hAnsi="Arial" w:cs="Arial"/>
-          <w:sz w:val="24"/>
-          <w:szCs w:val="24"/>
-        </w:rPr>
-        <w:t>a</w:t>
-      </w:r>
-      <w:proofErr w:type="gramEnd"/>
+        <w:t>ma, em seguida</w:t>
+      </w:r>
+      <w:r>
+        <w:rPr>
+          <w:rFonts w:ascii="Arial" w:hAnsi="Arial" w:cs="Arial"/>
+          <w:sz w:val="24"/>
+          <w:szCs w:val="24"/>
+        </w:rPr>
+        <w:t>,</w:t>
+      </w:r>
+      <w:r>
+        <w:rPr>
+          <w:rFonts w:ascii="Arial" w:hAnsi="Arial" w:cs="Arial"/>
+          <w:sz w:val="24"/>
+          <w:szCs w:val="24"/>
+        </w:rPr>
+        <w:t xml:space="preserve"> </w:t>
+      </w:r>
+      <w:r>
+        <w:rPr>
+          <w:rFonts w:ascii="Arial" w:hAnsi="Arial" w:cs="Arial"/>
+          <w:sz w:val="24"/>
+          <w:szCs w:val="24"/>
+        </w:rPr>
+        <w:t>aparece</w:t>
+      </w:r>
+      <w:r>
+        <w:rPr>
+          <w:rFonts w:ascii="Arial" w:hAnsi="Arial" w:cs="Arial"/>
+          <w:sz w:val="24"/>
+          <w:szCs w:val="24"/>
+        </w:rPr>
+        <w:t xml:space="preserve"> o acesso </w:t>
+      </w:r>
+      <w:r>
+        <w:rPr>
+          <w:rFonts w:ascii="Arial" w:hAnsi="Arial" w:cs="Arial"/>
+          <w:sz w:val="24"/>
+          <w:szCs w:val="24"/>
+        </w:rPr>
+        <w:t>à</w:t>
+      </w:r>
       <w:r>
         <w:rPr>
           <w:rFonts w:ascii="Arial" w:hAnsi="Arial" w:cs="Arial"/>
@@ -11665,23 +12328,103 @@
           <w:sz w:val="24"/>
           <w:szCs w:val="24"/>
         </w:rPr>
-        <w:t>gina de doadores, onde a instituição poderá procurar e filtrar doadores por diversos parâmetros como local de residência, sexo, idade, tipo sanguíneo entre outros, a partir dai disparando notificações para estes doadores ou os contatando de a</w:t>
-      </w:r>
-      <w:r>
-        <w:rPr>
-          <w:rFonts w:ascii="Arial" w:hAnsi="Arial" w:cs="Arial"/>
-          <w:sz w:val="24"/>
-          <w:szCs w:val="24"/>
-        </w:rPr>
-        <w:t>lguma outra forma. Logo vem a pá</w:t>
-      </w:r>
-      <w:r>
-        <w:rPr>
-          <w:rFonts w:ascii="Arial" w:hAnsi="Arial" w:cs="Arial"/>
-          <w:sz w:val="24"/>
-          <w:szCs w:val="24"/>
-        </w:rPr>
-        <w:t xml:space="preserve">gina de quem somos, onde poderá ser </w:t>
+        <w:t>gina de doadores, onde a instituição poderá procurar e filtrar doadores por diversos parâmetros como local de residência, sexo, idade, tipo sang</w:t>
+      </w:r>
+      <w:r>
+        <w:rPr>
+          <w:rFonts w:ascii="Arial" w:hAnsi="Arial" w:cs="Arial"/>
+          <w:sz w:val="24"/>
+          <w:szCs w:val="24"/>
+        </w:rPr>
+        <w:t>uíneo entre outros, a partir daí, dispara-se</w:t>
+      </w:r>
+      <w:r>
+        <w:rPr>
+          <w:rFonts w:ascii="Arial" w:hAnsi="Arial" w:cs="Arial"/>
+          <w:sz w:val="24"/>
+          <w:szCs w:val="24"/>
+        </w:rPr>
+        <w:t xml:space="preserve"> notificações para estes doadores ou os contatando de a</w:t>
+      </w:r>
+      <w:r>
+        <w:rPr>
+          <w:rFonts w:ascii="Arial" w:hAnsi="Arial" w:cs="Arial"/>
+          <w:sz w:val="24"/>
+          <w:szCs w:val="24"/>
+        </w:rPr>
+        <w:t>lguma outra forma. Logo</w:t>
+      </w:r>
+      <w:r>
+        <w:rPr>
+          <w:rFonts w:ascii="Arial" w:hAnsi="Arial" w:cs="Arial"/>
+          <w:sz w:val="24"/>
+          <w:szCs w:val="24"/>
+        </w:rPr>
+        <w:t>,</w:t>
+      </w:r>
+      <w:r>
+        <w:rPr>
+          <w:rFonts w:ascii="Arial" w:hAnsi="Arial" w:cs="Arial"/>
+          <w:sz w:val="24"/>
+          <w:szCs w:val="24"/>
+        </w:rPr>
+        <w:t xml:space="preserve"> </w:t>
+      </w:r>
+      <w:r>
+        <w:rPr>
+          <w:rFonts w:ascii="Arial" w:hAnsi="Arial" w:cs="Arial"/>
+          <w:sz w:val="24"/>
+          <w:szCs w:val="24"/>
+        </w:rPr>
+        <w:t>aparece</w:t>
+      </w:r>
+      <w:r>
+        <w:rPr>
+          <w:rFonts w:ascii="Arial" w:hAnsi="Arial" w:cs="Arial"/>
+          <w:sz w:val="24"/>
+          <w:szCs w:val="24"/>
+        </w:rPr>
+        <w:t xml:space="preserve"> a pá</w:t>
+      </w:r>
+      <w:r>
+        <w:rPr>
+          <w:rFonts w:ascii="Arial" w:hAnsi="Arial" w:cs="Arial"/>
+          <w:sz w:val="24"/>
+          <w:szCs w:val="24"/>
+        </w:rPr>
+        <w:t>gi</w:t>
+      </w:r>
+      <w:r>
+        <w:rPr>
+          <w:rFonts w:ascii="Arial" w:hAnsi="Arial" w:cs="Arial"/>
+          <w:sz w:val="24"/>
+          <w:szCs w:val="24"/>
+        </w:rPr>
+        <w:t>na de “Q</w:t>
+      </w:r>
+      <w:r>
+        <w:rPr>
+          <w:rFonts w:ascii="Arial" w:hAnsi="Arial" w:cs="Arial"/>
+          <w:sz w:val="24"/>
+          <w:szCs w:val="24"/>
+        </w:rPr>
+        <w:t>uem somos</w:t>
+      </w:r>
+      <w:r>
+        <w:rPr>
+          <w:rFonts w:ascii="Arial" w:hAnsi="Arial" w:cs="Arial"/>
+          <w:sz w:val="24"/>
+          <w:szCs w:val="24"/>
+        </w:rPr>
+        <w:t>”</w:t>
+      </w:r>
+      <w:r>
+        <w:rPr>
+          <w:rFonts w:ascii="Arial" w:hAnsi="Arial" w:cs="Arial"/>
+          <w:sz w:val="24"/>
+          <w:szCs w:val="24"/>
+        </w:rPr>
+        <w:t xml:space="preserve">, onde poderá ser </w:t>
       </w:r>
       <w:r>
         <w:rPr>
@@ -11713,7 +12456,39 @@
           <w:sz w:val="24"/>
           <w:szCs w:val="24"/>
         </w:rPr>
-        <w:t xml:space="preserve">blico aos usuários, logo em seguida vem a central de notificações onde </w:t>
+        <w:t>blico aos usuários, em seguida</w:t>
+      </w:r>
+      <w:r>
+        <w:rPr>
+          <w:rFonts w:ascii="Arial" w:hAnsi="Arial" w:cs="Arial"/>
+          <w:sz w:val="24"/>
+          <w:szCs w:val="24"/>
+        </w:rPr>
+        <w:t>,</w:t>
+      </w:r>
+      <w:r>
+        <w:rPr>
+          <w:rFonts w:ascii="Arial" w:hAnsi="Arial" w:cs="Arial"/>
+          <w:sz w:val="24"/>
+          <w:szCs w:val="24"/>
+        </w:rPr>
+        <w:t xml:space="preserve"> vem a central de notificações</w:t>
+      </w:r>
+      <w:r>
+        <w:rPr>
+          <w:rFonts w:ascii="Arial" w:hAnsi="Arial" w:cs="Arial"/>
+          <w:sz w:val="24"/>
+          <w:szCs w:val="24"/>
+        </w:rPr>
+        <w:t>,</w:t>
+      </w:r>
+      <w:r>
+        <w:rPr>
+          <w:rFonts w:ascii="Arial" w:hAnsi="Arial" w:cs="Arial"/>
+          <w:sz w:val="24"/>
+          <w:szCs w:val="24"/>
+        </w:rPr>
+        <w:t xml:space="preserve"> onde </w:t>
       </w:r>
       <w:r>
         <w:rPr>
@@ -11873,7 +12648,7 @@
           <w:sz w:val="24"/>
           <w:szCs w:val="24"/>
         </w:rPr>
-        <w:t xml:space="preserve">e encontra uma lista atualizada de forma dinâmica, onde é exibida notificações disparadas recentemente e seu estado atual, </w:t>
+        <w:t xml:space="preserve">e encontra uma lista atualizada de forma dinâmica, onde </w:t>
       </w:r>
       <w:proofErr w:type="gramStart"/>
       <w:r>
@@ -11882,7 +12657,7 @@
           <w:sz w:val="24"/>
           <w:szCs w:val="24"/>
         </w:rPr>
-        <w:t>ou seja</w:t>
+        <w:t>é</w:t>
       </w:r>
       <w:proofErr w:type="gramEnd"/>
       <w:r>
@@ -11891,7 +12666,39 @@
           <w:sz w:val="24"/>
           <w:szCs w:val="24"/>
         </w:rPr>
-        <w:t xml:space="preserve"> se algum doador já respondeu a esta notificação ou não, em cada item da lista se encontra um link com o objetivo de exibir detalhes de uma notificação especifica. </w:t>
+        <w:t xml:space="preserve"> exibida notificações disparadas recentemente e seu estado atual, </w:t>
+      </w:r>
+      <w:r>
+        <w:rPr>
+          <w:rFonts w:ascii="Arial" w:hAnsi="Arial" w:cs="Arial"/>
+          <w:sz w:val="24"/>
+          <w:szCs w:val="24"/>
+        </w:rPr>
+        <w:t>ou seja,</w:t>
+      </w:r>
+      <w:r>
+        <w:rPr>
+          <w:rFonts w:ascii="Arial" w:hAnsi="Arial" w:cs="Arial"/>
+          <w:sz w:val="24"/>
+          <w:szCs w:val="24"/>
+        </w:rPr>
+        <w:t xml:space="preserve"> se algum doador já respondeu a esta notificação ou não, em cada item da lista se encontra um link com o objetivo de exibir de</w:t>
+      </w:r>
+      <w:r>
+        <w:rPr>
+          <w:rFonts w:ascii="Arial" w:hAnsi="Arial" w:cs="Arial"/>
+          <w:sz w:val="24"/>
+          <w:szCs w:val="24"/>
+        </w:rPr>
+        <w:t>talhes de uma notificação especí</w:t>
+      </w:r>
+      <w:r>
+        <w:rPr>
+          <w:rFonts w:ascii="Arial" w:hAnsi="Arial" w:cs="Arial"/>
+          <w:sz w:val="24"/>
+          <w:szCs w:val="24"/>
+        </w:rPr>
+        <w:t xml:space="preserve">fica. </w:t>
       </w:r>
     </w:p>
     <w:p>
@@ -11958,9 +12765,48 @@
           <w:szCs w:val="24"/>
         </w:rPr>
         <w:tab/>
-        <w:t xml:space="preserve">Na área de usuários </w:t>
-      </w:r>
-      <w:proofErr w:type="gramStart"/>
+        <w:t>Na área de usuários são</w:t>
+      </w:r>
+      <w:r>
+        <w:rPr>
+          <w:rFonts w:ascii="Arial" w:hAnsi="Arial" w:cs="Arial"/>
+          <w:sz w:val="24"/>
+          <w:szCs w:val="24"/>
+        </w:rPr>
+        <w:t xml:space="preserve"> listado</w:t>
+      </w:r>
+      <w:r>
+        <w:rPr>
+          <w:rFonts w:ascii="Arial" w:hAnsi="Arial" w:cs="Arial"/>
+          <w:sz w:val="24"/>
+          <w:szCs w:val="24"/>
+        </w:rPr>
+        <w:t>s</w:t>
+      </w:r>
+      <w:r>
+        <w:rPr>
+          <w:rFonts w:ascii="Arial" w:hAnsi="Arial" w:cs="Arial"/>
+          <w:sz w:val="24"/>
+          <w:szCs w:val="24"/>
+        </w:rPr>
+        <w:t xml:space="preserve"> os usuários do sistema registrados pela instituição, como informações detalhadas sobre estes</w:t>
+      </w:r>
+      <w:r>
+        <w:rPr>
+          <w:rFonts w:ascii="Arial" w:hAnsi="Arial" w:cs="Arial"/>
+          <w:sz w:val="24"/>
+          <w:szCs w:val="24"/>
+        </w:rPr>
+        <w:t>,</w:t>
+      </w:r>
+      <w:r>
+        <w:rPr>
+          <w:rFonts w:ascii="Arial" w:hAnsi="Arial" w:cs="Arial"/>
+          <w:sz w:val="24"/>
+          <w:szCs w:val="24"/>
+        </w:rPr>
+        <w:t xml:space="preserve"> como carga na empresa e se ele é um empregado atual da empresa ou não, esta lista cont</w:t>
+      </w:r>
       <w:r>
         <w:rPr>
           <w:rFonts w:ascii="Arial" w:hAnsi="Arial" w:cs="Arial"/>
@@ -11969,30 +12815,29 @@
         </w:rPr>
         <w:t>é</w:t>
       </w:r>
-      <w:proofErr w:type="gramEnd"/>
-      <w:r>
-        <w:rPr>
-          <w:rFonts w:ascii="Arial" w:hAnsi="Arial" w:cs="Arial"/>
-          <w:sz w:val="24"/>
-          <w:szCs w:val="24"/>
-        </w:rPr>
-        <w:t xml:space="preserve"> listado os usuários do sistema registrados pela instituição, como informações detalhadas sobre estes como carga na empresa e se ele é um empregado atual da empresa ou não, esta lista cont</w:t>
-      </w:r>
-      <w:r>
-        <w:rPr>
-          <w:rFonts w:ascii="Arial" w:hAnsi="Arial" w:cs="Arial"/>
-          <w:sz w:val="24"/>
-          <w:szCs w:val="24"/>
-        </w:rPr>
-        <w:t>é</w:t>
-      </w:r>
-      <w:r>
-        <w:rPr>
-          <w:rFonts w:ascii="Arial" w:hAnsi="Arial" w:cs="Arial"/>
-          <w:sz w:val="24"/>
-          <w:szCs w:val="24"/>
-        </w:rPr>
-        <w:t>m alguns filtros simples, se o usuário tem sua permissão de acesso ativa ou não, e também conta com um campo para busca de usuários específicos, logo em sua parte superior se encontra um botão para a adição de novos usuários.</w:t>
+      <w:r>
+        <w:rPr>
+          <w:rFonts w:ascii="Arial" w:hAnsi="Arial" w:cs="Arial"/>
+          <w:sz w:val="24"/>
+          <w:szCs w:val="24"/>
+        </w:rPr>
+        <w:t xml:space="preserve">m alguns filtros simples, se o usuário </w:t>
+      </w:r>
+      <w:r>
+        <w:rPr>
+          <w:rFonts w:ascii="Arial" w:hAnsi="Arial" w:cs="Arial"/>
+          <w:sz w:val="24"/>
+          <w:szCs w:val="24"/>
+        </w:rPr>
+        <w:t xml:space="preserve">possui </w:t>
+      </w:r>
+      <w:r>
+        <w:rPr>
+          <w:rFonts w:ascii="Arial" w:hAnsi="Arial" w:cs="Arial"/>
+          <w:sz w:val="24"/>
+          <w:szCs w:val="24"/>
+        </w:rPr>
+        <w:t>sua permissão de acesso ativa ou não, e também conta com um campo para busca de usuários específicos, logo em sua parte superior se encontra um botão para a adição de novos usuários.</w:t>
       </w:r>
     </w:p>
     <w:p>
@@ -12135,25 +12980,7 @@
           <w:szCs w:val="24"/>
         </w:rPr>
         <w:tab/>
-        <w:t>A área de administradores ou "</w:t>
-      </w:r>
-      <w:proofErr w:type="spellStart"/>
-      <w:r>
-        <w:rPr>
-          <w:rFonts w:ascii="Arial" w:hAnsi="Arial" w:cs="Arial"/>
-          <w:sz w:val="24"/>
-          <w:szCs w:val="24"/>
-        </w:rPr>
-        <w:t>admin</w:t>
-      </w:r>
-      <w:proofErr w:type="spellEnd"/>
-      <w:r>
-        <w:rPr>
-          <w:rFonts w:ascii="Arial" w:hAnsi="Arial" w:cs="Arial"/>
-          <w:sz w:val="24"/>
-          <w:szCs w:val="24"/>
-        </w:rPr>
-        <w:t>"</w:t>
+        <w:t>A área de administradores ou "admin"</w:t>
       </w:r>
       <w:r>
         <w:rPr>
@@ -12169,7 +12996,33 @@
           <w:sz w:val="24"/>
           <w:szCs w:val="24"/>
         </w:rPr>
-        <w:t xml:space="preserve"> similar a pagina das instituições</w:t>
+        <w:t xml:space="preserve"> similar </w:t>
+      </w:r>
+      <w:proofErr w:type="gramStart"/>
+      <w:r>
+        <w:rPr>
+          <w:rFonts w:ascii="Arial" w:hAnsi="Arial" w:cs="Arial"/>
+          <w:sz w:val="24"/>
+          <w:szCs w:val="24"/>
+        </w:rPr>
+        <w:t>a</w:t>
+      </w:r>
+      <w:proofErr w:type="gramEnd"/>
+      <w:r>
+        <w:rPr>
+          <w:rFonts w:ascii="Arial" w:hAnsi="Arial" w:cs="Arial"/>
+          <w:sz w:val="24"/>
+          <w:szCs w:val="24"/>
+        </w:rPr>
+        <w:t xml:space="preserve"> pá</w:t>
+      </w:r>
+      <w:r>
+        <w:rPr>
+          <w:rFonts w:ascii="Arial" w:hAnsi="Arial" w:cs="Arial"/>
+          <w:sz w:val="24"/>
+          <w:szCs w:val="24"/>
+        </w:rPr>
+        <w:t>gina das instituições</w:t>
       </w:r>
       <w:r>
         <w:rPr>
@@ -12201,7 +13054,39 @@
           <w:sz w:val="24"/>
           <w:szCs w:val="24"/>
         </w:rPr>
-        <w:t>m ela não será relevante a nenhum dos usuários do sistema sejam eles doadores ou instituições</w:t>
+        <w:t>m</w:t>
+      </w:r>
+      <w:r>
+        <w:rPr>
+          <w:rFonts w:ascii="Arial" w:hAnsi="Arial" w:cs="Arial"/>
+          <w:sz w:val="24"/>
+          <w:szCs w:val="24"/>
+        </w:rPr>
+        <w:t>,</w:t>
+      </w:r>
+      <w:r>
+        <w:rPr>
+          <w:rFonts w:ascii="Arial" w:hAnsi="Arial" w:cs="Arial"/>
+          <w:sz w:val="24"/>
+          <w:szCs w:val="24"/>
+        </w:rPr>
+        <w:t xml:space="preserve"> ela não será relevante a nenhum dos usuários do sistema</w:t>
+      </w:r>
+      <w:r>
+        <w:rPr>
+          <w:rFonts w:ascii="Arial" w:hAnsi="Arial" w:cs="Arial"/>
+          <w:sz w:val="24"/>
+          <w:szCs w:val="24"/>
+        </w:rPr>
+        <w:t>,</w:t>
+      </w:r>
+      <w:r>
+        <w:rPr>
+          <w:rFonts w:ascii="Arial" w:hAnsi="Arial" w:cs="Arial"/>
+          <w:sz w:val="24"/>
+          <w:szCs w:val="24"/>
+        </w:rPr>
+        <w:t xml:space="preserve"> sejam eles doadores ou instituições</w:t>
       </w:r>
       <w:r>
         <w:rPr>
@@ -12217,25 +13102,23 @@
           <w:sz w:val="24"/>
           <w:szCs w:val="24"/>
         </w:rPr>
-        <w:t xml:space="preserve"> seu acesso será habilitado somente aos administradores do </w:t>
-      </w:r>
-      <w:proofErr w:type="gramStart"/>
-      <w:r>
-        <w:rPr>
-          <w:rFonts w:ascii="Arial" w:hAnsi="Arial" w:cs="Arial"/>
-          <w:sz w:val="24"/>
-          <w:szCs w:val="24"/>
-        </w:rPr>
-        <w:t>doando.</w:t>
-      </w:r>
-      <w:proofErr w:type="gramEnd"/>
-      <w:r>
-        <w:rPr>
-          <w:rFonts w:ascii="Arial" w:hAnsi="Arial" w:cs="Arial"/>
-          <w:sz w:val="24"/>
-          <w:szCs w:val="24"/>
-        </w:rPr>
-        <w:t>se, e pode fazer alterações de escopo global.</w:t>
+        <w:t xml:space="preserve"> seu acesso será habilitado </w:t>
+      </w:r>
+      <w:r>
+        <w:rPr>
+          <w:rFonts w:ascii="Arial" w:hAnsi="Arial" w:cs="Arial"/>
+          <w:sz w:val="24"/>
+          <w:szCs w:val="24"/>
+        </w:rPr>
+        <w:t>somente aos administradores do D</w:t>
+      </w:r>
+      <w:r>
+        <w:rPr>
+          <w:rFonts w:ascii="Arial" w:hAnsi="Arial" w:cs="Arial"/>
+          <w:sz w:val="24"/>
+          <w:szCs w:val="24"/>
+        </w:rPr>
+        <w:t>oando.se, e pode fazer alterações de escopo global.</w:t>
       </w:r>
       <w:r>
         <w:rPr>
@@ -12260,7 +13143,23 @@
           <w:sz w:val="24"/>
           <w:szCs w:val="24"/>
         </w:rPr>
-        <w:t xml:space="preserve"> novas instituições que utilizarão o doando.se, como também pode</w:t>
+        <w:t xml:space="preserve"> novas insti</w:t>
+      </w:r>
+      <w:r>
+        <w:rPr>
+          <w:rFonts w:ascii="Arial" w:hAnsi="Arial" w:cs="Arial"/>
+          <w:sz w:val="24"/>
+          <w:szCs w:val="24"/>
+        </w:rPr>
+        <w:t>tuições que utilizarão o D</w:t>
+      </w:r>
+      <w:r>
+        <w:rPr>
+          <w:rFonts w:ascii="Arial" w:hAnsi="Arial" w:cs="Arial"/>
+          <w:sz w:val="24"/>
+          <w:szCs w:val="24"/>
+        </w:rPr>
+        <w:t>oando.se, como também pode</w:t>
       </w:r>
       <w:r>
         <w:rPr>
@@ -12276,7 +13175,23 @@
           <w:sz w:val="24"/>
           <w:szCs w:val="24"/>
         </w:rPr>
-        <w:t xml:space="preserve"> ser feita a remoção de alguma instituição que não mais queira utilizar o doando.se, permite também o </w:t>
+        <w:t xml:space="preserve"> ser feita a remoção de alguma instituição </w:t>
+      </w:r>
+      <w:r>
+        <w:rPr>
+          <w:rFonts w:ascii="Arial" w:hAnsi="Arial" w:cs="Arial"/>
+          <w:sz w:val="24"/>
+          <w:szCs w:val="24"/>
+        </w:rPr>
+        <w:t>que não mais queira utilizar o D</w:t>
+      </w:r>
+      <w:r>
+        <w:rPr>
+          <w:rFonts w:ascii="Arial" w:hAnsi="Arial" w:cs="Arial"/>
+          <w:sz w:val="24"/>
+          <w:szCs w:val="24"/>
+        </w:rPr>
+        <w:t xml:space="preserve">oando.se, permite também o </w:t>
       </w:r>
       <w:r>
         <w:rPr>
@@ -12292,7 +13207,39 @@
           <w:sz w:val="24"/>
           <w:szCs w:val="24"/>
         </w:rPr>
-        <w:t>gio administrativo, como também o cadastro de parceiros do doando.se e edição de informações exibida na pagina pr</w:t>
+        <w:t>gio administrativo, como tam</w:t>
+      </w:r>
+      <w:r>
+        <w:rPr>
+          <w:rFonts w:ascii="Arial" w:hAnsi="Arial" w:cs="Arial"/>
+          <w:sz w:val="24"/>
+          <w:szCs w:val="24"/>
+        </w:rPr>
+        <w:t>bém o cadastro de parceiros do D</w:t>
+      </w:r>
+      <w:r>
+        <w:rPr>
+          <w:rFonts w:ascii="Arial" w:hAnsi="Arial" w:cs="Arial"/>
+          <w:sz w:val="24"/>
+          <w:szCs w:val="24"/>
+        </w:rPr>
+        <w:t>oando.se e edi</w:t>
+      </w:r>
+      <w:r>
+        <w:rPr>
+          <w:rFonts w:ascii="Arial" w:hAnsi="Arial" w:cs="Arial"/>
+          <w:sz w:val="24"/>
+          <w:szCs w:val="24"/>
+        </w:rPr>
+        <w:t>ção de informações exibida na pá</w:t>
+      </w:r>
+      <w:r>
+        <w:rPr>
+          <w:rFonts w:ascii="Arial" w:hAnsi="Arial" w:cs="Arial"/>
+          <w:sz w:val="24"/>
+          <w:szCs w:val="24"/>
+        </w:rPr>
+        <w:t>gina pr</w:t>
       </w:r>
       <w:r>
         <w:rPr>
@@ -16430,7 +17377,7 @@
             <w:rPr>
               <w:noProof/>
             </w:rPr>
-            <w:t>33</w:t>
+            <w:t>31</w:t>
           </w:r>
         </w:fldSimple>
       </w:p>
@@ -17300,7 +18247,7 @@
 </file>
 
 <file path=customXml/itemProps1.xml><?xml version="1.0" encoding="utf-8"?>
-<ds:datastoreItem xmlns:ds="http://schemas.openxmlformats.org/officeDocument/2006/customXml" ds:itemID="{ED2FB88C-979A-4AB7-9273-19D7FC7AAFC1}">
+<ds:datastoreItem xmlns:ds="http://schemas.openxmlformats.org/officeDocument/2006/customXml" ds:itemID="{427F1D60-6EE9-43C4-B3FF-48D5A2D200C0}">
   <ds:schemaRefs>
     <ds:schemaRef ds:uri="http://schemas.openxmlformats.org/officeDocument/2006/bibliography"/>
   </ds:schemaRefs>

</xml_diff>